<commit_message>
update on 2023-10-27 19:40:09.986804
</commit_message>
<xml_diff>
--- a/py 系统交互.docx
+++ b/py 系统交互.docx
@@ -11,8 +11,6 @@
           <w:spacing w:val="7"/>
         </w:rPr>
       </w:pPr>
-      <w:bookmarkStart w:id="26" w:name="_GoBack"/>
-      <w:bookmarkEnd w:id="26"/>
     </w:p>
     <w:p>
       <w:pPr>
@@ -2000,8 +1998,8 @@
           </w14:textFill>
         </w:rPr>
       </w:pPr>
-      <w:bookmarkStart w:id="4" w:name="_Toc18446"/>
-      <w:bookmarkStart w:id="5" w:name="_Toc18611"/>
+      <w:bookmarkStart w:id="4" w:name="_Toc18611"/>
+      <w:bookmarkStart w:id="5" w:name="_Toc18446"/>
       <w:r>
         <w:rPr>
           <w:rFonts w:hint="eastAsia" w:cs="华文中宋"/>
@@ -2054,12 +2052,6 @@
             <w:insideH w:val="single" w:color="auto" w:sz="4" w:space="0"/>
             <w:insideV w:val="single" w:color="auto" w:sz="4" w:space="0"/>
           </w:tblBorders>
-          <w:tblCellMar>
-            <w:top w:w="0" w:type="dxa"/>
-            <w:left w:w="108" w:type="dxa"/>
-            <w:bottom w:w="0" w:type="dxa"/>
-            <w:right w:w="108" w:type="dxa"/>
-          </w:tblCellMar>
         </w:tblPrEx>
         <w:trPr>
           <w:trHeight w:val="265" w:hRule="atLeast"/>
@@ -2256,8 +2248,8 @@
           </w14:textFill>
         </w:rPr>
       </w:pPr>
-      <w:bookmarkStart w:id="6" w:name="_Toc27725"/>
-      <w:bookmarkStart w:id="7" w:name="_Toc31407"/>
+      <w:bookmarkStart w:id="6" w:name="_Toc31407"/>
+      <w:bookmarkStart w:id="7" w:name="_Toc27725"/>
       <w:r>
         <w:rPr>
           <w:rFonts w:hint="eastAsia" w:cs="华文中宋"/>
@@ -8809,8 +8801,8 @@
           </w14:textFill>
         </w:rPr>
       </w:pPr>
-      <w:bookmarkStart w:id="8" w:name="_Toc14497"/>
-      <w:bookmarkStart w:id="9" w:name="_Toc28515"/>
+      <w:bookmarkStart w:id="8" w:name="_Toc28515"/>
+      <w:bookmarkStart w:id="9" w:name="_Toc14497"/>
       <w:r>
         <w:rPr>
           <w:rFonts w:hint="eastAsia" w:cs="华文中宋"/>
@@ -13381,12 +13373,6 @@
             <w:insideH w:val="single" w:color="auto" w:sz="4" w:space="0"/>
             <w:insideV w:val="single" w:color="auto" w:sz="4" w:space="0"/>
           </w:tblBorders>
-          <w:tblCellMar>
-            <w:top w:w="0" w:type="dxa"/>
-            <w:left w:w="108" w:type="dxa"/>
-            <w:bottom w:w="0" w:type="dxa"/>
-            <w:right w:w="108" w:type="dxa"/>
-          </w:tblCellMar>
         </w:tblPrEx>
         <w:trPr>
           <w:trHeight w:val="90" w:hRule="atLeast"/>
@@ -17738,8 +17724,8 @@
           </w14:textFill>
         </w:rPr>
       </w:pPr>
-      <w:bookmarkStart w:id="12" w:name="_Toc10652"/>
-      <w:bookmarkStart w:id="13" w:name="_Toc23811"/>
+      <w:bookmarkStart w:id="12" w:name="_Toc23811"/>
+      <w:bookmarkStart w:id="13" w:name="_Toc10652"/>
       <w:r>
         <w:rPr>
           <w:rFonts w:hint="eastAsia" w:cs="华文中宋"/>
@@ -20277,6 +20263,12 @@
             <w:insideH w:val="single" w:color="auto" w:sz="4" w:space="0"/>
             <w:insideV w:val="single" w:color="auto" w:sz="4" w:space="0"/>
           </w:tblBorders>
+          <w:tblCellMar>
+            <w:top w:w="0" w:type="dxa"/>
+            <w:left w:w="108" w:type="dxa"/>
+            <w:bottom w:w="0" w:type="dxa"/>
+            <w:right w:w="108" w:type="dxa"/>
+          </w:tblCellMar>
         </w:tblPrEx>
         <w:tc>
           <w:tcPr>
@@ -20492,12 +20484,6 @@
             <w:insideH w:val="single" w:color="auto" w:sz="4" w:space="0"/>
             <w:insideV w:val="single" w:color="auto" w:sz="4" w:space="0"/>
           </w:tblBorders>
-          <w:tblCellMar>
-            <w:top w:w="0" w:type="dxa"/>
-            <w:left w:w="108" w:type="dxa"/>
-            <w:bottom w:w="0" w:type="dxa"/>
-            <w:right w:w="108" w:type="dxa"/>
-          </w:tblCellMar>
         </w:tblPrEx>
         <w:tc>
           <w:tcPr>
@@ -21978,12 +21964,6 @@
             <w:insideH w:val="single" w:color="auto" w:sz="4" w:space="0"/>
             <w:insideV w:val="single" w:color="auto" w:sz="4" w:space="0"/>
           </w:tblBorders>
-          <w:tblCellMar>
-            <w:top w:w="0" w:type="dxa"/>
-            <w:left w:w="108" w:type="dxa"/>
-            <w:bottom w:w="0" w:type="dxa"/>
-            <w:right w:w="108" w:type="dxa"/>
-          </w:tblCellMar>
         </w:tblPrEx>
         <w:tc>
           <w:tcPr>
@@ -24743,6 +24723,500 @@
                 </w14:textFill>
               </w:rPr>
               <w:t>内容</w:t>
+            </w:r>
+          </w:p>
+        </w:tc>
+      </w:tr>
+    </w:tbl>
+    <w:p>
+      <w:pPr>
+        <w:rPr>
+          <w:rFonts w:cs="华文中宋"/>
+          <w:bCs/>
+          <w:color w:val="FF0000"/>
+          <w:spacing w:val="7"/>
+        </w:rPr>
+      </w:pPr>
+    </w:p>
+    <w:p>
+      <w:pPr>
+        <w:rPr>
+          <w:rFonts w:cs="华文中宋"/>
+          <w:bCs/>
+          <w:color w:val="FF0000"/>
+          <w:spacing w:val="7"/>
+        </w:rPr>
+      </w:pPr>
+    </w:p>
+    <w:p>
+      <w:pPr>
+        <w:outlineLvl w:val="0"/>
+        <w:rPr>
+          <w:rFonts w:cs="华文中宋"/>
+          <w:bCs/>
+          <w:color w:val="70AD47" w:themeColor="accent6"/>
+          <w:szCs w:val="24"/>
+          <w14:textFill>
+            <w14:solidFill>
+              <w14:schemeClr w14:val="accent6"/>
+            </w14:solidFill>
+          </w14:textFill>
+        </w:rPr>
+      </w:pPr>
+      <w:r>
+        <w:rPr>
+          <w:rFonts w:hint="eastAsia" w:cs="华文中宋"/>
+          <w:bCs/>
+          <w:color w:val="70AD47" w:themeColor="accent6"/>
+          <w:szCs w:val="24"/>
+          <w:lang w:val="en-US" w:eastAsia="zh-CN"/>
+          <w14:textFill>
+            <w14:solidFill>
+              <w14:schemeClr w14:val="accent6"/>
+            </w14:solidFill>
+          </w14:textFill>
+        </w:rPr>
+        <w:t>安装</w:t>
+      </w:r>
+      <w:r>
+        <w:rPr>
+          <w:rFonts w:hint="eastAsia" w:cs="华文中宋"/>
+          <w:bCs/>
+          <w:color w:val="70AD47" w:themeColor="accent6"/>
+          <w:szCs w:val="24"/>
+          <w14:textFill>
+            <w14:solidFill>
+              <w14:schemeClr w14:val="accent6"/>
+            </w14:solidFill>
+          </w14:textFill>
+        </w:rPr>
+        <w:t>se</w:t>
+      </w:r>
+      <w:r>
+        <w:rPr>
+          <w:rFonts w:hint="eastAsia" w:cs="华文中宋"/>
+          <w:bCs/>
+          <w:color w:val="70AD47" w:themeColor="accent6"/>
+          <w:szCs w:val="24"/>
+          <w:lang w:val="en-US" w:eastAsia="zh-CN"/>
+          <w14:textFill>
+            <w14:solidFill>
+              <w14:schemeClr w14:val="accent6"/>
+            </w14:solidFill>
+          </w14:textFill>
+        </w:rPr>
+        <w:t>tuptools</w:t>
+      </w:r>
+      <w:r>
+        <w:rPr>
+          <w:rFonts w:hint="eastAsia" w:cs="华文中宋"/>
+          <w:bCs/>
+          <w:color w:val="70AD47" w:themeColor="accent6"/>
+          <w:szCs w:val="24"/>
+          <w14:textFill>
+            <w14:solidFill>
+              <w14:schemeClr w14:val="accent6"/>
+            </w14:solidFill>
+          </w14:textFill>
+        </w:rPr>
+        <w:t>：</w:t>
+      </w:r>
+    </w:p>
+    <w:tbl>
+      <w:tblPr>
+        <w:tblStyle w:val="8"/>
+        <w:tblW w:w="0" w:type="auto"/>
+        <w:tblInd w:w="0" w:type="dxa"/>
+        <w:tblBorders>
+          <w:top w:val="single" w:color="auto" w:sz="4" w:space="0"/>
+          <w:left w:val="single" w:color="auto" w:sz="4" w:space="0"/>
+          <w:bottom w:val="single" w:color="auto" w:sz="4" w:space="0"/>
+          <w:right w:val="single" w:color="auto" w:sz="4" w:space="0"/>
+          <w:insideH w:val="single" w:color="auto" w:sz="4" w:space="0"/>
+          <w:insideV w:val="single" w:color="auto" w:sz="4" w:space="0"/>
+        </w:tblBorders>
+        <w:tblLayout w:type="autofit"/>
+        <w:tblCellMar>
+          <w:top w:w="0" w:type="dxa"/>
+          <w:left w:w="108" w:type="dxa"/>
+          <w:bottom w:w="0" w:type="dxa"/>
+          <w:right w:w="108" w:type="dxa"/>
+        </w:tblCellMar>
+      </w:tblPr>
+      <w:tblGrid>
+        <w:gridCol w:w="6000"/>
+        <w:gridCol w:w="1716"/>
+      </w:tblGrid>
+      <w:tr>
+        <w:tblPrEx>
+          <w:tblBorders>
+            <w:top w:val="single" w:color="auto" w:sz="4" w:space="0"/>
+            <w:left w:val="single" w:color="auto" w:sz="4" w:space="0"/>
+            <w:bottom w:val="single" w:color="auto" w:sz="4" w:space="0"/>
+            <w:right w:val="single" w:color="auto" w:sz="4" w:space="0"/>
+            <w:insideH w:val="single" w:color="auto" w:sz="4" w:space="0"/>
+            <w:insideV w:val="single" w:color="auto" w:sz="4" w:space="0"/>
+          </w:tblBorders>
+          <w:tblCellMar>
+            <w:top w:w="0" w:type="dxa"/>
+            <w:left w:w="108" w:type="dxa"/>
+            <w:bottom w:w="0" w:type="dxa"/>
+            <w:right w:w="108" w:type="dxa"/>
+          </w:tblCellMar>
+        </w:tblPrEx>
+        <w:tc>
+          <w:tcPr>
+            <w:tcW w:w="0" w:type="auto"/>
+            <w:vAlign w:val="center"/>
+          </w:tcPr>
+          <w:p>
+            <w:pPr>
+              <w:jc w:val="both"/>
+              <w:rPr>
+                <w:rFonts w:hint="default" w:cs="华文中宋"/>
+                <w:bCs/>
+                <w:color w:val="FF0000"/>
+                <w:szCs w:val="24"/>
+                <w:lang w:val="en-US" w:eastAsia="zh-CN"/>
+              </w:rPr>
+            </w:pPr>
+            <w:r>
+              <w:rPr>
+                <w:rFonts w:hint="eastAsia" w:cs="华文中宋"/>
+                <w:bCs/>
+                <w:color w:val="FF0000"/>
+                <w:szCs w:val="24"/>
+                <w:lang w:val="en-US" w:eastAsia="zh-CN"/>
+              </w:rPr>
+              <w:t>find_packages(where, exclude, include)</w:t>
+            </w:r>
+          </w:p>
+        </w:tc>
+        <w:tc>
+          <w:tcPr>
+            <w:tcW w:w="0" w:type="auto"/>
+            <w:vAlign w:val="center"/>
+          </w:tcPr>
+          <w:p>
+            <w:pPr>
+              <w:jc w:val="both"/>
+              <w:rPr>
+                <w:rFonts w:hint="default" w:eastAsia="华文中宋" w:cs="华文中宋"/>
+                <w:bCs/>
+                <w:color w:val="ED7D31" w:themeColor="accent2"/>
+                <w:spacing w:val="7"/>
+                <w:lang w:val="en-US" w:eastAsia="zh-CN"/>
+                <w14:textFill>
+                  <w14:solidFill>
+                    <w14:schemeClr w14:val="accent2"/>
+                  </w14:solidFill>
+                </w14:textFill>
+              </w:rPr>
+            </w:pPr>
+            <w:r>
+              <w:rPr>
+                <w:rFonts w:hint="eastAsia" w:cs="华文中宋"/>
+                <w:bCs/>
+                <w:color w:val="ED7D31" w:themeColor="accent2"/>
+                <w:spacing w:val="7"/>
+                <w:lang w:val="en-US" w:eastAsia="zh-CN"/>
+                <w14:textFill>
+                  <w14:solidFill>
+                    <w14:schemeClr w14:val="accent2"/>
+                  </w14:solidFill>
+                </w14:textFill>
+              </w:rPr>
+              <w:t>搜索</w:t>
+            </w:r>
+            <w:r>
+              <w:rPr>
+                <w:rFonts w:hint="eastAsia" w:cs="华文中宋"/>
+                <w:bCs/>
+                <w:color w:val="EA82F1"/>
+                <w:szCs w:val="24"/>
+                <w:lang w:val="en-US" w:eastAsia="zh-CN"/>
+              </w:rPr>
+              <w:t>路径下的包</w:t>
+            </w:r>
+          </w:p>
+        </w:tc>
+      </w:tr>
+      <w:tr>
+        <w:tblPrEx>
+          <w:tblBorders>
+            <w:top w:val="single" w:color="auto" w:sz="4" w:space="0"/>
+            <w:left w:val="single" w:color="auto" w:sz="4" w:space="0"/>
+            <w:bottom w:val="single" w:color="auto" w:sz="4" w:space="0"/>
+            <w:right w:val="single" w:color="auto" w:sz="4" w:space="0"/>
+            <w:insideH w:val="single" w:color="auto" w:sz="4" w:space="0"/>
+            <w:insideV w:val="single" w:color="auto" w:sz="4" w:space="0"/>
+          </w:tblBorders>
+          <w:tblCellMar>
+            <w:top w:w="0" w:type="dxa"/>
+            <w:left w:w="108" w:type="dxa"/>
+            <w:bottom w:w="0" w:type="dxa"/>
+            <w:right w:w="108" w:type="dxa"/>
+          </w:tblCellMar>
+        </w:tblPrEx>
+        <w:tc>
+          <w:tcPr>
+            <w:tcW w:w="0" w:type="auto"/>
+            <w:vAlign w:val="center"/>
+          </w:tcPr>
+          <w:p>
+            <w:pPr>
+              <w:jc w:val="both"/>
+              <w:rPr>
+                <w:rFonts w:hint="eastAsia" w:ascii="华文中宋" w:hAnsi="华文中宋" w:eastAsia="华文中宋" w:cs="华文中宋"/>
+                <w:b/>
+                <w:bCs/>
+                <w:color w:val="FF0000"/>
+                <w:kern w:val="2"/>
+                <w:sz w:val="21"/>
+                <w:szCs w:val="24"/>
+                <w:lang w:val="en-US" w:eastAsia="zh-CN" w:bidi="ar-SA"/>
+              </w:rPr>
+            </w:pPr>
+            <w:r>
+              <w:rPr>
+                <w:rFonts w:hint="eastAsia" w:cs="华文中宋"/>
+                <w:bCs/>
+                <w:color w:val="FF0000"/>
+                <w:szCs w:val="24"/>
+                <w:lang w:val="en-US" w:eastAsia="zh-CN"/>
+              </w:rPr>
+              <w:t>setup(name, version, author, description, packages: list)</w:t>
+            </w:r>
+          </w:p>
+        </w:tc>
+        <w:tc>
+          <w:tcPr>
+            <w:tcW w:w="0" w:type="auto"/>
+            <w:vAlign w:val="center"/>
+          </w:tcPr>
+          <w:p>
+            <w:pPr>
+              <w:jc w:val="both"/>
+              <w:rPr>
+                <w:rFonts w:hint="eastAsia" w:ascii="华文中宋" w:hAnsi="华文中宋" w:eastAsia="华文中宋" w:cs="华文中宋"/>
+                <w:b/>
+                <w:bCs/>
+                <w:color w:val="ED7D31" w:themeColor="accent2"/>
+                <w:spacing w:val="7"/>
+                <w:kern w:val="2"/>
+                <w:sz w:val="21"/>
+                <w:szCs w:val="21"/>
+                <w:lang w:val="en-US" w:eastAsia="zh-CN" w:bidi="ar-SA"/>
+                <w14:textFill>
+                  <w14:solidFill>
+                    <w14:schemeClr w14:val="accent2"/>
+                  </w14:solidFill>
+                </w14:textFill>
+              </w:rPr>
+            </w:pPr>
+            <w:r>
+              <w:rPr>
+                <w:rFonts w:hint="eastAsia" w:cs="华文中宋"/>
+                <w:bCs/>
+                <w:color w:val="ED7D31" w:themeColor="accent2"/>
+                <w:spacing w:val="7"/>
+                <w:lang w:val="en-US" w:eastAsia="zh-CN"/>
+                <w14:textFill>
+                  <w14:solidFill>
+                    <w14:schemeClr w14:val="accent2"/>
+                  </w14:solidFill>
+                </w14:textFill>
+              </w:rPr>
+              <w:t>提供</w:t>
+            </w:r>
+            <w:r>
+              <w:rPr>
+                <w:rFonts w:hint="eastAsia" w:cs="华文中宋"/>
+                <w:bCs/>
+                <w:color w:val="EA82F1"/>
+                <w:szCs w:val="24"/>
+                <w:lang w:val="en-US" w:eastAsia="zh-CN"/>
+              </w:rPr>
+              <w:t>命令行工具</w:t>
+            </w:r>
+          </w:p>
+        </w:tc>
+      </w:tr>
+    </w:tbl>
+    <w:p>
+      <w:pPr>
+        <w:rPr>
+          <w:rFonts w:cs="华文中宋"/>
+          <w:bCs/>
+          <w:color w:val="FF0000"/>
+          <w:spacing w:val="7"/>
+        </w:rPr>
+      </w:pPr>
+    </w:p>
+    <w:tbl>
+      <w:tblPr>
+        <w:tblStyle w:val="8"/>
+        <w:tblW w:w="0" w:type="auto"/>
+        <w:tblInd w:w="0" w:type="dxa"/>
+        <w:tblBorders>
+          <w:top w:val="single" w:color="auto" w:sz="4" w:space="0"/>
+          <w:left w:val="single" w:color="auto" w:sz="4" w:space="0"/>
+          <w:bottom w:val="single" w:color="auto" w:sz="4" w:space="0"/>
+          <w:right w:val="single" w:color="auto" w:sz="4" w:space="0"/>
+          <w:insideH w:val="single" w:color="auto" w:sz="4" w:space="0"/>
+          <w:insideV w:val="single" w:color="auto" w:sz="4" w:space="0"/>
+        </w:tblBorders>
+        <w:tblLayout w:type="autofit"/>
+        <w:tblCellMar>
+          <w:top w:w="0" w:type="dxa"/>
+          <w:left w:w="108" w:type="dxa"/>
+          <w:bottom w:w="0" w:type="dxa"/>
+          <w:right w:w="108" w:type="dxa"/>
+        </w:tblCellMar>
+      </w:tblPr>
+      <w:tblGrid>
+        <w:gridCol w:w="2447"/>
+        <w:gridCol w:w="1716"/>
+      </w:tblGrid>
+      <w:tr>
+        <w:tblPrEx>
+          <w:tblBorders>
+            <w:top w:val="single" w:color="auto" w:sz="4" w:space="0"/>
+            <w:left w:val="single" w:color="auto" w:sz="4" w:space="0"/>
+            <w:bottom w:val="single" w:color="auto" w:sz="4" w:space="0"/>
+            <w:right w:val="single" w:color="auto" w:sz="4" w:space="0"/>
+            <w:insideH w:val="single" w:color="auto" w:sz="4" w:space="0"/>
+            <w:insideV w:val="single" w:color="auto" w:sz="4" w:space="0"/>
+          </w:tblBorders>
+          <w:tblCellMar>
+            <w:top w:w="0" w:type="dxa"/>
+            <w:left w:w="108" w:type="dxa"/>
+            <w:bottom w:w="0" w:type="dxa"/>
+            <w:right w:w="108" w:type="dxa"/>
+          </w:tblCellMar>
+        </w:tblPrEx>
+        <w:tc>
+          <w:tcPr>
+            <w:tcW w:w="0" w:type="auto"/>
+            <w:gridSpan w:val="2"/>
+            <w:vAlign w:val="center"/>
+          </w:tcPr>
+          <w:p>
+            <w:pPr>
+              <w:rPr>
+                <w:rFonts w:hint="eastAsia" w:eastAsia="华文中宋" w:cs="华文中宋"/>
+                <w:bCs/>
+                <w:color w:val="EA82F1"/>
+                <w:szCs w:val="24"/>
+                <w:lang w:val="en-US" w:eastAsia="zh-CN"/>
+              </w:rPr>
+            </w:pPr>
+            <w:r>
+              <w:rPr>
+                <w:rFonts w:hint="eastAsia" w:cs="华文中宋"/>
+                <w:bCs/>
+                <w:color w:val="ED7D31" w:themeColor="accent2"/>
+                <w:spacing w:val="7"/>
+                <w:lang w:val="en-US" w:eastAsia="zh-CN"/>
+                <w14:textFill>
+                  <w14:solidFill>
+                    <w14:schemeClr w14:val="accent2"/>
+                  </w14:solidFill>
+                </w14:textFill>
+              </w:rPr>
+              <w:t>命令行：</w:t>
+            </w:r>
+          </w:p>
+        </w:tc>
+      </w:tr>
+      <w:tr>
+        <w:tblPrEx>
+          <w:tblBorders>
+            <w:top w:val="single" w:color="auto" w:sz="4" w:space="0"/>
+            <w:left w:val="single" w:color="auto" w:sz="4" w:space="0"/>
+            <w:bottom w:val="single" w:color="auto" w:sz="4" w:space="0"/>
+            <w:right w:val="single" w:color="auto" w:sz="4" w:space="0"/>
+            <w:insideH w:val="single" w:color="auto" w:sz="4" w:space="0"/>
+            <w:insideV w:val="single" w:color="auto" w:sz="4" w:space="0"/>
+          </w:tblBorders>
+          <w:tblCellMar>
+            <w:top w:w="0" w:type="dxa"/>
+            <w:left w:w="108" w:type="dxa"/>
+            <w:bottom w:w="0" w:type="dxa"/>
+            <w:right w:w="108" w:type="dxa"/>
+          </w:tblCellMar>
+        </w:tblPrEx>
+        <w:tc>
+          <w:tcPr>
+            <w:tcW w:w="0" w:type="auto"/>
+            <w:vAlign w:val="center"/>
+          </w:tcPr>
+          <w:p>
+            <w:pPr>
+              <w:rPr>
+                <w:rFonts w:hint="default" w:ascii="华文中宋" w:hAnsi="华文中宋" w:eastAsia="华文中宋" w:cs="华文中宋"/>
+                <w:b/>
+                <w:bCs/>
+                <w:color w:val="FF0000"/>
+                <w:kern w:val="2"/>
+                <w:sz w:val="21"/>
+                <w:szCs w:val="24"/>
+                <w:lang w:val="en-US" w:eastAsia="zh-CN" w:bidi="ar-SA"/>
+              </w:rPr>
+            </w:pPr>
+            <w:r>
+              <w:rPr>
+                <w:rFonts w:hint="eastAsia" w:cs="华文中宋"/>
+                <w:bCs/>
+                <w:color w:val="FF0000"/>
+                <w:szCs w:val="24"/>
+                <w:lang w:val="en-US" w:eastAsia="zh-CN"/>
+              </w:rPr>
+              <w:t>python setup.py sdist</w:t>
+            </w:r>
+            <w:bookmarkStart w:id="26" w:name="_GoBack"/>
+            <w:bookmarkEnd w:id="26"/>
+          </w:p>
+        </w:tc>
+        <w:tc>
+          <w:tcPr>
+            <w:tcW w:w="0" w:type="auto"/>
+            <w:vAlign w:val="center"/>
+          </w:tcPr>
+          <w:p>
+            <w:pPr>
+              <w:rPr>
+                <w:rFonts w:hint="default" w:eastAsia="华文中宋" w:cs="华文中宋"/>
+                <w:bCs/>
+                <w:color w:val="EA82F1"/>
+                <w:szCs w:val="24"/>
+                <w:lang w:val="en-US" w:eastAsia="zh-CN"/>
+              </w:rPr>
+            </w:pPr>
+            <w:r>
+              <w:rPr>
+                <w:rFonts w:hint="eastAsia" w:cs="华文中宋"/>
+                <w:bCs/>
+                <w:color w:val="ED7D31" w:themeColor="accent2"/>
+                <w:spacing w:val="7"/>
+                <w:lang w:val="en-US" w:eastAsia="zh-CN"/>
+                <w14:textFill>
+                  <w14:solidFill>
+                    <w14:schemeClr w14:val="accent2"/>
+                  </w14:solidFill>
+                </w14:textFill>
+              </w:rPr>
+              <w:t>构建</w:t>
+            </w:r>
+            <w:r>
+              <w:rPr>
+                <w:rFonts w:hint="eastAsia" w:cs="华文中宋"/>
+                <w:bCs/>
+                <w:color w:val="EA82F1"/>
+                <w:szCs w:val="24"/>
+                <w:lang w:val="en-US" w:eastAsia="zh-CN"/>
+              </w:rPr>
+              <w:t>项目分发包</w:t>
             </w:r>
           </w:p>
         </w:tc>

</xml_diff>

<commit_message>
update on 2023-12-28 22:55:07.372384
</commit_message>
<xml_diff>
--- a/py 系统交互.docx
+++ b/py 系统交互.docx
@@ -1313,8 +1313,8 @@
           </w14:textFill>
         </w:rPr>
       </w:pPr>
-      <w:bookmarkStart w:id="2" w:name="_Toc1708"/>
-      <w:bookmarkStart w:id="3" w:name="_Toc12288"/>
+      <w:bookmarkStart w:id="2" w:name="_Toc12288"/>
+      <w:bookmarkStart w:id="3" w:name="_Toc1708"/>
       <w:r>
         <w:rPr>
           <w:rFonts w:hint="eastAsia" w:cs="华文中宋"/>
@@ -2636,17 +2636,7 @@
                 <w:spacing w:val="7"/>
                 <w:lang w:val="en-US" w:eastAsia="zh-CN"/>
               </w:rPr>
-              <w:t>PEM格式</w:t>
-            </w:r>
-            <w:r>
-              <w:rPr>
-                <w:rFonts w:hint="eastAsia" w:cs="华文中宋"/>
-                <w:bCs/>
-                <w:color w:val="EA82F1"/>
-                <w:spacing w:val="7"/>
-                <w:lang w:val="en-US" w:eastAsia="zh-CN"/>
-              </w:rPr>
-              <w:t>公钥</w:t>
+              <w:t>PEM格式公钥</w:t>
             </w:r>
           </w:p>
         </w:tc>
@@ -3170,7 +3160,6 @@
           <w:tcPr>
             <w:tcW w:w="0" w:type="auto"/>
             <w:vMerge w:val="continue"/>
-            <w:tcBorders/>
             <w:vAlign w:val="center"/>
           </w:tcPr>
           <w:p>
@@ -3289,7 +3278,6 @@
           <w:tcPr>
             <w:tcW w:w="0" w:type="auto"/>
             <w:vMerge w:val="continue"/>
-            <w:tcBorders/>
             <w:vAlign w:val="center"/>
           </w:tcPr>
           <w:p>
@@ -3442,7 +3430,6 @@
           <w:tcPr>
             <w:tcW w:w="0" w:type="auto"/>
             <w:vMerge w:val="restart"/>
-            <w:tcBorders/>
             <w:vAlign w:val="center"/>
           </w:tcPr>
           <w:p>
@@ -3591,7 +3578,6 @@
           <w:tcPr>
             <w:tcW w:w="0" w:type="auto"/>
             <w:vMerge w:val="continue"/>
-            <w:tcBorders/>
             <w:vAlign w:val="center"/>
           </w:tcPr>
           <w:p>
@@ -4799,8 +4785,8 @@
           </w14:textFill>
         </w:rPr>
       </w:pPr>
-      <w:bookmarkStart w:id="4" w:name="_Toc18611"/>
-      <w:bookmarkStart w:id="5" w:name="_Toc18446"/>
+      <w:bookmarkStart w:id="4" w:name="_Toc18446"/>
+      <w:bookmarkStart w:id="5" w:name="_Toc18611"/>
       <w:r>
         <w:rPr>
           <w:rFonts w:hint="eastAsia" w:cs="华文中宋"/>
@@ -5055,8 +5041,8 @@
           </w14:textFill>
         </w:rPr>
       </w:pPr>
-      <w:bookmarkStart w:id="6" w:name="_Toc31407"/>
-      <w:bookmarkStart w:id="7" w:name="_Toc27725"/>
+      <w:bookmarkStart w:id="6" w:name="_Toc27725"/>
+      <w:bookmarkStart w:id="7" w:name="_Toc31407"/>
       <w:r>
         <w:rPr>
           <w:rFonts w:hint="eastAsia" w:cs="华文中宋"/>
@@ -18978,6 +18964,8 @@
           <w:szCs w:val="24"/>
         </w:rPr>
       </w:pPr>
+      <w:bookmarkStart w:id="26" w:name="_GoBack"/>
+      <w:bookmarkEnd w:id="26"/>
     </w:p>
     <w:p>
       <w:pPr>
@@ -19011,13 +18999,28 @@
           <w:bCs/>
           <w:color w:val="70AD47" w:themeColor="accent6"/>
           <w:szCs w:val="24"/>
+          <w:lang w:val="en-US" w:eastAsia="zh-CN"/>
           <w14:textFill>
             <w14:solidFill>
               <w14:schemeClr w14:val="accent6"/>
             </w14:solidFill>
           </w14:textFill>
         </w:rPr>
-        <w:t>界面pyautogui：</w:t>
+        <w:t>外设</w:t>
+      </w:r>
+      <w:r>
+        <w:rPr>
+          <w:rFonts w:hint="eastAsia" w:cs="华文中宋"/>
+          <w:bCs/>
+          <w:color w:val="70AD47" w:themeColor="accent6"/>
+          <w:szCs w:val="24"/>
+          <w14:textFill>
+            <w14:solidFill>
+              <w14:schemeClr w14:val="accent6"/>
+            </w14:solidFill>
+          </w14:textFill>
+        </w:rPr>
+        <w:t>pyautogui：</w:t>
       </w:r>
       <w:bookmarkEnd w:id="11"/>
     </w:p>
@@ -20698,8 +20701,8 @@
           </w14:textFill>
         </w:rPr>
       </w:pPr>
-      <w:bookmarkStart w:id="12" w:name="_Toc23811"/>
-      <w:bookmarkStart w:id="13" w:name="_Toc10652"/>
+      <w:bookmarkStart w:id="12" w:name="_Toc10652"/>
+      <w:bookmarkStart w:id="13" w:name="_Toc23811"/>
       <w:r>
         <w:rPr>
           <w:rFonts w:hint="eastAsia" w:cs="华文中宋"/>
@@ -23458,12 +23461,6 @@
             <w:insideH w:val="single" w:color="auto" w:sz="4" w:space="0"/>
             <w:insideV w:val="single" w:color="auto" w:sz="4" w:space="0"/>
           </w:tblBorders>
-          <w:tblCellMar>
-            <w:top w:w="0" w:type="dxa"/>
-            <w:left w:w="108" w:type="dxa"/>
-            <w:bottom w:w="0" w:type="dxa"/>
-            <w:right w:w="108" w:type="dxa"/>
-          </w:tblCellMar>
         </w:tblPrEx>
         <w:tc>
           <w:tcPr>
@@ -23574,6 +23571,12 @@
             <w:insideH w:val="single" w:color="auto" w:sz="4" w:space="0"/>
             <w:insideV w:val="single" w:color="auto" w:sz="4" w:space="0"/>
           </w:tblBorders>
+          <w:tblCellMar>
+            <w:top w:w="0" w:type="dxa"/>
+            <w:left w:w="108" w:type="dxa"/>
+            <w:bottom w:w="0" w:type="dxa"/>
+            <w:right w:w="108" w:type="dxa"/>
+          </w:tblCellMar>
         </w:tblPrEx>
         <w:tc>
           <w:tcPr>
@@ -24117,6 +24120,12 @@
             <w:insideH w:val="single" w:color="auto" w:sz="4" w:space="0"/>
             <w:insideV w:val="single" w:color="auto" w:sz="4" w:space="0"/>
           </w:tblBorders>
+          <w:tblCellMar>
+            <w:top w:w="0" w:type="dxa"/>
+            <w:left w:w="108" w:type="dxa"/>
+            <w:bottom w:w="0" w:type="dxa"/>
+            <w:right w:w="108" w:type="dxa"/>
+          </w:tblCellMar>
         </w:tblPrEx>
         <w:trPr>
           <w:trHeight w:val="242" w:hRule="atLeast"/>
@@ -28369,12 +28378,6 @@
             <w:insideH w:val="single" w:color="auto" w:sz="4" w:space="0"/>
             <w:insideV w:val="single" w:color="auto" w:sz="4" w:space="0"/>
           </w:tblBorders>
-          <w:tblCellMar>
-            <w:top w:w="0" w:type="dxa"/>
-            <w:left w:w="108" w:type="dxa"/>
-            <w:bottom w:w="0" w:type="dxa"/>
-            <w:right w:w="108" w:type="dxa"/>
-          </w:tblCellMar>
         </w:tblPrEx>
         <w:tc>
           <w:tcPr>
@@ -32823,8 +32826,6 @@
           <w:rFonts w:hint="eastAsia"/>
         </w:rPr>
       </w:pPr>
-      <w:bookmarkStart w:id="26" w:name="_GoBack"/>
-      <w:bookmarkEnd w:id="26"/>
     </w:p>
     <w:sectPr>
       <w:pgSz w:w="11906" w:h="16838"/>
@@ -32943,7 +32944,7 @@
     <w:lsdException w:unhideWhenUsed="0" w:uiPriority="0" w:semiHidden="0" w:name="HTML Acronym"/>
     <w:lsdException w:unhideWhenUsed="0" w:uiPriority="0" w:semiHidden="0" w:name="HTML Address"/>
     <w:lsdException w:unhideWhenUsed="0" w:uiPriority="0" w:semiHidden="0" w:name="HTML Cite"/>
-    <w:lsdException w:unhideWhenUsed="0" w:uiPriority="0" w:semiHidden="0" w:name="HTML Code"/>
+    <w:lsdException w:qFormat="1" w:unhideWhenUsed="0" w:uiPriority="0" w:semiHidden="0" w:name="HTML Code"/>
     <w:lsdException w:unhideWhenUsed="0" w:uiPriority="0" w:semiHidden="0" w:name="HTML Definition"/>
     <w:lsdException w:unhideWhenUsed="0" w:uiPriority="0" w:semiHidden="0" w:name="HTML Keyboard"/>
     <w:lsdException w:qFormat="1" w:unhideWhenUsed="0" w:uiPriority="0" w:semiHidden="0" w:name="HTML Preformatted"/>
@@ -33124,6 +33125,7 @@
   </w:style>
   <w:style w:type="table" w:default="1" w:styleId="7">
     <w:name w:val="Normal Table"/>
+    <w:autoRedefine/>
     <w:semiHidden/>
     <w:unhideWhenUsed/>
     <w:qFormat/>
@@ -33274,6 +33276,8 @@
   <w:style w:type="character" w:styleId="11">
     <w:name w:val="HTML Code"/>
     <w:basedOn w:val="9"/>
+    <w:autoRedefine/>
+    <w:qFormat/>
     <w:uiPriority w:val="0"/>
     <w:rPr>
       <w:rFonts w:ascii="Courier New" w:hAnsi="Courier New"/>

</xml_diff>

<commit_message>
update on 2023-12-31 13:49:29.615565
</commit_message>
<xml_diff>
--- a/py 系统交互.docx
+++ b/py 系统交互.docx
@@ -27,8 +27,8 @@
           </w14:textFill>
         </w:rPr>
       </w:pPr>
-      <w:bookmarkStart w:id="0" w:name="_Toc22979"/>
-      <w:bookmarkStart w:id="1" w:name="_Toc30515"/>
+      <w:bookmarkStart w:id="0" w:name="_Toc30515"/>
+      <w:bookmarkStart w:id="1" w:name="_Toc22979"/>
       <w:r>
         <w:rPr>
           <w:rFonts w:hint="eastAsia" w:cs="华文中宋"/>
@@ -3701,8 +3701,6 @@
           <w:lang w:val="en-US" w:eastAsia="zh-CN" w:bidi="ar-SA"/>
         </w:rPr>
       </w:pPr>
-      <w:bookmarkStart w:id="26" w:name="_GoBack"/>
-      <w:bookmarkEnd w:id="26"/>
     </w:p>
     <w:p>
       <w:pPr>
@@ -5017,12 +5015,6 @@
             <w:insideH w:val="single" w:color="auto" w:sz="4" w:space="0"/>
             <w:insideV w:val="single" w:color="auto" w:sz="4" w:space="0"/>
           </w:tblBorders>
-          <w:tblCellMar>
-            <w:top w:w="0" w:type="dxa"/>
-            <w:left w:w="108" w:type="dxa"/>
-            <w:bottom w:w="0" w:type="dxa"/>
-            <w:right w:w="108" w:type="dxa"/>
-          </w:tblCellMar>
         </w:tblPrEx>
         <w:trPr>
           <w:trHeight w:val="265" w:hRule="atLeast"/>
@@ -11732,8 +11724,8 @@
           </w14:textFill>
         </w:rPr>
       </w:pPr>
-      <w:bookmarkStart w:id="8" w:name="_Toc28515"/>
-      <w:bookmarkStart w:id="9" w:name="_Toc14497"/>
+      <w:bookmarkStart w:id="8" w:name="_Toc14497"/>
+      <w:bookmarkStart w:id="9" w:name="_Toc28515"/>
       <w:r>
         <w:rPr>
           <w:rFonts w:hint="eastAsia" w:cs="华文中宋"/>
@@ -11786,12 +11778,6 @@
             <w:insideH w:val="single" w:color="auto" w:sz="4" w:space="0"/>
             <w:insideV w:val="single" w:color="auto" w:sz="4" w:space="0"/>
           </w:tblBorders>
-          <w:tblCellMar>
-            <w:top w:w="0" w:type="dxa"/>
-            <w:left w:w="108" w:type="dxa"/>
-            <w:bottom w:w="0" w:type="dxa"/>
-            <w:right w:w="108" w:type="dxa"/>
-          </w:tblCellMar>
         </w:tblPrEx>
         <w:tc>
           <w:tcPr>
@@ -19617,12 +19603,6 @@
             <w:insideH w:val="single" w:color="auto" w:sz="4" w:space="0"/>
             <w:insideV w:val="single" w:color="auto" w:sz="4" w:space="0"/>
           </w:tblBorders>
-          <w:tblCellMar>
-            <w:top w:w="0" w:type="dxa"/>
-            <w:left w:w="108" w:type="dxa"/>
-            <w:bottom w:w="0" w:type="dxa"/>
-            <w:right w:w="108" w:type="dxa"/>
-          </w:tblCellMar>
         </w:tblPrEx>
         <w:tc>
           <w:tcPr>
@@ -19905,12 +19885,6 @@
             <w:insideH w:val="single" w:color="auto" w:sz="4" w:space="0"/>
             <w:insideV w:val="single" w:color="auto" w:sz="4" w:space="0"/>
           </w:tblBorders>
-          <w:tblCellMar>
-            <w:top w:w="0" w:type="dxa"/>
-            <w:left w:w="108" w:type="dxa"/>
-            <w:bottom w:w="0" w:type="dxa"/>
-            <w:right w:w="108" w:type="dxa"/>
-          </w:tblCellMar>
         </w:tblPrEx>
         <w:tc>
           <w:tcPr>
@@ -20187,12 +20161,6 @@
             <w:insideH w:val="single" w:color="auto" w:sz="4" w:space="0"/>
             <w:insideV w:val="single" w:color="auto" w:sz="4" w:space="0"/>
           </w:tblBorders>
-          <w:tblCellMar>
-            <w:top w:w="0" w:type="dxa"/>
-            <w:left w:w="108" w:type="dxa"/>
-            <w:bottom w:w="0" w:type="dxa"/>
-            <w:right w:w="108" w:type="dxa"/>
-          </w:tblCellMar>
         </w:tblPrEx>
         <w:tc>
           <w:tcPr>
@@ -20535,12 +20503,6 @@
             <w:insideH w:val="single" w:color="auto" w:sz="4" w:space="0"/>
             <w:insideV w:val="single" w:color="auto" w:sz="4" w:space="0"/>
           </w:tblBorders>
-          <w:tblCellMar>
-            <w:top w:w="0" w:type="dxa"/>
-            <w:left w:w="108" w:type="dxa"/>
-            <w:bottom w:w="0" w:type="dxa"/>
-            <w:right w:w="108" w:type="dxa"/>
-          </w:tblCellMar>
         </w:tblPrEx>
         <w:tc>
           <w:tcPr>
@@ -20827,6 +20789,1772 @@
                 </w14:textFill>
               </w:rPr>
               <w:t>，返回密码</w:t>
+            </w:r>
+          </w:p>
+        </w:tc>
+      </w:tr>
+    </w:tbl>
+    <w:p>
+      <w:pPr>
+        <w:rPr>
+          <w:rFonts w:cs="华文中宋"/>
+          <w:bCs/>
+          <w:color w:val="FF0000"/>
+          <w:spacing w:val="7"/>
+        </w:rPr>
+      </w:pPr>
+    </w:p>
+    <w:p>
+      <w:pPr>
+        <w:rPr>
+          <w:rFonts w:cs="华文中宋"/>
+          <w:bCs/>
+          <w:color w:val="FF0000"/>
+          <w:spacing w:val="7"/>
+        </w:rPr>
+      </w:pPr>
+    </w:p>
+    <w:p>
+      <w:pPr>
+        <w:rPr>
+          <w:rFonts w:cs="华文中宋"/>
+          <w:bCs/>
+          <w:color w:val="FF0000"/>
+          <w:spacing w:val="7"/>
+        </w:rPr>
+      </w:pPr>
+    </w:p>
+    <w:p>
+      <w:pPr>
+        <w:outlineLvl w:val="0"/>
+        <w:rPr>
+          <w:rFonts w:hint="eastAsia" w:cs="华文中宋"/>
+          <w:bCs/>
+          <w:color w:val="70AD47" w:themeColor="accent6"/>
+          <w:szCs w:val="24"/>
+          <w14:textFill>
+            <w14:solidFill>
+              <w14:schemeClr w14:val="accent6"/>
+            </w14:solidFill>
+          </w14:textFill>
+        </w:rPr>
+      </w:pPr>
+      <w:bookmarkStart w:id="12" w:name="_Toc14971"/>
+      <w:r>
+        <w:rPr>
+          <w:rFonts w:hint="eastAsia" w:cs="华文中宋"/>
+          <w:bCs/>
+          <w:color w:val="70AD47" w:themeColor="accent6"/>
+          <w:szCs w:val="24"/>
+          <w14:textFill>
+            <w14:solidFill>
+              <w14:schemeClr w14:val="accent6"/>
+            </w14:solidFill>
+          </w14:textFill>
+        </w:rPr>
+        <w:t>封装pyinstaller：</w:t>
+      </w:r>
+      <w:bookmarkEnd w:id="12"/>
+    </w:p>
+    <w:tbl>
+      <w:tblPr>
+        <w:tblStyle w:val="8"/>
+        <w:tblW w:w="0" w:type="auto"/>
+        <w:tblInd w:w="0" w:type="dxa"/>
+        <w:tblBorders>
+          <w:top w:val="single" w:color="auto" w:sz="4" w:space="0"/>
+          <w:left w:val="single" w:color="auto" w:sz="4" w:space="0"/>
+          <w:bottom w:val="single" w:color="auto" w:sz="4" w:space="0"/>
+          <w:right w:val="single" w:color="auto" w:sz="4" w:space="0"/>
+          <w:insideH w:val="single" w:color="auto" w:sz="4" w:space="0"/>
+          <w:insideV w:val="single" w:color="auto" w:sz="4" w:space="0"/>
+        </w:tblBorders>
+        <w:tblLayout w:type="autofit"/>
+        <w:tblCellMar>
+          <w:top w:w="0" w:type="dxa"/>
+          <w:left w:w="108" w:type="dxa"/>
+          <w:bottom w:w="0" w:type="dxa"/>
+          <w:right w:w="108" w:type="dxa"/>
+        </w:tblCellMar>
+      </w:tblPr>
+      <w:tblGrid>
+        <w:gridCol w:w="483"/>
+        <w:gridCol w:w="665"/>
+        <w:gridCol w:w="3321"/>
+      </w:tblGrid>
+      <w:tr>
+        <w:tblPrEx>
+          <w:tblBorders>
+            <w:top w:val="single" w:color="auto" w:sz="4" w:space="0"/>
+            <w:left w:val="single" w:color="auto" w:sz="4" w:space="0"/>
+            <w:bottom w:val="single" w:color="auto" w:sz="4" w:space="0"/>
+            <w:right w:val="single" w:color="auto" w:sz="4" w:space="0"/>
+            <w:insideH w:val="single" w:color="auto" w:sz="4" w:space="0"/>
+            <w:insideV w:val="single" w:color="auto" w:sz="4" w:space="0"/>
+          </w:tblBorders>
+          <w:tblCellMar>
+            <w:top w:w="0" w:type="dxa"/>
+            <w:left w:w="108" w:type="dxa"/>
+            <w:bottom w:w="0" w:type="dxa"/>
+            <w:right w:w="108" w:type="dxa"/>
+          </w:tblCellMar>
+        </w:tblPrEx>
+        <w:tc>
+          <w:tcPr>
+            <w:tcW w:w="0" w:type="auto"/>
+            <w:gridSpan w:val="3"/>
+            <w:vAlign w:val="center"/>
+          </w:tcPr>
+          <w:p>
+            <w:pPr>
+              <w:rPr>
+                <w:rFonts w:cs="华文中宋"/>
+                <w:bCs/>
+                <w:color w:val="ED7D31" w:themeColor="accent2"/>
+                <w:spacing w:val="7"/>
+                <w14:textFill>
+                  <w14:solidFill>
+                    <w14:schemeClr w14:val="accent2"/>
+                  </w14:solidFill>
+                </w14:textFill>
+              </w:rPr>
+            </w:pPr>
+            <w:r>
+              <w:rPr>
+                <w:rFonts w:hint="eastAsia" w:cs="华文中宋"/>
+                <w:bCs/>
+                <w:color w:val="ED7D31" w:themeColor="accent2"/>
+                <w:spacing w:val="7"/>
+                <w14:textFill>
+                  <w14:solidFill>
+                    <w14:schemeClr w14:val="accent2"/>
+                  </w14:solidFill>
+                </w14:textFill>
+              </w:rPr>
+              <w:t>参数：</w:t>
+            </w:r>
+          </w:p>
+        </w:tc>
+      </w:tr>
+      <w:tr>
+        <w:tblPrEx>
+          <w:tblBorders>
+            <w:top w:val="single" w:color="auto" w:sz="4" w:space="0"/>
+            <w:left w:val="single" w:color="auto" w:sz="4" w:space="0"/>
+            <w:bottom w:val="single" w:color="auto" w:sz="4" w:space="0"/>
+            <w:right w:val="single" w:color="auto" w:sz="4" w:space="0"/>
+            <w:insideH w:val="single" w:color="auto" w:sz="4" w:space="0"/>
+            <w:insideV w:val="single" w:color="auto" w:sz="4" w:space="0"/>
+          </w:tblBorders>
+          <w:tblCellMar>
+            <w:top w:w="0" w:type="dxa"/>
+            <w:left w:w="108" w:type="dxa"/>
+            <w:bottom w:w="0" w:type="dxa"/>
+            <w:right w:w="108" w:type="dxa"/>
+          </w:tblCellMar>
+        </w:tblPrEx>
+        <w:tc>
+          <w:tcPr>
+            <w:tcW w:w="0" w:type="auto"/>
+            <w:vAlign w:val="center"/>
+          </w:tcPr>
+          <w:p>
+            <w:pPr>
+              <w:jc w:val="center"/>
+              <w:rPr>
+                <w:rFonts w:cs="华文中宋"/>
+                <w:bCs/>
+                <w:color w:val="FF0000"/>
+                <w:spacing w:val="7"/>
+              </w:rPr>
+            </w:pPr>
+            <w:r>
+              <w:rPr>
+                <w:rFonts w:hint="eastAsia" w:cs="华文中宋"/>
+                <w:bCs/>
+                <w:color w:val="FF0000"/>
+                <w:spacing w:val="7"/>
+              </w:rPr>
+              <w:t>-c</w:t>
+            </w:r>
+          </w:p>
+        </w:tc>
+        <w:tc>
+          <w:tcPr>
+            <w:tcW w:w="0" w:type="auto"/>
+            <w:vMerge w:val="restart"/>
+            <w:vAlign w:val="center"/>
+          </w:tcPr>
+          <w:p>
+            <w:pPr>
+              <w:rPr>
+                <w:rFonts w:cs="华文中宋"/>
+                <w:bCs/>
+                <w:color w:val="ED7D31" w:themeColor="accent2"/>
+                <w:spacing w:val="7"/>
+                <w14:textFill>
+                  <w14:solidFill>
+                    <w14:schemeClr w14:val="accent2"/>
+                  </w14:solidFill>
+                </w14:textFill>
+              </w:rPr>
+            </w:pPr>
+            <w:r>
+              <w:rPr>
+                <w:rFonts w:hint="eastAsia" w:cs="华文中宋"/>
+                <w:bCs/>
+                <w:color w:val="ED7D31" w:themeColor="accent2"/>
+                <w:spacing w:val="7"/>
+                <w14:textFill>
+                  <w14:solidFill>
+                    <w14:schemeClr w14:val="accent2"/>
+                  </w14:solidFill>
+                </w14:textFill>
+              </w:rPr>
+              <w:t>默认</w:t>
+            </w:r>
+          </w:p>
+        </w:tc>
+        <w:tc>
+          <w:tcPr>
+            <w:tcW w:w="0" w:type="auto"/>
+            <w:vAlign w:val="center"/>
+          </w:tcPr>
+          <w:p>
+            <w:pPr>
+              <w:rPr>
+                <w:rFonts w:cs="华文中宋"/>
+                <w:bCs/>
+                <w:color w:val="ED7D31" w:themeColor="accent2"/>
+                <w:spacing w:val="7"/>
+                <w14:textFill>
+                  <w14:solidFill>
+                    <w14:schemeClr w14:val="accent2"/>
+                  </w14:solidFill>
+                </w14:textFill>
+              </w:rPr>
+            </w:pPr>
+            <w:r>
+              <w:rPr>
+                <w:rFonts w:hint="eastAsia" w:cs="华文中宋"/>
+                <w:bCs/>
+                <w:color w:val="ED7D31" w:themeColor="accent2"/>
+                <w:spacing w:val="7"/>
+                <w14:textFill>
+                  <w14:solidFill>
+                    <w14:schemeClr w14:val="accent2"/>
+                  </w14:solidFill>
+                </w14:textFill>
+              </w:rPr>
+              <w:t>使用</w:t>
+            </w:r>
+            <w:r>
+              <w:rPr>
+                <w:rFonts w:hint="eastAsia" w:cs="华文中宋"/>
+                <w:bCs/>
+                <w:color w:val="E182F1"/>
+                <w:spacing w:val="7"/>
+              </w:rPr>
+              <w:t>控制台</w:t>
+            </w:r>
+            <w:r>
+              <w:rPr>
+                <w:rFonts w:hint="eastAsia" w:cs="华文中宋"/>
+                <w:bCs/>
+                <w:color w:val="ED7D31" w:themeColor="accent2"/>
+                <w:spacing w:val="7"/>
+                <w14:textFill>
+                  <w14:solidFill>
+                    <w14:schemeClr w14:val="accent2"/>
+                  </w14:solidFill>
+                </w14:textFill>
+              </w:rPr>
+              <w:t>，无窗口</w:t>
+            </w:r>
+          </w:p>
+        </w:tc>
+      </w:tr>
+      <w:tr>
+        <w:tblPrEx>
+          <w:tblBorders>
+            <w:top w:val="single" w:color="auto" w:sz="4" w:space="0"/>
+            <w:left w:val="single" w:color="auto" w:sz="4" w:space="0"/>
+            <w:bottom w:val="single" w:color="auto" w:sz="4" w:space="0"/>
+            <w:right w:val="single" w:color="auto" w:sz="4" w:space="0"/>
+            <w:insideH w:val="single" w:color="auto" w:sz="4" w:space="0"/>
+            <w:insideV w:val="single" w:color="auto" w:sz="4" w:space="0"/>
+          </w:tblBorders>
+          <w:tblCellMar>
+            <w:top w:w="0" w:type="dxa"/>
+            <w:left w:w="108" w:type="dxa"/>
+            <w:bottom w:w="0" w:type="dxa"/>
+            <w:right w:w="108" w:type="dxa"/>
+          </w:tblCellMar>
+        </w:tblPrEx>
+        <w:tc>
+          <w:tcPr>
+            <w:tcW w:w="0" w:type="auto"/>
+            <w:vAlign w:val="center"/>
+          </w:tcPr>
+          <w:p>
+            <w:pPr>
+              <w:jc w:val="center"/>
+              <w:rPr>
+                <w:rFonts w:cs="华文中宋"/>
+                <w:bCs/>
+                <w:color w:val="FF0000"/>
+                <w:spacing w:val="7"/>
+              </w:rPr>
+            </w:pPr>
+            <w:r>
+              <w:rPr>
+                <w:rFonts w:hint="eastAsia" w:cs="华文中宋"/>
+                <w:bCs/>
+                <w:color w:val="FF0000"/>
+                <w:spacing w:val="7"/>
+              </w:rPr>
+              <w:t>-D</w:t>
+            </w:r>
+          </w:p>
+        </w:tc>
+        <w:tc>
+          <w:tcPr>
+            <w:tcW w:w="0" w:type="auto"/>
+            <w:vMerge w:val="continue"/>
+            <w:vAlign w:val="center"/>
+          </w:tcPr>
+          <w:p>
+            <w:pPr>
+              <w:rPr>
+                <w:rFonts w:cs="华文中宋"/>
+                <w:bCs/>
+                <w:color w:val="ED7D31" w:themeColor="accent2"/>
+                <w:spacing w:val="7"/>
+                <w14:textFill>
+                  <w14:solidFill>
+                    <w14:schemeClr w14:val="accent2"/>
+                  </w14:solidFill>
+                </w14:textFill>
+              </w:rPr>
+            </w:pPr>
+          </w:p>
+        </w:tc>
+        <w:tc>
+          <w:tcPr>
+            <w:tcW w:w="0" w:type="auto"/>
+            <w:vAlign w:val="center"/>
+          </w:tcPr>
+          <w:p>
+            <w:pPr>
+              <w:rPr>
+                <w:rFonts w:cs="华文中宋"/>
+                <w:bCs/>
+                <w:color w:val="ED7D31" w:themeColor="accent2"/>
+                <w:spacing w:val="7"/>
+                <w14:textFill>
+                  <w14:solidFill>
+                    <w14:schemeClr w14:val="accent2"/>
+                  </w14:solidFill>
+                </w14:textFill>
+              </w:rPr>
+            </w:pPr>
+            <w:r>
+              <w:rPr>
+                <w:rFonts w:hint="eastAsia" w:cs="华文中宋"/>
+                <w:bCs/>
+                <w:color w:val="ED7D31" w:themeColor="accent2"/>
+                <w:spacing w:val="7"/>
+                <w14:textFill>
+                  <w14:solidFill>
+                    <w14:schemeClr w14:val="accent2"/>
+                  </w14:solidFill>
+                </w14:textFill>
+              </w:rPr>
+              <w:t>创建</w:t>
+            </w:r>
+            <w:r>
+              <w:rPr>
+                <w:rFonts w:hint="eastAsia" w:cs="华文中宋"/>
+                <w:bCs/>
+                <w:color w:val="E182F1"/>
+                <w:spacing w:val="7"/>
+              </w:rPr>
+              <w:t>包含exe、依赖文件</w:t>
+            </w:r>
+            <w:r>
+              <w:rPr>
+                <w:rFonts w:hint="eastAsia" w:cs="华文中宋"/>
+                <w:bCs/>
+                <w:color w:val="ED7D31" w:themeColor="accent2"/>
+                <w:spacing w:val="7"/>
+                <w14:textFill>
+                  <w14:solidFill>
+                    <w14:schemeClr w14:val="accent2"/>
+                  </w14:solidFill>
+                </w14:textFill>
+              </w:rPr>
+              <w:t>的目录</w:t>
+            </w:r>
+          </w:p>
+        </w:tc>
+      </w:tr>
+      <w:tr>
+        <w:tblPrEx>
+          <w:tblBorders>
+            <w:top w:val="single" w:color="auto" w:sz="4" w:space="0"/>
+            <w:left w:val="single" w:color="auto" w:sz="4" w:space="0"/>
+            <w:bottom w:val="single" w:color="auto" w:sz="4" w:space="0"/>
+            <w:right w:val="single" w:color="auto" w:sz="4" w:space="0"/>
+            <w:insideH w:val="single" w:color="auto" w:sz="4" w:space="0"/>
+            <w:insideV w:val="single" w:color="auto" w:sz="4" w:space="0"/>
+          </w:tblBorders>
+          <w:tblCellMar>
+            <w:top w:w="0" w:type="dxa"/>
+            <w:left w:w="108" w:type="dxa"/>
+            <w:bottom w:w="0" w:type="dxa"/>
+            <w:right w:w="108" w:type="dxa"/>
+          </w:tblCellMar>
+        </w:tblPrEx>
+        <w:tc>
+          <w:tcPr>
+            <w:tcW w:w="0" w:type="auto"/>
+            <w:vAlign w:val="center"/>
+          </w:tcPr>
+          <w:p>
+            <w:pPr>
+              <w:jc w:val="center"/>
+              <w:rPr>
+                <w:rFonts w:cs="华文中宋"/>
+                <w:bCs/>
+                <w:color w:val="FF0000"/>
+                <w:spacing w:val="7"/>
+              </w:rPr>
+            </w:pPr>
+            <w:r>
+              <w:rPr>
+                <w:rFonts w:hint="eastAsia" w:cs="华文中宋"/>
+                <w:bCs/>
+                <w:color w:val="FF0000"/>
+                <w:spacing w:val="7"/>
+              </w:rPr>
+              <w:t>-w</w:t>
+            </w:r>
+          </w:p>
+        </w:tc>
+        <w:tc>
+          <w:tcPr>
+            <w:tcW w:w="0" w:type="auto"/>
+            <w:gridSpan w:val="2"/>
+            <w:vAlign w:val="center"/>
+          </w:tcPr>
+          <w:p>
+            <w:pPr>
+              <w:rPr>
+                <w:rFonts w:cs="华文中宋"/>
+                <w:bCs/>
+                <w:color w:val="ED7D31" w:themeColor="accent2"/>
+                <w:spacing w:val="7"/>
+                <w14:textFill>
+                  <w14:solidFill>
+                    <w14:schemeClr w14:val="accent2"/>
+                  </w14:solidFill>
+                </w14:textFill>
+              </w:rPr>
+            </w:pPr>
+            <w:r>
+              <w:rPr>
+                <w:rFonts w:hint="eastAsia" w:cs="华文中宋"/>
+                <w:bCs/>
+                <w:color w:val="ED7D31" w:themeColor="accent2"/>
+                <w:spacing w:val="7"/>
+                <w14:textFill>
+                  <w14:solidFill>
+                    <w14:schemeClr w14:val="accent2"/>
+                  </w14:solidFill>
+                </w14:textFill>
+              </w:rPr>
+              <w:t>使用</w:t>
+            </w:r>
+            <w:r>
+              <w:rPr>
+                <w:rFonts w:hint="eastAsia" w:cs="华文中宋"/>
+                <w:bCs/>
+                <w:color w:val="E182F1"/>
+                <w:spacing w:val="7"/>
+              </w:rPr>
+              <w:t>窗口</w:t>
+            </w:r>
+            <w:r>
+              <w:rPr>
+                <w:rFonts w:hint="eastAsia" w:cs="华文中宋"/>
+                <w:bCs/>
+                <w:color w:val="ED7D31" w:themeColor="accent2"/>
+                <w:spacing w:val="7"/>
+                <w14:textFill>
+                  <w14:solidFill>
+                    <w14:schemeClr w14:val="accent2"/>
+                  </w14:solidFill>
+                </w14:textFill>
+              </w:rPr>
+              <w:t>，无控制台</w:t>
+            </w:r>
+          </w:p>
+        </w:tc>
+      </w:tr>
+      <w:tr>
+        <w:tblPrEx>
+          <w:tblBorders>
+            <w:top w:val="single" w:color="auto" w:sz="4" w:space="0"/>
+            <w:left w:val="single" w:color="auto" w:sz="4" w:space="0"/>
+            <w:bottom w:val="single" w:color="auto" w:sz="4" w:space="0"/>
+            <w:right w:val="single" w:color="auto" w:sz="4" w:space="0"/>
+            <w:insideH w:val="single" w:color="auto" w:sz="4" w:space="0"/>
+            <w:insideV w:val="single" w:color="auto" w:sz="4" w:space="0"/>
+          </w:tblBorders>
+          <w:tblCellMar>
+            <w:top w:w="0" w:type="dxa"/>
+            <w:left w:w="108" w:type="dxa"/>
+            <w:bottom w:w="0" w:type="dxa"/>
+            <w:right w:w="108" w:type="dxa"/>
+          </w:tblCellMar>
+        </w:tblPrEx>
+        <w:tc>
+          <w:tcPr>
+            <w:tcW w:w="0" w:type="auto"/>
+            <w:vAlign w:val="center"/>
+          </w:tcPr>
+          <w:p>
+            <w:pPr>
+              <w:jc w:val="center"/>
+              <w:rPr>
+                <w:rFonts w:cs="华文中宋"/>
+                <w:bCs/>
+                <w:color w:val="FF0000"/>
+                <w:spacing w:val="7"/>
+              </w:rPr>
+            </w:pPr>
+            <w:r>
+              <w:rPr>
+                <w:rFonts w:hint="eastAsia" w:cs="华文中宋"/>
+                <w:bCs/>
+                <w:color w:val="FF0000"/>
+                <w:spacing w:val="7"/>
+              </w:rPr>
+              <w:t>-F</w:t>
+            </w:r>
+          </w:p>
+        </w:tc>
+        <w:tc>
+          <w:tcPr>
+            <w:tcW w:w="0" w:type="auto"/>
+            <w:gridSpan w:val="2"/>
+            <w:vAlign w:val="center"/>
+          </w:tcPr>
+          <w:p>
+            <w:pPr>
+              <w:rPr>
+                <w:rFonts w:cs="华文中宋"/>
+                <w:bCs/>
+                <w:color w:val="ED7D31" w:themeColor="accent2"/>
+                <w:spacing w:val="7"/>
+                <w14:textFill>
+                  <w14:solidFill>
+                    <w14:schemeClr w14:val="accent2"/>
+                  </w14:solidFill>
+                </w14:textFill>
+              </w:rPr>
+            </w:pPr>
+            <w:r>
+              <w:rPr>
+                <w:rFonts w:hint="eastAsia" w:cs="华文中宋"/>
+                <w:bCs/>
+                <w:color w:val="ED7D31" w:themeColor="accent2"/>
+                <w:spacing w:val="7"/>
+                <w14:textFill>
+                  <w14:solidFill>
+                    <w14:schemeClr w14:val="accent2"/>
+                  </w14:solidFill>
+                </w14:textFill>
+              </w:rPr>
+              <w:t>打包</w:t>
+            </w:r>
+            <w:r>
+              <w:rPr>
+                <w:rFonts w:hint="eastAsia" w:cs="华文中宋"/>
+                <w:bCs/>
+                <w:color w:val="E182F1"/>
+                <w:spacing w:val="7"/>
+              </w:rPr>
+              <w:t>生成单exe</w:t>
+            </w:r>
+          </w:p>
+        </w:tc>
+      </w:tr>
+    </w:tbl>
+    <w:p>
+      <w:pPr>
+        <w:rPr>
+          <w:rFonts w:cs="华文中宋"/>
+          <w:bCs/>
+          <w:color w:val="FF0000"/>
+          <w:spacing w:val="7"/>
+        </w:rPr>
+      </w:pPr>
+    </w:p>
+    <w:tbl>
+      <w:tblPr>
+        <w:tblStyle w:val="8"/>
+        <w:tblW w:w="0" w:type="auto"/>
+        <w:tblInd w:w="0" w:type="dxa"/>
+        <w:tblBorders>
+          <w:top w:val="single" w:color="auto" w:sz="4" w:space="0"/>
+          <w:left w:val="single" w:color="auto" w:sz="4" w:space="0"/>
+          <w:bottom w:val="single" w:color="auto" w:sz="4" w:space="0"/>
+          <w:right w:val="single" w:color="auto" w:sz="4" w:space="0"/>
+          <w:insideH w:val="single" w:color="auto" w:sz="4" w:space="0"/>
+          <w:insideV w:val="single" w:color="auto" w:sz="4" w:space="0"/>
+        </w:tblBorders>
+        <w:tblLayout w:type="autofit"/>
+        <w:tblCellMar>
+          <w:top w:w="0" w:type="dxa"/>
+          <w:left w:w="108" w:type="dxa"/>
+          <w:bottom w:w="0" w:type="dxa"/>
+          <w:right w:w="108" w:type="dxa"/>
+        </w:tblCellMar>
+      </w:tblPr>
+      <w:tblGrid>
+        <w:gridCol w:w="2775"/>
+        <w:gridCol w:w="2683"/>
+      </w:tblGrid>
+      <w:tr>
+        <w:tblPrEx>
+          <w:tblBorders>
+            <w:top w:val="single" w:color="auto" w:sz="4" w:space="0"/>
+            <w:left w:val="single" w:color="auto" w:sz="4" w:space="0"/>
+            <w:bottom w:val="single" w:color="auto" w:sz="4" w:space="0"/>
+            <w:right w:val="single" w:color="auto" w:sz="4" w:space="0"/>
+            <w:insideH w:val="single" w:color="auto" w:sz="4" w:space="0"/>
+            <w:insideV w:val="single" w:color="auto" w:sz="4" w:space="0"/>
+          </w:tblBorders>
+          <w:tblCellMar>
+            <w:top w:w="0" w:type="dxa"/>
+            <w:left w:w="108" w:type="dxa"/>
+            <w:bottom w:w="0" w:type="dxa"/>
+            <w:right w:w="108" w:type="dxa"/>
+          </w:tblCellMar>
+        </w:tblPrEx>
+        <w:tc>
+          <w:tcPr>
+            <w:tcW w:w="0" w:type="auto"/>
+            <w:gridSpan w:val="2"/>
+          </w:tcPr>
+          <w:p>
+            <w:pPr>
+              <w:jc w:val="left"/>
+              <w:rPr>
+                <w:rFonts w:cs="华文中宋"/>
+                <w:bCs/>
+                <w:color w:val="FF0000"/>
+                <w:spacing w:val="7"/>
+              </w:rPr>
+            </w:pPr>
+            <w:r>
+              <w:rPr>
+                <w:rFonts w:hint="eastAsia" w:cs="华文中宋"/>
+                <w:bCs/>
+                <w:color w:val="ED7D31" w:themeColor="accent2"/>
+                <w:spacing w:val="7"/>
+                <w14:textFill>
+                  <w14:solidFill>
+                    <w14:schemeClr w14:val="accent2"/>
+                  </w14:solidFill>
+                </w14:textFill>
+              </w:rPr>
+              <w:t>语句：</w:t>
+            </w:r>
+          </w:p>
+        </w:tc>
+      </w:tr>
+      <w:tr>
+        <w:tblPrEx>
+          <w:tblBorders>
+            <w:top w:val="single" w:color="auto" w:sz="4" w:space="0"/>
+            <w:left w:val="single" w:color="auto" w:sz="4" w:space="0"/>
+            <w:bottom w:val="single" w:color="auto" w:sz="4" w:space="0"/>
+            <w:right w:val="single" w:color="auto" w:sz="4" w:space="0"/>
+            <w:insideH w:val="single" w:color="auto" w:sz="4" w:space="0"/>
+            <w:insideV w:val="single" w:color="auto" w:sz="4" w:space="0"/>
+          </w:tblBorders>
+          <w:tblCellMar>
+            <w:top w:w="0" w:type="dxa"/>
+            <w:left w:w="108" w:type="dxa"/>
+            <w:bottom w:w="0" w:type="dxa"/>
+            <w:right w:w="108" w:type="dxa"/>
+          </w:tblCellMar>
+        </w:tblPrEx>
+        <w:tc>
+          <w:tcPr>
+            <w:tcW w:w="0" w:type="auto"/>
+          </w:tcPr>
+          <w:p>
+            <w:pPr>
+              <w:jc w:val="left"/>
+              <w:rPr>
+                <w:rFonts w:cs="华文中宋"/>
+                <w:bCs/>
+                <w:color w:val="FF0000"/>
+                <w:spacing w:val="7"/>
+              </w:rPr>
+            </w:pPr>
+            <w:r>
+              <w:rPr>
+                <w:rFonts w:hint="eastAsia" w:cs="华文中宋"/>
+                <w:bCs/>
+                <w:color w:val="FF0000"/>
+                <w:spacing w:val="7"/>
+              </w:rPr>
+              <w:t>-p D:\Anaconda3</w:t>
+            </w:r>
+          </w:p>
+        </w:tc>
+        <w:tc>
+          <w:tcPr>
+            <w:tcW w:w="0" w:type="auto"/>
+          </w:tcPr>
+          <w:p>
+            <w:pPr>
+              <w:jc w:val="left"/>
+              <w:rPr>
+                <w:rFonts w:cs="华文中宋"/>
+                <w:bCs/>
+                <w:color w:val="FF0000"/>
+                <w:spacing w:val="7"/>
+              </w:rPr>
+            </w:pPr>
+            <w:r>
+              <w:rPr>
+                <w:rFonts w:hint="eastAsia" w:cs="华文中宋"/>
+                <w:bCs/>
+                <w:color w:val="ED7D31" w:themeColor="accent2"/>
+                <w:spacing w:val="7"/>
+                <w14:textFill>
+                  <w14:solidFill>
+                    <w14:schemeClr w14:val="accent2"/>
+                  </w14:solidFill>
+                </w14:textFill>
+              </w:rPr>
+              <w:t>添加</w:t>
+            </w:r>
+            <w:r>
+              <w:rPr>
+                <w:rFonts w:hint="eastAsia" w:cs="华文中宋"/>
+                <w:bCs/>
+                <w:color w:val="E182F1"/>
+                <w:spacing w:val="7"/>
+              </w:rPr>
+              <w:t>文件搜索路径</w:t>
+            </w:r>
+          </w:p>
+        </w:tc>
+      </w:tr>
+      <w:tr>
+        <w:tblPrEx>
+          <w:tblBorders>
+            <w:top w:val="single" w:color="auto" w:sz="4" w:space="0"/>
+            <w:left w:val="single" w:color="auto" w:sz="4" w:space="0"/>
+            <w:bottom w:val="single" w:color="auto" w:sz="4" w:space="0"/>
+            <w:right w:val="single" w:color="auto" w:sz="4" w:space="0"/>
+            <w:insideH w:val="single" w:color="auto" w:sz="4" w:space="0"/>
+            <w:insideV w:val="single" w:color="auto" w:sz="4" w:space="0"/>
+          </w:tblBorders>
+          <w:tblCellMar>
+            <w:top w:w="0" w:type="dxa"/>
+            <w:left w:w="108" w:type="dxa"/>
+            <w:bottom w:w="0" w:type="dxa"/>
+            <w:right w:w="108" w:type="dxa"/>
+          </w:tblCellMar>
+        </w:tblPrEx>
+        <w:tc>
+          <w:tcPr>
+            <w:tcW w:w="0" w:type="auto"/>
+          </w:tcPr>
+          <w:p>
+            <w:pPr>
+              <w:jc w:val="left"/>
+              <w:rPr>
+                <w:rFonts w:cs="华文中宋"/>
+                <w:bCs/>
+                <w:color w:val="FF0000"/>
+                <w:spacing w:val="7"/>
+              </w:rPr>
+            </w:pPr>
+            <w:r>
+              <w:rPr>
+                <w:rFonts w:hint="eastAsia" w:cs="华文中宋"/>
+                <w:bCs/>
+                <w:color w:val="FF0000"/>
+                <w:spacing w:val="7"/>
+              </w:rPr>
+              <w:t>-i ico.ico</w:t>
+            </w:r>
+          </w:p>
+        </w:tc>
+        <w:tc>
+          <w:tcPr>
+            <w:tcW w:w="0" w:type="auto"/>
+          </w:tcPr>
+          <w:p>
+            <w:pPr>
+              <w:jc w:val="left"/>
+              <w:rPr>
+                <w:rFonts w:cs="华文中宋"/>
+                <w:bCs/>
+                <w:color w:val="FF0000"/>
+                <w:spacing w:val="7"/>
+              </w:rPr>
+            </w:pPr>
+            <w:r>
+              <w:rPr>
+                <w:rFonts w:hint="eastAsia" w:cs="华文中宋"/>
+                <w:bCs/>
+                <w:color w:val="ED7D31" w:themeColor="accent2"/>
+                <w:spacing w:val="7"/>
+                <w14:textFill>
+                  <w14:solidFill>
+                    <w14:schemeClr w14:val="accent2"/>
+                  </w14:solidFill>
+                </w14:textFill>
+              </w:rPr>
+              <w:t>设置</w:t>
+            </w:r>
+            <w:r>
+              <w:rPr>
+                <w:rFonts w:hint="eastAsia" w:cs="华文中宋"/>
+                <w:bCs/>
+                <w:color w:val="E182F1"/>
+                <w:spacing w:val="7"/>
+              </w:rPr>
+              <w:t>exe图标</w:t>
+            </w:r>
+          </w:p>
+        </w:tc>
+      </w:tr>
+      <w:tr>
+        <w:tblPrEx>
+          <w:tblBorders>
+            <w:top w:val="single" w:color="auto" w:sz="4" w:space="0"/>
+            <w:left w:val="single" w:color="auto" w:sz="4" w:space="0"/>
+            <w:bottom w:val="single" w:color="auto" w:sz="4" w:space="0"/>
+            <w:right w:val="single" w:color="auto" w:sz="4" w:space="0"/>
+            <w:insideH w:val="single" w:color="auto" w:sz="4" w:space="0"/>
+            <w:insideV w:val="single" w:color="auto" w:sz="4" w:space="0"/>
+          </w:tblBorders>
+          <w:tblCellMar>
+            <w:top w:w="0" w:type="dxa"/>
+            <w:left w:w="108" w:type="dxa"/>
+            <w:bottom w:w="0" w:type="dxa"/>
+            <w:right w:w="108" w:type="dxa"/>
+          </w:tblCellMar>
+        </w:tblPrEx>
+        <w:tc>
+          <w:tcPr>
+            <w:tcW w:w="0" w:type="auto"/>
+          </w:tcPr>
+          <w:p>
+            <w:pPr>
+              <w:jc w:val="left"/>
+              <w:rPr>
+                <w:rFonts w:hint="default" w:eastAsia="华文中宋" w:cs="华文中宋"/>
+                <w:bCs/>
+                <w:color w:val="FF0000"/>
+                <w:spacing w:val="7"/>
+                <w:lang w:val="en-US" w:eastAsia="zh-CN"/>
+              </w:rPr>
+            </w:pPr>
+            <w:r>
+              <w:rPr>
+                <w:rFonts w:hint="eastAsia" w:cs="华文中宋"/>
+                <w:bCs/>
+                <w:color w:val="FF0000"/>
+                <w:spacing w:val="7"/>
+              </w:rPr>
+              <w:t xml:space="preserve">--hidden-import </w:t>
+            </w:r>
+            <w:r>
+              <w:rPr>
+                <w:rFonts w:hint="eastAsia" w:cs="华文中宋"/>
+                <w:bCs/>
+                <w:color w:val="FF0000"/>
+                <w:spacing w:val="7"/>
+                <w:lang w:val="en-US" w:eastAsia="zh-CN"/>
+              </w:rPr>
+              <w:t>&lt;mod&gt;</w:t>
+            </w:r>
+          </w:p>
+        </w:tc>
+        <w:tc>
+          <w:tcPr>
+            <w:tcW w:w="0" w:type="auto"/>
+          </w:tcPr>
+          <w:p>
+            <w:pPr>
+              <w:jc w:val="left"/>
+              <w:rPr>
+                <w:rFonts w:cs="华文中宋"/>
+                <w:bCs/>
+                <w:color w:val="FF0000"/>
+                <w:spacing w:val="7"/>
+              </w:rPr>
+            </w:pPr>
+            <w:r>
+              <w:rPr>
+                <w:rFonts w:hint="eastAsia" w:cs="华文中宋"/>
+                <w:bCs/>
+                <w:color w:val="ED7D31" w:themeColor="accent2"/>
+                <w:spacing w:val="7"/>
+                <w14:textFill>
+                  <w14:solidFill>
+                    <w14:schemeClr w14:val="accent2"/>
+                  </w14:solidFill>
+                </w14:textFill>
+              </w:rPr>
+              <w:t>导入</w:t>
+            </w:r>
+            <w:r>
+              <w:rPr>
+                <w:rFonts w:hint="eastAsia" w:cs="华文中宋"/>
+                <w:bCs/>
+                <w:color w:val="E182F1"/>
+                <w:spacing w:val="7"/>
+              </w:rPr>
+              <w:t>自定义模块</w:t>
+            </w:r>
+          </w:p>
+        </w:tc>
+      </w:tr>
+      <w:tr>
+        <w:tblPrEx>
+          <w:tblBorders>
+            <w:top w:val="single" w:color="auto" w:sz="4" w:space="0"/>
+            <w:left w:val="single" w:color="auto" w:sz="4" w:space="0"/>
+            <w:bottom w:val="single" w:color="auto" w:sz="4" w:space="0"/>
+            <w:right w:val="single" w:color="auto" w:sz="4" w:space="0"/>
+            <w:insideH w:val="single" w:color="auto" w:sz="4" w:space="0"/>
+            <w:insideV w:val="single" w:color="auto" w:sz="4" w:space="0"/>
+          </w:tblBorders>
+          <w:tblCellMar>
+            <w:top w:w="0" w:type="dxa"/>
+            <w:left w:w="108" w:type="dxa"/>
+            <w:bottom w:w="0" w:type="dxa"/>
+            <w:right w:w="108" w:type="dxa"/>
+          </w:tblCellMar>
+        </w:tblPrEx>
+        <w:tc>
+          <w:tcPr>
+            <w:tcW w:w="0" w:type="auto"/>
+          </w:tcPr>
+          <w:p>
+            <w:pPr>
+              <w:jc w:val="left"/>
+              <w:rPr>
+                <w:rFonts w:hint="default" w:eastAsia="华文中宋" w:cs="华文中宋"/>
+                <w:bCs/>
+                <w:color w:val="FF0000"/>
+                <w:spacing w:val="7"/>
+                <w:lang w:val="en-US" w:eastAsia="zh-CN"/>
+              </w:rPr>
+            </w:pPr>
+            <w:r>
+              <w:rPr>
+                <w:rFonts w:hint="eastAsia" w:cs="华文中宋"/>
+                <w:bCs/>
+                <w:color w:val="FF0000"/>
+                <w:spacing w:val="7"/>
+              </w:rPr>
+              <w:t xml:space="preserve">--add-data </w:t>
+            </w:r>
+            <w:r>
+              <w:rPr>
+                <w:rFonts w:hint="eastAsia" w:cs="华文中宋"/>
+                <w:bCs/>
+                <w:color w:val="FF0000"/>
+                <w:spacing w:val="7"/>
+                <w:lang w:val="en-US" w:eastAsia="zh-CN"/>
+              </w:rPr>
+              <w:t>&lt;src&gt;:&lt;dst&gt;</w:t>
+            </w:r>
+          </w:p>
+        </w:tc>
+        <w:tc>
+          <w:tcPr>
+            <w:tcW w:w="0" w:type="auto"/>
+          </w:tcPr>
+          <w:p>
+            <w:pPr>
+              <w:jc w:val="left"/>
+              <w:rPr>
+                <w:rFonts w:cs="华文中宋"/>
+                <w:bCs/>
+                <w:color w:val="ED7D31" w:themeColor="accent2"/>
+                <w:spacing w:val="7"/>
+                <w14:textFill>
+                  <w14:solidFill>
+                    <w14:schemeClr w14:val="accent2"/>
+                  </w14:solidFill>
+                </w14:textFill>
+              </w:rPr>
+            </w:pPr>
+            <w:r>
+              <w:rPr>
+                <w:rFonts w:hint="eastAsia" w:cs="华文中宋"/>
+                <w:bCs/>
+                <w:color w:val="ED7D31" w:themeColor="accent2"/>
+                <w:spacing w:val="7"/>
+                <w14:textFill>
+                  <w14:solidFill>
+                    <w14:schemeClr w14:val="accent2"/>
+                  </w14:solidFill>
+                </w14:textFill>
+              </w:rPr>
+              <w:t>添加</w:t>
+            </w:r>
+            <w:r>
+              <w:rPr>
+                <w:rFonts w:hint="eastAsia" w:cs="华文中宋"/>
+                <w:bCs/>
+                <w:color w:val="E182F1"/>
+                <w:spacing w:val="7"/>
+              </w:rPr>
+              <w:t>文件</w:t>
+            </w:r>
+            <w:r>
+              <w:rPr>
+                <w:rFonts w:hint="eastAsia" w:cs="华文中宋"/>
+                <w:bCs/>
+                <w:color w:val="ED7D31" w:themeColor="accent2"/>
+                <w:spacing w:val="7"/>
+                <w14:textFill>
+                  <w14:solidFill>
+                    <w14:schemeClr w14:val="accent2"/>
+                  </w14:solidFill>
+                </w14:textFill>
+              </w:rPr>
+              <w:t>到打包后的路径</w:t>
+            </w:r>
+          </w:p>
+        </w:tc>
+      </w:tr>
+    </w:tbl>
+    <w:p>
+      <w:pPr>
+        <w:rPr>
+          <w:rFonts w:cs="华文中宋"/>
+          <w:bCs/>
+          <w:color w:val="ED7D31" w:themeColor="accent2"/>
+          <w:spacing w:val="7"/>
+          <w14:textFill>
+            <w14:solidFill>
+              <w14:schemeClr w14:val="accent2"/>
+            </w14:solidFill>
+          </w14:textFill>
+        </w:rPr>
+      </w:pPr>
+      <w:bookmarkStart w:id="27" w:name="_GoBack"/>
+      <w:bookmarkEnd w:id="27"/>
+    </w:p>
+    <w:tbl>
+      <w:tblPr>
+        <w:tblStyle w:val="8"/>
+        <w:tblW w:w="0" w:type="auto"/>
+        <w:tblInd w:w="0" w:type="dxa"/>
+        <w:tblBorders>
+          <w:top w:val="single" w:color="auto" w:sz="4" w:space="0"/>
+          <w:left w:val="single" w:color="auto" w:sz="4" w:space="0"/>
+          <w:bottom w:val="single" w:color="auto" w:sz="4" w:space="0"/>
+          <w:right w:val="single" w:color="auto" w:sz="4" w:space="0"/>
+          <w:insideH w:val="single" w:color="auto" w:sz="4" w:space="0"/>
+          <w:insideV w:val="single" w:color="auto" w:sz="4" w:space="0"/>
+        </w:tblBorders>
+        <w:tblLayout w:type="autofit"/>
+        <w:tblCellMar>
+          <w:top w:w="0" w:type="dxa"/>
+          <w:left w:w="108" w:type="dxa"/>
+          <w:bottom w:w="0" w:type="dxa"/>
+          <w:right w:w="108" w:type="dxa"/>
+        </w:tblCellMar>
+      </w:tblPr>
+      <w:tblGrid>
+        <w:gridCol w:w="6621"/>
+      </w:tblGrid>
+      <w:tr>
+        <w:tblPrEx>
+          <w:tblBorders>
+            <w:top w:val="single" w:color="auto" w:sz="4" w:space="0"/>
+            <w:left w:val="single" w:color="auto" w:sz="4" w:space="0"/>
+            <w:bottom w:val="single" w:color="auto" w:sz="4" w:space="0"/>
+            <w:right w:val="single" w:color="auto" w:sz="4" w:space="0"/>
+            <w:insideH w:val="single" w:color="auto" w:sz="4" w:space="0"/>
+            <w:insideV w:val="single" w:color="auto" w:sz="4" w:space="0"/>
+          </w:tblBorders>
+          <w:tblCellMar>
+            <w:top w:w="0" w:type="dxa"/>
+            <w:left w:w="108" w:type="dxa"/>
+            <w:bottom w:w="0" w:type="dxa"/>
+            <w:right w:w="108" w:type="dxa"/>
+          </w:tblCellMar>
+        </w:tblPrEx>
+        <w:tc>
+          <w:tcPr>
+            <w:tcW w:w="0" w:type="auto"/>
+          </w:tcPr>
+          <w:p>
+            <w:pPr>
+              <w:pStyle w:val="6"/>
+              <w:keepNext w:val="0"/>
+              <w:keepLines w:val="0"/>
+              <w:widowControl/>
+              <w:suppressLineNumbers w:val="0"/>
+              <w:rPr>
+                <w:rFonts w:hint="default" w:ascii="Times New Roman" w:hAnsi="Times New Roman" w:eastAsia="宋体" w:cs="Times New Roman"/>
+                <w:b w:val="0"/>
+                <w:bCs/>
+                <w:color w:val="080808"/>
+                <w:sz w:val="22"/>
+                <w:szCs w:val="22"/>
+                <w:shd w:val="clear" w:fill="FFFFFF"/>
+                <w:lang w:val="en-US" w:eastAsia="zh-CN"/>
+              </w:rPr>
+            </w:pPr>
+            <w:r>
+              <w:rPr>
+                <w:rFonts w:hint="eastAsia" w:ascii="华文中宋" w:hAnsi="华文中宋" w:eastAsia="华文中宋" w:cs="华文中宋"/>
+                <w:b/>
+                <w:bCs/>
+                <w:color w:val="ED7D31" w:themeColor="accent2"/>
+                <w:spacing w:val="7"/>
+                <w:kern w:val="2"/>
+                <w:sz w:val="21"/>
+                <w:szCs w:val="21"/>
+                <w:lang w:val="en-US" w:eastAsia="zh-CN" w:bidi="ar-SA"/>
+                <w14:textFill>
+                  <w14:solidFill>
+                    <w14:schemeClr w14:val="accent2"/>
+                  </w14:solidFill>
+                </w14:textFill>
+              </w:rPr>
+              <w:t>程序瘦身：</w:t>
+            </w:r>
+          </w:p>
+        </w:tc>
+      </w:tr>
+      <w:tr>
+        <w:tblPrEx>
+          <w:tblBorders>
+            <w:top w:val="single" w:color="auto" w:sz="4" w:space="0"/>
+            <w:left w:val="single" w:color="auto" w:sz="4" w:space="0"/>
+            <w:bottom w:val="single" w:color="auto" w:sz="4" w:space="0"/>
+            <w:right w:val="single" w:color="auto" w:sz="4" w:space="0"/>
+            <w:insideH w:val="single" w:color="auto" w:sz="4" w:space="0"/>
+            <w:insideV w:val="single" w:color="auto" w:sz="4" w:space="0"/>
+          </w:tblBorders>
+          <w:tblCellMar>
+            <w:top w:w="0" w:type="dxa"/>
+            <w:left w:w="108" w:type="dxa"/>
+            <w:bottom w:w="0" w:type="dxa"/>
+            <w:right w:w="108" w:type="dxa"/>
+          </w:tblCellMar>
+        </w:tblPrEx>
+        <w:tc>
+          <w:tcPr>
+            <w:tcW w:w="0" w:type="auto"/>
+          </w:tcPr>
+          <w:p>
+            <w:pPr>
+              <w:rPr>
+                <w:rFonts w:hint="default" w:cs="华文中宋"/>
+                <w:bCs/>
+                <w:color w:val="ED7D31" w:themeColor="accent2"/>
+                <w:spacing w:val="7"/>
+                <w:lang w:val="en-US" w:eastAsia="zh-CN"/>
+                <w14:textFill>
+                  <w14:solidFill>
+                    <w14:schemeClr w14:val="accent2"/>
+                  </w14:solidFill>
+                </w14:textFill>
+              </w:rPr>
+            </w:pPr>
+            <w:r>
+              <w:rPr>
+                <w:rFonts w:hint="eastAsia" w:cs="华文中宋"/>
+                <w:bCs/>
+                <w:color w:val="ED7D31" w:themeColor="accent2"/>
+                <w:spacing w:val="7"/>
+                <w:lang w:val="en-US" w:eastAsia="zh-CN"/>
+                <w14:textFill>
+                  <w14:solidFill>
+                    <w14:schemeClr w14:val="accent2"/>
+                  </w14:solidFill>
+                </w14:textFill>
+              </w:rPr>
+              <w:t>~/</w:t>
+            </w:r>
+            <w:r>
+              <w:rPr>
+                <w:rFonts w:hint="default" w:cs="华文中宋"/>
+                <w:bCs/>
+                <w:color w:val="ED7D31" w:themeColor="accent2"/>
+                <w:spacing w:val="7"/>
+                <w:lang w:val="en-US" w:eastAsia="zh-CN"/>
+                <w14:textFill>
+                  <w14:solidFill>
+                    <w14:schemeClr w14:val="accent2"/>
+                  </w14:solidFill>
+                </w14:textFill>
+              </w:rPr>
+              <w:t>Lib</w:t>
+            </w:r>
+            <w:r>
+              <w:rPr>
+                <w:rFonts w:hint="eastAsia" w:cs="华文中宋"/>
+                <w:bCs/>
+                <w:color w:val="ED7D31" w:themeColor="accent2"/>
+                <w:spacing w:val="7"/>
+                <w:lang w:val="en-US" w:eastAsia="zh-CN"/>
+                <w14:textFill>
+                  <w14:solidFill>
+                    <w14:schemeClr w14:val="accent2"/>
+                  </w14:solidFill>
+                </w14:textFill>
+              </w:rPr>
+              <w:t>/</w:t>
+            </w:r>
+            <w:r>
+              <w:rPr>
+                <w:rFonts w:hint="default" w:cs="华文中宋"/>
+                <w:bCs/>
+                <w:color w:val="ED7D31" w:themeColor="accent2"/>
+                <w:spacing w:val="7"/>
+                <w:lang w:val="en-US" w:eastAsia="zh-CN"/>
+                <w14:textFill>
+                  <w14:solidFill>
+                    <w14:schemeClr w14:val="accent2"/>
+                  </w14:solidFill>
+                </w14:textFill>
+              </w:rPr>
+              <w:t>site-packages</w:t>
+            </w:r>
+            <w:r>
+              <w:rPr>
+                <w:rFonts w:hint="eastAsia" w:cs="华文中宋"/>
+                <w:bCs/>
+                <w:color w:val="ED7D31" w:themeColor="accent2"/>
+                <w:spacing w:val="7"/>
+                <w:lang w:val="en-US" w:eastAsia="zh-CN"/>
+                <w14:textFill>
+                  <w14:solidFill>
+                    <w14:schemeClr w14:val="accent2"/>
+                  </w14:solidFill>
+                </w14:textFill>
+              </w:rPr>
+              <w:t>/</w:t>
+            </w:r>
+            <w:r>
+              <w:rPr>
+                <w:rFonts w:hint="default" w:cs="华文中宋"/>
+                <w:bCs/>
+                <w:color w:val="ED7D31" w:themeColor="accent2"/>
+                <w:spacing w:val="7"/>
+                <w:lang w:val="en-US" w:eastAsia="zh-CN"/>
+                <w14:textFill>
+                  <w14:solidFill>
+                    <w14:schemeClr w14:val="accent2"/>
+                  </w14:solidFill>
+                </w14:textFill>
+              </w:rPr>
+              <w:t>PyInstaller</w:t>
+            </w:r>
+            <w:r>
+              <w:rPr>
+                <w:rFonts w:hint="eastAsia" w:cs="华文中宋"/>
+                <w:bCs/>
+                <w:color w:val="ED7D31" w:themeColor="accent2"/>
+                <w:spacing w:val="7"/>
+                <w:lang w:val="en-US" w:eastAsia="zh-CN"/>
+                <w14:textFill>
+                  <w14:solidFill>
+                    <w14:schemeClr w14:val="accent2"/>
+                  </w14:solidFill>
+                </w14:textFill>
+              </w:rPr>
+              <w:t>/</w:t>
+            </w:r>
+            <w:r>
+              <w:rPr>
+                <w:rFonts w:hint="default" w:cs="华文中宋"/>
+                <w:bCs/>
+                <w:color w:val="ED7D31" w:themeColor="accent2"/>
+                <w:spacing w:val="7"/>
+                <w:lang w:val="en-US" w:eastAsia="zh-CN"/>
+                <w14:textFill>
+                  <w14:solidFill>
+                    <w14:schemeClr w14:val="accent2"/>
+                  </w14:solidFill>
+                </w14:textFill>
+              </w:rPr>
+              <w:t>building</w:t>
+            </w:r>
+            <w:r>
+              <w:rPr>
+                <w:rFonts w:hint="eastAsia" w:cs="华文中宋"/>
+                <w:bCs/>
+                <w:color w:val="ED7D31" w:themeColor="accent2"/>
+                <w:spacing w:val="7"/>
+                <w:lang w:val="en-US" w:eastAsia="zh-CN"/>
+                <w14:textFill>
+                  <w14:solidFill>
+                    <w14:schemeClr w14:val="accent2"/>
+                  </w14:solidFill>
+                </w14:textFill>
+              </w:rPr>
+              <w:t>/</w:t>
+            </w:r>
+            <w:r>
+              <w:rPr>
+                <w:rFonts w:hint="default" w:cs="华文中宋"/>
+                <w:bCs/>
+                <w:color w:val="ED7D31" w:themeColor="accent2"/>
+                <w:spacing w:val="7"/>
+                <w:lang w:val="en-US" w:eastAsia="zh-CN"/>
+                <w14:textFill>
+                  <w14:solidFill>
+                    <w14:schemeClr w14:val="accent2"/>
+                  </w14:solidFill>
+                </w14:textFill>
+              </w:rPr>
+              <w:t>api.py</w:t>
+            </w:r>
+            <w:r>
+              <w:rPr>
+                <w:rFonts w:hint="eastAsia" w:cs="华文中宋"/>
+                <w:bCs/>
+                <w:color w:val="ED7D31" w:themeColor="accent2"/>
+                <w:spacing w:val="7"/>
+                <w:lang w:val="en-US" w:eastAsia="zh-CN"/>
+                <w14:textFill>
+                  <w14:solidFill>
+                    <w14:schemeClr w14:val="accent2"/>
+                  </w14:solidFill>
+                </w14:textFill>
+              </w:rPr>
+              <w:t>, line 274</w:t>
+            </w:r>
+          </w:p>
+          <w:p>
+            <w:pPr>
+              <w:pStyle w:val="6"/>
+              <w:keepNext w:val="0"/>
+              <w:keepLines w:val="0"/>
+              <w:widowControl/>
+              <w:suppressLineNumbers w:val="0"/>
+              <w:rPr>
+                <w:rFonts w:hint="eastAsia" w:ascii="Times New Roman" w:hAnsi="Times New Roman" w:eastAsia="宋体" w:cs="Times New Roman"/>
+                <w:b w:val="0"/>
+                <w:bCs/>
+                <w:i/>
+                <w:iCs/>
+                <w:color w:val="8C8C8C"/>
+                <w:sz w:val="22"/>
+                <w:szCs w:val="22"/>
+                <w:shd w:val="clear" w:fill="FFFFFF"/>
+                <w:lang w:eastAsia="zh-CN"/>
+              </w:rPr>
+            </w:pPr>
+            <w:r>
+              <w:rPr>
+                <w:rFonts w:hint="default" w:ascii="Times New Roman" w:hAnsi="Times New Roman" w:eastAsia="monospace" w:cs="Times New Roman"/>
+                <w:b w:val="0"/>
+                <w:bCs/>
+                <w:i/>
+                <w:iCs/>
+                <w:color w:val="8C8C8C"/>
+                <w:sz w:val="22"/>
+                <w:szCs w:val="22"/>
+                <w:shd w:val="clear" w:fill="FFFFFF"/>
+              </w:rPr>
+              <w:t xml:space="preserve"># todo: </w:t>
+            </w:r>
+            <w:r>
+              <w:rPr>
+                <w:rFonts w:hint="default" w:ascii="Times New Roman" w:hAnsi="Times New Roman" w:eastAsia="宋体" w:cs="Times New Roman"/>
+                <w:b w:val="0"/>
+                <w:bCs/>
+                <w:i/>
+                <w:iCs/>
+                <w:color w:val="8C8C8C"/>
+                <w:sz w:val="22"/>
+                <w:szCs w:val="22"/>
+                <w:shd w:val="clear" w:fill="FFFFFF"/>
+              </w:rPr>
+              <w:t>删除不需要的文件</w:t>
+            </w:r>
+          </w:p>
+          <w:p>
+            <w:pPr>
+              <w:pStyle w:val="6"/>
+              <w:keepNext w:val="0"/>
+              <w:keepLines w:val="0"/>
+              <w:widowControl/>
+              <w:suppressLineNumbers w:val="0"/>
+              <w:rPr>
+                <w:rFonts w:hint="eastAsia" w:ascii="Times New Roman" w:hAnsi="Times New Roman" w:eastAsia="宋体" w:cs="Times New Roman"/>
+                <w:b w:val="0"/>
+                <w:bCs/>
+                <w:color w:val="080808"/>
+                <w:sz w:val="22"/>
+                <w:szCs w:val="22"/>
+                <w:shd w:val="clear" w:fill="FFFFFF"/>
+                <w:lang w:eastAsia="zh-CN"/>
+              </w:rPr>
+            </w:pPr>
+            <w:r>
+              <w:rPr>
+                <w:rFonts w:hint="default" w:ascii="Times New Roman" w:hAnsi="Times New Roman" w:eastAsia="monospace" w:cs="Times New Roman"/>
+                <w:b w:val="0"/>
+                <w:bCs/>
+                <w:color w:val="0033B3"/>
+                <w:sz w:val="22"/>
+                <w:szCs w:val="22"/>
+                <w:shd w:val="clear" w:fill="FFFFFF"/>
+              </w:rPr>
+              <w:t xml:space="preserve">if </w:t>
+            </w:r>
+            <w:r>
+              <w:rPr>
+                <w:rFonts w:hint="default" w:ascii="Times New Roman" w:hAnsi="Times New Roman" w:eastAsia="monospace" w:cs="Times New Roman"/>
+                <w:b w:val="0"/>
+                <w:bCs/>
+                <w:color w:val="000000"/>
+                <w:sz w:val="22"/>
+                <w:szCs w:val="22"/>
+                <w:shd w:val="clear" w:fill="FFFFFF"/>
+              </w:rPr>
+              <w:t>dest_name</w:t>
+            </w:r>
+            <w:r>
+              <w:rPr>
+                <w:rFonts w:hint="default" w:ascii="Times New Roman" w:hAnsi="Times New Roman" w:eastAsia="monospace" w:cs="Times New Roman"/>
+                <w:b w:val="0"/>
+                <w:bCs/>
+                <w:color w:val="080808"/>
+                <w:sz w:val="22"/>
+                <w:szCs w:val="22"/>
+                <w:shd w:val="clear" w:fill="FFFFFF"/>
+              </w:rPr>
+              <w:t>.replace(</w:t>
+            </w:r>
+            <w:r>
+              <w:rPr>
+                <w:rFonts w:hint="default" w:ascii="Times New Roman" w:hAnsi="Times New Roman" w:eastAsia="monospace" w:cs="Times New Roman"/>
+                <w:b w:val="0"/>
+                <w:bCs/>
+                <w:color w:val="067D17"/>
+                <w:sz w:val="22"/>
+                <w:szCs w:val="22"/>
+                <w:shd w:val="clear" w:fill="FFFFFF"/>
+              </w:rPr>
+              <w:t>'</w:t>
+            </w:r>
+            <w:r>
+              <w:rPr>
+                <w:rFonts w:hint="default" w:ascii="Times New Roman" w:hAnsi="Times New Roman" w:eastAsia="monospace" w:cs="Times New Roman"/>
+                <w:b w:val="0"/>
+                <w:bCs/>
+                <w:color w:val="0037A6"/>
+                <w:sz w:val="22"/>
+                <w:szCs w:val="22"/>
+                <w:shd w:val="clear" w:fill="FFFFFF"/>
+              </w:rPr>
+              <w:t>\\</w:t>
+            </w:r>
+            <w:r>
+              <w:rPr>
+                <w:rFonts w:hint="default" w:ascii="Times New Roman" w:hAnsi="Times New Roman" w:eastAsia="monospace" w:cs="Times New Roman"/>
+                <w:b w:val="0"/>
+                <w:bCs/>
+                <w:color w:val="067D17"/>
+                <w:sz w:val="22"/>
+                <w:szCs w:val="22"/>
+                <w:shd w:val="clear" w:fill="FFFFFF"/>
+              </w:rPr>
+              <w:t>'</w:t>
+            </w:r>
+            <w:r>
+              <w:rPr>
+                <w:rFonts w:hint="default" w:ascii="Times New Roman" w:hAnsi="Times New Roman" w:eastAsia="monospace" w:cs="Times New Roman"/>
+                <w:b w:val="0"/>
+                <w:bCs/>
+                <w:color w:val="080808"/>
+                <w:sz w:val="22"/>
+                <w:szCs w:val="22"/>
+                <w:shd w:val="clear" w:fill="FFFFFF"/>
+              </w:rPr>
+              <w:t xml:space="preserve">, </w:t>
+            </w:r>
+            <w:r>
+              <w:rPr>
+                <w:rFonts w:hint="default" w:ascii="Times New Roman" w:hAnsi="Times New Roman" w:eastAsia="monospace" w:cs="Times New Roman"/>
+                <w:b w:val="0"/>
+                <w:bCs/>
+                <w:color w:val="067D17"/>
+                <w:sz w:val="22"/>
+                <w:szCs w:val="22"/>
+                <w:shd w:val="clear" w:fill="FFFFFF"/>
+              </w:rPr>
+              <w:t>'/'</w:t>
+            </w:r>
+            <w:r>
+              <w:rPr>
+                <w:rFonts w:hint="default" w:ascii="Times New Roman" w:hAnsi="Times New Roman" w:eastAsia="monospace" w:cs="Times New Roman"/>
+                <w:b w:val="0"/>
+                <w:bCs/>
+                <w:color w:val="080808"/>
+                <w:sz w:val="22"/>
+                <w:szCs w:val="22"/>
+                <w:shd w:val="clear" w:fill="FFFFFF"/>
+              </w:rPr>
+              <w:t xml:space="preserve">) </w:t>
+            </w:r>
+            <w:r>
+              <w:rPr>
+                <w:rFonts w:hint="default" w:ascii="Times New Roman" w:hAnsi="Times New Roman" w:eastAsia="monospace" w:cs="Times New Roman"/>
+                <w:b w:val="0"/>
+                <w:bCs/>
+                <w:color w:val="0033B3"/>
+                <w:sz w:val="22"/>
+                <w:szCs w:val="22"/>
+                <w:shd w:val="clear" w:fill="FFFFFF"/>
+              </w:rPr>
+              <w:t xml:space="preserve">in </w:t>
+            </w:r>
+            <w:r>
+              <w:rPr>
+                <w:rFonts w:hint="default" w:ascii="Times New Roman" w:hAnsi="Times New Roman" w:eastAsia="monospace" w:cs="Times New Roman"/>
+                <w:b w:val="0"/>
+                <w:bCs/>
+                <w:color w:val="000080"/>
+                <w:sz w:val="22"/>
+                <w:szCs w:val="22"/>
+                <w:shd w:val="clear" w:fill="FFFFFF"/>
+              </w:rPr>
+              <w:t>getattr</w:t>
+            </w:r>
+            <w:r>
+              <w:rPr>
+                <w:rFonts w:hint="default" w:ascii="Times New Roman" w:hAnsi="Times New Roman" w:eastAsia="monospace" w:cs="Times New Roman"/>
+                <w:b w:val="0"/>
+                <w:bCs/>
+                <w:color w:val="080808"/>
+                <w:sz w:val="22"/>
+                <w:szCs w:val="22"/>
+                <w:shd w:val="clear" w:fill="FFFFFF"/>
+              </w:rPr>
+              <w:t xml:space="preserve">(EXE, </w:t>
+            </w:r>
+            <w:r>
+              <w:rPr>
+                <w:rFonts w:hint="default" w:ascii="Times New Roman" w:hAnsi="Times New Roman" w:eastAsia="monospace" w:cs="Times New Roman"/>
+                <w:b w:val="0"/>
+                <w:bCs/>
+                <w:color w:val="067D17"/>
+                <w:sz w:val="22"/>
+                <w:szCs w:val="22"/>
+                <w:shd w:val="clear" w:fill="FFFFFF"/>
+              </w:rPr>
+              <w:t>'my_exclude'</w:t>
+            </w:r>
+            <w:r>
+              <w:rPr>
+                <w:rFonts w:hint="default" w:ascii="Times New Roman" w:hAnsi="Times New Roman" w:eastAsia="monospace" w:cs="Times New Roman"/>
+                <w:b w:val="0"/>
+                <w:bCs/>
+                <w:color w:val="080808"/>
+                <w:sz w:val="22"/>
+                <w:szCs w:val="22"/>
+                <w:shd w:val="clear" w:fill="FFFFFF"/>
+              </w:rPr>
+              <w:t>, []):</w:t>
+            </w:r>
+          </w:p>
+          <w:p>
+            <w:pPr>
+              <w:pStyle w:val="6"/>
+              <w:keepNext w:val="0"/>
+              <w:keepLines w:val="0"/>
+              <w:widowControl/>
+              <w:suppressLineNumbers w:val="0"/>
+              <w:rPr>
+                <w:rFonts w:hint="eastAsia" w:ascii="Times New Roman" w:hAnsi="Times New Roman" w:eastAsia="宋体" w:cs="Times New Roman"/>
+                <w:b w:val="0"/>
+                <w:bCs/>
+                <w:color w:val="080808"/>
+                <w:sz w:val="22"/>
+                <w:szCs w:val="22"/>
+                <w:shd w:val="clear" w:fill="FFFFFF"/>
+                <w:lang w:eastAsia="zh-CN"/>
+              </w:rPr>
+            </w:pPr>
+            <w:r>
+              <w:rPr>
+                <w:rFonts w:hint="default" w:ascii="Times New Roman" w:hAnsi="Times New Roman" w:eastAsia="monospace" w:cs="Times New Roman"/>
+                <w:b w:val="0"/>
+                <w:bCs/>
+                <w:color w:val="080808"/>
+                <w:sz w:val="22"/>
+                <w:szCs w:val="22"/>
+                <w:shd w:val="clear" w:fill="FFFFFF"/>
+              </w:rPr>
+              <w:t xml:space="preserve">    </w:t>
+            </w:r>
+            <w:r>
+              <w:rPr>
+                <w:rFonts w:hint="default" w:ascii="Times New Roman" w:hAnsi="Times New Roman" w:eastAsia="monospace" w:cs="Times New Roman"/>
+                <w:b w:val="0"/>
+                <w:bCs/>
+                <w:color w:val="000080"/>
+                <w:sz w:val="22"/>
+                <w:szCs w:val="22"/>
+                <w:shd w:val="clear" w:fill="FFFFFF"/>
+              </w:rPr>
+              <w:t>print</w:t>
+            </w:r>
+            <w:r>
+              <w:rPr>
+                <w:rFonts w:hint="default" w:ascii="Times New Roman" w:hAnsi="Times New Roman" w:eastAsia="monospace" w:cs="Times New Roman"/>
+                <w:b w:val="0"/>
+                <w:bCs/>
+                <w:color w:val="080808"/>
+                <w:sz w:val="22"/>
+                <w:szCs w:val="22"/>
+                <w:shd w:val="clear" w:fill="FFFFFF"/>
+              </w:rPr>
+              <w:t>(</w:t>
+            </w:r>
+            <w:r>
+              <w:rPr>
+                <w:rFonts w:hint="default" w:ascii="Times New Roman" w:hAnsi="Times New Roman" w:eastAsia="monospace" w:cs="Times New Roman"/>
+                <w:b w:val="0"/>
+                <w:bCs/>
+                <w:color w:val="067D17"/>
+                <w:sz w:val="22"/>
+                <w:szCs w:val="22"/>
+                <w:shd w:val="clear" w:fill="FFFFFF"/>
+              </w:rPr>
+              <w:t>'</w:t>
+            </w:r>
+            <w:r>
+              <w:rPr>
+                <w:rFonts w:hint="default" w:ascii="Times New Roman" w:hAnsi="Times New Roman" w:eastAsia="宋体" w:cs="Times New Roman"/>
+                <w:b w:val="0"/>
+                <w:bCs/>
+                <w:color w:val="067D17"/>
+                <w:sz w:val="22"/>
+                <w:szCs w:val="22"/>
+                <w:shd w:val="clear" w:fill="FFFFFF"/>
+              </w:rPr>
+              <w:t>移除</w:t>
+            </w:r>
+            <w:r>
+              <w:rPr>
+                <w:rFonts w:hint="default" w:ascii="Times New Roman" w:hAnsi="Times New Roman" w:eastAsia="monospace" w:cs="Times New Roman"/>
+                <w:b w:val="0"/>
+                <w:bCs/>
+                <w:color w:val="067D17"/>
+                <w:sz w:val="22"/>
+                <w:szCs w:val="22"/>
+                <w:shd w:val="clear" w:fill="FFFFFF"/>
+              </w:rPr>
+              <w:t>:'</w:t>
+            </w:r>
+            <w:r>
+              <w:rPr>
+                <w:rFonts w:hint="default" w:ascii="Times New Roman" w:hAnsi="Times New Roman" w:eastAsia="monospace" w:cs="Times New Roman"/>
+                <w:b w:val="0"/>
+                <w:bCs/>
+                <w:color w:val="080808"/>
+                <w:sz w:val="22"/>
+                <w:szCs w:val="22"/>
+                <w:shd w:val="clear" w:fill="FFFFFF"/>
+              </w:rPr>
+              <w:t xml:space="preserve">, </w:t>
+            </w:r>
+            <w:r>
+              <w:rPr>
+                <w:rFonts w:hint="default" w:ascii="Times New Roman" w:hAnsi="Times New Roman" w:eastAsia="monospace" w:cs="Times New Roman"/>
+                <w:b w:val="0"/>
+                <w:bCs/>
+                <w:color w:val="000000"/>
+                <w:sz w:val="22"/>
+                <w:szCs w:val="22"/>
+                <w:shd w:val="clear" w:fill="FFFFFF"/>
+              </w:rPr>
+              <w:t>dest_name</w:t>
+            </w:r>
+            <w:r>
+              <w:rPr>
+                <w:rFonts w:hint="default" w:ascii="Times New Roman" w:hAnsi="Times New Roman" w:eastAsia="monospace" w:cs="Times New Roman"/>
+                <w:b w:val="0"/>
+                <w:bCs/>
+                <w:color w:val="080808"/>
+                <w:sz w:val="22"/>
+                <w:szCs w:val="22"/>
+                <w:shd w:val="clear" w:fill="FFFFFF"/>
+              </w:rPr>
+              <w:t>)</w:t>
+            </w:r>
+          </w:p>
+          <w:p>
+            <w:pPr>
+              <w:pStyle w:val="6"/>
+              <w:keepNext w:val="0"/>
+              <w:keepLines w:val="0"/>
+              <w:widowControl/>
+              <w:suppressLineNumbers w:val="0"/>
+              <w:rPr>
+                <w:rFonts w:hint="default" w:cs="华文中宋"/>
+                <w:bCs/>
+                <w:color w:val="ED7D31" w:themeColor="accent2"/>
+                <w:spacing w:val="7"/>
+                <w:lang w:val="en-US" w:eastAsia="zh-CN"/>
+                <w14:textFill>
+                  <w14:solidFill>
+                    <w14:schemeClr w14:val="accent2"/>
+                  </w14:solidFill>
+                </w14:textFill>
+              </w:rPr>
+            </w:pPr>
+            <w:r>
+              <w:rPr>
+                <w:rFonts w:hint="default" w:ascii="Times New Roman" w:hAnsi="Times New Roman" w:eastAsia="monospace" w:cs="Times New Roman"/>
+                <w:b w:val="0"/>
+                <w:bCs/>
+                <w:color w:val="080808"/>
+                <w:sz w:val="22"/>
+                <w:szCs w:val="22"/>
+                <w:shd w:val="clear" w:fill="FFFFFF"/>
+              </w:rPr>
+              <w:t xml:space="preserve">    </w:t>
+            </w:r>
+            <w:r>
+              <w:rPr>
+                <w:rFonts w:hint="default" w:ascii="Times New Roman" w:hAnsi="Times New Roman" w:eastAsia="monospace" w:cs="Times New Roman"/>
+                <w:b w:val="0"/>
+                <w:bCs/>
+                <w:color w:val="0033B3"/>
+                <w:sz w:val="22"/>
+                <w:szCs w:val="22"/>
+                <w:shd w:val="clear" w:fill="FFFFFF"/>
+              </w:rPr>
+              <w:t>continue</w:t>
             </w:r>
           </w:p>
         </w:tc>
@@ -20877,8 +22605,8 @@
           </w14:textFill>
         </w:rPr>
       </w:pPr>
-      <w:bookmarkStart w:id="12" w:name="_Toc10652"/>
       <w:bookmarkStart w:id="13" w:name="_Toc23811"/>
+      <w:bookmarkStart w:id="14" w:name="_Toc10652"/>
       <w:r>
         <w:rPr>
           <w:rFonts w:hint="eastAsia" w:cs="华文中宋"/>
@@ -20893,8 +22621,8 @@
         </w:rPr>
         <w:t>剪切pyperclip：</w:t>
       </w:r>
-      <w:bookmarkEnd w:id="12"/>
       <w:bookmarkEnd w:id="13"/>
+      <w:bookmarkEnd w:id="14"/>
     </w:p>
     <w:tbl>
       <w:tblPr>
@@ -21148,7 +22876,7 @@
           </w14:textFill>
         </w:rPr>
       </w:pPr>
-      <w:bookmarkStart w:id="14" w:name="_Toc27358"/>
+      <w:bookmarkStart w:id="15" w:name="_Toc27358"/>
       <w:r>
         <w:rPr>
           <w:rFonts w:hint="eastAsia" w:cs="华文中宋"/>
@@ -21163,7 +22891,7 @@
         </w:rPr>
         <w:t>测试pytest：</w:t>
       </w:r>
-      <w:bookmarkEnd w:id="14"/>
+      <w:bookmarkEnd w:id="15"/>
     </w:p>
     <w:tbl>
       <w:tblPr>
@@ -21968,12 +23696,6 @@
             <w:insideH w:val="single" w:color="auto" w:sz="4" w:space="0"/>
             <w:insideV w:val="single" w:color="auto" w:sz="4" w:space="0"/>
           </w:tblBorders>
-          <w:tblCellMar>
-            <w:top w:w="0" w:type="dxa"/>
-            <w:left w:w="108" w:type="dxa"/>
-            <w:bottom w:w="0" w:type="dxa"/>
-            <w:right w:w="108" w:type="dxa"/>
-          </w:tblCellMar>
         </w:tblPrEx>
         <w:trPr>
           <w:trHeight w:val="151" w:hRule="atLeast"/>
@@ -22345,6 +24067,12 @@
             <w:insideH w:val="single" w:color="auto" w:sz="4" w:space="0"/>
             <w:insideV w:val="single" w:color="auto" w:sz="4" w:space="0"/>
           </w:tblBorders>
+          <w:tblCellMar>
+            <w:top w:w="0" w:type="dxa"/>
+            <w:left w:w="108" w:type="dxa"/>
+            <w:bottom w:w="0" w:type="dxa"/>
+            <w:right w:w="108" w:type="dxa"/>
+          </w:tblCellMar>
         </w:tblPrEx>
         <w:tc>
           <w:tcPr>
@@ -23575,9 +25303,9 @@
       <w:pPr>
         <w:outlineLvl w:val="0"/>
       </w:pPr>
-      <w:bookmarkStart w:id="15" w:name="_Toc7235"/>
-      <w:bookmarkStart w:id="16" w:name="_Toc15387"/>
-      <w:bookmarkStart w:id="17" w:name="_Toc17683"/>
+      <w:bookmarkStart w:id="16" w:name="_Toc7235"/>
+      <w:bookmarkStart w:id="17" w:name="_Toc15387"/>
+      <w:bookmarkStart w:id="18" w:name="_Toc17683"/>
       <w:r>
         <w:rPr>
           <w:rFonts w:hint="eastAsia" w:cs="华文中宋"/>
@@ -23592,9 +25320,9 @@
         </w:rPr>
         <w:t>请求requests：</w:t>
       </w:r>
-      <w:bookmarkEnd w:id="15"/>
       <w:bookmarkEnd w:id="16"/>
       <w:bookmarkEnd w:id="17"/>
+      <w:bookmarkEnd w:id="18"/>
     </w:p>
     <w:tbl>
       <w:tblPr>
@@ -25475,7 +27203,7 @@
           </w14:textFill>
         </w:rPr>
       </w:pPr>
-      <w:bookmarkStart w:id="18" w:name="_Toc13479"/>
+      <w:bookmarkStart w:id="19" w:name="_Toc13479"/>
       <w:r>
         <w:rPr>
           <w:rFonts w:hint="eastAsia" w:cs="华文中宋"/>
@@ -25490,13 +27218,13 @@
         </w:rPr>
         <w:t>浏览器selenium：</w:t>
       </w:r>
-      <w:bookmarkEnd w:id="18"/>
+      <w:bookmarkEnd w:id="19"/>
     </w:p>
     <w:p>
       <w:pPr>
         <w:outlineLvl w:val="1"/>
       </w:pPr>
-      <w:bookmarkStart w:id="19" w:name="_Toc12332"/>
+      <w:bookmarkStart w:id="20" w:name="_Toc12332"/>
       <w:r>
         <w:rPr>
           <w:rFonts w:hint="eastAsia" w:cs="华文中宋"/>
@@ -25524,7 +27252,7 @@
         </w:rPr>
         <w:t>：</w:t>
       </w:r>
-      <w:bookmarkEnd w:id="19"/>
+      <w:bookmarkEnd w:id="20"/>
     </w:p>
     <w:tbl>
       <w:tblPr>
@@ -28498,8 +30226,8 @@
           <w:spacing w:val="7"/>
         </w:rPr>
       </w:pPr>
-      <w:bookmarkStart w:id="20" w:name="_Toc20558"/>
-      <w:bookmarkStart w:id="21" w:name="_Toc6828"/>
+      <w:bookmarkStart w:id="21" w:name="_Toc20558"/>
+      <w:bookmarkStart w:id="22" w:name="_Toc6828"/>
       <w:r>
         <w:rPr>
           <w:rFonts w:hint="eastAsia" w:cs="华文中宋"/>
@@ -28514,8 +30242,8 @@
         </w:rPr>
         <w:t>套接字socket：</w:t>
       </w:r>
-      <w:bookmarkEnd w:id="20"/>
       <w:bookmarkEnd w:id="21"/>
+      <w:bookmarkEnd w:id="22"/>
     </w:p>
     <w:tbl>
       <w:tblPr>
@@ -30959,8 +32687,8 @@
           </w14:textFill>
         </w:rPr>
       </w:pPr>
-      <w:bookmarkStart w:id="22" w:name="_Toc14852"/>
       <w:bookmarkStart w:id="23" w:name="_Toc12616"/>
+      <w:bookmarkStart w:id="24" w:name="_Toc14852"/>
       <w:r>
         <w:rPr>
           <w:rFonts w:hint="eastAsia" w:cs="华文中宋"/>
@@ -30975,8 +32703,8 @@
         </w:rPr>
         <w:t>进程subprocess：</w:t>
       </w:r>
-      <w:bookmarkEnd w:id="22"/>
       <w:bookmarkEnd w:id="23"/>
+      <w:bookmarkEnd w:id="24"/>
     </w:p>
     <w:tbl>
       <w:tblPr>
@@ -31696,8 +33424,8 @@
           </w14:textFill>
         </w:rPr>
       </w:pPr>
-      <w:bookmarkStart w:id="24" w:name="_Toc7657"/>
-      <w:bookmarkStart w:id="25" w:name="_Toc19183"/>
+      <w:bookmarkStart w:id="25" w:name="_Toc7657"/>
+      <w:bookmarkStart w:id="26" w:name="_Toc19183"/>
       <w:r>
         <w:rPr>
           <w:rFonts w:hint="eastAsia" w:cs="华文中宋"/>
@@ -31712,8 +33440,8 @@
         </w:rPr>
         <w:t>系统sys：</w:t>
       </w:r>
-      <w:bookmarkEnd w:id="24"/>
       <w:bookmarkEnd w:id="25"/>
+      <w:bookmarkEnd w:id="26"/>
     </w:p>
     <w:tbl>
       <w:tblPr>
@@ -32164,12 +33892,6 @@
             <w:insideH w:val="single" w:color="auto" w:sz="4" w:space="0"/>
             <w:insideV w:val="single" w:color="auto" w:sz="4" w:space="0"/>
           </w:tblBorders>
-          <w:tblCellMar>
-            <w:top w:w="0" w:type="dxa"/>
-            <w:left w:w="108" w:type="dxa"/>
-            <w:bottom w:w="0" w:type="dxa"/>
-            <w:right w:w="108" w:type="dxa"/>
-          </w:tblCellMar>
         </w:tblPrEx>
         <w:tc>
           <w:tcPr>

</xml_diff>

<commit_message>
update on 2024-01-07 00:54:17.098352
</commit_message>
<xml_diff>
--- a/py 系统交互.docx
+++ b/py 系统交互.docx
@@ -27,8 +27,8 @@
           </w14:textFill>
         </w:rPr>
       </w:pPr>
-      <w:bookmarkStart w:id="0" w:name="_Toc30515"/>
-      <w:bookmarkStart w:id="1" w:name="_Toc22979"/>
+      <w:bookmarkStart w:id="0" w:name="_Toc22979"/>
+      <w:bookmarkStart w:id="1" w:name="_Toc30515"/>
       <w:r>
         <w:rPr>
           <w:rFonts w:hint="eastAsia" w:cs="华文中宋"/>
@@ -1313,8 +1313,8 @@
           </w14:textFill>
         </w:rPr>
       </w:pPr>
-      <w:bookmarkStart w:id="2" w:name="_Toc1708"/>
-      <w:bookmarkStart w:id="3" w:name="_Toc12288"/>
+      <w:bookmarkStart w:id="2" w:name="_Toc12288"/>
+      <w:bookmarkStart w:id="3" w:name="_Toc1708"/>
       <w:r>
         <w:rPr>
           <w:rFonts w:hint="eastAsia" w:cs="华文中宋"/>
@@ -5015,6 +5015,12 @@
             <w:insideH w:val="single" w:color="auto" w:sz="4" w:space="0"/>
             <w:insideV w:val="single" w:color="auto" w:sz="4" w:space="0"/>
           </w:tblBorders>
+          <w:tblCellMar>
+            <w:top w:w="0" w:type="dxa"/>
+            <w:left w:w="108" w:type="dxa"/>
+            <w:bottom w:w="0" w:type="dxa"/>
+            <w:right w:w="108" w:type="dxa"/>
+          </w:tblCellMar>
         </w:tblPrEx>
         <w:trPr>
           <w:trHeight w:val="265" w:hRule="atLeast"/>
@@ -11724,8 +11730,8 @@
           </w14:textFill>
         </w:rPr>
       </w:pPr>
-      <w:bookmarkStart w:id="8" w:name="_Toc14497"/>
-      <w:bookmarkStart w:id="9" w:name="_Toc28515"/>
+      <w:bookmarkStart w:id="8" w:name="_Toc28515"/>
+      <w:bookmarkStart w:id="9" w:name="_Toc14497"/>
       <w:r>
         <w:rPr>
           <w:rFonts w:hint="eastAsia" w:cs="华文中宋"/>
@@ -11778,6 +11784,12 @@
             <w:insideH w:val="single" w:color="auto" w:sz="4" w:space="0"/>
             <w:insideV w:val="single" w:color="auto" w:sz="4" w:space="0"/>
           </w:tblBorders>
+          <w:tblCellMar>
+            <w:top w:w="0" w:type="dxa"/>
+            <w:left w:w="108" w:type="dxa"/>
+            <w:bottom w:w="0" w:type="dxa"/>
+            <w:right w:w="108" w:type="dxa"/>
+          </w:tblCellMar>
         </w:tblPrEx>
         <w:tc>
           <w:tcPr>
@@ -19603,6 +19615,12 @@
             <w:insideH w:val="single" w:color="auto" w:sz="4" w:space="0"/>
             <w:insideV w:val="single" w:color="auto" w:sz="4" w:space="0"/>
           </w:tblBorders>
+          <w:tblCellMar>
+            <w:top w:w="0" w:type="dxa"/>
+            <w:left w:w="108" w:type="dxa"/>
+            <w:bottom w:w="0" w:type="dxa"/>
+            <w:right w:w="108" w:type="dxa"/>
+          </w:tblCellMar>
         </w:tblPrEx>
         <w:tc>
           <w:tcPr>
@@ -19885,6 +19903,12 @@
             <w:insideH w:val="single" w:color="auto" w:sz="4" w:space="0"/>
             <w:insideV w:val="single" w:color="auto" w:sz="4" w:space="0"/>
           </w:tblBorders>
+          <w:tblCellMar>
+            <w:top w:w="0" w:type="dxa"/>
+            <w:left w:w="108" w:type="dxa"/>
+            <w:bottom w:w="0" w:type="dxa"/>
+            <w:right w:w="108" w:type="dxa"/>
+          </w:tblCellMar>
         </w:tblPrEx>
         <w:tc>
           <w:tcPr>
@@ -20161,6 +20185,12 @@
             <w:insideH w:val="single" w:color="auto" w:sz="4" w:space="0"/>
             <w:insideV w:val="single" w:color="auto" w:sz="4" w:space="0"/>
           </w:tblBorders>
+          <w:tblCellMar>
+            <w:top w:w="0" w:type="dxa"/>
+            <w:left w:w="108" w:type="dxa"/>
+            <w:bottom w:w="0" w:type="dxa"/>
+            <w:right w:w="108" w:type="dxa"/>
+          </w:tblCellMar>
         </w:tblPrEx>
         <w:tc>
           <w:tcPr>
@@ -20503,6 +20533,12 @@
             <w:insideH w:val="single" w:color="auto" w:sz="4" w:space="0"/>
             <w:insideV w:val="single" w:color="auto" w:sz="4" w:space="0"/>
           </w:tblBorders>
+          <w:tblCellMar>
+            <w:top w:w="0" w:type="dxa"/>
+            <w:left w:w="108" w:type="dxa"/>
+            <w:bottom w:w="0" w:type="dxa"/>
+            <w:right w:w="108" w:type="dxa"/>
+          </w:tblCellMar>
         </w:tblPrEx>
         <w:tc>
           <w:tcPr>
@@ -21850,725 +21886,12 @@
         <w:rPr>
           <w:rFonts w:cs="华文中宋"/>
           <w:bCs/>
-          <w:color w:val="ED7D31" w:themeColor="accent2"/>
+          <w:color w:val="FF0000"/>
           <w:spacing w:val="7"/>
-          <w14:textFill>
-            <w14:solidFill>
-              <w14:schemeClr w14:val="accent2"/>
-            </w14:solidFill>
-          </w14:textFill>
         </w:rPr>
       </w:pPr>
       <w:bookmarkStart w:id="27" w:name="_GoBack"/>
       <w:bookmarkEnd w:id="27"/>
-    </w:p>
-    <w:tbl>
-      <w:tblPr>
-        <w:tblStyle w:val="8"/>
-        <w:tblW w:w="0" w:type="auto"/>
-        <w:tblInd w:w="0" w:type="dxa"/>
-        <w:tblBorders>
-          <w:top w:val="single" w:color="auto" w:sz="4" w:space="0"/>
-          <w:left w:val="single" w:color="auto" w:sz="4" w:space="0"/>
-          <w:bottom w:val="single" w:color="auto" w:sz="4" w:space="0"/>
-          <w:right w:val="single" w:color="auto" w:sz="4" w:space="0"/>
-          <w:insideH w:val="single" w:color="auto" w:sz="4" w:space="0"/>
-          <w:insideV w:val="single" w:color="auto" w:sz="4" w:space="0"/>
-        </w:tblBorders>
-        <w:tblLayout w:type="autofit"/>
-        <w:tblCellMar>
-          <w:top w:w="0" w:type="dxa"/>
-          <w:left w:w="108" w:type="dxa"/>
-          <w:bottom w:w="0" w:type="dxa"/>
-          <w:right w:w="108" w:type="dxa"/>
-        </w:tblCellMar>
-      </w:tblPr>
-      <w:tblGrid>
-        <w:gridCol w:w="6621"/>
-      </w:tblGrid>
-      <w:tr>
-        <w:tblPrEx>
-          <w:tblBorders>
-            <w:top w:val="single" w:color="auto" w:sz="4" w:space="0"/>
-            <w:left w:val="single" w:color="auto" w:sz="4" w:space="0"/>
-            <w:bottom w:val="single" w:color="auto" w:sz="4" w:space="0"/>
-            <w:right w:val="single" w:color="auto" w:sz="4" w:space="0"/>
-            <w:insideH w:val="single" w:color="auto" w:sz="4" w:space="0"/>
-            <w:insideV w:val="single" w:color="auto" w:sz="4" w:space="0"/>
-          </w:tblBorders>
-          <w:tblCellMar>
-            <w:top w:w="0" w:type="dxa"/>
-            <w:left w:w="108" w:type="dxa"/>
-            <w:bottom w:w="0" w:type="dxa"/>
-            <w:right w:w="108" w:type="dxa"/>
-          </w:tblCellMar>
-        </w:tblPrEx>
-        <w:tc>
-          <w:tcPr>
-            <w:tcW w:w="0" w:type="auto"/>
-          </w:tcPr>
-          <w:p>
-            <w:pPr>
-              <w:pStyle w:val="6"/>
-              <w:keepNext w:val="0"/>
-              <w:keepLines w:val="0"/>
-              <w:widowControl/>
-              <w:suppressLineNumbers w:val="0"/>
-              <w:rPr>
-                <w:rFonts w:hint="default" w:ascii="Times New Roman" w:hAnsi="Times New Roman" w:eastAsia="宋体" w:cs="Times New Roman"/>
-                <w:b w:val="0"/>
-                <w:bCs/>
-                <w:color w:val="080808"/>
-                <w:sz w:val="22"/>
-                <w:szCs w:val="22"/>
-                <w:shd w:val="clear" w:fill="FFFFFF"/>
-                <w:lang w:val="en-US" w:eastAsia="zh-CN"/>
-              </w:rPr>
-            </w:pPr>
-            <w:r>
-              <w:rPr>
-                <w:rFonts w:hint="eastAsia" w:ascii="华文中宋" w:hAnsi="华文中宋" w:eastAsia="华文中宋" w:cs="华文中宋"/>
-                <w:b/>
-                <w:bCs/>
-                <w:color w:val="ED7D31" w:themeColor="accent2"/>
-                <w:spacing w:val="7"/>
-                <w:kern w:val="2"/>
-                <w:sz w:val="21"/>
-                <w:szCs w:val="21"/>
-                <w:lang w:val="en-US" w:eastAsia="zh-CN" w:bidi="ar-SA"/>
-                <w14:textFill>
-                  <w14:solidFill>
-                    <w14:schemeClr w14:val="accent2"/>
-                  </w14:solidFill>
-                </w14:textFill>
-              </w:rPr>
-              <w:t>程序瘦身：</w:t>
-            </w:r>
-          </w:p>
-        </w:tc>
-      </w:tr>
-      <w:tr>
-        <w:tblPrEx>
-          <w:tblBorders>
-            <w:top w:val="single" w:color="auto" w:sz="4" w:space="0"/>
-            <w:left w:val="single" w:color="auto" w:sz="4" w:space="0"/>
-            <w:bottom w:val="single" w:color="auto" w:sz="4" w:space="0"/>
-            <w:right w:val="single" w:color="auto" w:sz="4" w:space="0"/>
-            <w:insideH w:val="single" w:color="auto" w:sz="4" w:space="0"/>
-            <w:insideV w:val="single" w:color="auto" w:sz="4" w:space="0"/>
-          </w:tblBorders>
-          <w:tblCellMar>
-            <w:top w:w="0" w:type="dxa"/>
-            <w:left w:w="108" w:type="dxa"/>
-            <w:bottom w:w="0" w:type="dxa"/>
-            <w:right w:w="108" w:type="dxa"/>
-          </w:tblCellMar>
-        </w:tblPrEx>
-        <w:tc>
-          <w:tcPr>
-            <w:tcW w:w="0" w:type="auto"/>
-          </w:tcPr>
-          <w:p>
-            <w:pPr>
-              <w:rPr>
-                <w:rFonts w:hint="default" w:cs="华文中宋"/>
-                <w:bCs/>
-                <w:color w:val="ED7D31" w:themeColor="accent2"/>
-                <w:spacing w:val="7"/>
-                <w:lang w:val="en-US" w:eastAsia="zh-CN"/>
-                <w14:textFill>
-                  <w14:solidFill>
-                    <w14:schemeClr w14:val="accent2"/>
-                  </w14:solidFill>
-                </w14:textFill>
-              </w:rPr>
-            </w:pPr>
-            <w:r>
-              <w:rPr>
-                <w:rFonts w:hint="eastAsia" w:cs="华文中宋"/>
-                <w:bCs/>
-                <w:color w:val="ED7D31" w:themeColor="accent2"/>
-                <w:spacing w:val="7"/>
-                <w:lang w:val="en-US" w:eastAsia="zh-CN"/>
-                <w14:textFill>
-                  <w14:solidFill>
-                    <w14:schemeClr w14:val="accent2"/>
-                  </w14:solidFill>
-                </w14:textFill>
-              </w:rPr>
-              <w:t>~/</w:t>
-            </w:r>
-            <w:r>
-              <w:rPr>
-                <w:rFonts w:hint="default" w:cs="华文中宋"/>
-                <w:bCs/>
-                <w:color w:val="ED7D31" w:themeColor="accent2"/>
-                <w:spacing w:val="7"/>
-                <w:lang w:val="en-US" w:eastAsia="zh-CN"/>
-                <w14:textFill>
-                  <w14:solidFill>
-                    <w14:schemeClr w14:val="accent2"/>
-                  </w14:solidFill>
-                </w14:textFill>
-              </w:rPr>
-              <w:t>Lib</w:t>
-            </w:r>
-            <w:r>
-              <w:rPr>
-                <w:rFonts w:hint="eastAsia" w:cs="华文中宋"/>
-                <w:bCs/>
-                <w:color w:val="ED7D31" w:themeColor="accent2"/>
-                <w:spacing w:val="7"/>
-                <w:lang w:val="en-US" w:eastAsia="zh-CN"/>
-                <w14:textFill>
-                  <w14:solidFill>
-                    <w14:schemeClr w14:val="accent2"/>
-                  </w14:solidFill>
-                </w14:textFill>
-              </w:rPr>
-              <w:t>/</w:t>
-            </w:r>
-            <w:r>
-              <w:rPr>
-                <w:rFonts w:hint="default" w:cs="华文中宋"/>
-                <w:bCs/>
-                <w:color w:val="ED7D31" w:themeColor="accent2"/>
-                <w:spacing w:val="7"/>
-                <w:lang w:val="en-US" w:eastAsia="zh-CN"/>
-                <w14:textFill>
-                  <w14:solidFill>
-                    <w14:schemeClr w14:val="accent2"/>
-                  </w14:solidFill>
-                </w14:textFill>
-              </w:rPr>
-              <w:t>site-packages</w:t>
-            </w:r>
-            <w:r>
-              <w:rPr>
-                <w:rFonts w:hint="eastAsia" w:cs="华文中宋"/>
-                <w:bCs/>
-                <w:color w:val="ED7D31" w:themeColor="accent2"/>
-                <w:spacing w:val="7"/>
-                <w:lang w:val="en-US" w:eastAsia="zh-CN"/>
-                <w14:textFill>
-                  <w14:solidFill>
-                    <w14:schemeClr w14:val="accent2"/>
-                  </w14:solidFill>
-                </w14:textFill>
-              </w:rPr>
-              <w:t>/</w:t>
-            </w:r>
-            <w:r>
-              <w:rPr>
-                <w:rFonts w:hint="default" w:cs="华文中宋"/>
-                <w:bCs/>
-                <w:color w:val="ED7D31" w:themeColor="accent2"/>
-                <w:spacing w:val="7"/>
-                <w:lang w:val="en-US" w:eastAsia="zh-CN"/>
-                <w14:textFill>
-                  <w14:solidFill>
-                    <w14:schemeClr w14:val="accent2"/>
-                  </w14:solidFill>
-                </w14:textFill>
-              </w:rPr>
-              <w:t>PyInstaller</w:t>
-            </w:r>
-            <w:r>
-              <w:rPr>
-                <w:rFonts w:hint="eastAsia" w:cs="华文中宋"/>
-                <w:bCs/>
-                <w:color w:val="ED7D31" w:themeColor="accent2"/>
-                <w:spacing w:val="7"/>
-                <w:lang w:val="en-US" w:eastAsia="zh-CN"/>
-                <w14:textFill>
-                  <w14:solidFill>
-                    <w14:schemeClr w14:val="accent2"/>
-                  </w14:solidFill>
-                </w14:textFill>
-              </w:rPr>
-              <w:t>/</w:t>
-            </w:r>
-            <w:r>
-              <w:rPr>
-                <w:rFonts w:hint="default" w:cs="华文中宋"/>
-                <w:bCs/>
-                <w:color w:val="ED7D31" w:themeColor="accent2"/>
-                <w:spacing w:val="7"/>
-                <w:lang w:val="en-US" w:eastAsia="zh-CN"/>
-                <w14:textFill>
-                  <w14:solidFill>
-                    <w14:schemeClr w14:val="accent2"/>
-                  </w14:solidFill>
-                </w14:textFill>
-              </w:rPr>
-              <w:t>building</w:t>
-            </w:r>
-            <w:r>
-              <w:rPr>
-                <w:rFonts w:hint="eastAsia" w:cs="华文中宋"/>
-                <w:bCs/>
-                <w:color w:val="ED7D31" w:themeColor="accent2"/>
-                <w:spacing w:val="7"/>
-                <w:lang w:val="en-US" w:eastAsia="zh-CN"/>
-                <w14:textFill>
-                  <w14:solidFill>
-                    <w14:schemeClr w14:val="accent2"/>
-                  </w14:solidFill>
-                </w14:textFill>
-              </w:rPr>
-              <w:t>/</w:t>
-            </w:r>
-            <w:r>
-              <w:rPr>
-                <w:rFonts w:hint="default" w:cs="华文中宋"/>
-                <w:bCs/>
-                <w:color w:val="ED7D31" w:themeColor="accent2"/>
-                <w:spacing w:val="7"/>
-                <w:lang w:val="en-US" w:eastAsia="zh-CN"/>
-                <w14:textFill>
-                  <w14:solidFill>
-                    <w14:schemeClr w14:val="accent2"/>
-                  </w14:solidFill>
-                </w14:textFill>
-              </w:rPr>
-              <w:t>api.py</w:t>
-            </w:r>
-            <w:r>
-              <w:rPr>
-                <w:rFonts w:hint="eastAsia" w:cs="华文中宋"/>
-                <w:bCs/>
-                <w:color w:val="ED7D31" w:themeColor="accent2"/>
-                <w:spacing w:val="7"/>
-                <w:lang w:val="en-US" w:eastAsia="zh-CN"/>
-                <w14:textFill>
-                  <w14:solidFill>
-                    <w14:schemeClr w14:val="accent2"/>
-                  </w14:solidFill>
-                </w14:textFill>
-              </w:rPr>
-              <w:t>, line 274</w:t>
-            </w:r>
-          </w:p>
-          <w:p>
-            <w:pPr>
-              <w:pStyle w:val="6"/>
-              <w:keepNext w:val="0"/>
-              <w:keepLines w:val="0"/>
-              <w:widowControl/>
-              <w:suppressLineNumbers w:val="0"/>
-              <w:rPr>
-                <w:rFonts w:hint="eastAsia" w:ascii="Times New Roman" w:hAnsi="Times New Roman" w:eastAsia="宋体" w:cs="Times New Roman"/>
-                <w:b w:val="0"/>
-                <w:bCs/>
-                <w:i/>
-                <w:iCs/>
-                <w:color w:val="8C8C8C"/>
-                <w:sz w:val="22"/>
-                <w:szCs w:val="22"/>
-                <w:shd w:val="clear" w:fill="FFFFFF"/>
-                <w:lang w:eastAsia="zh-CN"/>
-              </w:rPr>
-            </w:pPr>
-            <w:r>
-              <w:rPr>
-                <w:rFonts w:hint="default" w:ascii="Times New Roman" w:hAnsi="Times New Roman" w:eastAsia="monospace" w:cs="Times New Roman"/>
-                <w:b w:val="0"/>
-                <w:bCs/>
-                <w:i/>
-                <w:iCs/>
-                <w:color w:val="8C8C8C"/>
-                <w:sz w:val="22"/>
-                <w:szCs w:val="22"/>
-                <w:shd w:val="clear" w:fill="FFFFFF"/>
-              </w:rPr>
-              <w:t xml:space="preserve"># todo: </w:t>
-            </w:r>
-            <w:r>
-              <w:rPr>
-                <w:rFonts w:hint="default" w:ascii="Times New Roman" w:hAnsi="Times New Roman" w:eastAsia="宋体" w:cs="Times New Roman"/>
-                <w:b w:val="0"/>
-                <w:bCs/>
-                <w:i/>
-                <w:iCs/>
-                <w:color w:val="8C8C8C"/>
-                <w:sz w:val="22"/>
-                <w:szCs w:val="22"/>
-                <w:shd w:val="clear" w:fill="FFFFFF"/>
-              </w:rPr>
-              <w:t>删除不需要的文件</w:t>
-            </w:r>
-          </w:p>
-          <w:p>
-            <w:pPr>
-              <w:pStyle w:val="6"/>
-              <w:keepNext w:val="0"/>
-              <w:keepLines w:val="0"/>
-              <w:widowControl/>
-              <w:suppressLineNumbers w:val="0"/>
-              <w:rPr>
-                <w:rFonts w:hint="eastAsia" w:ascii="Times New Roman" w:hAnsi="Times New Roman" w:eastAsia="宋体" w:cs="Times New Roman"/>
-                <w:b w:val="0"/>
-                <w:bCs/>
-                <w:color w:val="080808"/>
-                <w:sz w:val="22"/>
-                <w:szCs w:val="22"/>
-                <w:shd w:val="clear" w:fill="FFFFFF"/>
-                <w:lang w:eastAsia="zh-CN"/>
-              </w:rPr>
-            </w:pPr>
-            <w:r>
-              <w:rPr>
-                <w:rFonts w:hint="default" w:ascii="Times New Roman" w:hAnsi="Times New Roman" w:eastAsia="monospace" w:cs="Times New Roman"/>
-                <w:b w:val="0"/>
-                <w:bCs/>
-                <w:color w:val="0033B3"/>
-                <w:sz w:val="22"/>
-                <w:szCs w:val="22"/>
-                <w:shd w:val="clear" w:fill="FFFFFF"/>
-              </w:rPr>
-              <w:t xml:space="preserve">if </w:t>
-            </w:r>
-            <w:r>
-              <w:rPr>
-                <w:rFonts w:hint="default" w:ascii="Times New Roman" w:hAnsi="Times New Roman" w:eastAsia="monospace" w:cs="Times New Roman"/>
-                <w:b w:val="0"/>
-                <w:bCs/>
-                <w:color w:val="000000"/>
-                <w:sz w:val="22"/>
-                <w:szCs w:val="22"/>
-                <w:shd w:val="clear" w:fill="FFFFFF"/>
-              </w:rPr>
-              <w:t>dest_name</w:t>
-            </w:r>
-            <w:r>
-              <w:rPr>
-                <w:rFonts w:hint="default" w:ascii="Times New Roman" w:hAnsi="Times New Roman" w:eastAsia="monospace" w:cs="Times New Roman"/>
-                <w:b w:val="0"/>
-                <w:bCs/>
-                <w:color w:val="080808"/>
-                <w:sz w:val="22"/>
-                <w:szCs w:val="22"/>
-                <w:shd w:val="clear" w:fill="FFFFFF"/>
-              </w:rPr>
-              <w:t>.replace(</w:t>
-            </w:r>
-            <w:r>
-              <w:rPr>
-                <w:rFonts w:hint="default" w:ascii="Times New Roman" w:hAnsi="Times New Roman" w:eastAsia="monospace" w:cs="Times New Roman"/>
-                <w:b w:val="0"/>
-                <w:bCs/>
-                <w:color w:val="067D17"/>
-                <w:sz w:val="22"/>
-                <w:szCs w:val="22"/>
-                <w:shd w:val="clear" w:fill="FFFFFF"/>
-              </w:rPr>
-              <w:t>'</w:t>
-            </w:r>
-            <w:r>
-              <w:rPr>
-                <w:rFonts w:hint="default" w:ascii="Times New Roman" w:hAnsi="Times New Roman" w:eastAsia="monospace" w:cs="Times New Roman"/>
-                <w:b w:val="0"/>
-                <w:bCs/>
-                <w:color w:val="0037A6"/>
-                <w:sz w:val="22"/>
-                <w:szCs w:val="22"/>
-                <w:shd w:val="clear" w:fill="FFFFFF"/>
-              </w:rPr>
-              <w:t>\\</w:t>
-            </w:r>
-            <w:r>
-              <w:rPr>
-                <w:rFonts w:hint="default" w:ascii="Times New Roman" w:hAnsi="Times New Roman" w:eastAsia="monospace" w:cs="Times New Roman"/>
-                <w:b w:val="0"/>
-                <w:bCs/>
-                <w:color w:val="067D17"/>
-                <w:sz w:val="22"/>
-                <w:szCs w:val="22"/>
-                <w:shd w:val="clear" w:fill="FFFFFF"/>
-              </w:rPr>
-              <w:t>'</w:t>
-            </w:r>
-            <w:r>
-              <w:rPr>
-                <w:rFonts w:hint="default" w:ascii="Times New Roman" w:hAnsi="Times New Roman" w:eastAsia="monospace" w:cs="Times New Roman"/>
-                <w:b w:val="0"/>
-                <w:bCs/>
-                <w:color w:val="080808"/>
-                <w:sz w:val="22"/>
-                <w:szCs w:val="22"/>
-                <w:shd w:val="clear" w:fill="FFFFFF"/>
-              </w:rPr>
-              <w:t xml:space="preserve">, </w:t>
-            </w:r>
-            <w:r>
-              <w:rPr>
-                <w:rFonts w:hint="default" w:ascii="Times New Roman" w:hAnsi="Times New Roman" w:eastAsia="monospace" w:cs="Times New Roman"/>
-                <w:b w:val="0"/>
-                <w:bCs/>
-                <w:color w:val="067D17"/>
-                <w:sz w:val="22"/>
-                <w:szCs w:val="22"/>
-                <w:shd w:val="clear" w:fill="FFFFFF"/>
-              </w:rPr>
-              <w:t>'/'</w:t>
-            </w:r>
-            <w:r>
-              <w:rPr>
-                <w:rFonts w:hint="default" w:ascii="Times New Roman" w:hAnsi="Times New Roman" w:eastAsia="monospace" w:cs="Times New Roman"/>
-                <w:b w:val="0"/>
-                <w:bCs/>
-                <w:color w:val="080808"/>
-                <w:sz w:val="22"/>
-                <w:szCs w:val="22"/>
-                <w:shd w:val="clear" w:fill="FFFFFF"/>
-              </w:rPr>
-              <w:t xml:space="preserve">) </w:t>
-            </w:r>
-            <w:r>
-              <w:rPr>
-                <w:rFonts w:hint="default" w:ascii="Times New Roman" w:hAnsi="Times New Roman" w:eastAsia="monospace" w:cs="Times New Roman"/>
-                <w:b w:val="0"/>
-                <w:bCs/>
-                <w:color w:val="0033B3"/>
-                <w:sz w:val="22"/>
-                <w:szCs w:val="22"/>
-                <w:shd w:val="clear" w:fill="FFFFFF"/>
-              </w:rPr>
-              <w:t xml:space="preserve">in </w:t>
-            </w:r>
-            <w:r>
-              <w:rPr>
-                <w:rFonts w:hint="default" w:ascii="Times New Roman" w:hAnsi="Times New Roman" w:eastAsia="monospace" w:cs="Times New Roman"/>
-                <w:b w:val="0"/>
-                <w:bCs/>
-                <w:color w:val="000080"/>
-                <w:sz w:val="22"/>
-                <w:szCs w:val="22"/>
-                <w:shd w:val="clear" w:fill="FFFFFF"/>
-              </w:rPr>
-              <w:t>getattr</w:t>
-            </w:r>
-            <w:r>
-              <w:rPr>
-                <w:rFonts w:hint="default" w:ascii="Times New Roman" w:hAnsi="Times New Roman" w:eastAsia="monospace" w:cs="Times New Roman"/>
-                <w:b w:val="0"/>
-                <w:bCs/>
-                <w:color w:val="080808"/>
-                <w:sz w:val="22"/>
-                <w:szCs w:val="22"/>
-                <w:shd w:val="clear" w:fill="FFFFFF"/>
-              </w:rPr>
-              <w:t xml:space="preserve">(EXE, </w:t>
-            </w:r>
-            <w:r>
-              <w:rPr>
-                <w:rFonts w:hint="default" w:ascii="Times New Roman" w:hAnsi="Times New Roman" w:eastAsia="monospace" w:cs="Times New Roman"/>
-                <w:b w:val="0"/>
-                <w:bCs/>
-                <w:color w:val="067D17"/>
-                <w:sz w:val="22"/>
-                <w:szCs w:val="22"/>
-                <w:shd w:val="clear" w:fill="FFFFFF"/>
-              </w:rPr>
-              <w:t>'my_exclude'</w:t>
-            </w:r>
-            <w:r>
-              <w:rPr>
-                <w:rFonts w:hint="default" w:ascii="Times New Roman" w:hAnsi="Times New Roman" w:eastAsia="monospace" w:cs="Times New Roman"/>
-                <w:b w:val="0"/>
-                <w:bCs/>
-                <w:color w:val="080808"/>
-                <w:sz w:val="22"/>
-                <w:szCs w:val="22"/>
-                <w:shd w:val="clear" w:fill="FFFFFF"/>
-              </w:rPr>
-              <w:t>, []):</w:t>
-            </w:r>
-          </w:p>
-          <w:p>
-            <w:pPr>
-              <w:pStyle w:val="6"/>
-              <w:keepNext w:val="0"/>
-              <w:keepLines w:val="0"/>
-              <w:widowControl/>
-              <w:suppressLineNumbers w:val="0"/>
-              <w:rPr>
-                <w:rFonts w:hint="eastAsia" w:ascii="Times New Roman" w:hAnsi="Times New Roman" w:eastAsia="宋体" w:cs="Times New Roman"/>
-                <w:b w:val="0"/>
-                <w:bCs/>
-                <w:color w:val="080808"/>
-                <w:sz w:val="22"/>
-                <w:szCs w:val="22"/>
-                <w:shd w:val="clear" w:fill="FFFFFF"/>
-                <w:lang w:eastAsia="zh-CN"/>
-              </w:rPr>
-            </w:pPr>
-            <w:r>
-              <w:rPr>
-                <w:rFonts w:hint="default" w:ascii="Times New Roman" w:hAnsi="Times New Roman" w:eastAsia="monospace" w:cs="Times New Roman"/>
-                <w:b w:val="0"/>
-                <w:bCs/>
-                <w:color w:val="080808"/>
-                <w:sz w:val="22"/>
-                <w:szCs w:val="22"/>
-                <w:shd w:val="clear" w:fill="FFFFFF"/>
-              </w:rPr>
-              <w:t xml:space="preserve">    </w:t>
-            </w:r>
-            <w:r>
-              <w:rPr>
-                <w:rFonts w:hint="default" w:ascii="Times New Roman" w:hAnsi="Times New Roman" w:eastAsia="monospace" w:cs="Times New Roman"/>
-                <w:b w:val="0"/>
-                <w:bCs/>
-                <w:color w:val="000080"/>
-                <w:sz w:val="22"/>
-                <w:szCs w:val="22"/>
-                <w:shd w:val="clear" w:fill="FFFFFF"/>
-              </w:rPr>
-              <w:t>print</w:t>
-            </w:r>
-            <w:r>
-              <w:rPr>
-                <w:rFonts w:hint="default" w:ascii="Times New Roman" w:hAnsi="Times New Roman" w:eastAsia="monospace" w:cs="Times New Roman"/>
-                <w:b w:val="0"/>
-                <w:bCs/>
-                <w:color w:val="080808"/>
-                <w:sz w:val="22"/>
-                <w:szCs w:val="22"/>
-                <w:shd w:val="clear" w:fill="FFFFFF"/>
-              </w:rPr>
-              <w:t>(</w:t>
-            </w:r>
-            <w:r>
-              <w:rPr>
-                <w:rFonts w:hint="default" w:ascii="Times New Roman" w:hAnsi="Times New Roman" w:eastAsia="monospace" w:cs="Times New Roman"/>
-                <w:b w:val="0"/>
-                <w:bCs/>
-                <w:color w:val="067D17"/>
-                <w:sz w:val="22"/>
-                <w:szCs w:val="22"/>
-                <w:shd w:val="clear" w:fill="FFFFFF"/>
-              </w:rPr>
-              <w:t>'</w:t>
-            </w:r>
-            <w:r>
-              <w:rPr>
-                <w:rFonts w:hint="default" w:ascii="Times New Roman" w:hAnsi="Times New Roman" w:eastAsia="宋体" w:cs="Times New Roman"/>
-                <w:b w:val="0"/>
-                <w:bCs/>
-                <w:color w:val="067D17"/>
-                <w:sz w:val="22"/>
-                <w:szCs w:val="22"/>
-                <w:shd w:val="clear" w:fill="FFFFFF"/>
-              </w:rPr>
-              <w:t>移除</w:t>
-            </w:r>
-            <w:r>
-              <w:rPr>
-                <w:rFonts w:hint="default" w:ascii="Times New Roman" w:hAnsi="Times New Roman" w:eastAsia="monospace" w:cs="Times New Roman"/>
-                <w:b w:val="0"/>
-                <w:bCs/>
-                <w:color w:val="067D17"/>
-                <w:sz w:val="22"/>
-                <w:szCs w:val="22"/>
-                <w:shd w:val="clear" w:fill="FFFFFF"/>
-              </w:rPr>
-              <w:t>:'</w:t>
-            </w:r>
-            <w:r>
-              <w:rPr>
-                <w:rFonts w:hint="default" w:ascii="Times New Roman" w:hAnsi="Times New Roman" w:eastAsia="monospace" w:cs="Times New Roman"/>
-                <w:b w:val="0"/>
-                <w:bCs/>
-                <w:color w:val="080808"/>
-                <w:sz w:val="22"/>
-                <w:szCs w:val="22"/>
-                <w:shd w:val="clear" w:fill="FFFFFF"/>
-              </w:rPr>
-              <w:t xml:space="preserve">, </w:t>
-            </w:r>
-            <w:r>
-              <w:rPr>
-                <w:rFonts w:hint="default" w:ascii="Times New Roman" w:hAnsi="Times New Roman" w:eastAsia="monospace" w:cs="Times New Roman"/>
-                <w:b w:val="0"/>
-                <w:bCs/>
-                <w:color w:val="000000"/>
-                <w:sz w:val="22"/>
-                <w:szCs w:val="22"/>
-                <w:shd w:val="clear" w:fill="FFFFFF"/>
-              </w:rPr>
-              <w:t>dest_name</w:t>
-            </w:r>
-            <w:r>
-              <w:rPr>
-                <w:rFonts w:hint="default" w:ascii="Times New Roman" w:hAnsi="Times New Roman" w:eastAsia="monospace" w:cs="Times New Roman"/>
-                <w:b w:val="0"/>
-                <w:bCs/>
-                <w:color w:val="080808"/>
-                <w:sz w:val="22"/>
-                <w:szCs w:val="22"/>
-                <w:shd w:val="clear" w:fill="FFFFFF"/>
-              </w:rPr>
-              <w:t>)</w:t>
-            </w:r>
-          </w:p>
-          <w:p>
-            <w:pPr>
-              <w:pStyle w:val="6"/>
-              <w:keepNext w:val="0"/>
-              <w:keepLines w:val="0"/>
-              <w:widowControl/>
-              <w:suppressLineNumbers w:val="0"/>
-              <w:rPr>
-                <w:rFonts w:hint="default" w:cs="华文中宋"/>
-                <w:bCs/>
-                <w:color w:val="ED7D31" w:themeColor="accent2"/>
-                <w:spacing w:val="7"/>
-                <w:lang w:val="en-US" w:eastAsia="zh-CN"/>
-                <w14:textFill>
-                  <w14:solidFill>
-                    <w14:schemeClr w14:val="accent2"/>
-                  </w14:solidFill>
-                </w14:textFill>
-              </w:rPr>
-            </w:pPr>
-            <w:r>
-              <w:rPr>
-                <w:rFonts w:hint="default" w:ascii="Times New Roman" w:hAnsi="Times New Roman" w:eastAsia="monospace" w:cs="Times New Roman"/>
-                <w:b w:val="0"/>
-                <w:bCs/>
-                <w:color w:val="080808"/>
-                <w:sz w:val="22"/>
-                <w:szCs w:val="22"/>
-                <w:shd w:val="clear" w:fill="FFFFFF"/>
-              </w:rPr>
-              <w:t xml:space="preserve">    </w:t>
-            </w:r>
-            <w:r>
-              <w:rPr>
-                <w:rFonts w:hint="default" w:ascii="Times New Roman" w:hAnsi="Times New Roman" w:eastAsia="monospace" w:cs="Times New Roman"/>
-                <w:b w:val="0"/>
-                <w:bCs/>
-                <w:color w:val="0033B3"/>
-                <w:sz w:val="22"/>
-                <w:szCs w:val="22"/>
-                <w:shd w:val="clear" w:fill="FFFFFF"/>
-              </w:rPr>
-              <w:t>continue</w:t>
-            </w:r>
-          </w:p>
-        </w:tc>
-      </w:tr>
-    </w:tbl>
-    <w:p>
-      <w:pPr>
-        <w:rPr>
-          <w:rFonts w:cs="华文中宋"/>
-          <w:bCs/>
-          <w:color w:val="FF0000"/>
-          <w:spacing w:val="7"/>
-        </w:rPr>
-      </w:pPr>
     </w:p>
     <w:p>
       <w:pPr>
@@ -23696,6 +23019,12 @@
             <w:insideH w:val="single" w:color="auto" w:sz="4" w:space="0"/>
             <w:insideV w:val="single" w:color="auto" w:sz="4" w:space="0"/>
           </w:tblBorders>
+          <w:tblCellMar>
+            <w:top w:w="0" w:type="dxa"/>
+            <w:left w:w="108" w:type="dxa"/>
+            <w:bottom w:w="0" w:type="dxa"/>
+            <w:right w:w="108" w:type="dxa"/>
+          </w:tblCellMar>
         </w:tblPrEx>
         <w:trPr>
           <w:trHeight w:val="151" w:hRule="atLeast"/>
@@ -24404,12 +23733,6 @@
             <w:insideH w:val="single" w:color="auto" w:sz="4" w:space="0"/>
             <w:insideV w:val="single" w:color="auto" w:sz="4" w:space="0"/>
           </w:tblBorders>
-          <w:tblCellMar>
-            <w:top w:w="0" w:type="dxa"/>
-            <w:left w:w="108" w:type="dxa"/>
-            <w:bottom w:w="0" w:type="dxa"/>
-            <w:right w:w="108" w:type="dxa"/>
-          </w:tblCellMar>
         </w:tblPrEx>
         <w:tc>
           <w:tcPr>
@@ -25303,9 +24626,9 @@
       <w:pPr>
         <w:outlineLvl w:val="0"/>
       </w:pPr>
-      <w:bookmarkStart w:id="16" w:name="_Toc7235"/>
+      <w:bookmarkStart w:id="16" w:name="_Toc17683"/>
       <w:bookmarkStart w:id="17" w:name="_Toc15387"/>
-      <w:bookmarkStart w:id="18" w:name="_Toc17683"/>
+      <w:bookmarkStart w:id="18" w:name="_Toc7235"/>
       <w:r>
         <w:rPr>
           <w:rFonts w:hint="eastAsia" w:cs="华文中宋"/>
@@ -30226,8 +29549,8 @@
           <w:spacing w:val="7"/>
         </w:rPr>
       </w:pPr>
-      <w:bookmarkStart w:id="21" w:name="_Toc20558"/>
-      <w:bookmarkStart w:id="22" w:name="_Toc6828"/>
+      <w:bookmarkStart w:id="21" w:name="_Toc6828"/>
+      <w:bookmarkStart w:id="22" w:name="_Toc20558"/>
       <w:r>
         <w:rPr>
           <w:rFonts w:hint="eastAsia" w:cs="华文中宋"/>
@@ -30282,12 +29605,6 @@
             <w:insideH w:val="single" w:color="auto" w:sz="4" w:space="0"/>
             <w:insideV w:val="single" w:color="auto" w:sz="4" w:space="0"/>
           </w:tblBorders>
-          <w:tblCellMar>
-            <w:top w:w="0" w:type="dxa"/>
-            <w:left w:w="108" w:type="dxa"/>
-            <w:bottom w:w="0" w:type="dxa"/>
-            <w:right w:w="108" w:type="dxa"/>
-          </w:tblCellMar>
         </w:tblPrEx>
         <w:tc>
           <w:tcPr>
@@ -32687,8 +32004,8 @@
           </w14:textFill>
         </w:rPr>
       </w:pPr>
-      <w:bookmarkStart w:id="23" w:name="_Toc12616"/>
-      <w:bookmarkStart w:id="24" w:name="_Toc14852"/>
+      <w:bookmarkStart w:id="23" w:name="_Toc14852"/>
+      <w:bookmarkStart w:id="24" w:name="_Toc12616"/>
       <w:r>
         <w:rPr>
           <w:rFonts w:hint="eastAsia" w:cs="华文中宋"/>
@@ -33892,6 +33209,12 @@
             <w:insideH w:val="single" w:color="auto" w:sz="4" w:space="0"/>
             <w:insideV w:val="single" w:color="auto" w:sz="4" w:space="0"/>
           </w:tblBorders>
+          <w:tblCellMar>
+            <w:top w:w="0" w:type="dxa"/>
+            <w:left w:w="108" w:type="dxa"/>
+            <w:bottom w:w="0" w:type="dxa"/>
+            <w:right w:w="108" w:type="dxa"/>
+          </w:tblCellMar>
         </w:tblPrEx>
         <w:tc>
           <w:tcPr>

</xml_diff>

<commit_message>
update on 2024-01-07 22:02:27.239904
</commit_message>
<xml_diff>
--- a/py 系统交互.docx
+++ b/py 系统交互.docx
@@ -2,1301 +2,6 @@
 <file path=word/document.xml><?xml version="1.0" encoding="utf-8"?>
 <w:document xmlns:wpc="http://schemas.microsoft.com/office/word/2010/wordprocessingCanvas" xmlns:mc="http://schemas.openxmlformats.org/markup-compatibility/2006" xmlns:o="urn:schemas-microsoft-com:office:office" xmlns:r="http://schemas.openxmlformats.org/officeDocument/2006/relationships" xmlns:m="http://schemas.openxmlformats.org/officeDocument/2006/math" xmlns:v="urn:schemas-microsoft-com:vml" xmlns:wp14="http://schemas.microsoft.com/office/word/2010/wordprocessingDrawing" xmlns:wp="http://schemas.openxmlformats.org/drawingml/2006/wordprocessingDrawing" xmlns:w="http://schemas.openxmlformats.org/wordprocessingml/2006/main" xmlns:w14="http://schemas.microsoft.com/office/word/2010/wordml" xmlns:w10="urn:schemas-microsoft-com:office:word" xmlns:w15="http://schemas.microsoft.com/office/word/2012/wordml" xmlns:wpg="http://schemas.microsoft.com/office/word/2010/wordprocessingGroup" xmlns:wpi="http://schemas.microsoft.com/office/word/2010/wordprocessingInk" xmlns:wne="http://schemas.microsoft.com/office/word/2006/wordml" xmlns:wps="http://schemas.microsoft.com/office/word/2010/wordprocessingShape" xmlns:wpsCustomData="http://www.wps.cn/officeDocument/2013/wpsCustomData" mc:Ignorable="w14 w15 wp14">
   <w:body>
-    <w:p>
-      <w:pPr>
-        <w:rPr>
-          <w:rFonts w:cs="华文中宋"/>
-          <w:bCs/>
-          <w:color w:val="0070C0"/>
-          <w:spacing w:val="7"/>
-        </w:rPr>
-      </w:pPr>
-    </w:p>
-    <w:p>
-      <w:pPr>
-        <w:outlineLvl w:val="0"/>
-        <w:rPr>
-          <w:rFonts w:cs="华文中宋"/>
-          <w:bCs/>
-          <w:color w:val="70AD47" w:themeColor="accent6"/>
-          <w:szCs w:val="24"/>
-          <w14:textFill>
-            <w14:solidFill>
-              <w14:schemeClr w14:val="accent6"/>
-            </w14:solidFill>
-          </w14:textFill>
-        </w:rPr>
-      </w:pPr>
-      <w:bookmarkStart w:id="0" w:name="_Toc22979"/>
-      <w:bookmarkStart w:id="1" w:name="_Toc30515"/>
-      <w:r>
-        <w:rPr>
-          <w:rFonts w:hint="eastAsia" w:cs="华文中宋"/>
-          <w:bCs/>
-          <w:color w:val="70AD47" w:themeColor="accent6"/>
-          <w:szCs w:val="24"/>
-          <w14:textFill>
-            <w14:solidFill>
-              <w14:schemeClr w14:val="accent6"/>
-            </w14:solidFill>
-          </w14:textFill>
-        </w:rPr>
-        <w:t>协程asyncio：</w:t>
-      </w:r>
-      <w:bookmarkEnd w:id="0"/>
-      <w:bookmarkEnd w:id="1"/>
-    </w:p>
-    <w:tbl>
-      <w:tblPr>
-        <w:tblStyle w:val="8"/>
-        <w:tblW w:w="0" w:type="auto"/>
-        <w:tblInd w:w="0" w:type="dxa"/>
-        <w:tblBorders>
-          <w:top w:val="single" w:color="auto" w:sz="4" w:space="0"/>
-          <w:left w:val="single" w:color="auto" w:sz="4" w:space="0"/>
-          <w:bottom w:val="single" w:color="auto" w:sz="4" w:space="0"/>
-          <w:right w:val="single" w:color="auto" w:sz="4" w:space="0"/>
-          <w:insideH w:val="single" w:color="auto" w:sz="4" w:space="0"/>
-          <w:insideV w:val="single" w:color="auto" w:sz="4" w:space="0"/>
-        </w:tblBorders>
-        <w:tblLayout w:type="autofit"/>
-        <w:tblCellMar>
-          <w:top w:w="0" w:type="dxa"/>
-          <w:left w:w="108" w:type="dxa"/>
-          <w:bottom w:w="0" w:type="dxa"/>
-          <w:right w:w="108" w:type="dxa"/>
-        </w:tblCellMar>
-      </w:tblPr>
-      <w:tblGrid>
-        <w:gridCol w:w="3799"/>
-        <w:gridCol w:w="3819"/>
-      </w:tblGrid>
-      <w:tr>
-        <w:tblPrEx>
-          <w:tblBorders>
-            <w:top w:val="single" w:color="auto" w:sz="4" w:space="0"/>
-            <w:left w:val="single" w:color="auto" w:sz="4" w:space="0"/>
-            <w:bottom w:val="single" w:color="auto" w:sz="4" w:space="0"/>
-            <w:right w:val="single" w:color="auto" w:sz="4" w:space="0"/>
-            <w:insideH w:val="single" w:color="auto" w:sz="4" w:space="0"/>
-            <w:insideV w:val="single" w:color="auto" w:sz="4" w:space="0"/>
-          </w:tblBorders>
-          <w:tblCellMar>
-            <w:top w:w="0" w:type="dxa"/>
-            <w:left w:w="108" w:type="dxa"/>
-            <w:bottom w:w="0" w:type="dxa"/>
-            <w:right w:w="108" w:type="dxa"/>
-          </w:tblCellMar>
-        </w:tblPrEx>
-        <w:tc>
-          <w:tcPr>
-            <w:tcW w:w="0" w:type="auto"/>
-          </w:tcPr>
-          <w:p>
-            <w:pPr>
-              <w:rPr>
-                <w:rFonts w:cs="华文中宋"/>
-                <w:bCs/>
-                <w:color w:val="FF0000"/>
-                <w:spacing w:val="7"/>
-              </w:rPr>
-            </w:pPr>
-            <w:r>
-              <w:rPr>
-                <w:rFonts w:hint="eastAsia" w:cs="华文中宋"/>
-                <w:bCs/>
-                <w:color w:val="FF0000"/>
-                <w:spacing w:val="7"/>
-              </w:rPr>
-              <w:t xml:space="preserve">async def </w:t>
-            </w:r>
-            <w:r>
-              <w:rPr>
-                <w:rFonts w:hint="eastAsia" w:cs="华文中宋"/>
-                <w:bCs/>
-                <w:color w:val="FF0000"/>
-                <w:spacing w:val="7"/>
-                <w:lang w:val="en-US" w:eastAsia="zh-CN"/>
-              </w:rPr>
-              <w:t>&lt;Var&gt;</w:t>
-            </w:r>
-            <w:r>
-              <w:rPr>
-                <w:rFonts w:hint="eastAsia" w:cs="华文中宋"/>
-                <w:bCs/>
-                <w:color w:val="FF0000"/>
-                <w:spacing w:val="7"/>
-              </w:rPr>
-              <w:t>(*args, **kwargs)</w:t>
-            </w:r>
-          </w:p>
-        </w:tc>
-        <w:tc>
-          <w:tcPr>
-            <w:tcW w:w="0" w:type="auto"/>
-          </w:tcPr>
-          <w:p>
-            <w:pPr>
-              <w:rPr>
-                <w:rFonts w:cs="华文中宋"/>
-                <w:bCs/>
-                <w:color w:val="FF0000"/>
-                <w:spacing w:val="7"/>
-              </w:rPr>
-            </w:pPr>
-            <w:r>
-              <w:rPr>
-                <w:rFonts w:hint="eastAsia" w:cs="华文中宋"/>
-                <w:bCs/>
-                <w:color w:val="ED7D31" w:themeColor="accent2"/>
-                <w:spacing w:val="7"/>
-                <w14:textFill>
-                  <w14:solidFill>
-                    <w14:schemeClr w14:val="accent2"/>
-                  </w14:solidFill>
-                </w14:textFill>
-              </w:rPr>
-              <w:t>定义</w:t>
-            </w:r>
-            <w:r>
-              <w:rPr>
-                <w:rFonts w:hint="eastAsia" w:cs="华文中宋"/>
-                <w:bCs/>
-                <w:color w:val="EA82F1"/>
-                <w:spacing w:val="7"/>
-              </w:rPr>
-              <w:t>可等待</w:t>
-            </w:r>
-            <w:r>
-              <w:rPr>
-                <w:rFonts w:hint="eastAsia" w:cs="华文中宋"/>
-                <w:bCs/>
-                <w:color w:val="ED7D31" w:themeColor="accent2"/>
-                <w:spacing w:val="7"/>
-                <w14:textFill>
-                  <w14:solidFill>
-                    <w14:schemeClr w14:val="accent2"/>
-                  </w14:solidFill>
-                </w14:textFill>
-              </w:rPr>
-              <w:t xml:space="preserve">函数，调用 -&gt; </w:t>
-            </w:r>
-            <w:r>
-              <w:rPr>
-                <w:rFonts w:hint="eastAsia" w:cs="华文中宋"/>
-                <w:bCs/>
-                <w:color w:val="EA82F1"/>
-                <w:spacing w:val="7"/>
-              </w:rPr>
-              <w:t>协程</w:t>
-            </w:r>
-            <w:r>
-              <w:rPr>
-                <w:rFonts w:hint="eastAsia" w:cs="华文中宋"/>
-                <w:bCs/>
-                <w:color w:val="ED7D31" w:themeColor="accent2"/>
-                <w:spacing w:val="7"/>
-                <w14:textFill>
-                  <w14:solidFill>
-                    <w14:schemeClr w14:val="accent2"/>
-                  </w14:solidFill>
-                </w14:textFill>
-              </w:rPr>
-              <w:t>实例</w:t>
-            </w:r>
-          </w:p>
-        </w:tc>
-      </w:tr>
-      <w:tr>
-        <w:tblPrEx>
-          <w:tblBorders>
-            <w:top w:val="single" w:color="auto" w:sz="4" w:space="0"/>
-            <w:left w:val="single" w:color="auto" w:sz="4" w:space="0"/>
-            <w:bottom w:val="single" w:color="auto" w:sz="4" w:space="0"/>
-            <w:right w:val="single" w:color="auto" w:sz="4" w:space="0"/>
-            <w:insideH w:val="single" w:color="auto" w:sz="4" w:space="0"/>
-            <w:insideV w:val="single" w:color="auto" w:sz="4" w:space="0"/>
-          </w:tblBorders>
-          <w:tblCellMar>
-            <w:top w:w="0" w:type="dxa"/>
-            <w:left w:w="108" w:type="dxa"/>
-            <w:bottom w:w="0" w:type="dxa"/>
-            <w:right w:w="108" w:type="dxa"/>
-          </w:tblCellMar>
-        </w:tblPrEx>
-        <w:tc>
-          <w:tcPr>
-            <w:tcW w:w="0" w:type="auto"/>
-          </w:tcPr>
-          <w:p>
-            <w:pPr>
-              <w:rPr>
-                <w:rFonts w:hint="default" w:eastAsia="华文中宋" w:cs="华文中宋"/>
-                <w:bCs/>
-                <w:color w:val="FF0000"/>
-                <w:spacing w:val="7"/>
-                <w:lang w:val="en-US" w:eastAsia="zh-CN"/>
-              </w:rPr>
-            </w:pPr>
-            <w:r>
-              <w:rPr>
-                <w:rFonts w:hint="eastAsia" w:cs="华文中宋"/>
-                <w:bCs/>
-                <w:color w:val="FF0000"/>
-                <w:spacing w:val="7"/>
-              </w:rPr>
-              <w:t xml:space="preserve">await </w:t>
-            </w:r>
-            <w:r>
-              <w:rPr>
-                <w:rFonts w:hint="eastAsia" w:cs="华文中宋"/>
-                <w:bCs/>
-                <w:color w:val="FF0000"/>
-                <w:spacing w:val="7"/>
-                <w:lang w:val="en-US" w:eastAsia="zh-CN"/>
-              </w:rPr>
-              <w:t>&lt;Coroutine&gt;</w:t>
-            </w:r>
-          </w:p>
-        </w:tc>
-        <w:tc>
-          <w:tcPr>
-            <w:tcW w:w="0" w:type="auto"/>
-          </w:tcPr>
-          <w:p>
-            <w:pPr>
-              <w:rPr>
-                <w:rFonts w:cs="华文中宋"/>
-                <w:bCs/>
-                <w:color w:val="ED7D31" w:themeColor="accent2"/>
-                <w:spacing w:val="7"/>
-                <w14:textFill>
-                  <w14:solidFill>
-                    <w14:schemeClr w14:val="accent2"/>
-                  </w14:solidFill>
-                </w14:textFill>
-              </w:rPr>
-            </w:pPr>
-            <w:r>
-              <w:rPr>
-                <w:rFonts w:hint="eastAsia" w:cs="华文中宋"/>
-                <w:bCs/>
-                <w:color w:val="EA82F1"/>
-                <w:spacing w:val="7"/>
-              </w:rPr>
-              <w:t>挂起</w:t>
-            </w:r>
-            <w:r>
-              <w:rPr>
-                <w:rFonts w:hint="eastAsia" w:cs="华文中宋"/>
-                <w:bCs/>
-                <w:color w:val="ED7D31" w:themeColor="accent2"/>
-                <w:spacing w:val="7"/>
-                <w14:textFill>
-                  <w14:solidFill>
-                    <w14:schemeClr w14:val="accent2"/>
-                  </w14:solidFill>
-                </w14:textFill>
-              </w:rPr>
-              <w:t>实例</w:t>
-            </w:r>
-          </w:p>
-        </w:tc>
-      </w:tr>
-      <w:tr>
-        <w:tblPrEx>
-          <w:tblBorders>
-            <w:top w:val="single" w:color="auto" w:sz="4" w:space="0"/>
-            <w:left w:val="single" w:color="auto" w:sz="4" w:space="0"/>
-            <w:bottom w:val="single" w:color="auto" w:sz="4" w:space="0"/>
-            <w:right w:val="single" w:color="auto" w:sz="4" w:space="0"/>
-            <w:insideH w:val="single" w:color="auto" w:sz="4" w:space="0"/>
-            <w:insideV w:val="single" w:color="auto" w:sz="4" w:space="0"/>
-          </w:tblBorders>
-          <w:tblCellMar>
-            <w:top w:w="0" w:type="dxa"/>
-            <w:left w:w="108" w:type="dxa"/>
-            <w:bottom w:w="0" w:type="dxa"/>
-            <w:right w:w="108" w:type="dxa"/>
-          </w:tblCellMar>
-        </w:tblPrEx>
-        <w:tc>
-          <w:tcPr>
-            <w:tcW w:w="0" w:type="auto"/>
-          </w:tcPr>
-          <w:p>
-            <w:pPr>
-              <w:rPr>
-                <w:rFonts w:cs="华文中宋"/>
-                <w:bCs/>
-                <w:color w:val="FF0000"/>
-                <w:spacing w:val="7"/>
-              </w:rPr>
-            </w:pPr>
-            <w:r>
-              <w:rPr>
-                <w:rFonts w:hint="eastAsia" w:cs="华文中宋"/>
-                <w:bCs/>
-                <w:color w:val="FF0000"/>
-                <w:spacing w:val="7"/>
-              </w:rPr>
-              <w:t>sleep(delay)</w:t>
-            </w:r>
-          </w:p>
-        </w:tc>
-        <w:tc>
-          <w:tcPr>
-            <w:tcW w:w="0" w:type="auto"/>
-          </w:tcPr>
-          <w:p>
-            <w:pPr>
-              <w:rPr>
-                <w:rFonts w:cs="华文中宋"/>
-                <w:bCs/>
-                <w:color w:val="FF0000"/>
-                <w:spacing w:val="7"/>
-              </w:rPr>
-            </w:pPr>
-            <w:r>
-              <w:rPr>
-                <w:rFonts w:hint="eastAsia" w:cs="华文中宋"/>
-                <w:bCs/>
-                <w:color w:val="ED7D31" w:themeColor="accent2"/>
-                <w:spacing w:val="7"/>
-                <w14:textFill>
-                  <w14:solidFill>
-                    <w14:schemeClr w14:val="accent2"/>
-                  </w14:solidFill>
-                </w14:textFill>
-              </w:rPr>
-              <w:t>返回</w:t>
-            </w:r>
-            <w:r>
-              <w:rPr>
-                <w:rFonts w:hint="eastAsia" w:cs="华文中宋"/>
-                <w:bCs/>
-                <w:color w:val="EA82F1"/>
-                <w:spacing w:val="7"/>
-              </w:rPr>
-              <w:t>睡眠协程</w:t>
-            </w:r>
-          </w:p>
-        </w:tc>
-      </w:tr>
-      <w:tr>
-        <w:tblPrEx>
-          <w:tblBorders>
-            <w:top w:val="single" w:color="auto" w:sz="4" w:space="0"/>
-            <w:left w:val="single" w:color="auto" w:sz="4" w:space="0"/>
-            <w:bottom w:val="single" w:color="auto" w:sz="4" w:space="0"/>
-            <w:right w:val="single" w:color="auto" w:sz="4" w:space="0"/>
-            <w:insideH w:val="single" w:color="auto" w:sz="4" w:space="0"/>
-            <w:insideV w:val="single" w:color="auto" w:sz="4" w:space="0"/>
-          </w:tblBorders>
-          <w:tblCellMar>
-            <w:top w:w="0" w:type="dxa"/>
-            <w:left w:w="108" w:type="dxa"/>
-            <w:bottom w:w="0" w:type="dxa"/>
-            <w:right w:w="108" w:type="dxa"/>
-          </w:tblCellMar>
-        </w:tblPrEx>
-        <w:tc>
-          <w:tcPr>
-            <w:tcW w:w="0" w:type="auto"/>
-            <w:vAlign w:val="top"/>
-          </w:tcPr>
-          <w:p>
-            <w:pPr>
-              <w:rPr>
-                <w:rFonts w:ascii="华文中宋" w:hAnsi="华文中宋" w:eastAsia="华文中宋" w:cs="华文中宋"/>
-                <w:b/>
-                <w:bCs/>
-                <w:color w:val="FF0000"/>
-                <w:spacing w:val="7"/>
-                <w:kern w:val="2"/>
-                <w:sz w:val="21"/>
-                <w:szCs w:val="21"/>
-                <w:lang w:val="en-US" w:eastAsia="zh-CN" w:bidi="ar-SA"/>
-              </w:rPr>
-            </w:pPr>
-            <w:r>
-              <w:rPr>
-                <w:rFonts w:hint="eastAsia" w:cs="华文中宋"/>
-                <w:bCs/>
-                <w:color w:val="FF0000"/>
-                <w:spacing w:val="7"/>
-              </w:rPr>
-              <w:t>wait(tasks)</w:t>
-            </w:r>
-          </w:p>
-        </w:tc>
-        <w:tc>
-          <w:tcPr>
-            <w:tcW w:w="0" w:type="auto"/>
-            <w:vAlign w:val="top"/>
-          </w:tcPr>
-          <w:p>
-            <w:pPr>
-              <w:rPr>
-                <w:rFonts w:ascii="华文中宋" w:hAnsi="华文中宋" w:eastAsia="华文中宋" w:cs="华文中宋"/>
-                <w:b/>
-                <w:bCs/>
-                <w:color w:val="ED7D31" w:themeColor="accent2"/>
-                <w:spacing w:val="7"/>
-                <w:kern w:val="2"/>
-                <w:sz w:val="21"/>
-                <w:szCs w:val="21"/>
-                <w:lang w:val="en-US" w:eastAsia="zh-CN" w:bidi="ar-SA"/>
-                <w14:textFill>
-                  <w14:solidFill>
-                    <w14:schemeClr w14:val="accent2"/>
-                  </w14:solidFill>
-                </w14:textFill>
-              </w:rPr>
-            </w:pPr>
-            <w:r>
-              <w:rPr>
-                <w:rFonts w:hint="eastAsia" w:cs="华文中宋"/>
-                <w:bCs/>
-                <w:color w:val="EA82F1"/>
-                <w:spacing w:val="7"/>
-              </w:rPr>
-              <w:t>多协程</w:t>
-            </w:r>
-            <w:r>
-              <w:rPr>
-                <w:rFonts w:hint="eastAsia" w:cs="华文中宋"/>
-                <w:bCs/>
-                <w:color w:val="ED7D31" w:themeColor="accent2"/>
-                <w:spacing w:val="7"/>
-                <w14:textFill>
-                  <w14:solidFill>
-                    <w14:schemeClr w14:val="accent2"/>
-                  </w14:solidFill>
-                </w14:textFill>
-              </w:rPr>
-              <w:t xml:space="preserve"> -&gt;</w:t>
-            </w:r>
-            <w:r>
-              <w:rPr>
-                <w:rFonts w:hint="eastAsia" w:cs="华文中宋"/>
-                <w:bCs/>
-                <w:color w:val="EA82F1"/>
-                <w:spacing w:val="7"/>
-              </w:rPr>
-              <w:t xml:space="preserve"> 单协程</w:t>
-            </w:r>
-          </w:p>
-        </w:tc>
-      </w:tr>
-    </w:tbl>
-    <w:p>
-      <w:pPr>
-        <w:rPr>
-          <w:rFonts w:cs="华文中宋"/>
-          <w:bCs/>
-          <w:color w:val="0070C0"/>
-          <w:spacing w:val="7"/>
-        </w:rPr>
-      </w:pPr>
-    </w:p>
-    <w:tbl>
-      <w:tblPr>
-        <w:tblStyle w:val="8"/>
-        <w:tblW w:w="0" w:type="auto"/>
-        <w:tblInd w:w="0" w:type="dxa"/>
-        <w:tblBorders>
-          <w:top w:val="single" w:color="auto" w:sz="4" w:space="0"/>
-          <w:left w:val="single" w:color="auto" w:sz="4" w:space="0"/>
-          <w:bottom w:val="single" w:color="auto" w:sz="4" w:space="0"/>
-          <w:right w:val="single" w:color="auto" w:sz="4" w:space="0"/>
-          <w:insideH w:val="single" w:color="auto" w:sz="4" w:space="0"/>
-          <w:insideV w:val="single" w:color="auto" w:sz="4" w:space="0"/>
-        </w:tblBorders>
-        <w:tblLayout w:type="autofit"/>
-        <w:tblCellMar>
-          <w:top w:w="0" w:type="dxa"/>
-          <w:left w:w="108" w:type="dxa"/>
-          <w:bottom w:w="0" w:type="dxa"/>
-          <w:right w:w="108" w:type="dxa"/>
-        </w:tblCellMar>
-      </w:tblPr>
-      <w:tblGrid>
-        <w:gridCol w:w="1113"/>
-        <w:gridCol w:w="3508"/>
-        <w:gridCol w:w="3355"/>
-      </w:tblGrid>
-      <w:tr>
-        <w:tblPrEx>
-          <w:tblBorders>
-            <w:top w:val="single" w:color="auto" w:sz="4" w:space="0"/>
-            <w:left w:val="single" w:color="auto" w:sz="4" w:space="0"/>
-            <w:bottom w:val="single" w:color="auto" w:sz="4" w:space="0"/>
-            <w:right w:val="single" w:color="auto" w:sz="4" w:space="0"/>
-            <w:insideH w:val="single" w:color="auto" w:sz="4" w:space="0"/>
-            <w:insideV w:val="single" w:color="auto" w:sz="4" w:space="0"/>
-          </w:tblBorders>
-          <w:tblCellMar>
-            <w:top w:w="0" w:type="dxa"/>
-            <w:left w:w="108" w:type="dxa"/>
-            <w:bottom w:w="0" w:type="dxa"/>
-            <w:right w:w="108" w:type="dxa"/>
-          </w:tblCellMar>
-        </w:tblPrEx>
-        <w:tc>
-          <w:tcPr>
-            <w:tcW w:w="0" w:type="auto"/>
-            <w:gridSpan w:val="3"/>
-            <w:vAlign w:val="center"/>
-          </w:tcPr>
-          <w:p>
-            <w:pPr>
-              <w:jc w:val="both"/>
-              <w:rPr>
-                <w:rFonts w:hint="eastAsia" w:eastAsia="华文中宋" w:cs="华文中宋"/>
-                <w:bCs/>
-                <w:color w:val="ED7D31" w:themeColor="accent2"/>
-                <w:spacing w:val="7"/>
-                <w:lang w:val="en-US" w:eastAsia="zh-CN"/>
-                <w14:textFill>
-                  <w14:solidFill>
-                    <w14:schemeClr w14:val="accent2"/>
-                  </w14:solidFill>
-                </w14:textFill>
-              </w:rPr>
-            </w:pPr>
-            <w:r>
-              <w:rPr>
-                <w:rFonts w:hint="eastAsia" w:cs="华文中宋"/>
-                <w:bCs/>
-                <w:color w:val="ED7D31" w:themeColor="accent2"/>
-                <w:spacing w:val="7"/>
-                <w:lang w:val="en-US" w:eastAsia="zh-CN"/>
-                <w14:textFill>
-                  <w14:solidFill>
-                    <w14:schemeClr w14:val="accent2"/>
-                  </w14:solidFill>
-                </w14:textFill>
-              </w:rPr>
-              <w:t>循环：</w:t>
-            </w:r>
-          </w:p>
-        </w:tc>
-      </w:tr>
-      <w:tr>
-        <w:tblPrEx>
-          <w:tblBorders>
-            <w:top w:val="single" w:color="auto" w:sz="4" w:space="0"/>
-            <w:left w:val="single" w:color="auto" w:sz="4" w:space="0"/>
-            <w:bottom w:val="single" w:color="auto" w:sz="4" w:space="0"/>
-            <w:right w:val="single" w:color="auto" w:sz="4" w:space="0"/>
-            <w:insideH w:val="single" w:color="auto" w:sz="4" w:space="0"/>
-            <w:insideV w:val="single" w:color="auto" w:sz="4" w:space="0"/>
-          </w:tblBorders>
-          <w:tblCellMar>
-            <w:top w:w="0" w:type="dxa"/>
-            <w:left w:w="108" w:type="dxa"/>
-            <w:bottom w:w="0" w:type="dxa"/>
-            <w:right w:w="108" w:type="dxa"/>
-          </w:tblCellMar>
-        </w:tblPrEx>
-        <w:tc>
-          <w:tcPr>
-            <w:tcW w:w="0" w:type="auto"/>
-            <w:gridSpan w:val="2"/>
-            <w:vAlign w:val="center"/>
-          </w:tcPr>
-          <w:p>
-            <w:pPr>
-              <w:jc w:val="both"/>
-              <w:rPr>
-                <w:rFonts w:hint="eastAsia" w:ascii="华文中宋" w:hAnsi="华文中宋" w:eastAsia="华文中宋" w:cs="华文中宋"/>
-                <w:b/>
-                <w:bCs/>
-                <w:color w:val="FF0000"/>
-                <w:spacing w:val="7"/>
-                <w:kern w:val="2"/>
-                <w:sz w:val="21"/>
-                <w:szCs w:val="21"/>
-                <w:lang w:val="en-US" w:eastAsia="zh-CN" w:bidi="ar-SA"/>
-              </w:rPr>
-            </w:pPr>
-            <w:r>
-              <w:rPr>
-                <w:rFonts w:hint="eastAsia" w:cs="华文中宋"/>
-                <w:bCs/>
-                <w:color w:val="FF0000"/>
-                <w:spacing w:val="7"/>
-              </w:rPr>
-              <w:t>get_event_loop()</w:t>
-            </w:r>
-          </w:p>
-        </w:tc>
-        <w:tc>
-          <w:tcPr>
-            <w:tcW w:w="0" w:type="auto"/>
-            <w:vAlign w:val="center"/>
-          </w:tcPr>
-          <w:p>
-            <w:pPr>
-              <w:jc w:val="both"/>
-              <w:rPr>
-                <w:rFonts w:hint="eastAsia" w:ascii="华文中宋" w:hAnsi="华文中宋" w:eastAsia="华文中宋" w:cs="华文中宋"/>
-                <w:b/>
-                <w:bCs/>
-                <w:color w:val="FF0000"/>
-                <w:spacing w:val="7"/>
-                <w:kern w:val="2"/>
-                <w:sz w:val="21"/>
-                <w:szCs w:val="21"/>
-                <w:lang w:val="en-US" w:eastAsia="zh-CN" w:bidi="ar-SA"/>
-              </w:rPr>
-            </w:pPr>
-            <w:r>
-              <w:rPr>
-                <w:rFonts w:hint="eastAsia" w:cs="华文中宋"/>
-                <w:bCs/>
-                <w:color w:val="ED7D31" w:themeColor="accent2"/>
-                <w:spacing w:val="7"/>
-                <w14:textFill>
-                  <w14:solidFill>
-                    <w14:schemeClr w14:val="accent2"/>
-                  </w14:solidFill>
-                </w14:textFill>
-              </w:rPr>
-              <w:t>实例化</w:t>
-            </w:r>
-            <w:r>
-              <w:rPr>
-                <w:rFonts w:hint="eastAsia" w:cs="华文中宋"/>
-                <w:bCs/>
-                <w:color w:val="EA82F1"/>
-                <w:spacing w:val="7"/>
-              </w:rPr>
-              <w:t>事件循环</w:t>
-            </w:r>
-          </w:p>
-        </w:tc>
-      </w:tr>
-      <w:tr>
-        <w:tblPrEx>
-          <w:tblBorders>
-            <w:top w:val="single" w:color="auto" w:sz="4" w:space="0"/>
-            <w:left w:val="single" w:color="auto" w:sz="4" w:space="0"/>
-            <w:bottom w:val="single" w:color="auto" w:sz="4" w:space="0"/>
-            <w:right w:val="single" w:color="auto" w:sz="4" w:space="0"/>
-            <w:insideH w:val="single" w:color="auto" w:sz="4" w:space="0"/>
-            <w:insideV w:val="single" w:color="auto" w:sz="4" w:space="0"/>
-          </w:tblBorders>
-          <w:tblCellMar>
-            <w:top w:w="0" w:type="dxa"/>
-            <w:left w:w="108" w:type="dxa"/>
-            <w:bottom w:w="0" w:type="dxa"/>
-            <w:right w:w="108" w:type="dxa"/>
-          </w:tblCellMar>
-        </w:tblPrEx>
-        <w:tc>
-          <w:tcPr>
-            <w:tcW w:w="0" w:type="auto"/>
-            <w:vMerge w:val="restart"/>
-            <w:vAlign w:val="center"/>
-          </w:tcPr>
-          <w:p>
-            <w:pPr>
-              <w:widowControl/>
-              <w:shd w:val="clear" w:color="auto" w:fill="FFFFFF"/>
-              <w:spacing w:line="134" w:lineRule="atLeast"/>
-              <w:jc w:val="both"/>
-              <w:rPr>
-                <w:rFonts w:cs="华文中宋"/>
-                <w:bCs/>
-                <w:color w:val="FF0000"/>
-                <w:spacing w:val="7"/>
-              </w:rPr>
-            </w:pPr>
-            <w:r>
-              <w:rPr>
-                <w:rFonts w:hint="eastAsia" w:cs="华文中宋"/>
-                <w:bCs/>
-                <w:color w:val="ED7D31" w:themeColor="accent2"/>
-                <w:spacing w:val="7"/>
-                <w14:textFill>
-                  <w14:solidFill>
-                    <w14:schemeClr w14:val="accent2"/>
-                  </w14:solidFill>
-                </w14:textFill>
-              </w:rPr>
-              <w:t>实例方法</w:t>
-            </w:r>
-          </w:p>
-        </w:tc>
-        <w:tc>
-          <w:tcPr>
-            <w:tcW w:w="0" w:type="auto"/>
-            <w:vAlign w:val="center"/>
-          </w:tcPr>
-          <w:p>
-            <w:pPr>
-              <w:widowControl/>
-              <w:shd w:val="clear" w:color="auto" w:fill="FFFFFF"/>
-              <w:spacing w:line="134" w:lineRule="atLeast"/>
-              <w:jc w:val="both"/>
-              <w:rPr>
-                <w:rFonts w:hint="eastAsia" w:ascii="华文中宋" w:hAnsi="华文中宋" w:eastAsia="华文中宋" w:cs="华文中宋"/>
-                <w:b/>
-                <w:bCs/>
-                <w:color w:val="FF0000"/>
-                <w:spacing w:val="7"/>
-                <w:kern w:val="2"/>
-                <w:sz w:val="21"/>
-                <w:szCs w:val="21"/>
-                <w:lang w:val="en-US" w:eastAsia="zh-CN" w:bidi="ar-SA"/>
-              </w:rPr>
-            </w:pPr>
-            <w:r>
-              <w:rPr>
-                <w:rFonts w:hint="eastAsia" w:cs="华文中宋"/>
-                <w:bCs/>
-                <w:color w:val="FF0000"/>
-                <w:spacing w:val="7"/>
-              </w:rPr>
-              <w:t>run_until_complete(</w:t>
-            </w:r>
-            <w:r>
-              <w:rPr>
-                <w:rFonts w:cs="华文中宋"/>
-                <w:bCs/>
-                <w:color w:val="FF0000"/>
-                <w:spacing w:val="7"/>
-              </w:rPr>
-              <w:t>coroutine</w:t>
-            </w:r>
-            <w:r>
-              <w:rPr>
-                <w:rFonts w:hint="eastAsia" w:cs="华文中宋"/>
-                <w:bCs/>
-                <w:color w:val="FF0000"/>
-                <w:spacing w:val="7"/>
-              </w:rPr>
-              <w:t>)</w:t>
-            </w:r>
-          </w:p>
-        </w:tc>
-        <w:tc>
-          <w:tcPr>
-            <w:tcW w:w="0" w:type="auto"/>
-            <w:vAlign w:val="center"/>
-          </w:tcPr>
-          <w:p>
-            <w:pPr>
-              <w:jc w:val="both"/>
-              <w:rPr>
-                <w:rFonts w:cs="华文中宋"/>
-                <w:bCs/>
-                <w:color w:val="EA82F1"/>
-                <w:spacing w:val="7"/>
-              </w:rPr>
-            </w:pPr>
-            <w:r>
-              <w:rPr>
-                <w:rFonts w:hint="eastAsia" w:cs="华文中宋"/>
-                <w:bCs/>
-                <w:color w:val="EA82F1"/>
-                <w:spacing w:val="7"/>
-              </w:rPr>
-              <w:t>等待单协程</w:t>
-            </w:r>
-            <w:r>
-              <w:rPr>
-                <w:rFonts w:hint="eastAsia" w:cs="华文中宋"/>
-                <w:bCs/>
-                <w:color w:val="ED7D31" w:themeColor="accent2"/>
-                <w:spacing w:val="7"/>
-                <w14:textFill>
-                  <w14:solidFill>
-                    <w14:schemeClr w14:val="accent2"/>
-                  </w14:solidFill>
-                </w14:textFill>
-              </w:rPr>
-              <w:t>完成，返回</w:t>
-            </w:r>
-            <w:r>
-              <w:rPr>
-                <w:rFonts w:hint="eastAsia" w:cs="华文中宋"/>
-                <w:bCs/>
-                <w:color w:val="EA82F1"/>
-                <w:spacing w:val="7"/>
-              </w:rPr>
-              <w:t>执行结果</w:t>
-            </w:r>
-          </w:p>
-        </w:tc>
-      </w:tr>
-      <w:tr>
-        <w:tblPrEx>
-          <w:tblBorders>
-            <w:top w:val="single" w:color="auto" w:sz="4" w:space="0"/>
-            <w:left w:val="single" w:color="auto" w:sz="4" w:space="0"/>
-            <w:bottom w:val="single" w:color="auto" w:sz="4" w:space="0"/>
-            <w:right w:val="single" w:color="auto" w:sz="4" w:space="0"/>
-            <w:insideH w:val="single" w:color="auto" w:sz="4" w:space="0"/>
-            <w:insideV w:val="single" w:color="auto" w:sz="4" w:space="0"/>
-          </w:tblBorders>
-          <w:tblCellMar>
-            <w:top w:w="0" w:type="dxa"/>
-            <w:left w:w="108" w:type="dxa"/>
-            <w:bottom w:w="0" w:type="dxa"/>
-            <w:right w:w="108" w:type="dxa"/>
-          </w:tblCellMar>
-        </w:tblPrEx>
-        <w:tc>
-          <w:tcPr>
-            <w:tcW w:w="0" w:type="auto"/>
-            <w:vMerge w:val="continue"/>
-            <w:vAlign w:val="center"/>
-          </w:tcPr>
-          <w:p>
-            <w:pPr>
-              <w:jc w:val="both"/>
-              <w:rPr>
-                <w:rFonts w:cs="华文中宋"/>
-                <w:bCs/>
-                <w:color w:val="FF0000"/>
-                <w:spacing w:val="7"/>
-              </w:rPr>
-            </w:pPr>
-          </w:p>
-        </w:tc>
-        <w:tc>
-          <w:tcPr>
-            <w:tcW w:w="0" w:type="auto"/>
-            <w:vAlign w:val="center"/>
-          </w:tcPr>
-          <w:p>
-            <w:pPr>
-              <w:jc w:val="both"/>
-              <w:rPr>
-                <w:rFonts w:hint="eastAsia" w:ascii="华文中宋" w:hAnsi="华文中宋" w:eastAsia="华文中宋" w:cs="华文中宋"/>
-                <w:b/>
-                <w:bCs/>
-                <w:color w:val="FF0000"/>
-                <w:spacing w:val="7"/>
-                <w:kern w:val="2"/>
-                <w:sz w:val="21"/>
-                <w:szCs w:val="21"/>
-                <w:lang w:val="en-US" w:eastAsia="zh-CN" w:bidi="ar-SA"/>
-              </w:rPr>
-            </w:pPr>
-            <w:r>
-              <w:rPr>
-                <w:rFonts w:hint="eastAsia" w:cs="华文中宋"/>
-                <w:bCs/>
-                <w:color w:val="FF0000"/>
-                <w:spacing w:val="7"/>
-              </w:rPr>
-              <w:t>close()</w:t>
-            </w:r>
-          </w:p>
-        </w:tc>
-        <w:tc>
-          <w:tcPr>
-            <w:tcW w:w="0" w:type="auto"/>
-            <w:vAlign w:val="center"/>
-          </w:tcPr>
-          <w:p>
-            <w:pPr>
-              <w:jc w:val="both"/>
-              <w:rPr>
-                <w:rFonts w:cs="华文中宋"/>
-                <w:bCs/>
-                <w:color w:val="EA82F1"/>
-                <w:spacing w:val="7"/>
-              </w:rPr>
-            </w:pPr>
-            <w:r>
-              <w:rPr>
-                <w:rFonts w:hint="eastAsia" w:cs="华文中宋"/>
-                <w:bCs/>
-                <w:color w:val="EA82F1"/>
-                <w:spacing w:val="7"/>
-              </w:rPr>
-              <w:t>关闭</w:t>
-            </w:r>
-            <w:r>
-              <w:rPr>
-                <w:rFonts w:hint="eastAsia" w:cs="华文中宋"/>
-                <w:bCs/>
-                <w:color w:val="ED7D31" w:themeColor="accent2"/>
-                <w:spacing w:val="7"/>
-                <w14:textFill>
-                  <w14:solidFill>
-                    <w14:schemeClr w14:val="accent2"/>
-                  </w14:solidFill>
-                </w14:textFill>
-              </w:rPr>
-              <w:t>事件</w:t>
-            </w:r>
-            <w:r>
-              <w:rPr>
-                <w:rFonts w:hint="eastAsia" w:cs="华文中宋"/>
-                <w:bCs/>
-                <w:color w:val="EA82F1"/>
-                <w:spacing w:val="7"/>
-              </w:rPr>
-              <w:t>循环</w:t>
-            </w:r>
-          </w:p>
-        </w:tc>
-      </w:tr>
-    </w:tbl>
-    <w:p>
-      <w:pPr>
-        <w:rPr>
-          <w:rFonts w:cs="华文中宋"/>
-          <w:bCs/>
-          <w:color w:val="0070C0"/>
-          <w:spacing w:val="7"/>
-        </w:rPr>
-      </w:pPr>
-    </w:p>
-    <w:tbl>
-      <w:tblPr>
-        <w:tblStyle w:val="8"/>
-        <w:tblW w:w="0" w:type="auto"/>
-        <w:tblInd w:w="0" w:type="dxa"/>
-        <w:tblBorders>
-          <w:top w:val="single" w:color="auto" w:sz="4" w:space="0"/>
-          <w:left w:val="single" w:color="auto" w:sz="4" w:space="0"/>
-          <w:bottom w:val="single" w:color="auto" w:sz="4" w:space="0"/>
-          <w:right w:val="single" w:color="auto" w:sz="4" w:space="0"/>
-          <w:insideH w:val="single" w:color="auto" w:sz="4" w:space="0"/>
-          <w:insideV w:val="single" w:color="auto" w:sz="4" w:space="0"/>
-        </w:tblBorders>
-        <w:tblLayout w:type="autofit"/>
-        <w:tblCellMar>
-          <w:top w:w="0" w:type="dxa"/>
-          <w:left w:w="108" w:type="dxa"/>
-          <w:bottom w:w="0" w:type="dxa"/>
-          <w:right w:w="108" w:type="dxa"/>
-        </w:tblCellMar>
-      </w:tblPr>
-      <w:tblGrid>
-        <w:gridCol w:w="1113"/>
-        <w:gridCol w:w="997"/>
-        <w:gridCol w:w="1562"/>
-      </w:tblGrid>
-      <w:tr>
-        <w:tblPrEx>
-          <w:tblBorders>
-            <w:top w:val="single" w:color="auto" w:sz="4" w:space="0"/>
-            <w:left w:val="single" w:color="auto" w:sz="4" w:space="0"/>
-            <w:bottom w:val="single" w:color="auto" w:sz="4" w:space="0"/>
-            <w:right w:val="single" w:color="auto" w:sz="4" w:space="0"/>
-            <w:insideH w:val="single" w:color="auto" w:sz="4" w:space="0"/>
-            <w:insideV w:val="single" w:color="auto" w:sz="4" w:space="0"/>
-          </w:tblBorders>
-          <w:tblCellMar>
-            <w:top w:w="0" w:type="dxa"/>
-            <w:left w:w="108" w:type="dxa"/>
-            <w:bottom w:w="0" w:type="dxa"/>
-            <w:right w:w="108" w:type="dxa"/>
-          </w:tblCellMar>
-        </w:tblPrEx>
-        <w:tc>
-          <w:tcPr>
-            <w:tcW w:w="0" w:type="auto"/>
-            <w:gridSpan w:val="3"/>
-            <w:vAlign w:val="center"/>
-          </w:tcPr>
-          <w:p>
-            <w:pPr>
-              <w:jc w:val="both"/>
-              <w:rPr>
-                <w:rFonts w:hint="eastAsia" w:eastAsia="华文中宋" w:cs="华文中宋"/>
-                <w:bCs/>
-                <w:color w:val="ED7D31" w:themeColor="accent2"/>
-                <w:spacing w:val="7"/>
-                <w:lang w:val="en-US" w:eastAsia="zh-CN"/>
-                <w14:textFill>
-                  <w14:solidFill>
-                    <w14:schemeClr w14:val="accent2"/>
-                  </w14:solidFill>
-                </w14:textFill>
-              </w:rPr>
-            </w:pPr>
-            <w:r>
-              <w:rPr>
-                <w:rFonts w:hint="eastAsia" w:cs="华文中宋"/>
-                <w:bCs/>
-                <w:color w:val="ED7D31" w:themeColor="accent2"/>
-                <w:spacing w:val="7"/>
-                <w14:textFill>
-                  <w14:solidFill>
-                    <w14:schemeClr w14:val="accent2"/>
-                  </w14:solidFill>
-                </w14:textFill>
-              </w:rPr>
-              <w:t>任务</w:t>
-            </w:r>
-            <w:r>
-              <w:rPr>
-                <w:rFonts w:hint="eastAsia" w:cs="华文中宋"/>
-                <w:bCs/>
-                <w:color w:val="ED7D31" w:themeColor="accent2"/>
-                <w:spacing w:val="7"/>
-                <w:lang w:eastAsia="zh-CN"/>
-                <w14:textFill>
-                  <w14:solidFill>
-                    <w14:schemeClr w14:val="accent2"/>
-                  </w14:solidFill>
-                </w14:textFill>
-              </w:rPr>
-              <w:t>：</w:t>
-            </w:r>
-          </w:p>
-        </w:tc>
-      </w:tr>
-      <w:tr>
-        <w:tblPrEx>
-          <w:tblBorders>
-            <w:top w:val="single" w:color="auto" w:sz="4" w:space="0"/>
-            <w:left w:val="single" w:color="auto" w:sz="4" w:space="0"/>
-            <w:bottom w:val="single" w:color="auto" w:sz="4" w:space="0"/>
-            <w:right w:val="single" w:color="auto" w:sz="4" w:space="0"/>
-            <w:insideH w:val="single" w:color="auto" w:sz="4" w:space="0"/>
-            <w:insideV w:val="single" w:color="auto" w:sz="4" w:space="0"/>
-          </w:tblBorders>
-          <w:tblCellMar>
-            <w:top w:w="0" w:type="dxa"/>
-            <w:left w:w="108" w:type="dxa"/>
-            <w:bottom w:w="0" w:type="dxa"/>
-            <w:right w:w="108" w:type="dxa"/>
-          </w:tblCellMar>
-        </w:tblPrEx>
-        <w:tc>
-          <w:tcPr>
-            <w:tcW w:w="0" w:type="auto"/>
-            <w:vMerge w:val="restart"/>
-            <w:vAlign w:val="center"/>
-          </w:tcPr>
-          <w:p>
-            <w:pPr>
-              <w:jc w:val="both"/>
-              <w:rPr>
-                <w:rFonts w:cs="华文中宋"/>
-                <w:bCs/>
-                <w:color w:val="FF0000"/>
-                <w:spacing w:val="7"/>
-              </w:rPr>
-            </w:pPr>
-            <w:r>
-              <w:rPr>
-                <w:rFonts w:hint="eastAsia" w:cs="华文中宋"/>
-                <w:bCs/>
-                <w:color w:val="ED7D31" w:themeColor="accent2"/>
-                <w:spacing w:val="7"/>
-                <w14:textFill>
-                  <w14:solidFill>
-                    <w14:schemeClr w14:val="accent2"/>
-                  </w14:solidFill>
-                </w14:textFill>
-              </w:rPr>
-              <w:t>实例方法</w:t>
-            </w:r>
-          </w:p>
-        </w:tc>
-        <w:tc>
-          <w:tcPr>
-            <w:tcW w:w="0" w:type="auto"/>
-            <w:vAlign w:val="center"/>
-          </w:tcPr>
-          <w:p>
-            <w:pPr>
-              <w:jc w:val="both"/>
-              <w:rPr>
-                <w:rFonts w:hint="eastAsia" w:ascii="华文中宋" w:hAnsi="华文中宋" w:eastAsia="华文中宋" w:cs="华文中宋"/>
-                <w:b/>
-                <w:bCs/>
-                <w:color w:val="FF0000"/>
-                <w:spacing w:val="7"/>
-                <w:kern w:val="2"/>
-                <w:sz w:val="21"/>
-                <w:szCs w:val="21"/>
-                <w:lang w:val="en-US" w:eastAsia="zh-CN" w:bidi="ar-SA"/>
-              </w:rPr>
-            </w:pPr>
-            <w:r>
-              <w:rPr>
-                <w:rFonts w:hint="eastAsia" w:cs="华文中宋"/>
-                <w:bCs/>
-                <w:color w:val="FF0000"/>
-                <w:spacing w:val="7"/>
-              </w:rPr>
-              <w:t>result()</w:t>
-            </w:r>
-          </w:p>
-        </w:tc>
-        <w:tc>
-          <w:tcPr>
-            <w:tcW w:w="0" w:type="auto"/>
-            <w:vAlign w:val="center"/>
-          </w:tcPr>
-          <w:p>
-            <w:pPr>
-              <w:jc w:val="both"/>
-              <w:rPr>
-                <w:rFonts w:cs="华文中宋"/>
-                <w:bCs/>
-                <w:color w:val="EA82F1"/>
-                <w:spacing w:val="7"/>
-              </w:rPr>
-            </w:pPr>
-            <w:r>
-              <w:rPr>
-                <w:rFonts w:hint="eastAsia" w:cs="华文中宋"/>
-                <w:bCs/>
-                <w:color w:val="ED7D31" w:themeColor="accent2"/>
-                <w:spacing w:val="7"/>
-                <w:lang w:val="en-US" w:eastAsia="zh-CN"/>
-                <w14:textFill>
-                  <w14:solidFill>
-                    <w14:schemeClr w14:val="accent2"/>
-                  </w14:solidFill>
-                </w14:textFill>
-              </w:rPr>
-              <w:t>返回</w:t>
-            </w:r>
-            <w:r>
-              <w:rPr>
-                <w:rFonts w:hint="eastAsia" w:cs="华文中宋"/>
-                <w:bCs/>
-                <w:color w:val="EA82F1"/>
-                <w:spacing w:val="7"/>
-              </w:rPr>
-              <w:t>结果</w:t>
-            </w:r>
-          </w:p>
-        </w:tc>
-      </w:tr>
-      <w:tr>
-        <w:tblPrEx>
-          <w:tblBorders>
-            <w:top w:val="single" w:color="auto" w:sz="4" w:space="0"/>
-            <w:left w:val="single" w:color="auto" w:sz="4" w:space="0"/>
-            <w:bottom w:val="single" w:color="auto" w:sz="4" w:space="0"/>
-            <w:right w:val="single" w:color="auto" w:sz="4" w:space="0"/>
-            <w:insideH w:val="single" w:color="auto" w:sz="4" w:space="0"/>
-            <w:insideV w:val="single" w:color="auto" w:sz="4" w:space="0"/>
-          </w:tblBorders>
-          <w:tblCellMar>
-            <w:top w:w="0" w:type="dxa"/>
-            <w:left w:w="108" w:type="dxa"/>
-            <w:bottom w:w="0" w:type="dxa"/>
-            <w:right w:w="108" w:type="dxa"/>
-          </w:tblCellMar>
-        </w:tblPrEx>
-        <w:tc>
-          <w:tcPr>
-            <w:tcW w:w="0" w:type="auto"/>
-            <w:vMerge w:val="continue"/>
-            <w:vAlign w:val="center"/>
-          </w:tcPr>
-          <w:p>
-            <w:pPr>
-              <w:jc w:val="both"/>
-              <w:rPr>
-                <w:rFonts w:cs="华文中宋"/>
-                <w:bCs/>
-                <w:color w:val="FF0000"/>
-                <w:spacing w:val="7"/>
-              </w:rPr>
-            </w:pPr>
-          </w:p>
-        </w:tc>
-        <w:tc>
-          <w:tcPr>
-            <w:tcW w:w="0" w:type="auto"/>
-            <w:vAlign w:val="center"/>
-          </w:tcPr>
-          <w:p>
-            <w:pPr>
-              <w:jc w:val="both"/>
-              <w:rPr>
-                <w:rFonts w:hint="eastAsia" w:ascii="华文中宋" w:hAnsi="华文中宋" w:eastAsia="华文中宋" w:cs="华文中宋"/>
-                <w:b/>
-                <w:bCs/>
-                <w:color w:val="FF0000"/>
-                <w:spacing w:val="7"/>
-                <w:kern w:val="2"/>
-                <w:sz w:val="21"/>
-                <w:szCs w:val="21"/>
-                <w:lang w:val="en-US" w:eastAsia="zh-CN" w:bidi="ar-SA"/>
-              </w:rPr>
-            </w:pPr>
-            <w:r>
-              <w:rPr>
-                <w:rFonts w:hint="eastAsia" w:cs="华文中宋"/>
-                <w:bCs/>
-                <w:color w:val="FF0000"/>
-                <w:spacing w:val="7"/>
-              </w:rPr>
-              <w:t>done()</w:t>
-            </w:r>
-          </w:p>
-        </w:tc>
-        <w:tc>
-          <w:tcPr>
-            <w:tcW w:w="0" w:type="auto"/>
-            <w:vAlign w:val="center"/>
-          </w:tcPr>
-          <w:p>
-            <w:pPr>
-              <w:jc w:val="both"/>
-              <w:rPr>
-                <w:rFonts w:cs="华文中宋"/>
-                <w:bCs/>
-                <w:color w:val="EA82F1"/>
-                <w:spacing w:val="7"/>
-              </w:rPr>
-            </w:pPr>
-            <w:r>
-              <w:rPr>
-                <w:rFonts w:hint="eastAsia" w:cs="华文中宋"/>
-                <w:bCs/>
-                <w:color w:val="ED7D31" w:themeColor="accent2"/>
-                <w:spacing w:val="7"/>
-                <w:lang w:val="en-US" w:eastAsia="zh-CN"/>
-                <w14:textFill>
-                  <w14:solidFill>
-                    <w14:schemeClr w14:val="accent2"/>
-                  </w14:solidFill>
-                </w14:textFill>
-              </w:rPr>
-              <w:t>返回</w:t>
-            </w:r>
-            <w:r>
-              <w:rPr>
-                <w:rFonts w:hint="eastAsia" w:cs="华文中宋"/>
-                <w:bCs/>
-                <w:color w:val="EA82F1"/>
-                <w:spacing w:val="7"/>
-              </w:rPr>
-              <w:t>完成情况</w:t>
-            </w:r>
-          </w:p>
-        </w:tc>
-      </w:tr>
-    </w:tbl>
-    <w:p>
-      <w:pPr>
-        <w:rPr>
-          <w:rFonts w:cs="华文中宋"/>
-          <w:bCs/>
-          <w:color w:val="0070C0"/>
-          <w:spacing w:val="7"/>
-        </w:rPr>
-      </w:pPr>
-    </w:p>
     <w:p/>
     <w:p>
       <w:pPr>
@@ -1313,8 +18,8 @@
           </w14:textFill>
         </w:rPr>
       </w:pPr>
-      <w:bookmarkStart w:id="2" w:name="_Toc12288"/>
-      <w:bookmarkStart w:id="3" w:name="_Toc1708"/>
+      <w:bookmarkStart w:id="0" w:name="_Toc1708"/>
+      <w:bookmarkStart w:id="1" w:name="_Toc12288"/>
       <w:r>
         <w:rPr>
           <w:rFonts w:hint="eastAsia" w:cs="华文中宋"/>
@@ -1329,8 +34,8 @@
         </w:rPr>
         <w:t>命令argparse：</w:t>
       </w:r>
-      <w:bookmarkEnd w:id="2"/>
-      <w:bookmarkEnd w:id="3"/>
+      <w:bookmarkEnd w:id="0"/>
+      <w:bookmarkEnd w:id="1"/>
     </w:p>
     <w:p>
       <w:pPr>
@@ -1948,6 +653,1571 @@
                 <w:lang w:val="en-US" w:eastAsia="zh-CN"/>
               </w:rPr>
               <w:t>检测到时为True</w:t>
+            </w:r>
+          </w:p>
+        </w:tc>
+      </w:tr>
+    </w:tbl>
+    <w:p>
+      <w:pPr>
+        <w:rPr>
+          <w:rFonts w:hint="default" w:ascii="华文中宋" w:hAnsi="华文中宋" w:eastAsia="华文中宋" w:cs="华文中宋"/>
+          <w:b/>
+          <w:bCs/>
+          <w:color w:val="FF0000"/>
+          <w:spacing w:val="7"/>
+          <w:kern w:val="2"/>
+          <w:sz w:val="21"/>
+          <w:szCs w:val="21"/>
+          <w:lang w:val="en-US" w:eastAsia="zh-CN" w:bidi="ar-SA"/>
+        </w:rPr>
+      </w:pPr>
+    </w:p>
+    <w:p>
+      <w:pPr>
+        <w:rPr>
+          <w:rFonts w:hint="default" w:ascii="华文中宋" w:hAnsi="华文中宋" w:eastAsia="华文中宋" w:cs="华文中宋"/>
+          <w:b/>
+          <w:bCs/>
+          <w:color w:val="FF0000"/>
+          <w:spacing w:val="7"/>
+          <w:kern w:val="2"/>
+          <w:sz w:val="21"/>
+          <w:szCs w:val="21"/>
+          <w:lang w:val="en-US" w:eastAsia="zh-CN" w:bidi="ar-SA"/>
+        </w:rPr>
+      </w:pPr>
+    </w:p>
+    <w:p>
+      <w:pPr>
+        <w:rPr>
+          <w:rFonts w:hint="default" w:ascii="华文中宋" w:hAnsi="华文中宋" w:eastAsia="华文中宋" w:cs="华文中宋"/>
+          <w:b/>
+          <w:bCs/>
+          <w:color w:val="FF0000"/>
+          <w:spacing w:val="7"/>
+          <w:kern w:val="2"/>
+          <w:sz w:val="21"/>
+          <w:szCs w:val="21"/>
+          <w:lang w:val="en-US" w:eastAsia="zh-CN" w:bidi="ar-SA"/>
+        </w:rPr>
+      </w:pPr>
+    </w:p>
+    <w:p>
+      <w:pPr>
+        <w:outlineLvl w:val="0"/>
+        <w:rPr>
+          <w:rFonts w:cs="华文中宋"/>
+          <w:bCs/>
+          <w:color w:val="70AD47" w:themeColor="accent6"/>
+          <w:szCs w:val="24"/>
+          <w14:textFill>
+            <w14:solidFill>
+              <w14:schemeClr w14:val="accent6"/>
+            </w14:solidFill>
+          </w14:textFill>
+        </w:rPr>
+      </w:pPr>
+      <w:bookmarkStart w:id="2" w:name="_Toc22979"/>
+      <w:bookmarkStart w:id="3" w:name="_Toc30515"/>
+      <w:r>
+        <w:rPr>
+          <w:rFonts w:hint="eastAsia" w:cs="华文中宋"/>
+          <w:bCs/>
+          <w:color w:val="70AD47" w:themeColor="accent6"/>
+          <w:szCs w:val="24"/>
+          <w14:textFill>
+            <w14:solidFill>
+              <w14:schemeClr w14:val="accent6"/>
+            </w14:solidFill>
+          </w14:textFill>
+        </w:rPr>
+        <w:t>协程asyncio：</w:t>
+      </w:r>
+      <w:bookmarkEnd w:id="2"/>
+      <w:bookmarkEnd w:id="3"/>
+    </w:p>
+    <w:tbl>
+      <w:tblPr>
+        <w:tblStyle w:val="8"/>
+        <w:tblW w:w="0" w:type="auto"/>
+        <w:tblInd w:w="0" w:type="dxa"/>
+        <w:tblBorders>
+          <w:top w:val="single" w:color="auto" w:sz="4" w:space="0"/>
+          <w:left w:val="single" w:color="auto" w:sz="4" w:space="0"/>
+          <w:bottom w:val="single" w:color="auto" w:sz="4" w:space="0"/>
+          <w:right w:val="single" w:color="auto" w:sz="4" w:space="0"/>
+          <w:insideH w:val="single" w:color="auto" w:sz="4" w:space="0"/>
+          <w:insideV w:val="single" w:color="auto" w:sz="4" w:space="0"/>
+        </w:tblBorders>
+        <w:tblLayout w:type="autofit"/>
+        <w:tblCellMar>
+          <w:top w:w="0" w:type="dxa"/>
+          <w:left w:w="108" w:type="dxa"/>
+          <w:bottom w:w="0" w:type="dxa"/>
+          <w:right w:w="108" w:type="dxa"/>
+        </w:tblCellMar>
+      </w:tblPr>
+      <w:tblGrid>
+        <w:gridCol w:w="3799"/>
+        <w:gridCol w:w="3819"/>
+      </w:tblGrid>
+      <w:tr>
+        <w:tblPrEx>
+          <w:tblBorders>
+            <w:top w:val="single" w:color="auto" w:sz="4" w:space="0"/>
+            <w:left w:val="single" w:color="auto" w:sz="4" w:space="0"/>
+            <w:bottom w:val="single" w:color="auto" w:sz="4" w:space="0"/>
+            <w:right w:val="single" w:color="auto" w:sz="4" w:space="0"/>
+            <w:insideH w:val="single" w:color="auto" w:sz="4" w:space="0"/>
+            <w:insideV w:val="single" w:color="auto" w:sz="4" w:space="0"/>
+          </w:tblBorders>
+          <w:tblCellMar>
+            <w:top w:w="0" w:type="dxa"/>
+            <w:left w:w="108" w:type="dxa"/>
+            <w:bottom w:w="0" w:type="dxa"/>
+            <w:right w:w="108" w:type="dxa"/>
+          </w:tblCellMar>
+        </w:tblPrEx>
+        <w:tc>
+          <w:tcPr>
+            <w:tcW w:w="0" w:type="auto"/>
+          </w:tcPr>
+          <w:p>
+            <w:pPr>
+              <w:rPr>
+                <w:rFonts w:cs="华文中宋"/>
+                <w:bCs/>
+                <w:color w:val="FF0000"/>
+                <w:spacing w:val="7"/>
+              </w:rPr>
+            </w:pPr>
+            <w:r>
+              <w:rPr>
+                <w:rFonts w:hint="eastAsia" w:cs="华文中宋"/>
+                <w:bCs/>
+                <w:color w:val="FF0000"/>
+                <w:spacing w:val="7"/>
+              </w:rPr>
+              <w:t xml:space="preserve">async def </w:t>
+            </w:r>
+            <w:r>
+              <w:rPr>
+                <w:rFonts w:hint="eastAsia" w:cs="华文中宋"/>
+                <w:bCs/>
+                <w:color w:val="FF0000"/>
+                <w:spacing w:val="7"/>
+                <w:lang w:val="en-US" w:eastAsia="zh-CN"/>
+              </w:rPr>
+              <w:t>&lt;Var&gt;</w:t>
+            </w:r>
+            <w:r>
+              <w:rPr>
+                <w:rFonts w:hint="eastAsia" w:cs="华文中宋"/>
+                <w:bCs/>
+                <w:color w:val="FF0000"/>
+                <w:spacing w:val="7"/>
+              </w:rPr>
+              <w:t>(*args, **kwargs)</w:t>
+            </w:r>
+          </w:p>
+        </w:tc>
+        <w:tc>
+          <w:tcPr>
+            <w:tcW w:w="0" w:type="auto"/>
+          </w:tcPr>
+          <w:p>
+            <w:pPr>
+              <w:rPr>
+                <w:rFonts w:cs="华文中宋"/>
+                <w:bCs/>
+                <w:color w:val="FF0000"/>
+                <w:spacing w:val="7"/>
+              </w:rPr>
+            </w:pPr>
+            <w:r>
+              <w:rPr>
+                <w:rFonts w:hint="eastAsia" w:cs="华文中宋"/>
+                <w:bCs/>
+                <w:color w:val="ED7D31" w:themeColor="accent2"/>
+                <w:spacing w:val="7"/>
+                <w14:textFill>
+                  <w14:solidFill>
+                    <w14:schemeClr w14:val="accent2"/>
+                  </w14:solidFill>
+                </w14:textFill>
+              </w:rPr>
+              <w:t>定义</w:t>
+            </w:r>
+            <w:r>
+              <w:rPr>
+                <w:rFonts w:hint="eastAsia" w:cs="华文中宋"/>
+                <w:bCs/>
+                <w:color w:val="EA82F1"/>
+                <w:spacing w:val="7"/>
+              </w:rPr>
+              <w:t>可等待</w:t>
+            </w:r>
+            <w:r>
+              <w:rPr>
+                <w:rFonts w:hint="eastAsia" w:cs="华文中宋"/>
+                <w:bCs/>
+                <w:color w:val="ED7D31" w:themeColor="accent2"/>
+                <w:spacing w:val="7"/>
+                <w14:textFill>
+                  <w14:solidFill>
+                    <w14:schemeClr w14:val="accent2"/>
+                  </w14:solidFill>
+                </w14:textFill>
+              </w:rPr>
+              <w:t xml:space="preserve">函数，调用 -&gt; </w:t>
+            </w:r>
+            <w:r>
+              <w:rPr>
+                <w:rFonts w:hint="eastAsia" w:cs="华文中宋"/>
+                <w:bCs/>
+                <w:color w:val="EA82F1"/>
+                <w:spacing w:val="7"/>
+              </w:rPr>
+              <w:t>协程</w:t>
+            </w:r>
+            <w:r>
+              <w:rPr>
+                <w:rFonts w:hint="eastAsia" w:cs="华文中宋"/>
+                <w:bCs/>
+                <w:color w:val="ED7D31" w:themeColor="accent2"/>
+                <w:spacing w:val="7"/>
+                <w14:textFill>
+                  <w14:solidFill>
+                    <w14:schemeClr w14:val="accent2"/>
+                  </w14:solidFill>
+                </w14:textFill>
+              </w:rPr>
+              <w:t>实例</w:t>
+            </w:r>
+          </w:p>
+        </w:tc>
+      </w:tr>
+      <w:tr>
+        <w:tblPrEx>
+          <w:tblBorders>
+            <w:top w:val="single" w:color="auto" w:sz="4" w:space="0"/>
+            <w:left w:val="single" w:color="auto" w:sz="4" w:space="0"/>
+            <w:bottom w:val="single" w:color="auto" w:sz="4" w:space="0"/>
+            <w:right w:val="single" w:color="auto" w:sz="4" w:space="0"/>
+            <w:insideH w:val="single" w:color="auto" w:sz="4" w:space="0"/>
+            <w:insideV w:val="single" w:color="auto" w:sz="4" w:space="0"/>
+          </w:tblBorders>
+          <w:tblCellMar>
+            <w:top w:w="0" w:type="dxa"/>
+            <w:left w:w="108" w:type="dxa"/>
+            <w:bottom w:w="0" w:type="dxa"/>
+            <w:right w:w="108" w:type="dxa"/>
+          </w:tblCellMar>
+        </w:tblPrEx>
+        <w:tc>
+          <w:tcPr>
+            <w:tcW w:w="0" w:type="auto"/>
+          </w:tcPr>
+          <w:p>
+            <w:pPr>
+              <w:rPr>
+                <w:rFonts w:hint="default" w:eastAsia="华文中宋" w:cs="华文中宋"/>
+                <w:bCs/>
+                <w:color w:val="FF0000"/>
+                <w:spacing w:val="7"/>
+                <w:lang w:val="en-US" w:eastAsia="zh-CN"/>
+              </w:rPr>
+            </w:pPr>
+            <w:r>
+              <w:rPr>
+                <w:rFonts w:hint="eastAsia" w:cs="华文中宋"/>
+                <w:bCs/>
+                <w:color w:val="FF0000"/>
+                <w:spacing w:val="7"/>
+              </w:rPr>
+              <w:t xml:space="preserve">await </w:t>
+            </w:r>
+            <w:r>
+              <w:rPr>
+                <w:rFonts w:hint="eastAsia" w:cs="华文中宋"/>
+                <w:bCs/>
+                <w:color w:val="FF0000"/>
+                <w:spacing w:val="7"/>
+                <w:lang w:val="en-US" w:eastAsia="zh-CN"/>
+              </w:rPr>
+              <w:t>&lt;Coroutine&gt;</w:t>
+            </w:r>
+          </w:p>
+        </w:tc>
+        <w:tc>
+          <w:tcPr>
+            <w:tcW w:w="0" w:type="auto"/>
+          </w:tcPr>
+          <w:p>
+            <w:pPr>
+              <w:rPr>
+                <w:rFonts w:cs="华文中宋"/>
+                <w:bCs/>
+                <w:color w:val="ED7D31" w:themeColor="accent2"/>
+                <w:spacing w:val="7"/>
+                <w14:textFill>
+                  <w14:solidFill>
+                    <w14:schemeClr w14:val="accent2"/>
+                  </w14:solidFill>
+                </w14:textFill>
+              </w:rPr>
+            </w:pPr>
+            <w:r>
+              <w:rPr>
+                <w:rFonts w:hint="eastAsia" w:cs="华文中宋"/>
+                <w:bCs/>
+                <w:color w:val="EA82F1"/>
+                <w:spacing w:val="7"/>
+              </w:rPr>
+              <w:t>挂起</w:t>
+            </w:r>
+            <w:r>
+              <w:rPr>
+                <w:rFonts w:hint="eastAsia" w:cs="华文中宋"/>
+                <w:bCs/>
+                <w:color w:val="ED7D31" w:themeColor="accent2"/>
+                <w:spacing w:val="7"/>
+                <w14:textFill>
+                  <w14:solidFill>
+                    <w14:schemeClr w14:val="accent2"/>
+                  </w14:solidFill>
+                </w14:textFill>
+              </w:rPr>
+              <w:t>实例</w:t>
+            </w:r>
+          </w:p>
+        </w:tc>
+      </w:tr>
+      <w:tr>
+        <w:tblPrEx>
+          <w:tblBorders>
+            <w:top w:val="single" w:color="auto" w:sz="4" w:space="0"/>
+            <w:left w:val="single" w:color="auto" w:sz="4" w:space="0"/>
+            <w:bottom w:val="single" w:color="auto" w:sz="4" w:space="0"/>
+            <w:right w:val="single" w:color="auto" w:sz="4" w:space="0"/>
+            <w:insideH w:val="single" w:color="auto" w:sz="4" w:space="0"/>
+            <w:insideV w:val="single" w:color="auto" w:sz="4" w:space="0"/>
+          </w:tblBorders>
+          <w:tblCellMar>
+            <w:top w:w="0" w:type="dxa"/>
+            <w:left w:w="108" w:type="dxa"/>
+            <w:bottom w:w="0" w:type="dxa"/>
+            <w:right w:w="108" w:type="dxa"/>
+          </w:tblCellMar>
+        </w:tblPrEx>
+        <w:tc>
+          <w:tcPr>
+            <w:tcW w:w="0" w:type="auto"/>
+          </w:tcPr>
+          <w:p>
+            <w:pPr>
+              <w:rPr>
+                <w:rFonts w:cs="华文中宋"/>
+                <w:bCs/>
+                <w:color w:val="FF0000"/>
+                <w:spacing w:val="7"/>
+              </w:rPr>
+            </w:pPr>
+            <w:r>
+              <w:rPr>
+                <w:rFonts w:hint="eastAsia" w:cs="华文中宋"/>
+                <w:bCs/>
+                <w:color w:val="FF0000"/>
+                <w:spacing w:val="7"/>
+              </w:rPr>
+              <w:t>sleep(delay)</w:t>
+            </w:r>
+          </w:p>
+        </w:tc>
+        <w:tc>
+          <w:tcPr>
+            <w:tcW w:w="0" w:type="auto"/>
+          </w:tcPr>
+          <w:p>
+            <w:pPr>
+              <w:rPr>
+                <w:rFonts w:cs="华文中宋"/>
+                <w:bCs/>
+                <w:color w:val="FF0000"/>
+                <w:spacing w:val="7"/>
+              </w:rPr>
+            </w:pPr>
+            <w:r>
+              <w:rPr>
+                <w:rFonts w:hint="eastAsia" w:cs="华文中宋"/>
+                <w:bCs/>
+                <w:color w:val="ED7D31" w:themeColor="accent2"/>
+                <w:spacing w:val="7"/>
+                <w14:textFill>
+                  <w14:solidFill>
+                    <w14:schemeClr w14:val="accent2"/>
+                  </w14:solidFill>
+                </w14:textFill>
+              </w:rPr>
+              <w:t>返回</w:t>
+            </w:r>
+            <w:r>
+              <w:rPr>
+                <w:rFonts w:hint="eastAsia" w:cs="华文中宋"/>
+                <w:bCs/>
+                <w:color w:val="EA82F1"/>
+                <w:spacing w:val="7"/>
+              </w:rPr>
+              <w:t>睡眠协程</w:t>
+            </w:r>
+          </w:p>
+        </w:tc>
+      </w:tr>
+      <w:tr>
+        <w:tblPrEx>
+          <w:tblBorders>
+            <w:top w:val="single" w:color="auto" w:sz="4" w:space="0"/>
+            <w:left w:val="single" w:color="auto" w:sz="4" w:space="0"/>
+            <w:bottom w:val="single" w:color="auto" w:sz="4" w:space="0"/>
+            <w:right w:val="single" w:color="auto" w:sz="4" w:space="0"/>
+            <w:insideH w:val="single" w:color="auto" w:sz="4" w:space="0"/>
+            <w:insideV w:val="single" w:color="auto" w:sz="4" w:space="0"/>
+          </w:tblBorders>
+          <w:tblCellMar>
+            <w:top w:w="0" w:type="dxa"/>
+            <w:left w:w="108" w:type="dxa"/>
+            <w:bottom w:w="0" w:type="dxa"/>
+            <w:right w:w="108" w:type="dxa"/>
+          </w:tblCellMar>
+        </w:tblPrEx>
+        <w:tc>
+          <w:tcPr>
+            <w:tcW w:w="0" w:type="auto"/>
+            <w:vAlign w:val="top"/>
+          </w:tcPr>
+          <w:p>
+            <w:pPr>
+              <w:rPr>
+                <w:rFonts w:ascii="华文中宋" w:hAnsi="华文中宋" w:eastAsia="华文中宋" w:cs="华文中宋"/>
+                <w:b/>
+                <w:bCs/>
+                <w:color w:val="FF0000"/>
+                <w:spacing w:val="7"/>
+                <w:kern w:val="2"/>
+                <w:sz w:val="21"/>
+                <w:szCs w:val="21"/>
+                <w:lang w:val="en-US" w:eastAsia="zh-CN" w:bidi="ar-SA"/>
+              </w:rPr>
+            </w:pPr>
+            <w:r>
+              <w:rPr>
+                <w:rFonts w:hint="eastAsia" w:cs="华文中宋"/>
+                <w:bCs/>
+                <w:color w:val="FF0000"/>
+                <w:spacing w:val="7"/>
+              </w:rPr>
+              <w:t>wait(tasks)</w:t>
+            </w:r>
+          </w:p>
+        </w:tc>
+        <w:tc>
+          <w:tcPr>
+            <w:tcW w:w="0" w:type="auto"/>
+            <w:vAlign w:val="top"/>
+          </w:tcPr>
+          <w:p>
+            <w:pPr>
+              <w:rPr>
+                <w:rFonts w:ascii="华文中宋" w:hAnsi="华文中宋" w:eastAsia="华文中宋" w:cs="华文中宋"/>
+                <w:b/>
+                <w:bCs/>
+                <w:color w:val="ED7D31" w:themeColor="accent2"/>
+                <w:spacing w:val="7"/>
+                <w:kern w:val="2"/>
+                <w:sz w:val="21"/>
+                <w:szCs w:val="21"/>
+                <w:lang w:val="en-US" w:eastAsia="zh-CN" w:bidi="ar-SA"/>
+                <w14:textFill>
+                  <w14:solidFill>
+                    <w14:schemeClr w14:val="accent2"/>
+                  </w14:solidFill>
+                </w14:textFill>
+              </w:rPr>
+            </w:pPr>
+            <w:r>
+              <w:rPr>
+                <w:rFonts w:hint="eastAsia" w:cs="华文中宋"/>
+                <w:bCs/>
+                <w:color w:val="EA82F1"/>
+                <w:spacing w:val="7"/>
+              </w:rPr>
+              <w:t>多协程</w:t>
+            </w:r>
+            <w:r>
+              <w:rPr>
+                <w:rFonts w:hint="eastAsia" w:cs="华文中宋"/>
+                <w:bCs/>
+                <w:color w:val="ED7D31" w:themeColor="accent2"/>
+                <w:spacing w:val="7"/>
+                <w14:textFill>
+                  <w14:solidFill>
+                    <w14:schemeClr w14:val="accent2"/>
+                  </w14:solidFill>
+                </w14:textFill>
+              </w:rPr>
+              <w:t xml:space="preserve"> -&gt;</w:t>
+            </w:r>
+            <w:r>
+              <w:rPr>
+                <w:rFonts w:hint="eastAsia" w:cs="华文中宋"/>
+                <w:bCs/>
+                <w:color w:val="EA82F1"/>
+                <w:spacing w:val="7"/>
+              </w:rPr>
+              <w:t xml:space="preserve"> 单协程</w:t>
+            </w:r>
+          </w:p>
+        </w:tc>
+      </w:tr>
+    </w:tbl>
+    <w:p>
+      <w:pPr>
+        <w:rPr>
+          <w:rFonts w:cs="华文中宋"/>
+          <w:bCs/>
+          <w:color w:val="0070C0"/>
+          <w:spacing w:val="7"/>
+        </w:rPr>
+      </w:pPr>
+    </w:p>
+    <w:tbl>
+      <w:tblPr>
+        <w:tblStyle w:val="8"/>
+        <w:tblW w:w="0" w:type="auto"/>
+        <w:tblInd w:w="0" w:type="dxa"/>
+        <w:tblBorders>
+          <w:top w:val="single" w:color="auto" w:sz="4" w:space="0"/>
+          <w:left w:val="single" w:color="auto" w:sz="4" w:space="0"/>
+          <w:bottom w:val="single" w:color="auto" w:sz="4" w:space="0"/>
+          <w:right w:val="single" w:color="auto" w:sz="4" w:space="0"/>
+          <w:insideH w:val="single" w:color="auto" w:sz="4" w:space="0"/>
+          <w:insideV w:val="single" w:color="auto" w:sz="4" w:space="0"/>
+        </w:tblBorders>
+        <w:tblLayout w:type="autofit"/>
+        <w:tblCellMar>
+          <w:top w:w="0" w:type="dxa"/>
+          <w:left w:w="108" w:type="dxa"/>
+          <w:bottom w:w="0" w:type="dxa"/>
+          <w:right w:w="108" w:type="dxa"/>
+        </w:tblCellMar>
+      </w:tblPr>
+      <w:tblGrid>
+        <w:gridCol w:w="1113"/>
+        <w:gridCol w:w="3508"/>
+        <w:gridCol w:w="3355"/>
+      </w:tblGrid>
+      <w:tr>
+        <w:tblPrEx>
+          <w:tblBorders>
+            <w:top w:val="single" w:color="auto" w:sz="4" w:space="0"/>
+            <w:left w:val="single" w:color="auto" w:sz="4" w:space="0"/>
+            <w:bottom w:val="single" w:color="auto" w:sz="4" w:space="0"/>
+            <w:right w:val="single" w:color="auto" w:sz="4" w:space="0"/>
+            <w:insideH w:val="single" w:color="auto" w:sz="4" w:space="0"/>
+            <w:insideV w:val="single" w:color="auto" w:sz="4" w:space="0"/>
+          </w:tblBorders>
+        </w:tblPrEx>
+        <w:tc>
+          <w:tcPr>
+            <w:tcW w:w="0" w:type="auto"/>
+            <w:gridSpan w:val="3"/>
+            <w:vAlign w:val="center"/>
+          </w:tcPr>
+          <w:p>
+            <w:pPr>
+              <w:jc w:val="both"/>
+              <w:rPr>
+                <w:rFonts w:hint="eastAsia" w:eastAsia="华文中宋" w:cs="华文中宋"/>
+                <w:bCs/>
+                <w:color w:val="ED7D31" w:themeColor="accent2"/>
+                <w:spacing w:val="7"/>
+                <w:lang w:val="en-US" w:eastAsia="zh-CN"/>
+                <w14:textFill>
+                  <w14:solidFill>
+                    <w14:schemeClr w14:val="accent2"/>
+                  </w14:solidFill>
+                </w14:textFill>
+              </w:rPr>
+            </w:pPr>
+            <w:r>
+              <w:rPr>
+                <w:rFonts w:hint="eastAsia" w:cs="华文中宋"/>
+                <w:bCs/>
+                <w:color w:val="ED7D31" w:themeColor="accent2"/>
+                <w:spacing w:val="7"/>
+                <w:lang w:val="en-US" w:eastAsia="zh-CN"/>
+                <w14:textFill>
+                  <w14:solidFill>
+                    <w14:schemeClr w14:val="accent2"/>
+                  </w14:solidFill>
+                </w14:textFill>
+              </w:rPr>
+              <w:t>循环：</w:t>
+            </w:r>
+          </w:p>
+        </w:tc>
+      </w:tr>
+      <w:tr>
+        <w:tblPrEx>
+          <w:tblBorders>
+            <w:top w:val="single" w:color="auto" w:sz="4" w:space="0"/>
+            <w:left w:val="single" w:color="auto" w:sz="4" w:space="0"/>
+            <w:bottom w:val="single" w:color="auto" w:sz="4" w:space="0"/>
+            <w:right w:val="single" w:color="auto" w:sz="4" w:space="0"/>
+            <w:insideH w:val="single" w:color="auto" w:sz="4" w:space="0"/>
+            <w:insideV w:val="single" w:color="auto" w:sz="4" w:space="0"/>
+          </w:tblBorders>
+          <w:tblCellMar>
+            <w:top w:w="0" w:type="dxa"/>
+            <w:left w:w="108" w:type="dxa"/>
+            <w:bottom w:w="0" w:type="dxa"/>
+            <w:right w:w="108" w:type="dxa"/>
+          </w:tblCellMar>
+        </w:tblPrEx>
+        <w:tc>
+          <w:tcPr>
+            <w:tcW w:w="0" w:type="auto"/>
+            <w:gridSpan w:val="2"/>
+            <w:vAlign w:val="center"/>
+          </w:tcPr>
+          <w:p>
+            <w:pPr>
+              <w:jc w:val="both"/>
+              <w:rPr>
+                <w:rFonts w:hint="eastAsia" w:ascii="华文中宋" w:hAnsi="华文中宋" w:eastAsia="华文中宋" w:cs="华文中宋"/>
+                <w:b/>
+                <w:bCs/>
+                <w:color w:val="FF0000"/>
+                <w:spacing w:val="7"/>
+                <w:kern w:val="2"/>
+                <w:sz w:val="21"/>
+                <w:szCs w:val="21"/>
+                <w:lang w:val="en-US" w:eastAsia="zh-CN" w:bidi="ar-SA"/>
+              </w:rPr>
+            </w:pPr>
+            <w:r>
+              <w:rPr>
+                <w:rFonts w:hint="eastAsia" w:cs="华文中宋"/>
+                <w:bCs/>
+                <w:color w:val="FF0000"/>
+                <w:spacing w:val="7"/>
+              </w:rPr>
+              <w:t>get_event_loop()</w:t>
+            </w:r>
+          </w:p>
+        </w:tc>
+        <w:tc>
+          <w:tcPr>
+            <w:tcW w:w="0" w:type="auto"/>
+            <w:vAlign w:val="center"/>
+          </w:tcPr>
+          <w:p>
+            <w:pPr>
+              <w:jc w:val="both"/>
+              <w:rPr>
+                <w:rFonts w:hint="eastAsia" w:ascii="华文中宋" w:hAnsi="华文中宋" w:eastAsia="华文中宋" w:cs="华文中宋"/>
+                <w:b/>
+                <w:bCs/>
+                <w:color w:val="FF0000"/>
+                <w:spacing w:val="7"/>
+                <w:kern w:val="2"/>
+                <w:sz w:val="21"/>
+                <w:szCs w:val="21"/>
+                <w:lang w:val="en-US" w:eastAsia="zh-CN" w:bidi="ar-SA"/>
+              </w:rPr>
+            </w:pPr>
+            <w:r>
+              <w:rPr>
+                <w:rFonts w:hint="eastAsia" w:cs="华文中宋"/>
+                <w:bCs/>
+                <w:color w:val="ED7D31" w:themeColor="accent2"/>
+                <w:spacing w:val="7"/>
+                <w14:textFill>
+                  <w14:solidFill>
+                    <w14:schemeClr w14:val="accent2"/>
+                  </w14:solidFill>
+                </w14:textFill>
+              </w:rPr>
+              <w:t>实例化</w:t>
+            </w:r>
+            <w:r>
+              <w:rPr>
+                <w:rFonts w:hint="eastAsia" w:cs="华文中宋"/>
+                <w:bCs/>
+                <w:color w:val="EA82F1"/>
+                <w:spacing w:val="7"/>
+              </w:rPr>
+              <w:t>事件循环</w:t>
+            </w:r>
+          </w:p>
+        </w:tc>
+      </w:tr>
+      <w:tr>
+        <w:tblPrEx>
+          <w:tblBorders>
+            <w:top w:val="single" w:color="auto" w:sz="4" w:space="0"/>
+            <w:left w:val="single" w:color="auto" w:sz="4" w:space="0"/>
+            <w:bottom w:val="single" w:color="auto" w:sz="4" w:space="0"/>
+            <w:right w:val="single" w:color="auto" w:sz="4" w:space="0"/>
+            <w:insideH w:val="single" w:color="auto" w:sz="4" w:space="0"/>
+            <w:insideV w:val="single" w:color="auto" w:sz="4" w:space="0"/>
+          </w:tblBorders>
+          <w:tblCellMar>
+            <w:top w:w="0" w:type="dxa"/>
+            <w:left w:w="108" w:type="dxa"/>
+            <w:bottom w:w="0" w:type="dxa"/>
+            <w:right w:w="108" w:type="dxa"/>
+          </w:tblCellMar>
+        </w:tblPrEx>
+        <w:tc>
+          <w:tcPr>
+            <w:tcW w:w="0" w:type="auto"/>
+            <w:vMerge w:val="restart"/>
+            <w:vAlign w:val="center"/>
+          </w:tcPr>
+          <w:p>
+            <w:pPr>
+              <w:widowControl/>
+              <w:shd w:val="clear" w:color="auto" w:fill="FFFFFF"/>
+              <w:spacing w:line="134" w:lineRule="atLeast"/>
+              <w:jc w:val="both"/>
+              <w:rPr>
+                <w:rFonts w:cs="华文中宋"/>
+                <w:bCs/>
+                <w:color w:val="FF0000"/>
+                <w:spacing w:val="7"/>
+              </w:rPr>
+            </w:pPr>
+            <w:r>
+              <w:rPr>
+                <w:rFonts w:hint="eastAsia" w:cs="华文中宋"/>
+                <w:bCs/>
+                <w:color w:val="ED7D31" w:themeColor="accent2"/>
+                <w:spacing w:val="7"/>
+                <w14:textFill>
+                  <w14:solidFill>
+                    <w14:schemeClr w14:val="accent2"/>
+                  </w14:solidFill>
+                </w14:textFill>
+              </w:rPr>
+              <w:t>实例方法</w:t>
+            </w:r>
+          </w:p>
+        </w:tc>
+        <w:tc>
+          <w:tcPr>
+            <w:tcW w:w="0" w:type="auto"/>
+            <w:vAlign w:val="center"/>
+          </w:tcPr>
+          <w:p>
+            <w:pPr>
+              <w:widowControl/>
+              <w:shd w:val="clear" w:color="auto" w:fill="FFFFFF"/>
+              <w:spacing w:line="134" w:lineRule="atLeast"/>
+              <w:jc w:val="both"/>
+              <w:rPr>
+                <w:rFonts w:hint="eastAsia" w:ascii="华文中宋" w:hAnsi="华文中宋" w:eastAsia="华文中宋" w:cs="华文中宋"/>
+                <w:b/>
+                <w:bCs/>
+                <w:color w:val="FF0000"/>
+                <w:spacing w:val="7"/>
+                <w:kern w:val="2"/>
+                <w:sz w:val="21"/>
+                <w:szCs w:val="21"/>
+                <w:lang w:val="en-US" w:eastAsia="zh-CN" w:bidi="ar-SA"/>
+              </w:rPr>
+            </w:pPr>
+            <w:r>
+              <w:rPr>
+                <w:rFonts w:hint="eastAsia" w:cs="华文中宋"/>
+                <w:bCs/>
+                <w:color w:val="FF0000"/>
+                <w:spacing w:val="7"/>
+              </w:rPr>
+              <w:t>run_until_complete(</w:t>
+            </w:r>
+            <w:r>
+              <w:rPr>
+                <w:rFonts w:cs="华文中宋"/>
+                <w:bCs/>
+                <w:color w:val="FF0000"/>
+                <w:spacing w:val="7"/>
+              </w:rPr>
+              <w:t>coroutine</w:t>
+            </w:r>
+            <w:r>
+              <w:rPr>
+                <w:rFonts w:hint="eastAsia" w:cs="华文中宋"/>
+                <w:bCs/>
+                <w:color w:val="FF0000"/>
+                <w:spacing w:val="7"/>
+              </w:rPr>
+              <w:t>)</w:t>
+            </w:r>
+          </w:p>
+        </w:tc>
+        <w:tc>
+          <w:tcPr>
+            <w:tcW w:w="0" w:type="auto"/>
+            <w:vAlign w:val="center"/>
+          </w:tcPr>
+          <w:p>
+            <w:pPr>
+              <w:jc w:val="both"/>
+              <w:rPr>
+                <w:rFonts w:cs="华文中宋"/>
+                <w:bCs/>
+                <w:color w:val="EA82F1"/>
+                <w:spacing w:val="7"/>
+              </w:rPr>
+            </w:pPr>
+            <w:r>
+              <w:rPr>
+                <w:rFonts w:hint="eastAsia" w:cs="华文中宋"/>
+                <w:bCs/>
+                <w:color w:val="EA82F1"/>
+                <w:spacing w:val="7"/>
+              </w:rPr>
+              <w:t>等待单协程</w:t>
+            </w:r>
+            <w:r>
+              <w:rPr>
+                <w:rFonts w:hint="eastAsia" w:cs="华文中宋"/>
+                <w:bCs/>
+                <w:color w:val="ED7D31" w:themeColor="accent2"/>
+                <w:spacing w:val="7"/>
+                <w14:textFill>
+                  <w14:solidFill>
+                    <w14:schemeClr w14:val="accent2"/>
+                  </w14:solidFill>
+                </w14:textFill>
+              </w:rPr>
+              <w:t>完成，返回</w:t>
+            </w:r>
+            <w:r>
+              <w:rPr>
+                <w:rFonts w:hint="eastAsia" w:cs="华文中宋"/>
+                <w:bCs/>
+                <w:color w:val="EA82F1"/>
+                <w:spacing w:val="7"/>
+              </w:rPr>
+              <w:t>执行结果</w:t>
+            </w:r>
+          </w:p>
+        </w:tc>
+      </w:tr>
+      <w:tr>
+        <w:tblPrEx>
+          <w:tblBorders>
+            <w:top w:val="single" w:color="auto" w:sz="4" w:space="0"/>
+            <w:left w:val="single" w:color="auto" w:sz="4" w:space="0"/>
+            <w:bottom w:val="single" w:color="auto" w:sz="4" w:space="0"/>
+            <w:right w:val="single" w:color="auto" w:sz="4" w:space="0"/>
+            <w:insideH w:val="single" w:color="auto" w:sz="4" w:space="0"/>
+            <w:insideV w:val="single" w:color="auto" w:sz="4" w:space="0"/>
+          </w:tblBorders>
+          <w:tblCellMar>
+            <w:top w:w="0" w:type="dxa"/>
+            <w:left w:w="108" w:type="dxa"/>
+            <w:bottom w:w="0" w:type="dxa"/>
+            <w:right w:w="108" w:type="dxa"/>
+          </w:tblCellMar>
+        </w:tblPrEx>
+        <w:tc>
+          <w:tcPr>
+            <w:tcW w:w="0" w:type="auto"/>
+            <w:vMerge w:val="continue"/>
+            <w:vAlign w:val="center"/>
+          </w:tcPr>
+          <w:p>
+            <w:pPr>
+              <w:jc w:val="both"/>
+              <w:rPr>
+                <w:rFonts w:cs="华文中宋"/>
+                <w:bCs/>
+                <w:color w:val="FF0000"/>
+                <w:spacing w:val="7"/>
+              </w:rPr>
+            </w:pPr>
+          </w:p>
+        </w:tc>
+        <w:tc>
+          <w:tcPr>
+            <w:tcW w:w="0" w:type="auto"/>
+            <w:vAlign w:val="center"/>
+          </w:tcPr>
+          <w:p>
+            <w:pPr>
+              <w:jc w:val="both"/>
+              <w:rPr>
+                <w:rFonts w:hint="eastAsia" w:ascii="华文中宋" w:hAnsi="华文中宋" w:eastAsia="华文中宋" w:cs="华文中宋"/>
+                <w:b/>
+                <w:bCs/>
+                <w:color w:val="FF0000"/>
+                <w:spacing w:val="7"/>
+                <w:kern w:val="2"/>
+                <w:sz w:val="21"/>
+                <w:szCs w:val="21"/>
+                <w:lang w:val="en-US" w:eastAsia="zh-CN" w:bidi="ar-SA"/>
+              </w:rPr>
+            </w:pPr>
+            <w:r>
+              <w:rPr>
+                <w:rFonts w:hint="eastAsia" w:cs="华文中宋"/>
+                <w:bCs/>
+                <w:color w:val="FF0000"/>
+                <w:spacing w:val="7"/>
+              </w:rPr>
+              <w:t>close()</w:t>
+            </w:r>
+          </w:p>
+        </w:tc>
+        <w:tc>
+          <w:tcPr>
+            <w:tcW w:w="0" w:type="auto"/>
+            <w:vAlign w:val="center"/>
+          </w:tcPr>
+          <w:p>
+            <w:pPr>
+              <w:jc w:val="both"/>
+              <w:rPr>
+                <w:rFonts w:cs="华文中宋"/>
+                <w:bCs/>
+                <w:color w:val="EA82F1"/>
+                <w:spacing w:val="7"/>
+              </w:rPr>
+            </w:pPr>
+            <w:r>
+              <w:rPr>
+                <w:rFonts w:hint="eastAsia" w:cs="华文中宋"/>
+                <w:bCs/>
+                <w:color w:val="EA82F1"/>
+                <w:spacing w:val="7"/>
+              </w:rPr>
+              <w:t>关闭</w:t>
+            </w:r>
+            <w:r>
+              <w:rPr>
+                <w:rFonts w:hint="eastAsia" w:cs="华文中宋"/>
+                <w:bCs/>
+                <w:color w:val="ED7D31" w:themeColor="accent2"/>
+                <w:spacing w:val="7"/>
+                <w14:textFill>
+                  <w14:solidFill>
+                    <w14:schemeClr w14:val="accent2"/>
+                  </w14:solidFill>
+                </w14:textFill>
+              </w:rPr>
+              <w:t>事件</w:t>
+            </w:r>
+            <w:r>
+              <w:rPr>
+                <w:rFonts w:hint="eastAsia" w:cs="华文中宋"/>
+                <w:bCs/>
+                <w:color w:val="EA82F1"/>
+                <w:spacing w:val="7"/>
+              </w:rPr>
+              <w:t>循环</w:t>
+            </w:r>
+          </w:p>
+        </w:tc>
+      </w:tr>
+    </w:tbl>
+    <w:p>
+      <w:pPr>
+        <w:rPr>
+          <w:rFonts w:cs="华文中宋"/>
+          <w:bCs/>
+          <w:color w:val="0070C0"/>
+          <w:spacing w:val="7"/>
+        </w:rPr>
+      </w:pPr>
+    </w:p>
+    <w:tbl>
+      <w:tblPr>
+        <w:tblStyle w:val="8"/>
+        <w:tblW w:w="0" w:type="auto"/>
+        <w:tblInd w:w="0" w:type="dxa"/>
+        <w:tblBorders>
+          <w:top w:val="single" w:color="auto" w:sz="4" w:space="0"/>
+          <w:left w:val="single" w:color="auto" w:sz="4" w:space="0"/>
+          <w:bottom w:val="single" w:color="auto" w:sz="4" w:space="0"/>
+          <w:right w:val="single" w:color="auto" w:sz="4" w:space="0"/>
+          <w:insideH w:val="single" w:color="auto" w:sz="4" w:space="0"/>
+          <w:insideV w:val="single" w:color="auto" w:sz="4" w:space="0"/>
+        </w:tblBorders>
+        <w:tblLayout w:type="autofit"/>
+        <w:tblCellMar>
+          <w:top w:w="0" w:type="dxa"/>
+          <w:left w:w="108" w:type="dxa"/>
+          <w:bottom w:w="0" w:type="dxa"/>
+          <w:right w:w="108" w:type="dxa"/>
+        </w:tblCellMar>
+      </w:tblPr>
+      <w:tblGrid>
+        <w:gridCol w:w="1113"/>
+        <w:gridCol w:w="997"/>
+        <w:gridCol w:w="1562"/>
+      </w:tblGrid>
+      <w:tr>
+        <w:tblPrEx>
+          <w:tblBorders>
+            <w:top w:val="single" w:color="auto" w:sz="4" w:space="0"/>
+            <w:left w:val="single" w:color="auto" w:sz="4" w:space="0"/>
+            <w:bottom w:val="single" w:color="auto" w:sz="4" w:space="0"/>
+            <w:right w:val="single" w:color="auto" w:sz="4" w:space="0"/>
+            <w:insideH w:val="single" w:color="auto" w:sz="4" w:space="0"/>
+            <w:insideV w:val="single" w:color="auto" w:sz="4" w:space="0"/>
+          </w:tblBorders>
+          <w:tblCellMar>
+            <w:top w:w="0" w:type="dxa"/>
+            <w:left w:w="108" w:type="dxa"/>
+            <w:bottom w:w="0" w:type="dxa"/>
+            <w:right w:w="108" w:type="dxa"/>
+          </w:tblCellMar>
+        </w:tblPrEx>
+        <w:tc>
+          <w:tcPr>
+            <w:tcW w:w="0" w:type="auto"/>
+            <w:gridSpan w:val="3"/>
+            <w:vAlign w:val="center"/>
+          </w:tcPr>
+          <w:p>
+            <w:pPr>
+              <w:jc w:val="both"/>
+              <w:rPr>
+                <w:rFonts w:hint="eastAsia" w:eastAsia="华文中宋" w:cs="华文中宋"/>
+                <w:bCs/>
+                <w:color w:val="ED7D31" w:themeColor="accent2"/>
+                <w:spacing w:val="7"/>
+                <w:lang w:val="en-US" w:eastAsia="zh-CN"/>
+                <w14:textFill>
+                  <w14:solidFill>
+                    <w14:schemeClr w14:val="accent2"/>
+                  </w14:solidFill>
+                </w14:textFill>
+              </w:rPr>
+            </w:pPr>
+            <w:r>
+              <w:rPr>
+                <w:rFonts w:hint="eastAsia" w:cs="华文中宋"/>
+                <w:bCs/>
+                <w:color w:val="ED7D31" w:themeColor="accent2"/>
+                <w:spacing w:val="7"/>
+                <w14:textFill>
+                  <w14:solidFill>
+                    <w14:schemeClr w14:val="accent2"/>
+                  </w14:solidFill>
+                </w14:textFill>
+              </w:rPr>
+              <w:t>任务</w:t>
+            </w:r>
+            <w:r>
+              <w:rPr>
+                <w:rFonts w:hint="eastAsia" w:cs="华文中宋"/>
+                <w:bCs/>
+                <w:color w:val="ED7D31" w:themeColor="accent2"/>
+                <w:spacing w:val="7"/>
+                <w:lang w:eastAsia="zh-CN"/>
+                <w14:textFill>
+                  <w14:solidFill>
+                    <w14:schemeClr w14:val="accent2"/>
+                  </w14:solidFill>
+                </w14:textFill>
+              </w:rPr>
+              <w:t>：</w:t>
+            </w:r>
+          </w:p>
+        </w:tc>
+      </w:tr>
+      <w:tr>
+        <w:tblPrEx>
+          <w:tblBorders>
+            <w:top w:val="single" w:color="auto" w:sz="4" w:space="0"/>
+            <w:left w:val="single" w:color="auto" w:sz="4" w:space="0"/>
+            <w:bottom w:val="single" w:color="auto" w:sz="4" w:space="0"/>
+            <w:right w:val="single" w:color="auto" w:sz="4" w:space="0"/>
+            <w:insideH w:val="single" w:color="auto" w:sz="4" w:space="0"/>
+            <w:insideV w:val="single" w:color="auto" w:sz="4" w:space="0"/>
+          </w:tblBorders>
+          <w:tblCellMar>
+            <w:top w:w="0" w:type="dxa"/>
+            <w:left w:w="108" w:type="dxa"/>
+            <w:bottom w:w="0" w:type="dxa"/>
+            <w:right w:w="108" w:type="dxa"/>
+          </w:tblCellMar>
+        </w:tblPrEx>
+        <w:tc>
+          <w:tcPr>
+            <w:tcW w:w="0" w:type="auto"/>
+            <w:vMerge w:val="restart"/>
+            <w:vAlign w:val="center"/>
+          </w:tcPr>
+          <w:p>
+            <w:pPr>
+              <w:jc w:val="both"/>
+              <w:rPr>
+                <w:rFonts w:cs="华文中宋"/>
+                <w:bCs/>
+                <w:color w:val="FF0000"/>
+                <w:spacing w:val="7"/>
+              </w:rPr>
+            </w:pPr>
+            <w:r>
+              <w:rPr>
+                <w:rFonts w:hint="eastAsia" w:cs="华文中宋"/>
+                <w:bCs/>
+                <w:color w:val="ED7D31" w:themeColor="accent2"/>
+                <w:spacing w:val="7"/>
+                <w14:textFill>
+                  <w14:solidFill>
+                    <w14:schemeClr w14:val="accent2"/>
+                  </w14:solidFill>
+                </w14:textFill>
+              </w:rPr>
+              <w:t>实例方法</w:t>
+            </w:r>
+          </w:p>
+        </w:tc>
+        <w:tc>
+          <w:tcPr>
+            <w:tcW w:w="0" w:type="auto"/>
+            <w:vAlign w:val="center"/>
+          </w:tcPr>
+          <w:p>
+            <w:pPr>
+              <w:jc w:val="both"/>
+              <w:rPr>
+                <w:rFonts w:hint="eastAsia" w:ascii="华文中宋" w:hAnsi="华文中宋" w:eastAsia="华文中宋" w:cs="华文中宋"/>
+                <w:b/>
+                <w:bCs/>
+                <w:color w:val="FF0000"/>
+                <w:spacing w:val="7"/>
+                <w:kern w:val="2"/>
+                <w:sz w:val="21"/>
+                <w:szCs w:val="21"/>
+                <w:lang w:val="en-US" w:eastAsia="zh-CN" w:bidi="ar-SA"/>
+              </w:rPr>
+            </w:pPr>
+            <w:r>
+              <w:rPr>
+                <w:rFonts w:hint="eastAsia" w:cs="华文中宋"/>
+                <w:bCs/>
+                <w:color w:val="FF0000"/>
+                <w:spacing w:val="7"/>
+              </w:rPr>
+              <w:t>result()</w:t>
+            </w:r>
+          </w:p>
+        </w:tc>
+        <w:tc>
+          <w:tcPr>
+            <w:tcW w:w="0" w:type="auto"/>
+            <w:vAlign w:val="center"/>
+          </w:tcPr>
+          <w:p>
+            <w:pPr>
+              <w:jc w:val="both"/>
+              <w:rPr>
+                <w:rFonts w:cs="华文中宋"/>
+                <w:bCs/>
+                <w:color w:val="EA82F1"/>
+                <w:spacing w:val="7"/>
+              </w:rPr>
+            </w:pPr>
+            <w:r>
+              <w:rPr>
+                <w:rFonts w:hint="eastAsia" w:cs="华文中宋"/>
+                <w:bCs/>
+                <w:color w:val="ED7D31" w:themeColor="accent2"/>
+                <w:spacing w:val="7"/>
+                <w:lang w:val="en-US" w:eastAsia="zh-CN"/>
+                <w14:textFill>
+                  <w14:solidFill>
+                    <w14:schemeClr w14:val="accent2"/>
+                  </w14:solidFill>
+                </w14:textFill>
+              </w:rPr>
+              <w:t>返回</w:t>
+            </w:r>
+            <w:r>
+              <w:rPr>
+                <w:rFonts w:hint="eastAsia" w:cs="华文中宋"/>
+                <w:bCs/>
+                <w:color w:val="EA82F1"/>
+                <w:spacing w:val="7"/>
+              </w:rPr>
+              <w:t>结果</w:t>
+            </w:r>
+          </w:p>
+        </w:tc>
+      </w:tr>
+      <w:tr>
+        <w:tblPrEx>
+          <w:tblBorders>
+            <w:top w:val="single" w:color="auto" w:sz="4" w:space="0"/>
+            <w:left w:val="single" w:color="auto" w:sz="4" w:space="0"/>
+            <w:bottom w:val="single" w:color="auto" w:sz="4" w:space="0"/>
+            <w:right w:val="single" w:color="auto" w:sz="4" w:space="0"/>
+            <w:insideH w:val="single" w:color="auto" w:sz="4" w:space="0"/>
+            <w:insideV w:val="single" w:color="auto" w:sz="4" w:space="0"/>
+          </w:tblBorders>
+          <w:tblCellMar>
+            <w:top w:w="0" w:type="dxa"/>
+            <w:left w:w="108" w:type="dxa"/>
+            <w:bottom w:w="0" w:type="dxa"/>
+            <w:right w:w="108" w:type="dxa"/>
+          </w:tblCellMar>
+        </w:tblPrEx>
+        <w:tc>
+          <w:tcPr>
+            <w:tcW w:w="0" w:type="auto"/>
+            <w:vMerge w:val="continue"/>
+            <w:vAlign w:val="center"/>
+          </w:tcPr>
+          <w:p>
+            <w:pPr>
+              <w:jc w:val="both"/>
+              <w:rPr>
+                <w:rFonts w:cs="华文中宋"/>
+                <w:bCs/>
+                <w:color w:val="FF0000"/>
+                <w:spacing w:val="7"/>
+              </w:rPr>
+            </w:pPr>
+          </w:p>
+        </w:tc>
+        <w:tc>
+          <w:tcPr>
+            <w:tcW w:w="0" w:type="auto"/>
+            <w:vAlign w:val="center"/>
+          </w:tcPr>
+          <w:p>
+            <w:pPr>
+              <w:jc w:val="both"/>
+              <w:rPr>
+                <w:rFonts w:hint="eastAsia" w:ascii="华文中宋" w:hAnsi="华文中宋" w:eastAsia="华文中宋" w:cs="华文中宋"/>
+                <w:b/>
+                <w:bCs/>
+                <w:color w:val="FF0000"/>
+                <w:spacing w:val="7"/>
+                <w:kern w:val="2"/>
+                <w:sz w:val="21"/>
+                <w:szCs w:val="21"/>
+                <w:lang w:val="en-US" w:eastAsia="zh-CN" w:bidi="ar-SA"/>
+              </w:rPr>
+            </w:pPr>
+            <w:r>
+              <w:rPr>
+                <w:rFonts w:hint="eastAsia" w:cs="华文中宋"/>
+                <w:bCs/>
+                <w:color w:val="FF0000"/>
+                <w:spacing w:val="7"/>
+              </w:rPr>
+              <w:t>done()</w:t>
+            </w:r>
+          </w:p>
+        </w:tc>
+        <w:tc>
+          <w:tcPr>
+            <w:tcW w:w="0" w:type="auto"/>
+            <w:vAlign w:val="center"/>
+          </w:tcPr>
+          <w:p>
+            <w:pPr>
+              <w:jc w:val="both"/>
+              <w:rPr>
+                <w:rFonts w:cs="华文中宋"/>
+                <w:bCs/>
+                <w:color w:val="EA82F1"/>
+                <w:spacing w:val="7"/>
+              </w:rPr>
+            </w:pPr>
+            <w:r>
+              <w:rPr>
+                <w:rFonts w:hint="eastAsia" w:cs="华文中宋"/>
+                <w:bCs/>
+                <w:color w:val="ED7D31" w:themeColor="accent2"/>
+                <w:spacing w:val="7"/>
+                <w:lang w:val="en-US" w:eastAsia="zh-CN"/>
+                <w14:textFill>
+                  <w14:solidFill>
+                    <w14:schemeClr w14:val="accent2"/>
+                  </w14:solidFill>
+                </w14:textFill>
+              </w:rPr>
+              <w:t>返回</w:t>
+            </w:r>
+            <w:r>
+              <w:rPr>
+                <w:rFonts w:hint="eastAsia" w:cs="华文中宋"/>
+                <w:bCs/>
+                <w:color w:val="EA82F1"/>
+                <w:spacing w:val="7"/>
+              </w:rPr>
+              <w:t>完成情况</w:t>
+            </w:r>
+          </w:p>
+        </w:tc>
+      </w:tr>
+    </w:tbl>
+    <w:p>
+      <w:pPr>
+        <w:rPr>
+          <w:rFonts w:hint="default" w:ascii="华文中宋" w:hAnsi="华文中宋" w:eastAsia="华文中宋" w:cs="华文中宋"/>
+          <w:b/>
+          <w:bCs/>
+          <w:color w:val="FF0000"/>
+          <w:spacing w:val="7"/>
+          <w:kern w:val="2"/>
+          <w:sz w:val="21"/>
+          <w:szCs w:val="21"/>
+          <w:lang w:val="en-US" w:eastAsia="zh-CN" w:bidi="ar-SA"/>
+        </w:rPr>
+      </w:pPr>
+    </w:p>
+    <w:p>
+      <w:pPr>
+        <w:rPr>
+          <w:rFonts w:hint="default" w:ascii="华文中宋" w:hAnsi="华文中宋" w:eastAsia="华文中宋" w:cs="华文中宋"/>
+          <w:b/>
+          <w:bCs/>
+          <w:color w:val="FF0000"/>
+          <w:spacing w:val="7"/>
+          <w:kern w:val="2"/>
+          <w:sz w:val="21"/>
+          <w:szCs w:val="21"/>
+          <w:lang w:val="en-US" w:eastAsia="zh-CN" w:bidi="ar-SA"/>
+        </w:rPr>
+      </w:pPr>
+    </w:p>
+    <w:p>
+      <w:pPr>
+        <w:rPr>
+          <w:rFonts w:hint="default" w:ascii="华文中宋" w:hAnsi="华文中宋" w:eastAsia="华文中宋" w:cs="华文中宋"/>
+          <w:b/>
+          <w:bCs/>
+          <w:color w:val="FF0000"/>
+          <w:spacing w:val="7"/>
+          <w:kern w:val="2"/>
+          <w:sz w:val="21"/>
+          <w:szCs w:val="21"/>
+          <w:lang w:val="en-US" w:eastAsia="zh-CN" w:bidi="ar-SA"/>
+        </w:rPr>
+      </w:pPr>
+    </w:p>
+    <w:p>
+      <w:pPr>
+        <w:outlineLvl w:val="0"/>
+        <w:rPr>
+          <w:rFonts w:cs="华文中宋"/>
+          <w:bCs/>
+          <w:color w:val="70AD47" w:themeColor="accent6"/>
+          <w:szCs w:val="24"/>
+          <w14:textFill>
+            <w14:solidFill>
+              <w14:schemeClr w14:val="accent6"/>
+            </w14:solidFill>
+          </w14:textFill>
+        </w:rPr>
+      </w:pPr>
+      <w:r>
+        <w:rPr>
+          <w:rFonts w:hint="eastAsia" w:cs="华文中宋"/>
+          <w:bCs/>
+          <w:color w:val="70AD47" w:themeColor="accent6"/>
+          <w:szCs w:val="24"/>
+          <w:lang w:val="en-US" w:eastAsia="zh-CN"/>
+          <w14:textFill>
+            <w14:solidFill>
+              <w14:schemeClr w14:val="accent6"/>
+            </w14:solidFill>
+          </w14:textFill>
+        </w:rPr>
+        <w:t>退出</w:t>
+      </w:r>
+      <w:r>
+        <w:rPr>
+          <w:rFonts w:hint="eastAsia" w:cs="华文中宋"/>
+          <w:bCs/>
+          <w:color w:val="70AD47" w:themeColor="accent6"/>
+          <w:szCs w:val="24"/>
+          <w14:textFill>
+            <w14:solidFill>
+              <w14:schemeClr w14:val="accent6"/>
+            </w14:solidFill>
+          </w14:textFill>
+        </w:rPr>
+        <w:t>a</w:t>
+      </w:r>
+      <w:r>
+        <w:rPr>
+          <w:rFonts w:hint="eastAsia" w:cs="华文中宋"/>
+          <w:bCs/>
+          <w:color w:val="70AD47" w:themeColor="accent6"/>
+          <w:szCs w:val="24"/>
+          <w:lang w:val="en-US" w:eastAsia="zh-CN"/>
+          <w14:textFill>
+            <w14:solidFill>
+              <w14:schemeClr w14:val="accent6"/>
+            </w14:solidFill>
+          </w14:textFill>
+        </w:rPr>
+        <w:t>texit</w:t>
+      </w:r>
+      <w:r>
+        <w:rPr>
+          <w:rFonts w:hint="eastAsia" w:cs="华文中宋"/>
+          <w:bCs/>
+          <w:color w:val="70AD47" w:themeColor="accent6"/>
+          <w:szCs w:val="24"/>
+          <w14:textFill>
+            <w14:solidFill>
+              <w14:schemeClr w14:val="accent6"/>
+            </w14:solidFill>
+          </w14:textFill>
+        </w:rPr>
+        <w:t>：</w:t>
+      </w:r>
+    </w:p>
+    <w:tbl>
+      <w:tblPr>
+        <w:tblStyle w:val="8"/>
+        <w:tblW w:w="0" w:type="auto"/>
+        <w:tblInd w:w="0" w:type="dxa"/>
+        <w:tblBorders>
+          <w:top w:val="single" w:color="auto" w:sz="4" w:space="0"/>
+          <w:left w:val="single" w:color="auto" w:sz="4" w:space="0"/>
+          <w:bottom w:val="single" w:color="auto" w:sz="4" w:space="0"/>
+          <w:right w:val="single" w:color="auto" w:sz="4" w:space="0"/>
+          <w:insideH w:val="single" w:color="auto" w:sz="4" w:space="0"/>
+          <w:insideV w:val="single" w:color="auto" w:sz="4" w:space="0"/>
+        </w:tblBorders>
+        <w:tblLayout w:type="autofit"/>
+        <w:tblCellMar>
+          <w:top w:w="0" w:type="dxa"/>
+          <w:left w:w="108" w:type="dxa"/>
+          <w:bottom w:w="0" w:type="dxa"/>
+          <w:right w:w="108" w:type="dxa"/>
+        </w:tblCellMar>
+      </w:tblPr>
+      <w:tblGrid>
+        <w:gridCol w:w="3506"/>
+        <w:gridCol w:w="1562"/>
+      </w:tblGrid>
+      <w:tr>
+        <w:tblPrEx>
+          <w:tblBorders>
+            <w:top w:val="single" w:color="auto" w:sz="4" w:space="0"/>
+            <w:left w:val="single" w:color="auto" w:sz="4" w:space="0"/>
+            <w:bottom w:val="single" w:color="auto" w:sz="4" w:space="0"/>
+            <w:right w:val="single" w:color="auto" w:sz="4" w:space="0"/>
+            <w:insideH w:val="single" w:color="auto" w:sz="4" w:space="0"/>
+            <w:insideV w:val="single" w:color="auto" w:sz="4" w:space="0"/>
+          </w:tblBorders>
+          <w:tblCellMar>
+            <w:top w:w="0" w:type="dxa"/>
+            <w:left w:w="108" w:type="dxa"/>
+            <w:bottom w:w="0" w:type="dxa"/>
+            <w:right w:w="108" w:type="dxa"/>
+          </w:tblCellMar>
+        </w:tblPrEx>
+        <w:tc>
+          <w:tcPr>
+            <w:tcW w:w="0" w:type="auto"/>
+            <w:vAlign w:val="center"/>
+          </w:tcPr>
+          <w:p>
+            <w:pPr>
+              <w:pStyle w:val="6"/>
+              <w:keepNext w:val="0"/>
+              <w:keepLines w:val="0"/>
+              <w:widowControl/>
+              <w:suppressLineNumbers w:val="0"/>
+              <w:rPr>
+                <w:rFonts w:hint="default" w:ascii="华文中宋" w:hAnsi="华文中宋" w:eastAsia="华文中宋" w:cs="华文中宋"/>
+                <w:b/>
+                <w:bCs/>
+                <w:color w:val="FF0000"/>
+                <w:spacing w:val="7"/>
+                <w:kern w:val="2"/>
+                <w:sz w:val="21"/>
+                <w:szCs w:val="21"/>
+                <w:lang w:val="en-US" w:eastAsia="zh-CN" w:bidi="ar-SA"/>
+              </w:rPr>
+            </w:pPr>
+            <w:r>
+              <w:rPr>
+                <w:rFonts w:hint="eastAsia" w:ascii="华文中宋" w:hAnsi="华文中宋" w:eastAsia="华文中宋" w:cs="华文中宋"/>
+                <w:b/>
+                <w:bCs/>
+                <w:color w:val="FF0000"/>
+                <w:spacing w:val="7"/>
+                <w:kern w:val="2"/>
+                <w:sz w:val="21"/>
+                <w:szCs w:val="21"/>
+                <w:lang w:val="en-US" w:eastAsia="zh-CN" w:bidi="ar-SA"/>
+              </w:rPr>
+              <w:t>register(func, *args, **kwargs)</w:t>
+            </w:r>
+          </w:p>
+        </w:tc>
+        <w:tc>
+          <w:tcPr>
+            <w:tcW w:w="0" w:type="auto"/>
+            <w:vAlign w:val="center"/>
+          </w:tcPr>
+          <w:p>
+            <w:pPr>
+              <w:jc w:val="both"/>
+              <w:rPr>
+                <w:rFonts w:hint="default" w:cs="华文中宋"/>
+                <w:bCs/>
+                <w:color w:val="ED7D31" w:themeColor="accent2"/>
+                <w:spacing w:val="7"/>
+                <w:lang w:val="en-US" w:eastAsia="zh-CN"/>
+                <w14:textFill>
+                  <w14:solidFill>
+                    <w14:schemeClr w14:val="accent2"/>
+                  </w14:solidFill>
+                </w14:textFill>
+              </w:rPr>
+            </w:pPr>
+            <w:r>
+              <w:rPr>
+                <w:rFonts w:hint="eastAsia" w:cs="华文中宋"/>
+                <w:bCs/>
+                <w:color w:val="ED7D31" w:themeColor="accent2"/>
+                <w:spacing w:val="7"/>
+                <w:lang w:val="en-US" w:eastAsia="zh-CN"/>
+                <w14:textFill>
+                  <w14:solidFill>
+                    <w14:schemeClr w14:val="accent2"/>
+                  </w14:solidFill>
+                </w14:textFill>
+              </w:rPr>
+              <w:t>注册</w:t>
+            </w:r>
+            <w:r>
+              <w:rPr>
+                <w:rFonts w:hint="eastAsia" w:cs="华文中宋"/>
+                <w:bCs/>
+                <w:color w:val="EA82F1"/>
+                <w:spacing w:val="7"/>
+                <w:lang w:val="en-US" w:eastAsia="zh-CN"/>
+              </w:rPr>
+              <w:t>退出事件</w:t>
             </w:r>
           </w:p>
         </w:tc>
@@ -5015,12 +5285,6 @@
             <w:insideH w:val="single" w:color="auto" w:sz="4" w:space="0"/>
             <w:insideV w:val="single" w:color="auto" w:sz="4" w:space="0"/>
           </w:tblBorders>
-          <w:tblCellMar>
-            <w:top w:w="0" w:type="dxa"/>
-            <w:left w:w="108" w:type="dxa"/>
-            <w:bottom w:w="0" w:type="dxa"/>
-            <w:right w:w="108" w:type="dxa"/>
-          </w:tblCellMar>
         </w:tblPrEx>
         <w:trPr>
           <w:trHeight w:val="265" w:hRule="atLeast"/>
@@ -5217,8 +5481,8 @@
           </w14:textFill>
         </w:rPr>
       </w:pPr>
-      <w:bookmarkStart w:id="6" w:name="_Toc31407"/>
-      <w:bookmarkStart w:id="7" w:name="_Toc27725"/>
+      <w:bookmarkStart w:id="6" w:name="_Toc27725"/>
+      <w:bookmarkStart w:id="7" w:name="_Toc31407"/>
       <w:r>
         <w:rPr>
           <w:rFonts w:hint="eastAsia" w:cs="华文中宋"/>
@@ -11730,8 +11994,8 @@
           </w14:textFill>
         </w:rPr>
       </w:pPr>
-      <w:bookmarkStart w:id="8" w:name="_Toc28515"/>
-      <w:bookmarkStart w:id="9" w:name="_Toc14497"/>
+      <w:bookmarkStart w:id="8" w:name="_Toc14497"/>
+      <w:bookmarkStart w:id="9" w:name="_Toc28515"/>
       <w:r>
         <w:rPr>
           <w:rFonts w:hint="eastAsia" w:cs="华文中宋"/>
@@ -17920,13 +18184,28 @@
           <w:bCs/>
           <w:color w:val="70AD47" w:themeColor="accent6"/>
           <w:szCs w:val="24"/>
+          <w:lang w:val="en-US" w:eastAsia="zh-CN"/>
           <w14:textFill>
             <w14:solidFill>
               <w14:schemeClr w14:val="accent6"/>
             </w14:solidFill>
           </w14:textFill>
         </w:rPr>
-        <w:t>监测psutil：</w:t>
+        <w:t>进程</w:t>
+      </w:r>
+      <w:r>
+        <w:rPr>
+          <w:rFonts w:hint="eastAsia" w:cs="华文中宋"/>
+          <w:bCs/>
+          <w:color w:val="70AD47" w:themeColor="accent6"/>
+          <w:szCs w:val="24"/>
+          <w14:textFill>
+            <w14:solidFill>
+              <w14:schemeClr w14:val="accent6"/>
+            </w14:solidFill>
+          </w14:textFill>
+        </w:rPr>
+        <w:t>psutil：</w:t>
       </w:r>
       <w:bookmarkEnd w:id="10"/>
     </w:p>
@@ -20035,12 +20314,6 @@
             <w:insideH w:val="single" w:color="auto" w:sz="4" w:space="0"/>
             <w:insideV w:val="single" w:color="auto" w:sz="4" w:space="0"/>
           </w:tblBorders>
-          <w:tblCellMar>
-            <w:top w:w="0" w:type="dxa"/>
-            <w:left w:w="108" w:type="dxa"/>
-            <w:bottom w:w="0" w:type="dxa"/>
-            <w:right w:w="108" w:type="dxa"/>
-          </w:tblCellMar>
         </w:tblPrEx>
         <w:tc>
           <w:tcPr>
@@ -21890,8 +22163,519 @@
           <w:spacing w:val="7"/>
         </w:rPr>
       </w:pPr>
-      <w:bookmarkStart w:id="27" w:name="_GoBack"/>
-      <w:bookmarkEnd w:id="27"/>
+    </w:p>
+    <w:p>
+      <w:pPr>
+        <w:rPr>
+          <w:rFonts w:cs="华文中宋"/>
+          <w:bCs/>
+          <w:color w:val="00B0F0"/>
+          <w:szCs w:val="24"/>
+        </w:rPr>
+      </w:pPr>
+    </w:p>
+    <w:p>
+      <w:pPr>
+        <w:rPr>
+          <w:rFonts w:cs="华文中宋"/>
+          <w:bCs/>
+          <w:color w:val="00B0F0"/>
+          <w:szCs w:val="24"/>
+        </w:rPr>
+      </w:pPr>
+    </w:p>
+    <w:p>
+      <w:pPr>
+        <w:outlineLvl w:val="0"/>
+        <w:rPr>
+          <w:rFonts w:hint="eastAsia" w:cs="华文中宋"/>
+          <w:bCs/>
+          <w:color w:val="70AD47" w:themeColor="accent6"/>
+          <w:szCs w:val="24"/>
+          <w14:textFill>
+            <w14:solidFill>
+              <w14:schemeClr w14:val="accent6"/>
+            </w14:solidFill>
+          </w14:textFill>
+        </w:rPr>
+      </w:pPr>
+      <w:r>
+        <w:rPr>
+          <w:rFonts w:hint="eastAsia" w:cs="华文中宋"/>
+          <w:bCs/>
+          <w:color w:val="70AD47" w:themeColor="accent6"/>
+          <w:szCs w:val="24"/>
+          <w:lang w:val="en-US" w:eastAsia="zh-CN"/>
+          <w14:textFill>
+            <w14:solidFill>
+              <w14:schemeClr w14:val="accent6"/>
+            </w14:solidFill>
+          </w14:textFill>
+        </w:rPr>
+        <w:t>监测</w:t>
+      </w:r>
+      <w:r>
+        <w:rPr>
+          <w:rFonts w:hint="eastAsia" w:cs="华文中宋"/>
+          <w:bCs/>
+          <w:color w:val="70AD47" w:themeColor="accent6"/>
+          <w:szCs w:val="24"/>
+          <w14:textFill>
+            <w14:solidFill>
+              <w14:schemeClr w14:val="accent6"/>
+            </w14:solidFill>
+          </w14:textFill>
+        </w:rPr>
+        <w:t>py</w:t>
+      </w:r>
+      <w:r>
+        <w:rPr>
+          <w:rFonts w:hint="eastAsia" w:cs="华文中宋"/>
+          <w:bCs/>
+          <w:color w:val="70AD47" w:themeColor="accent6"/>
+          <w:szCs w:val="24"/>
+          <w:lang w:val="en-US" w:eastAsia="zh-CN"/>
+          <w14:textFill>
+            <w14:solidFill>
+              <w14:schemeClr w14:val="accent6"/>
+            </w14:solidFill>
+          </w14:textFill>
+        </w:rPr>
+        <w:t>nput</w:t>
+      </w:r>
+      <w:r>
+        <w:rPr>
+          <w:rFonts w:hint="eastAsia" w:cs="华文中宋"/>
+          <w:bCs/>
+          <w:color w:val="70AD47" w:themeColor="accent6"/>
+          <w:szCs w:val="24"/>
+          <w14:textFill>
+            <w14:solidFill>
+              <w14:schemeClr w14:val="accent6"/>
+            </w14:solidFill>
+          </w14:textFill>
+        </w:rPr>
+        <w:t>：</w:t>
+      </w:r>
+    </w:p>
+    <w:p>
+      <w:pPr>
+        <w:outlineLvl w:val="1"/>
+        <w:rPr>
+          <w:rFonts w:hint="eastAsia" w:cs="华文中宋"/>
+          <w:bCs/>
+          <w:color w:val="00B0F0"/>
+          <w:szCs w:val="24"/>
+        </w:rPr>
+      </w:pPr>
+      <w:r>
+        <w:rPr>
+          <w:rFonts w:hint="eastAsia" w:cs="华文中宋"/>
+          <w:bCs/>
+          <w:color w:val="00B0F0"/>
+          <w:szCs w:val="24"/>
+          <w:lang w:val="en-US" w:eastAsia="zh-CN"/>
+        </w:rPr>
+        <w:t>鼠标</w:t>
+      </w:r>
+      <w:r>
+        <w:rPr>
+          <w:rFonts w:hint="eastAsia" w:cs="华文中宋"/>
+          <w:bCs/>
+          <w:color w:val="00B0F0"/>
+          <w:spacing w:val="7"/>
+          <w:lang w:val="en-US" w:eastAsia="zh-CN"/>
+        </w:rPr>
+        <w:t>mouse</w:t>
+      </w:r>
+      <w:r>
+        <w:rPr>
+          <w:rFonts w:hint="eastAsia" w:cs="华文中宋"/>
+          <w:bCs/>
+          <w:color w:val="00B0F0"/>
+          <w:szCs w:val="24"/>
+        </w:rPr>
+        <w:t>：</w:t>
+      </w:r>
+    </w:p>
+    <w:p>
+      <w:pPr>
+        <w:outlineLvl w:val="9"/>
+        <w:rPr>
+          <w:rFonts w:hint="default" w:eastAsia="华文中宋" w:cs="华文中宋"/>
+          <w:bCs/>
+          <w:color w:val="ED7D31" w:themeColor="accent2"/>
+          <w:szCs w:val="24"/>
+          <w:lang w:val="en-US" w:eastAsia="zh-CN"/>
+          <w14:textFill>
+            <w14:solidFill>
+              <w14:schemeClr w14:val="accent2"/>
+            </w14:solidFill>
+          </w14:textFill>
+        </w:rPr>
+      </w:pPr>
+      <w:r>
+        <w:rPr>
+          <w:rFonts w:hint="eastAsia" w:cs="华文中宋"/>
+          <w:bCs/>
+          <w:color w:val="ED7D31" w:themeColor="accent2"/>
+          <w:szCs w:val="24"/>
+          <w:lang w:val="en-US" w:eastAsia="zh-CN"/>
+          <w14:textFill>
+            <w14:solidFill>
+              <w14:schemeClr w14:val="accent2"/>
+            </w14:solidFill>
+          </w14:textFill>
+        </w:rPr>
+        <w:t>todo：Controller, Button</w:t>
+      </w:r>
+    </w:p>
+    <w:tbl>
+      <w:tblPr>
+        <w:tblStyle w:val="8"/>
+        <w:tblW w:w="0" w:type="auto"/>
+        <w:tblInd w:w="0" w:type="dxa"/>
+        <w:tblBorders>
+          <w:top w:val="single" w:color="auto" w:sz="4" w:space="0"/>
+          <w:left w:val="single" w:color="auto" w:sz="4" w:space="0"/>
+          <w:bottom w:val="single" w:color="auto" w:sz="4" w:space="0"/>
+          <w:right w:val="single" w:color="auto" w:sz="4" w:space="0"/>
+          <w:insideH w:val="single" w:color="auto" w:sz="4" w:space="0"/>
+          <w:insideV w:val="single" w:color="auto" w:sz="4" w:space="0"/>
+        </w:tblBorders>
+        <w:tblLayout w:type="autofit"/>
+        <w:tblCellMar>
+          <w:top w:w="0" w:type="dxa"/>
+          <w:left w:w="108" w:type="dxa"/>
+          <w:bottom w:w="0" w:type="dxa"/>
+          <w:right w:w="108" w:type="dxa"/>
+        </w:tblCellMar>
+      </w:tblPr>
+      <w:tblGrid>
+        <w:gridCol w:w="2133"/>
+        <w:gridCol w:w="2226"/>
+        <w:gridCol w:w="1534"/>
+      </w:tblGrid>
+      <w:tr>
+        <w:tblPrEx>
+          <w:tblBorders>
+            <w:top w:val="single" w:color="auto" w:sz="4" w:space="0"/>
+            <w:left w:val="single" w:color="auto" w:sz="4" w:space="0"/>
+            <w:bottom w:val="single" w:color="auto" w:sz="4" w:space="0"/>
+            <w:right w:val="single" w:color="auto" w:sz="4" w:space="0"/>
+            <w:insideH w:val="single" w:color="auto" w:sz="4" w:space="0"/>
+            <w:insideV w:val="single" w:color="auto" w:sz="4" w:space="0"/>
+          </w:tblBorders>
+          <w:tblCellMar>
+            <w:top w:w="0" w:type="dxa"/>
+            <w:left w:w="108" w:type="dxa"/>
+            <w:bottom w:w="0" w:type="dxa"/>
+            <w:right w:w="108" w:type="dxa"/>
+          </w:tblCellMar>
+        </w:tblPrEx>
+        <w:tc>
+          <w:tcPr>
+            <w:tcW w:w="0" w:type="auto"/>
+            <w:gridSpan w:val="2"/>
+          </w:tcPr>
+          <w:p>
+            <w:pPr>
+              <w:rPr>
+                <w:rFonts w:hint="default" w:eastAsia="华文中宋" w:cs="华文中宋"/>
+                <w:bCs/>
+                <w:color w:val="FF0000"/>
+                <w:spacing w:val="7"/>
+                <w:lang w:val="en-US" w:eastAsia="zh-CN"/>
+              </w:rPr>
+            </w:pPr>
+            <w:r>
+              <w:rPr>
+                <w:rFonts w:hint="eastAsia" w:cs="华文中宋"/>
+                <w:bCs/>
+                <w:color w:val="FF0000"/>
+                <w:spacing w:val="7"/>
+                <w:lang w:val="en-US" w:eastAsia="zh-CN"/>
+              </w:rPr>
+              <w:t>Listener(on_move, on_click, on_scroll)</w:t>
+            </w:r>
+          </w:p>
+        </w:tc>
+        <w:tc>
+          <w:tcPr>
+            <w:tcW w:w="0" w:type="auto"/>
+          </w:tcPr>
+          <w:p>
+            <w:pPr>
+              <w:rPr>
+                <w:rFonts w:hint="default" w:eastAsia="华文中宋" w:cs="华文中宋"/>
+                <w:bCs/>
+                <w:color w:val="ED7D31" w:themeColor="accent2"/>
+                <w:spacing w:val="7"/>
+                <w:lang w:val="en-US" w:eastAsia="zh-CN"/>
+                <w14:textFill>
+                  <w14:solidFill>
+                    <w14:schemeClr w14:val="accent2"/>
+                  </w14:solidFill>
+                </w14:textFill>
+              </w:rPr>
+            </w:pPr>
+            <w:r>
+              <w:rPr>
+                <w:rFonts w:hint="eastAsia" w:cs="华文中宋"/>
+                <w:bCs/>
+                <w:color w:val="ED7D31" w:themeColor="accent2"/>
+                <w:spacing w:val="7"/>
+                <w:lang w:val="en-US" w:eastAsia="zh-CN"/>
+                <w14:textFill>
+                  <w14:solidFill>
+                    <w14:schemeClr w14:val="accent2"/>
+                  </w14:solidFill>
+                </w14:textFill>
+              </w:rPr>
+              <w:t>初始化</w:t>
+            </w:r>
+            <w:r>
+              <w:rPr>
+                <w:rFonts w:hint="eastAsia" w:cs="华文中宋"/>
+                <w:bCs/>
+                <w:color w:val="EA82F1"/>
+                <w:szCs w:val="24"/>
+                <w:lang w:val="en-US" w:eastAsia="zh-CN"/>
+              </w:rPr>
+              <w:t>监听器</w:t>
+            </w:r>
+          </w:p>
+        </w:tc>
+      </w:tr>
+      <w:tr>
+        <w:tblPrEx>
+          <w:tblBorders>
+            <w:top w:val="single" w:color="auto" w:sz="4" w:space="0"/>
+            <w:left w:val="single" w:color="auto" w:sz="4" w:space="0"/>
+            <w:bottom w:val="single" w:color="auto" w:sz="4" w:space="0"/>
+            <w:right w:val="single" w:color="auto" w:sz="4" w:space="0"/>
+            <w:insideH w:val="single" w:color="auto" w:sz="4" w:space="0"/>
+            <w:insideV w:val="single" w:color="auto" w:sz="4" w:space="0"/>
+          </w:tblBorders>
+          <w:tblCellMar>
+            <w:top w:w="0" w:type="dxa"/>
+            <w:left w:w="108" w:type="dxa"/>
+            <w:bottom w:w="0" w:type="dxa"/>
+            <w:right w:w="108" w:type="dxa"/>
+          </w:tblCellMar>
+        </w:tblPrEx>
+        <w:tc>
+          <w:tcPr>
+            <w:tcW w:w="0" w:type="auto"/>
+            <w:vMerge w:val="restart"/>
+          </w:tcPr>
+          <w:p>
+            <w:pPr>
+              <w:rPr>
+                <w:rFonts w:hint="default" w:cs="华文中宋"/>
+                <w:bCs/>
+                <w:color w:val="FF0000"/>
+                <w:spacing w:val="7"/>
+                <w:lang w:val="en-US" w:eastAsia="zh-CN"/>
+              </w:rPr>
+            </w:pPr>
+            <w:r>
+              <w:rPr>
+                <w:rFonts w:hint="eastAsia" w:cs="华文中宋"/>
+                <w:bCs/>
+                <w:color w:val="ED7D31" w:themeColor="accent2"/>
+                <w:spacing w:val="7"/>
+                <w:lang w:val="en-US" w:eastAsia="zh-CN"/>
+                <w14:textFill>
+                  <w14:solidFill>
+                    <w14:schemeClr w14:val="accent2"/>
+                  </w14:solidFill>
+                </w14:textFill>
+              </w:rPr>
+              <w:t>实例方法</w:t>
+            </w:r>
+          </w:p>
+        </w:tc>
+        <w:tc>
+          <w:tcPr>
+            <w:tcW w:w="0" w:type="auto"/>
+          </w:tcPr>
+          <w:p>
+            <w:pPr>
+              <w:rPr>
+                <w:rFonts w:hint="default" w:cs="华文中宋"/>
+                <w:bCs/>
+                <w:color w:val="FF0000"/>
+                <w:spacing w:val="7"/>
+                <w:lang w:val="en-US" w:eastAsia="zh-CN"/>
+              </w:rPr>
+            </w:pPr>
+            <w:r>
+              <w:rPr>
+                <w:rFonts w:hint="eastAsia" w:cs="华文中宋"/>
+                <w:bCs/>
+                <w:color w:val="FF0000"/>
+                <w:spacing w:val="7"/>
+                <w:lang w:val="en-US" w:eastAsia="zh-CN"/>
+              </w:rPr>
+              <w:t>start()</w:t>
+            </w:r>
+          </w:p>
+        </w:tc>
+        <w:tc>
+          <w:tcPr>
+            <w:tcW w:w="0" w:type="auto"/>
+          </w:tcPr>
+          <w:p>
+            <w:pPr>
+              <w:rPr>
+                <w:rFonts w:hint="default" w:cs="华文中宋"/>
+                <w:bCs/>
+                <w:color w:val="EA82F1"/>
+                <w:szCs w:val="24"/>
+                <w:lang w:val="en-US" w:eastAsia="zh-CN"/>
+              </w:rPr>
+            </w:pPr>
+            <w:r>
+              <w:rPr>
+                <w:rFonts w:hint="eastAsia" w:cs="华文中宋"/>
+                <w:bCs/>
+                <w:color w:val="EA82F1"/>
+                <w:szCs w:val="24"/>
+                <w:lang w:val="en-US" w:eastAsia="zh-CN"/>
+              </w:rPr>
+              <w:t>开始</w:t>
+            </w:r>
+          </w:p>
+        </w:tc>
+      </w:tr>
+      <w:tr>
+        <w:tblPrEx>
+          <w:tblBorders>
+            <w:top w:val="single" w:color="auto" w:sz="4" w:space="0"/>
+            <w:left w:val="single" w:color="auto" w:sz="4" w:space="0"/>
+            <w:bottom w:val="single" w:color="auto" w:sz="4" w:space="0"/>
+            <w:right w:val="single" w:color="auto" w:sz="4" w:space="0"/>
+            <w:insideH w:val="single" w:color="auto" w:sz="4" w:space="0"/>
+            <w:insideV w:val="single" w:color="auto" w:sz="4" w:space="0"/>
+          </w:tblBorders>
+          <w:tblCellMar>
+            <w:top w:w="0" w:type="dxa"/>
+            <w:left w:w="108" w:type="dxa"/>
+            <w:bottom w:w="0" w:type="dxa"/>
+            <w:right w:w="108" w:type="dxa"/>
+          </w:tblCellMar>
+        </w:tblPrEx>
+        <w:tc>
+          <w:tcPr>
+            <w:tcW w:w="0" w:type="auto"/>
+            <w:vMerge w:val="continue"/>
+          </w:tcPr>
+          <w:p>
+            <w:pPr>
+              <w:rPr>
+                <w:rFonts w:hint="default" w:cs="华文中宋"/>
+                <w:bCs/>
+                <w:color w:val="FF0000"/>
+                <w:spacing w:val="7"/>
+                <w:lang w:val="en-US" w:eastAsia="zh-CN"/>
+              </w:rPr>
+            </w:pPr>
+          </w:p>
+        </w:tc>
+        <w:tc>
+          <w:tcPr>
+            <w:tcW w:w="0" w:type="auto"/>
+          </w:tcPr>
+          <w:p>
+            <w:pPr>
+              <w:rPr>
+                <w:rFonts w:hint="default" w:cs="华文中宋"/>
+                <w:bCs/>
+                <w:color w:val="FF0000"/>
+                <w:spacing w:val="7"/>
+                <w:lang w:val="en-US" w:eastAsia="zh-CN"/>
+              </w:rPr>
+            </w:pPr>
+            <w:r>
+              <w:rPr>
+                <w:rFonts w:hint="eastAsia" w:cs="华文中宋"/>
+                <w:bCs/>
+                <w:color w:val="FF0000"/>
+                <w:spacing w:val="7"/>
+                <w:lang w:val="en-US" w:eastAsia="zh-CN"/>
+              </w:rPr>
+              <w:t>join()</w:t>
+            </w:r>
+          </w:p>
+        </w:tc>
+        <w:tc>
+          <w:tcPr>
+            <w:tcW w:w="0" w:type="auto"/>
+          </w:tcPr>
+          <w:p>
+            <w:pPr>
+              <w:rPr>
+                <w:rFonts w:hint="default" w:cs="华文中宋"/>
+                <w:bCs/>
+                <w:color w:val="ED7D31" w:themeColor="accent2"/>
+                <w:spacing w:val="7"/>
+                <w:lang w:val="en-US" w:eastAsia="zh-CN"/>
+                <w14:textFill>
+                  <w14:solidFill>
+                    <w14:schemeClr w14:val="accent2"/>
+                  </w14:solidFill>
+                </w14:textFill>
+              </w:rPr>
+            </w:pPr>
+            <w:r>
+              <w:rPr>
+                <w:rFonts w:hint="eastAsia" w:cs="华文中宋"/>
+                <w:bCs/>
+                <w:color w:val="EA82F1"/>
+                <w:szCs w:val="24"/>
+                <w:lang w:val="en-US" w:eastAsia="zh-CN"/>
+              </w:rPr>
+              <w:t>阻塞</w:t>
+            </w:r>
+            <w:r>
+              <w:rPr>
+                <w:rFonts w:hint="eastAsia" w:cs="华文中宋"/>
+                <w:bCs/>
+                <w:color w:val="ED7D31" w:themeColor="accent2"/>
+                <w:spacing w:val="7"/>
+                <w:lang w:val="en-US" w:eastAsia="zh-CN"/>
+                <w14:textFill>
+                  <w14:solidFill>
+                    <w14:schemeClr w14:val="accent2"/>
+                  </w14:solidFill>
+                </w14:textFill>
+              </w:rPr>
+              <w:t>当前线程</w:t>
+            </w:r>
+          </w:p>
+        </w:tc>
+      </w:tr>
+    </w:tbl>
+    <w:p>
+      <w:pPr>
+        <w:rPr>
+          <w:rFonts w:cs="华文中宋"/>
+          <w:bCs/>
+          <w:color w:val="00B0F0"/>
+          <w:szCs w:val="24"/>
+        </w:rPr>
+      </w:pPr>
+    </w:p>
+    <w:p>
+      <w:pPr>
+        <w:rPr>
+          <w:rFonts w:cs="华文中宋"/>
+          <w:bCs/>
+          <w:color w:val="00B0F0"/>
+          <w:szCs w:val="24"/>
+        </w:rPr>
+      </w:pPr>
     </w:p>
     <w:p>
       <w:pPr>
@@ -25115,12 +25899,6 @@
             <w:insideH w:val="single" w:color="auto" w:sz="4" w:space="0"/>
             <w:insideV w:val="single" w:color="auto" w:sz="4" w:space="0"/>
           </w:tblBorders>
-          <w:tblCellMar>
-            <w:top w:w="0" w:type="dxa"/>
-            <w:left w:w="108" w:type="dxa"/>
-            <w:bottom w:w="0" w:type="dxa"/>
-            <w:right w:w="108" w:type="dxa"/>
-          </w:tblCellMar>
         </w:tblPrEx>
         <w:tc>
           <w:tcPr>
@@ -29387,12 +30165,6 @@
             <w:insideH w:val="single" w:color="auto" w:sz="4" w:space="0"/>
             <w:insideV w:val="single" w:color="auto" w:sz="4" w:space="0"/>
           </w:tblBorders>
-          <w:tblCellMar>
-            <w:top w:w="0" w:type="dxa"/>
-            <w:left w:w="108" w:type="dxa"/>
-            <w:bottom w:w="0" w:type="dxa"/>
-            <w:right w:w="108" w:type="dxa"/>
-          </w:tblCellMar>
         </w:tblPrEx>
         <w:tc>
           <w:tcPr>
@@ -29549,8 +30321,8 @@
           <w:spacing w:val="7"/>
         </w:rPr>
       </w:pPr>
-      <w:bookmarkStart w:id="21" w:name="_Toc6828"/>
-      <w:bookmarkStart w:id="22" w:name="_Toc20558"/>
+      <w:bookmarkStart w:id="21" w:name="_Toc20558"/>
+      <w:bookmarkStart w:id="22" w:name="_Toc6828"/>
       <w:r>
         <w:rPr>
           <w:rFonts w:hint="eastAsia" w:cs="华文中宋"/>
@@ -29605,6 +30377,12 @@
             <w:insideH w:val="single" w:color="auto" w:sz="4" w:space="0"/>
             <w:insideV w:val="single" w:color="auto" w:sz="4" w:space="0"/>
           </w:tblBorders>
+          <w:tblCellMar>
+            <w:top w:w="0" w:type="dxa"/>
+            <w:left w:w="108" w:type="dxa"/>
+            <w:bottom w:w="0" w:type="dxa"/>
+            <w:right w:w="108" w:type="dxa"/>
+          </w:tblCellMar>
         </w:tblPrEx>
         <w:tc>
           <w:tcPr>
@@ -32004,8 +32782,23 @@
           </w14:textFill>
         </w:rPr>
       </w:pPr>
-      <w:bookmarkStart w:id="23" w:name="_Toc14852"/>
-      <w:bookmarkStart w:id="24" w:name="_Toc12616"/>
+      <w:bookmarkStart w:id="23" w:name="_Toc12616"/>
+      <w:bookmarkStart w:id="24" w:name="_Toc14852"/>
+      <w:r>
+        <w:rPr>
+          <w:rFonts w:hint="eastAsia" w:cs="华文中宋"/>
+          <w:bCs/>
+          <w:color w:val="70AD47" w:themeColor="accent6"/>
+          <w:szCs w:val="24"/>
+          <w:lang w:val="en-US" w:eastAsia="zh-CN"/>
+          <w14:textFill>
+            <w14:solidFill>
+              <w14:schemeClr w14:val="accent6"/>
+            </w14:solidFill>
+          </w14:textFill>
+        </w:rPr>
+        <w:t>命令</w:t>
+      </w:r>
       <w:r>
         <w:rPr>
           <w:rFonts w:hint="eastAsia" w:cs="华文中宋"/>
@@ -32018,7 +32811,7 @@
             </w14:solidFill>
           </w14:textFill>
         </w:rPr>
-        <w:t>进程subprocess：</w:t>
+        <w:t>subprocess：</w:t>
       </w:r>
       <w:bookmarkEnd w:id="23"/>
       <w:bookmarkEnd w:id="24"/>
@@ -32796,12 +33589,6 @@
             <w:insideH w:val="single" w:color="auto" w:sz="4" w:space="0"/>
             <w:insideV w:val="single" w:color="auto" w:sz="4" w:space="0"/>
           </w:tblBorders>
-          <w:tblCellMar>
-            <w:top w:w="0" w:type="dxa"/>
-            <w:left w:w="108" w:type="dxa"/>
-            <w:bottom w:w="0" w:type="dxa"/>
-            <w:right w:w="108" w:type="dxa"/>
-          </w:tblCellMar>
         </w:tblPrEx>
         <w:tc>
           <w:tcPr>

</xml_diff>

<commit_message>
update on 2024-03-09 21:58:28.158783
</commit_message>
<xml_diff>
--- a/py 系统交互.docx
+++ b/py 系统交互.docx
@@ -18,8 +18,8 @@
           </w14:textFill>
         </w:rPr>
       </w:pPr>
-      <w:bookmarkStart w:id="0" w:name="_Toc12288"/>
-      <w:bookmarkStart w:id="1" w:name="_Toc1708"/>
+      <w:bookmarkStart w:id="0" w:name="_Toc1708"/>
+      <w:bookmarkStart w:id="1" w:name="_Toc12288"/>
       <w:r>
         <w:rPr>
           <w:rFonts w:hint="eastAsia" w:cs="华文中宋"/>
@@ -718,8 +718,8 @@
           </w14:textFill>
         </w:rPr>
       </w:pPr>
-      <w:bookmarkStart w:id="2" w:name="_Toc22979"/>
-      <w:bookmarkStart w:id="3" w:name="_Toc30515"/>
+      <w:bookmarkStart w:id="2" w:name="_Toc30515"/>
+      <w:bookmarkStart w:id="3" w:name="_Toc22979"/>
       <w:r>
         <w:rPr>
           <w:rFonts w:hint="eastAsia" w:cs="华文中宋"/>
@@ -2231,6 +2231,12 @@
             <w:insideH w:val="single" w:color="auto" w:sz="4" w:space="0"/>
             <w:insideV w:val="single" w:color="auto" w:sz="4" w:space="0"/>
           </w:tblBorders>
+          <w:tblCellMar>
+            <w:top w:w="0" w:type="dxa"/>
+            <w:left w:w="108" w:type="dxa"/>
+            <w:bottom w:w="0" w:type="dxa"/>
+            <w:right w:w="108" w:type="dxa"/>
+          </w:tblCellMar>
         </w:tblPrEx>
         <w:tc>
           <w:tcPr>
@@ -3062,6 +3068,12 @@
             <w:insideH w:val="single" w:color="auto" w:sz="4" w:space="0"/>
             <w:insideV w:val="single" w:color="auto" w:sz="4" w:space="0"/>
           </w:tblBorders>
+          <w:tblCellMar>
+            <w:top w:w="0" w:type="dxa"/>
+            <w:left w:w="108" w:type="dxa"/>
+            <w:bottom w:w="0" w:type="dxa"/>
+            <w:right w:w="108" w:type="dxa"/>
+          </w:tblCellMar>
         </w:tblPrEx>
         <w:tc>
           <w:tcPr>
@@ -4160,6 +4172,12 @@
             <w:insideH w:val="single" w:color="auto" w:sz="4" w:space="0"/>
             <w:insideV w:val="single" w:color="auto" w:sz="4" w:space="0"/>
           </w:tblBorders>
+          <w:tblCellMar>
+            <w:top w:w="0" w:type="dxa"/>
+            <w:left w:w="108" w:type="dxa"/>
+            <w:bottom w:w="0" w:type="dxa"/>
+            <w:right w:w="108" w:type="dxa"/>
+          </w:tblCellMar>
         </w:tblPrEx>
         <w:tc>
           <w:tcPr>
@@ -5574,8 +5592,8 @@
           </w14:textFill>
         </w:rPr>
       </w:pPr>
-      <w:bookmarkStart w:id="6" w:name="_Toc31407"/>
-      <w:bookmarkStart w:id="7" w:name="_Toc27725"/>
+      <w:bookmarkStart w:id="6" w:name="_Toc27725"/>
+      <w:bookmarkStart w:id="7" w:name="_Toc31407"/>
       <w:r>
         <w:rPr>
           <w:rFonts w:hint="eastAsia" w:cs="华文中宋"/>
@@ -12616,6 +12634,12 @@
             <w:insideH w:val="single" w:color="auto" w:sz="4" w:space="0"/>
             <w:insideV w:val="single" w:color="auto" w:sz="4" w:space="0"/>
           </w:tblBorders>
+          <w:tblCellMar>
+            <w:top w:w="0" w:type="dxa"/>
+            <w:left w:w="108" w:type="dxa"/>
+            <w:bottom w:w="0" w:type="dxa"/>
+            <w:right w:w="108" w:type="dxa"/>
+          </w:tblCellMar>
         </w:tblPrEx>
         <w:tc>
           <w:tcPr>
@@ -13230,6 +13254,123 @@
                 </w14:textFill>
               </w:rPr>
               <w:t>进程</w:t>
+            </w:r>
+          </w:p>
+        </w:tc>
+      </w:tr>
+      <w:tr>
+        <w:tblPrEx>
+          <w:tblBorders>
+            <w:top w:val="single" w:color="auto" w:sz="4" w:space="0"/>
+            <w:left w:val="single" w:color="auto" w:sz="4" w:space="0"/>
+            <w:bottom w:val="single" w:color="auto" w:sz="4" w:space="0"/>
+            <w:right w:val="single" w:color="auto" w:sz="4" w:space="0"/>
+            <w:insideH w:val="single" w:color="auto" w:sz="4" w:space="0"/>
+            <w:insideV w:val="single" w:color="auto" w:sz="4" w:space="0"/>
+          </w:tblBorders>
+          <w:tblCellMar>
+            <w:top w:w="0" w:type="dxa"/>
+            <w:left w:w="108" w:type="dxa"/>
+            <w:bottom w:w="0" w:type="dxa"/>
+            <w:right w:w="108" w:type="dxa"/>
+          </w:tblCellMar>
+        </w:tblPrEx>
+        <w:trPr>
+          <w:trHeight w:val="90" w:hRule="atLeast"/>
+        </w:trPr>
+        <w:tc>
+          <w:tcPr>
+            <w:tcW w:w="0" w:type="auto"/>
+            <w:vMerge w:val="continue"/>
+            <w:vAlign w:val="center"/>
+          </w:tcPr>
+          <w:p>
+            <w:pPr>
+              <w:rPr>
+                <w:rFonts w:hint="eastAsia" w:cs="华文中宋"/>
+                <w:bCs/>
+                <w:color w:val="ED7D31" w:themeColor="accent2"/>
+                <w:spacing w:val="7"/>
+                <w14:textFill>
+                  <w14:solidFill>
+                    <w14:schemeClr w14:val="accent2"/>
+                  </w14:solidFill>
+                </w14:textFill>
+              </w:rPr>
+            </w:pPr>
+          </w:p>
+        </w:tc>
+        <w:tc>
+          <w:tcPr>
+            <w:tcW w:w="0" w:type="auto"/>
+            <w:vAlign w:val="center"/>
+          </w:tcPr>
+          <w:p>
+            <w:pPr>
+              <w:rPr>
+                <w:rFonts w:hint="default" w:eastAsia="华文中宋" w:cs="华文中宋"/>
+                <w:bCs/>
+                <w:color w:val="FF0000"/>
+                <w:spacing w:val="7"/>
+                <w:lang w:val="en-US" w:eastAsia="zh-CN"/>
+              </w:rPr>
+            </w:pPr>
+            <w:r>
+              <w:rPr>
+                <w:rFonts w:hint="eastAsia" w:cs="华文中宋"/>
+                <w:bCs/>
+                <w:color w:val="FF0000"/>
+                <w:spacing w:val="7"/>
+                <w:lang w:val="en-US" w:eastAsia="zh-CN"/>
+              </w:rPr>
+              <w:t>run()</w:t>
+            </w:r>
+          </w:p>
+        </w:tc>
+        <w:tc>
+          <w:tcPr>
+            <w:tcW w:w="0" w:type="auto"/>
+            <w:vAlign w:val="center"/>
+          </w:tcPr>
+          <w:p>
+            <w:pPr>
+              <w:rPr>
+                <w:rFonts w:hint="default" w:eastAsia="华文中宋" w:cs="华文中宋"/>
+                <w:bCs/>
+                <w:color w:val="ED7D31" w:themeColor="accent2"/>
+                <w:spacing w:val="7"/>
+                <w:lang w:val="en-US" w:eastAsia="zh-CN"/>
+                <w14:textFill>
+                  <w14:solidFill>
+                    <w14:schemeClr w14:val="accent2"/>
+                  </w14:solidFill>
+                </w14:textFill>
+              </w:rPr>
+            </w:pPr>
+            <w:r>
+              <w:rPr>
+                <w:rFonts w:hint="eastAsia" w:cs="华文中宋"/>
+                <w:bCs/>
+                <w:color w:val="EA82F1"/>
+                <w:spacing w:val="7"/>
+                <w:lang w:val="en-US" w:eastAsia="zh-CN"/>
+              </w:rPr>
+              <w:t>主函数</w:t>
+            </w:r>
+            <w:r>
+              <w:rPr>
+                <w:rFonts w:hint="eastAsia" w:cs="华文中宋"/>
+                <w:bCs/>
+                <w:color w:val="ED7D31" w:themeColor="accent2"/>
+                <w:spacing w:val="7"/>
+                <w:lang w:val="en-US" w:eastAsia="zh-CN"/>
+                <w14:textFill>
+                  <w14:solidFill>
+                    <w14:schemeClr w14:val="accent2"/>
+                  </w14:solidFill>
+                </w14:textFill>
+              </w:rPr>
+              <w:t xml:space="preserve"> (可重写)</w:t>
             </w:r>
           </w:p>
         </w:tc>
@@ -22895,8 +23036,8 @@
           </w14:textFill>
         </w:rPr>
       </w:pPr>
-      <w:bookmarkStart w:id="13" w:name="_Toc23811"/>
-      <w:bookmarkStart w:id="14" w:name="_Toc10652"/>
+      <w:bookmarkStart w:id="13" w:name="_Toc10652"/>
+      <w:bookmarkStart w:id="14" w:name="_Toc23811"/>
       <w:r>
         <w:rPr>
           <w:rFonts w:hint="eastAsia" w:cs="华文中宋"/>
@@ -26088,12 +26229,6 @@
             <w:insideH w:val="single" w:color="auto" w:sz="4" w:space="0"/>
             <w:insideV w:val="single" w:color="auto" w:sz="4" w:space="0"/>
           </w:tblBorders>
-          <w:tblCellMar>
-            <w:top w:w="0" w:type="dxa"/>
-            <w:left w:w="108" w:type="dxa"/>
-            <w:bottom w:w="0" w:type="dxa"/>
-            <w:right w:w="108" w:type="dxa"/>
-          </w:tblCellMar>
         </w:tblPrEx>
         <w:tc>
           <w:tcPr>
@@ -26136,6 +26271,12 @@
             <w:insideH w:val="single" w:color="auto" w:sz="4" w:space="0"/>
             <w:insideV w:val="single" w:color="auto" w:sz="4" w:space="0"/>
           </w:tblBorders>
+          <w:tblCellMar>
+            <w:top w:w="0" w:type="dxa"/>
+            <w:left w:w="108" w:type="dxa"/>
+            <w:bottom w:w="0" w:type="dxa"/>
+            <w:right w:w="108" w:type="dxa"/>
+          </w:tblCellMar>
         </w:tblPrEx>
         <w:tc>
           <w:tcPr>
@@ -26366,12 +26507,6 @@
             <w:insideH w:val="single" w:color="auto" w:sz="4" w:space="0"/>
             <w:insideV w:val="single" w:color="auto" w:sz="4" w:space="0"/>
           </w:tblBorders>
-          <w:tblCellMar>
-            <w:top w:w="0" w:type="dxa"/>
-            <w:left w:w="108" w:type="dxa"/>
-            <w:bottom w:w="0" w:type="dxa"/>
-            <w:right w:w="108" w:type="dxa"/>
-          </w:tblCellMar>
         </w:tblPrEx>
         <w:trPr>
           <w:trHeight w:val="151" w:hRule="atLeast"/>
@@ -26638,12 +26773,6 @@
             <w:insideH w:val="single" w:color="auto" w:sz="4" w:space="0"/>
             <w:insideV w:val="single" w:color="auto" w:sz="4" w:space="0"/>
           </w:tblBorders>
-          <w:tblCellMar>
-            <w:top w:w="0" w:type="dxa"/>
-            <w:left w:w="108" w:type="dxa"/>
-            <w:bottom w:w="0" w:type="dxa"/>
-            <w:right w:w="108" w:type="dxa"/>
-          </w:tblCellMar>
         </w:tblPrEx>
         <w:tc>
           <w:tcPr>
@@ -27878,7 +28007,6 @@
           <w:tcPr>
             <w:tcW w:w="0" w:type="auto"/>
             <w:vMerge w:val="continue"/>
-            <w:tcBorders/>
             <w:vAlign w:val="center"/>
           </w:tcPr>
           <w:p>
@@ -27979,7 +28107,6 @@
           <w:tcPr>
             <w:tcW w:w="0" w:type="auto"/>
             <w:vMerge w:val="continue"/>
-            <w:tcBorders/>
             <w:vAlign w:val="center"/>
           </w:tcPr>
           <w:p>
@@ -32946,7 +33073,6 @@
           <w:tcPr>
             <w:tcW w:w="0" w:type="auto"/>
             <w:vMerge w:val="continue"/>
-            <w:tcBorders/>
             <w:vAlign w:val="center"/>
           </w:tcPr>
           <w:p>
@@ -33077,7 +33203,6 @@
           <w:tcPr>
             <w:tcW w:w="0" w:type="auto"/>
             <w:vMerge w:val="continue"/>
-            <w:tcBorders/>
             <w:vAlign w:val="center"/>
           </w:tcPr>
           <w:p>
@@ -33313,6 +33438,258 @@
               </w:rPr>
               <w:t>事件循环</w:t>
             </w:r>
+          </w:p>
+        </w:tc>
+      </w:tr>
+    </w:tbl>
+    <w:p>
+      <w:pPr>
+        <w:rPr>
+          <w:rFonts w:cs="华文中宋"/>
+          <w:bCs/>
+          <w:color w:val="FF0000"/>
+          <w:spacing w:val="7"/>
+        </w:rPr>
+      </w:pPr>
+    </w:p>
+    <w:tbl>
+      <w:tblPr>
+        <w:tblStyle w:val="11"/>
+        <w:tblW w:w="0" w:type="auto"/>
+        <w:tblInd w:w="0" w:type="dxa"/>
+        <w:tblBorders>
+          <w:top w:val="single" w:color="auto" w:sz="4" w:space="0"/>
+          <w:left w:val="single" w:color="auto" w:sz="4" w:space="0"/>
+          <w:bottom w:val="single" w:color="auto" w:sz="4" w:space="0"/>
+          <w:right w:val="single" w:color="auto" w:sz="4" w:space="0"/>
+          <w:insideH w:val="single" w:color="auto" w:sz="4" w:space="0"/>
+          <w:insideV w:val="single" w:color="auto" w:sz="4" w:space="0"/>
+        </w:tblBorders>
+        <w:tblLayout w:type="autofit"/>
+        <w:tblCellMar>
+          <w:top w:w="0" w:type="dxa"/>
+          <w:left w:w="108" w:type="dxa"/>
+          <w:bottom w:w="0" w:type="dxa"/>
+          <w:right w:w="108" w:type="dxa"/>
+        </w:tblCellMar>
+      </w:tblPr>
+      <w:tblGrid>
+        <w:gridCol w:w="1154"/>
+        <w:gridCol w:w="2472"/>
+        <w:gridCol w:w="1268"/>
+      </w:tblGrid>
+      <w:tr>
+        <w:tblPrEx>
+          <w:tblBorders>
+            <w:top w:val="single" w:color="auto" w:sz="4" w:space="0"/>
+            <w:left w:val="single" w:color="auto" w:sz="4" w:space="0"/>
+            <w:bottom w:val="single" w:color="auto" w:sz="4" w:space="0"/>
+            <w:right w:val="single" w:color="auto" w:sz="4" w:space="0"/>
+            <w:insideH w:val="single" w:color="auto" w:sz="4" w:space="0"/>
+            <w:insideV w:val="single" w:color="auto" w:sz="4" w:space="0"/>
+          </w:tblBorders>
+          <w:tblCellMar>
+            <w:top w:w="0" w:type="dxa"/>
+            <w:left w:w="108" w:type="dxa"/>
+            <w:bottom w:w="0" w:type="dxa"/>
+            <w:right w:w="108" w:type="dxa"/>
+          </w:tblCellMar>
+        </w:tblPrEx>
+        <w:tc>
+          <w:tcPr>
+            <w:tcW w:w="0" w:type="auto"/>
+            <w:gridSpan w:val="2"/>
+            <w:vAlign w:val="center"/>
+          </w:tcPr>
+          <w:p>
+            <w:pPr>
+              <w:pStyle w:val="17"/>
+              <w:bidi w:val="0"/>
+              <w:jc w:val="both"/>
+              <w:rPr>
+                <w:rFonts w:hint="default" w:ascii="华文中宋" w:hAnsi="华文中宋" w:eastAsia="华文中宋" w:cs="华文中宋"/>
+                <w:b/>
+                <w:bCs/>
+                <w:color w:val="FF0000"/>
+                <w:kern w:val="2"/>
+                <w:sz w:val="21"/>
+                <w:szCs w:val="21"/>
+                <w:lang w:val="en-US" w:eastAsia="zh-CN" w:bidi="ar-SA"/>
+              </w:rPr>
+            </w:pPr>
+            <w:r>
+              <w:rPr>
+                <w:rFonts w:hint="eastAsia"/>
+                <w:lang w:val="en-US" w:eastAsia="zh-CN"/>
+              </w:rPr>
+              <w:t>Timer(period: Duration, callback)</w:t>
+            </w:r>
+          </w:p>
+        </w:tc>
+        <w:tc>
+          <w:tcPr>
+            <w:tcW w:w="0" w:type="auto"/>
+            <w:vAlign w:val="center"/>
+          </w:tcPr>
+          <w:p>
+            <w:pPr>
+              <w:jc w:val="both"/>
+              <w:rPr>
+                <w:rFonts w:hint="default" w:ascii="华文中宋" w:hAnsi="华文中宋" w:eastAsia="华文中宋" w:cs="华文中宋"/>
+                <w:b/>
+                <w:bCs/>
+                <w:color w:val="ED7D31" w:themeColor="accent2"/>
+                <w:kern w:val="2"/>
+                <w:sz w:val="21"/>
+                <w:szCs w:val="21"/>
+                <w:vertAlign w:val="baseline"/>
+                <w:lang w:val="en-US" w:eastAsia="zh-CN" w:bidi="ar-SA"/>
+                <w14:textFill>
+                  <w14:solidFill>
+                    <w14:schemeClr w14:val="accent2"/>
+                  </w14:solidFill>
+                </w14:textFill>
+              </w:rPr>
+            </w:pPr>
+            <w:r>
+              <w:rPr>
+                <w:rFonts w:hint="eastAsia" w:cs="华文中宋"/>
+                <w:b/>
+                <w:bCs/>
+                <w:color w:val="EA82E5"/>
+                <w:kern w:val="2"/>
+                <w:sz w:val="21"/>
+                <w:szCs w:val="21"/>
+                <w:lang w:val="en-US" w:eastAsia="zh-CN" w:bidi="ar-SA"/>
+              </w:rPr>
+              <w:t>定时执行器</w:t>
+            </w:r>
+          </w:p>
+        </w:tc>
+      </w:tr>
+      <w:tr>
+        <w:tblPrEx>
+          <w:tblBorders>
+            <w:top w:val="single" w:color="auto" w:sz="4" w:space="0"/>
+            <w:left w:val="single" w:color="auto" w:sz="4" w:space="0"/>
+            <w:bottom w:val="single" w:color="auto" w:sz="4" w:space="0"/>
+            <w:right w:val="single" w:color="auto" w:sz="4" w:space="0"/>
+            <w:insideH w:val="single" w:color="auto" w:sz="4" w:space="0"/>
+            <w:insideV w:val="single" w:color="auto" w:sz="4" w:space="0"/>
+          </w:tblBorders>
+          <w:tblCellMar>
+            <w:top w:w="0" w:type="dxa"/>
+            <w:left w:w="108" w:type="dxa"/>
+            <w:bottom w:w="0" w:type="dxa"/>
+            <w:right w:w="108" w:type="dxa"/>
+          </w:tblCellMar>
+        </w:tblPrEx>
+        <w:tc>
+          <w:tcPr>
+            <w:tcW w:w="0" w:type="auto"/>
+            <w:vAlign w:val="center"/>
+          </w:tcPr>
+          <w:p>
+            <w:pPr>
+              <w:pStyle w:val="17"/>
+              <w:bidi w:val="0"/>
+              <w:jc w:val="both"/>
+              <w:rPr>
+                <w:rFonts w:hint="default" w:cs="华文中宋"/>
+                <w:b/>
+                <w:bCs/>
+                <w:color w:val="ED7D31" w:themeColor="accent2"/>
+                <w:kern w:val="2"/>
+                <w:sz w:val="21"/>
+                <w:szCs w:val="21"/>
+                <w:vertAlign w:val="baseline"/>
+                <w:lang w:val="en-US" w:eastAsia="zh-CN" w:bidi="ar-SA"/>
+                <w14:textFill>
+                  <w14:solidFill>
+                    <w14:schemeClr w14:val="accent2"/>
+                  </w14:solidFill>
+                </w14:textFill>
+              </w:rPr>
+            </w:pPr>
+            <w:r>
+              <w:rPr>
+                <w:rFonts w:hint="eastAsia" w:cs="华文中宋"/>
+                <w:b/>
+                <w:bCs/>
+                <w:color w:val="ED7D31" w:themeColor="accent2"/>
+                <w:kern w:val="2"/>
+                <w:sz w:val="21"/>
+                <w:szCs w:val="21"/>
+                <w:vertAlign w:val="baseline"/>
+                <w:lang w:val="en-US" w:eastAsia="zh-CN" w:bidi="ar-SA"/>
+                <w14:textFill>
+                  <w14:solidFill>
+                    <w14:schemeClr w14:val="accent2"/>
+                  </w14:solidFill>
+                </w14:textFill>
+              </w:rPr>
+              <w:t>方法</w:t>
+            </w:r>
+          </w:p>
+        </w:tc>
+        <w:tc>
+          <w:tcPr>
+            <w:tcW w:w="0" w:type="auto"/>
+            <w:vAlign w:val="center"/>
+          </w:tcPr>
+          <w:p>
+            <w:pPr>
+              <w:pStyle w:val="17"/>
+              <w:bidi w:val="0"/>
+              <w:jc w:val="both"/>
+              <w:rPr>
+                <w:rFonts w:hint="default"/>
+                <w:lang w:val="en-US" w:eastAsia="zh-CN"/>
+              </w:rPr>
+            </w:pPr>
+            <w:r>
+              <w:rPr>
+                <w:rFonts w:hint="eastAsia"/>
+                <w:lang w:val="en-US" w:eastAsia="zh-CN"/>
+              </w:rPr>
+              <w:t>shutdown()</w:t>
+            </w:r>
+          </w:p>
+        </w:tc>
+        <w:tc>
+          <w:tcPr>
+            <w:tcW w:w="0" w:type="auto"/>
+            <w:vAlign w:val="center"/>
+          </w:tcPr>
+          <w:p>
+            <w:pPr>
+              <w:jc w:val="both"/>
+              <w:rPr>
+                <w:rFonts w:hint="default" w:cs="华文中宋"/>
+                <w:b/>
+                <w:bCs/>
+                <w:color w:val="EA82E5"/>
+                <w:kern w:val="2"/>
+                <w:sz w:val="21"/>
+                <w:szCs w:val="21"/>
+                <w:lang w:val="en-US" w:eastAsia="zh-CN" w:bidi="ar-SA"/>
+              </w:rPr>
+            </w:pPr>
+            <w:r>
+              <w:rPr>
+                <w:rFonts w:hint="eastAsia" w:cs="华文中宋"/>
+                <w:b/>
+                <w:bCs/>
+                <w:color w:val="EA82E5"/>
+                <w:kern w:val="2"/>
+                <w:sz w:val="21"/>
+                <w:szCs w:val="21"/>
+                <w:lang w:val="en-US" w:eastAsia="zh-CN" w:bidi="ar-SA"/>
+              </w:rPr>
+              <w:t>关闭</w:t>
+            </w:r>
+            <w:bookmarkStart w:id="27" w:name="_GoBack"/>
+            <w:bookmarkEnd w:id="27"/>
           </w:p>
         </w:tc>
       </w:tr>
@@ -33723,8 +34100,6 @@
               </w:rPr>
               <w:t>Subscription(topic, msgT, callback)</w:t>
             </w:r>
-            <w:bookmarkStart w:id="27" w:name="_GoBack"/>
-            <w:bookmarkEnd w:id="27"/>
           </w:p>
         </w:tc>
         <w:tc>
@@ -37513,6 +37888,12 @@
             <w:insideH w:val="single" w:color="auto" w:sz="4" w:space="0"/>
             <w:insideV w:val="single" w:color="auto" w:sz="4" w:space="0"/>
           </w:tblBorders>
+          <w:tblCellMar>
+            <w:top w:w="0" w:type="dxa"/>
+            <w:left w:w="108" w:type="dxa"/>
+            <w:bottom w:w="0" w:type="dxa"/>
+            <w:right w:w="108" w:type="dxa"/>
+          </w:tblCellMar>
         </w:tblPrEx>
         <w:tc>
           <w:tcPr>
@@ -42041,6 +42422,7 @@
     <w:name w:val="heading 4"/>
     <w:basedOn w:val="1"/>
     <w:next w:val="1"/>
+    <w:autoRedefine/>
     <w:unhideWhenUsed/>
     <w:qFormat/>
     <w:uiPriority w:val="0"/>

</xml_diff>

<commit_message>
update on 2024-03-27 11:34:06.994934
</commit_message>
<xml_diff>
--- a/py 系统交互.docx
+++ b/py 系统交互.docx
@@ -18,8 +18,8 @@
           </w14:textFill>
         </w:rPr>
       </w:pPr>
-      <w:bookmarkStart w:id="0" w:name="_Toc12288"/>
-      <w:bookmarkStart w:id="1" w:name="_Toc1708"/>
+      <w:bookmarkStart w:id="0" w:name="_Toc1708"/>
+      <w:bookmarkStart w:id="1" w:name="_Toc12288"/>
       <w:r>
         <w:rPr>
           <w:rFonts w:hint="eastAsia" w:cs="华文中宋"/>
@@ -5592,8 +5592,8 @@
           </w14:textFill>
         </w:rPr>
       </w:pPr>
-      <w:bookmarkStart w:id="6" w:name="_Toc27725"/>
-      <w:bookmarkStart w:id="7" w:name="_Toc31407"/>
+      <w:bookmarkStart w:id="6" w:name="_Toc31407"/>
+      <w:bookmarkStart w:id="7" w:name="_Toc27725"/>
       <w:r>
         <w:rPr>
           <w:rFonts w:hint="eastAsia" w:cs="华文中宋"/>
@@ -16021,12 +16021,6 @@
             <w:insideH w:val="single" w:color="auto" w:sz="4" w:space="0"/>
             <w:insideV w:val="single" w:color="auto" w:sz="4" w:space="0"/>
           </w:tblBorders>
-          <w:tblCellMar>
-            <w:top w:w="0" w:type="dxa"/>
-            <w:left w:w="108" w:type="dxa"/>
-            <w:bottom w:w="0" w:type="dxa"/>
-            <w:right w:w="108" w:type="dxa"/>
-          </w:tblCellMar>
         </w:tblPrEx>
         <w:tc>
           <w:tcPr>
@@ -16995,6 +16989,12 @@
             <w:insideH w:val="single" w:color="auto" w:sz="4" w:space="0"/>
             <w:insideV w:val="single" w:color="auto" w:sz="4" w:space="0"/>
           </w:tblBorders>
+          <w:tblCellMar>
+            <w:top w:w="0" w:type="dxa"/>
+            <w:left w:w="108" w:type="dxa"/>
+            <w:bottom w:w="0" w:type="dxa"/>
+            <w:right w:w="108" w:type="dxa"/>
+          </w:tblCellMar>
         </w:tblPrEx>
         <w:trPr>
           <w:trHeight w:val="90" w:hRule="atLeast"/>
@@ -18961,12 +18961,6 @@
             <w:insideH w:val="single" w:color="auto" w:sz="4" w:space="0"/>
             <w:insideV w:val="single" w:color="auto" w:sz="4" w:space="0"/>
           </w:tblBorders>
-          <w:tblCellMar>
-            <w:top w:w="0" w:type="dxa"/>
-            <w:left w:w="108" w:type="dxa"/>
-            <w:bottom w:w="0" w:type="dxa"/>
-            <w:right w:w="108" w:type="dxa"/>
-          </w:tblCellMar>
         </w:tblPrEx>
         <w:tc>
           <w:tcPr>
@@ -19877,6 +19871,12 @@
             <w:insideH w:val="single" w:color="auto" w:sz="4" w:space="0"/>
             <w:insideV w:val="single" w:color="auto" w:sz="4" w:space="0"/>
           </w:tblBorders>
+          <w:tblCellMar>
+            <w:top w:w="0" w:type="dxa"/>
+            <w:left w:w="108" w:type="dxa"/>
+            <w:bottom w:w="0" w:type="dxa"/>
+            <w:right w:w="108" w:type="dxa"/>
+          </w:tblCellMar>
         </w:tblPrEx>
         <w:tc>
           <w:tcPr>
@@ -23078,12 +23078,6 @@
             <w:insideH w:val="single" w:color="auto" w:sz="4" w:space="0"/>
             <w:insideV w:val="single" w:color="auto" w:sz="4" w:space="0"/>
           </w:tblBorders>
-          <w:tblCellMar>
-            <w:top w:w="0" w:type="dxa"/>
-            <w:left w:w="108" w:type="dxa"/>
-            <w:bottom w:w="0" w:type="dxa"/>
-            <w:right w:w="108" w:type="dxa"/>
-          </w:tblCellMar>
         </w:tblPrEx>
         <w:tc>
           <w:tcPr>
@@ -23348,6 +23342,12 @@
             <w:insideH w:val="single" w:color="auto" w:sz="4" w:space="0"/>
             <w:insideV w:val="single" w:color="auto" w:sz="4" w:space="0"/>
           </w:tblBorders>
+          <w:tblCellMar>
+            <w:top w:w="0" w:type="dxa"/>
+            <w:left w:w="108" w:type="dxa"/>
+            <w:bottom w:w="0" w:type="dxa"/>
+            <w:right w:w="108" w:type="dxa"/>
+          </w:tblCellMar>
         </w:tblPrEx>
         <w:tc>
           <w:tcPr>
@@ -24823,12 +24823,6 @@
             <w:insideH w:val="single" w:color="auto" w:sz="4" w:space="0"/>
             <w:insideV w:val="single" w:color="auto" w:sz="4" w:space="0"/>
           </w:tblBorders>
-          <w:tblCellMar>
-            <w:top w:w="0" w:type="dxa"/>
-            <w:left w:w="108" w:type="dxa"/>
-            <w:bottom w:w="0" w:type="dxa"/>
-            <w:right w:w="108" w:type="dxa"/>
-          </w:tblCellMar>
         </w:tblPrEx>
         <w:tc>
           <w:tcPr>
@@ -33555,653 +33549,6 @@
     </w:p>
     <w:p>
       <w:pPr>
-        <w:pStyle w:val="3"/>
-        <w:bidi w:val="0"/>
-        <w:rPr>
-          <w:rFonts w:hint="default"/>
-          <w:lang w:val="en-US" w:eastAsia="zh-CN"/>
-        </w:rPr>
-      </w:pPr>
-      <w:r>
-        <w:rPr>
-          <w:rFonts w:hint="eastAsia"/>
-          <w:lang w:val="en-US" w:eastAsia="zh-CN"/>
-        </w:rPr>
-        <w:t>消息*_msgs.msg：</w:t>
-      </w:r>
-    </w:p>
-    <w:p>
-      <w:pPr>
-        <w:pStyle w:val="4"/>
-        <w:bidi w:val="0"/>
-        <w:rPr>
-          <w:rFonts w:hint="default"/>
-          <w:lang w:val="en-US" w:eastAsia="zh-CN"/>
-        </w:rPr>
-      </w:pPr>
-      <w:r>
-        <w:rPr>
-          <w:rFonts w:hint="eastAsia"/>
-          <w:lang w:val="en-US" w:eastAsia="zh-CN"/>
-        </w:rPr>
-        <w:t>标准std_msgs.msg：</w:t>
-      </w:r>
-    </w:p>
-    <w:tbl>
-      <w:tblPr>
-        <w:tblStyle w:val="11"/>
-        <w:tblW w:w="0" w:type="auto"/>
-        <w:tblInd w:w="0" w:type="dxa"/>
-        <w:tblBorders>
-          <w:top w:val="single" w:color="auto" w:sz="4" w:space="0"/>
-          <w:left w:val="single" w:color="auto" w:sz="4" w:space="0"/>
-          <w:bottom w:val="single" w:color="auto" w:sz="4" w:space="0"/>
-          <w:right w:val="single" w:color="auto" w:sz="4" w:space="0"/>
-          <w:insideH w:val="single" w:color="auto" w:sz="4" w:space="0"/>
-          <w:insideV w:val="single" w:color="auto" w:sz="4" w:space="0"/>
-        </w:tblBorders>
-        <w:tblLayout w:type="autofit"/>
-        <w:tblCellMar>
-          <w:top w:w="0" w:type="dxa"/>
-          <w:left w:w="108" w:type="dxa"/>
-          <w:bottom w:w="0" w:type="dxa"/>
-          <w:right w:w="108" w:type="dxa"/>
-        </w:tblCellMar>
-      </w:tblPr>
-      <w:tblGrid>
-        <w:gridCol w:w="637"/>
-        <w:gridCol w:w="671"/>
-        <w:gridCol w:w="847"/>
-      </w:tblGrid>
-      <w:tr>
-        <w:tblPrEx>
-          <w:tblBorders>
-            <w:top w:val="single" w:color="auto" w:sz="4" w:space="0"/>
-            <w:left w:val="single" w:color="auto" w:sz="4" w:space="0"/>
-            <w:bottom w:val="single" w:color="auto" w:sz="4" w:space="0"/>
-            <w:right w:val="single" w:color="auto" w:sz="4" w:space="0"/>
-            <w:insideH w:val="single" w:color="auto" w:sz="4" w:space="0"/>
-            <w:insideV w:val="single" w:color="auto" w:sz="4" w:space="0"/>
-          </w:tblBorders>
-          <w:tblCellMar>
-            <w:top w:w="0" w:type="dxa"/>
-            <w:left w:w="108" w:type="dxa"/>
-            <w:bottom w:w="0" w:type="dxa"/>
-            <w:right w:w="108" w:type="dxa"/>
-          </w:tblCellMar>
-        </w:tblPrEx>
-        <w:tc>
-          <w:tcPr>
-            <w:tcW w:w="0" w:type="auto"/>
-            <w:gridSpan w:val="2"/>
-            <w:vAlign w:val="center"/>
-          </w:tcPr>
-          <w:p>
-            <w:pPr>
-              <w:pStyle w:val="17"/>
-              <w:bidi w:val="0"/>
-              <w:jc w:val="both"/>
-              <w:rPr>
-                <w:rFonts w:hint="default" w:ascii="华文中宋" w:hAnsi="华文中宋" w:eastAsia="华文中宋" w:cs="华文中宋"/>
-                <w:b/>
-                <w:bCs/>
-                <w:color w:val="FF0000"/>
-                <w:kern w:val="2"/>
-                <w:sz w:val="21"/>
-                <w:szCs w:val="21"/>
-                <w:lang w:val="en-US" w:eastAsia="zh-CN" w:bidi="ar-SA"/>
-              </w:rPr>
-            </w:pPr>
-            <w:r>
-              <w:rPr>
-                <w:rFonts w:hint="eastAsia"/>
-                <w:lang w:val="en-US" w:eastAsia="zh-CN"/>
-              </w:rPr>
-              <w:t>String</w:t>
-            </w:r>
-          </w:p>
-        </w:tc>
-        <w:tc>
-          <w:tcPr>
-            <w:tcW w:w="0" w:type="auto"/>
-            <w:vAlign w:val="center"/>
-          </w:tcPr>
-          <w:p>
-            <w:pPr>
-              <w:jc w:val="both"/>
-              <w:rPr>
-                <w:rFonts w:hint="default" w:ascii="华文中宋" w:hAnsi="华文中宋" w:eastAsia="华文中宋" w:cs="华文中宋"/>
-                <w:b/>
-                <w:bCs/>
-                <w:color w:val="ED7D31" w:themeColor="accent2"/>
-                <w:kern w:val="2"/>
-                <w:sz w:val="21"/>
-                <w:szCs w:val="21"/>
-                <w:vertAlign w:val="baseline"/>
-                <w:lang w:val="en-US" w:eastAsia="zh-CN" w:bidi="ar-SA"/>
-                <w14:textFill>
-                  <w14:solidFill>
-                    <w14:schemeClr w14:val="accent2"/>
-                  </w14:solidFill>
-                </w14:textFill>
-              </w:rPr>
-            </w:pPr>
-            <w:r>
-              <w:rPr>
-                <w:rStyle w:val="18"/>
-                <w:rFonts w:hint="eastAsia"/>
-                <w:lang w:val="en-US" w:eastAsia="zh-CN"/>
-              </w:rPr>
-              <w:t>字符串</w:t>
-            </w:r>
-            <w:r>
-              <w:rPr>
-                <w:rFonts w:hint="eastAsia" w:ascii="华文中宋" w:hAnsi="华文中宋" w:eastAsia="华文中宋" w:cs="华文中宋"/>
-                <w:b/>
-                <w:bCs/>
-                <w:color w:val="ED7D31" w:themeColor="accent2"/>
-                <w:kern w:val="2"/>
-                <w:sz w:val="21"/>
-                <w:szCs w:val="21"/>
-                <w:vertAlign w:val="baseline"/>
-                <w:lang w:val="en-US" w:eastAsia="zh-CN" w:bidi="ar-SA"/>
-                <w14:textFill>
-                  <w14:solidFill>
-                    <w14:schemeClr w14:val="accent2"/>
-                  </w14:solidFill>
-                </w14:textFill>
-              </w:rPr>
-              <w:t xml:space="preserve"> </w:t>
-            </w:r>
-          </w:p>
-        </w:tc>
-      </w:tr>
-      <w:tr>
-        <w:tblPrEx>
-          <w:tblBorders>
-            <w:top w:val="single" w:color="auto" w:sz="4" w:space="0"/>
-            <w:left w:val="single" w:color="auto" w:sz="4" w:space="0"/>
-            <w:bottom w:val="single" w:color="auto" w:sz="4" w:space="0"/>
-            <w:right w:val="single" w:color="auto" w:sz="4" w:space="0"/>
-            <w:insideH w:val="single" w:color="auto" w:sz="4" w:space="0"/>
-            <w:insideV w:val="single" w:color="auto" w:sz="4" w:space="0"/>
-          </w:tblBorders>
-          <w:tblCellMar>
-            <w:top w:w="0" w:type="dxa"/>
-            <w:left w:w="108" w:type="dxa"/>
-            <w:bottom w:w="0" w:type="dxa"/>
-            <w:right w:w="108" w:type="dxa"/>
-          </w:tblCellMar>
-        </w:tblPrEx>
-        <w:tc>
-          <w:tcPr>
-            <w:tcW w:w="0" w:type="auto"/>
-            <w:vAlign w:val="center"/>
-          </w:tcPr>
-          <w:p>
-            <w:pPr>
-              <w:pStyle w:val="17"/>
-              <w:bidi w:val="0"/>
-              <w:jc w:val="both"/>
-              <w:rPr>
-                <w:rFonts w:hint="eastAsia" w:ascii="华文中宋" w:hAnsi="华文中宋" w:eastAsia="华文中宋" w:cstheme="minorBidi"/>
-                <w:b/>
-                <w:color w:val="FF0000"/>
-                <w:kern w:val="2"/>
-                <w:sz w:val="21"/>
-                <w:szCs w:val="21"/>
-                <w:lang w:val="en-US" w:eastAsia="zh-CN" w:bidi="ar-SA"/>
-              </w:rPr>
-            </w:pPr>
-            <w:r>
-              <w:rPr>
-                <w:rFonts w:hint="eastAsia" w:cs="华文中宋"/>
-                <w:b/>
-                <w:bCs/>
-                <w:color w:val="ED7D31" w:themeColor="accent2"/>
-                <w:kern w:val="2"/>
-                <w:sz w:val="21"/>
-                <w:szCs w:val="21"/>
-                <w:vertAlign w:val="baseline"/>
-                <w:lang w:val="en-US" w:eastAsia="zh-CN" w:bidi="ar-SA"/>
-                <w14:textFill>
-                  <w14:solidFill>
-                    <w14:schemeClr w14:val="accent2"/>
-                  </w14:solidFill>
-                </w14:textFill>
-              </w:rPr>
-              <w:t>属性</w:t>
-            </w:r>
-          </w:p>
-        </w:tc>
-        <w:tc>
-          <w:tcPr>
-            <w:tcW w:w="0" w:type="auto"/>
-            <w:vAlign w:val="center"/>
-          </w:tcPr>
-          <w:p>
-            <w:pPr>
-              <w:pStyle w:val="17"/>
-              <w:bidi w:val="0"/>
-              <w:jc w:val="both"/>
-              <w:rPr>
-                <w:rFonts w:hint="eastAsia" w:ascii="华文中宋" w:hAnsi="华文中宋" w:eastAsia="华文中宋" w:cstheme="minorBidi"/>
-                <w:b/>
-                <w:color w:val="FF0000"/>
-                <w:kern w:val="2"/>
-                <w:sz w:val="21"/>
-                <w:szCs w:val="21"/>
-                <w:lang w:val="en-US" w:eastAsia="zh-CN" w:bidi="ar-SA"/>
-              </w:rPr>
-            </w:pPr>
-            <w:r>
-              <w:rPr>
-                <w:rFonts w:hint="eastAsia"/>
-                <w:lang w:val="en-US" w:eastAsia="zh-CN"/>
-              </w:rPr>
-              <w:t>data</w:t>
-            </w:r>
-          </w:p>
-        </w:tc>
-        <w:tc>
-          <w:tcPr>
-            <w:tcW w:w="0" w:type="auto"/>
-            <w:vAlign w:val="center"/>
-          </w:tcPr>
-          <w:p>
-            <w:pPr>
-              <w:jc w:val="both"/>
-              <w:rPr>
-                <w:rFonts w:hint="eastAsia" w:ascii="华文中宋" w:hAnsi="华文中宋" w:eastAsia="华文中宋" w:cstheme="minorBidi"/>
-                <w:b/>
-                <w:color w:val="EA82E5"/>
-                <w:kern w:val="2"/>
-                <w:sz w:val="21"/>
-                <w:szCs w:val="21"/>
-                <w:lang w:val="en-US" w:eastAsia="zh-CN" w:bidi="ar-SA"/>
-              </w:rPr>
-            </w:pPr>
-            <w:r>
-              <w:rPr>
-                <w:rStyle w:val="18"/>
-                <w:rFonts w:hint="eastAsia"/>
-                <w:lang w:val="en-US" w:eastAsia="zh-CN"/>
-              </w:rPr>
-              <w:t>数据</w:t>
-            </w:r>
-          </w:p>
-        </w:tc>
-      </w:tr>
-    </w:tbl>
-    <w:p>
-      <w:pPr>
-        <w:rPr>
-          <w:rFonts w:cs="华文中宋"/>
-          <w:bCs/>
-          <w:color w:val="FF0000"/>
-          <w:spacing w:val="7"/>
-        </w:rPr>
-      </w:pPr>
-    </w:p>
-    <w:p>
-      <w:pPr>
-        <w:rPr>
-          <w:rFonts w:cs="华文中宋"/>
-          <w:bCs/>
-          <w:color w:val="FF0000"/>
-          <w:spacing w:val="7"/>
-        </w:rPr>
-      </w:pPr>
-    </w:p>
-    <w:p>
-      <w:pPr>
-        <w:pStyle w:val="3"/>
-        <w:bidi w:val="0"/>
-        <w:rPr>
-          <w:rFonts w:hint="eastAsia"/>
-          <w:lang w:val="en-US" w:eastAsia="zh-CN"/>
-        </w:rPr>
-      </w:pPr>
-      <w:r>
-        <w:rPr>
-          <w:rFonts w:hint="eastAsia"/>
-          <w:lang w:val="en-US" w:eastAsia="zh-CN"/>
-        </w:rPr>
-        <w:t>服务*_srvs.srv：</w:t>
-      </w:r>
-    </w:p>
-    <w:p>
-      <w:pPr>
-        <w:pStyle w:val="4"/>
-        <w:bidi w:val="0"/>
-        <w:rPr>
-          <w:rFonts w:hint="eastAsia"/>
-          <w:lang w:val="en-US" w:eastAsia="zh-CN"/>
-        </w:rPr>
-      </w:pPr>
-      <w:r>
-        <w:rPr>
-          <w:rFonts w:hint="eastAsia"/>
-          <w:lang w:val="en-US" w:eastAsia="zh-CN"/>
-        </w:rPr>
-        <w:t>标准std_srvs.srv：</w:t>
-      </w:r>
-    </w:p>
-    <w:tbl>
-      <w:tblPr>
-        <w:tblStyle w:val="11"/>
-        <w:tblW w:w="0" w:type="auto"/>
-        <w:tblInd w:w="0" w:type="dxa"/>
-        <w:tblBorders>
-          <w:top w:val="single" w:color="auto" w:sz="4" w:space="0"/>
-          <w:left w:val="single" w:color="auto" w:sz="4" w:space="0"/>
-          <w:bottom w:val="single" w:color="auto" w:sz="4" w:space="0"/>
-          <w:right w:val="single" w:color="auto" w:sz="4" w:space="0"/>
-          <w:insideH w:val="single" w:color="auto" w:sz="4" w:space="0"/>
-          <w:insideV w:val="single" w:color="auto" w:sz="4" w:space="0"/>
-        </w:tblBorders>
-        <w:tblLayout w:type="autofit"/>
-        <w:tblCellMar>
-          <w:top w:w="0" w:type="dxa"/>
-          <w:left w:w="108" w:type="dxa"/>
-          <w:bottom w:w="0" w:type="dxa"/>
-          <w:right w:w="108" w:type="dxa"/>
-        </w:tblCellMar>
-      </w:tblPr>
-      <w:tblGrid>
-        <w:gridCol w:w="637"/>
-        <w:gridCol w:w="1193"/>
-        <w:gridCol w:w="847"/>
-      </w:tblGrid>
-      <w:tr>
-        <w:tblPrEx>
-          <w:tblBorders>
-            <w:top w:val="single" w:color="auto" w:sz="4" w:space="0"/>
-            <w:left w:val="single" w:color="auto" w:sz="4" w:space="0"/>
-            <w:bottom w:val="single" w:color="auto" w:sz="4" w:space="0"/>
-            <w:right w:val="single" w:color="auto" w:sz="4" w:space="0"/>
-            <w:insideH w:val="single" w:color="auto" w:sz="4" w:space="0"/>
-            <w:insideV w:val="single" w:color="auto" w:sz="4" w:space="0"/>
-          </w:tblBorders>
-          <w:tblCellMar>
-            <w:top w:w="0" w:type="dxa"/>
-            <w:left w:w="108" w:type="dxa"/>
-            <w:bottom w:w="0" w:type="dxa"/>
-            <w:right w:w="108" w:type="dxa"/>
-          </w:tblCellMar>
-        </w:tblPrEx>
-        <w:tc>
-          <w:tcPr>
-            <w:tcW w:w="0" w:type="auto"/>
-            <w:gridSpan w:val="2"/>
-            <w:vAlign w:val="center"/>
-          </w:tcPr>
-          <w:p>
-            <w:pPr>
-              <w:pStyle w:val="17"/>
-              <w:bidi w:val="0"/>
-              <w:jc w:val="both"/>
-              <w:rPr>
-                <w:rFonts w:hint="default"/>
-                <w:lang w:val="en-US" w:eastAsia="zh-CN"/>
-              </w:rPr>
-            </w:pPr>
-            <w:r>
-              <w:rPr>
-                <w:rFonts w:hint="eastAsia"/>
-                <w:lang w:val="en-US" w:eastAsia="zh-CN"/>
-              </w:rPr>
-              <w:t>Empty</w:t>
-            </w:r>
-          </w:p>
-        </w:tc>
-        <w:tc>
-          <w:tcPr>
-            <w:tcW w:w="0" w:type="auto"/>
-            <w:vAlign w:val="center"/>
-          </w:tcPr>
-          <w:p>
-            <w:pPr>
-              <w:jc w:val="both"/>
-              <w:rPr>
-                <w:rStyle w:val="18"/>
-                <w:rFonts w:hint="default"/>
-                <w:lang w:val="en-US" w:eastAsia="zh-CN"/>
-              </w:rPr>
-            </w:pPr>
-            <w:r>
-              <w:rPr>
-                <w:rStyle w:val="18"/>
-                <w:rFonts w:hint="eastAsia"/>
-                <w:lang w:val="en-US" w:eastAsia="zh-CN"/>
-              </w:rPr>
-              <w:t>空服务</w:t>
-            </w:r>
-          </w:p>
-        </w:tc>
-      </w:tr>
-      <w:tr>
-        <w:tblPrEx>
-          <w:tblBorders>
-            <w:top w:val="single" w:color="auto" w:sz="4" w:space="0"/>
-            <w:left w:val="single" w:color="auto" w:sz="4" w:space="0"/>
-            <w:bottom w:val="single" w:color="auto" w:sz="4" w:space="0"/>
-            <w:right w:val="single" w:color="auto" w:sz="4" w:space="0"/>
-            <w:insideH w:val="single" w:color="auto" w:sz="4" w:space="0"/>
-            <w:insideV w:val="single" w:color="auto" w:sz="4" w:space="0"/>
-          </w:tblBorders>
-          <w:tblCellMar>
-            <w:top w:w="0" w:type="dxa"/>
-            <w:left w:w="108" w:type="dxa"/>
-            <w:bottom w:w="0" w:type="dxa"/>
-            <w:right w:w="108" w:type="dxa"/>
-          </w:tblCellMar>
-        </w:tblPrEx>
-        <w:tc>
-          <w:tcPr>
-            <w:tcW w:w="0" w:type="auto"/>
-            <w:vMerge w:val="restart"/>
-            <w:vAlign w:val="center"/>
-          </w:tcPr>
-          <w:p>
-            <w:pPr>
-              <w:pStyle w:val="17"/>
-              <w:bidi w:val="0"/>
-              <w:jc w:val="both"/>
-              <w:rPr>
-                <w:rFonts w:hint="default"/>
-                <w:lang w:val="en-US" w:eastAsia="zh-CN"/>
-              </w:rPr>
-            </w:pPr>
-            <w:r>
-              <w:rPr>
-                <w:rFonts w:hint="eastAsia" w:cs="华文中宋"/>
-                <w:b/>
-                <w:bCs/>
-                <w:color w:val="ED7D31" w:themeColor="accent2"/>
-                <w:kern w:val="2"/>
-                <w:sz w:val="21"/>
-                <w:szCs w:val="21"/>
-                <w:vertAlign w:val="baseline"/>
-                <w:lang w:val="en-US" w:eastAsia="zh-CN" w:bidi="ar-SA"/>
-                <w14:textFill>
-                  <w14:solidFill>
-                    <w14:schemeClr w14:val="accent2"/>
-                  </w14:solidFill>
-                </w14:textFill>
-              </w:rPr>
-              <w:t>属性</w:t>
-            </w:r>
-          </w:p>
-        </w:tc>
-        <w:tc>
-          <w:tcPr>
-            <w:tcW w:w="0" w:type="auto"/>
-            <w:vAlign w:val="center"/>
-          </w:tcPr>
-          <w:p>
-            <w:pPr>
-              <w:pStyle w:val="17"/>
-              <w:bidi w:val="0"/>
-              <w:jc w:val="both"/>
-              <w:rPr>
-                <w:rFonts w:hint="default"/>
-                <w:lang w:val="en-US" w:eastAsia="zh-CN"/>
-              </w:rPr>
-            </w:pPr>
-            <w:r>
-              <w:rPr>
-                <w:rFonts w:hint="eastAsia"/>
-                <w:lang w:val="en-US" w:eastAsia="zh-CN"/>
-              </w:rPr>
-              <w:t>Request</w:t>
-            </w:r>
-          </w:p>
-        </w:tc>
-        <w:tc>
-          <w:tcPr>
-            <w:tcW w:w="0" w:type="auto"/>
-            <w:vAlign w:val="center"/>
-          </w:tcPr>
-          <w:p>
-            <w:pPr>
-              <w:jc w:val="both"/>
-              <w:rPr>
-                <w:rStyle w:val="18"/>
-                <w:rFonts w:hint="default"/>
-                <w:lang w:val="en-US" w:eastAsia="zh-CN"/>
-              </w:rPr>
-            </w:pPr>
-            <w:r>
-              <w:rPr>
-                <w:rStyle w:val="18"/>
-                <w:rFonts w:hint="eastAsia"/>
-                <w:lang w:val="en-US" w:eastAsia="zh-CN"/>
-              </w:rPr>
-              <w:t>请求</w:t>
-            </w:r>
-          </w:p>
-        </w:tc>
-      </w:tr>
-      <w:tr>
-        <w:tblPrEx>
-          <w:tblBorders>
-            <w:top w:val="single" w:color="auto" w:sz="4" w:space="0"/>
-            <w:left w:val="single" w:color="auto" w:sz="4" w:space="0"/>
-            <w:bottom w:val="single" w:color="auto" w:sz="4" w:space="0"/>
-            <w:right w:val="single" w:color="auto" w:sz="4" w:space="0"/>
-            <w:insideH w:val="single" w:color="auto" w:sz="4" w:space="0"/>
-            <w:insideV w:val="single" w:color="auto" w:sz="4" w:space="0"/>
-          </w:tblBorders>
-          <w:tblCellMar>
-            <w:top w:w="0" w:type="dxa"/>
-            <w:left w:w="108" w:type="dxa"/>
-            <w:bottom w:w="0" w:type="dxa"/>
-            <w:right w:w="108" w:type="dxa"/>
-          </w:tblCellMar>
-        </w:tblPrEx>
-        <w:tc>
-          <w:tcPr>
-            <w:tcW w:w="0" w:type="auto"/>
-            <w:vMerge w:val="continue"/>
-            <w:vAlign w:val="center"/>
-          </w:tcPr>
-          <w:p>
-            <w:pPr>
-              <w:pStyle w:val="17"/>
-              <w:bidi w:val="0"/>
-              <w:jc w:val="both"/>
-              <w:rPr>
-                <w:rFonts w:hint="eastAsia" w:cs="华文中宋"/>
-                <w:b/>
-                <w:bCs/>
-                <w:color w:val="ED7D31" w:themeColor="accent2"/>
-                <w:kern w:val="2"/>
-                <w:sz w:val="21"/>
-                <w:szCs w:val="21"/>
-                <w:vertAlign w:val="baseline"/>
-                <w:lang w:val="en-US" w:eastAsia="zh-CN" w:bidi="ar-SA"/>
-                <w14:textFill>
-                  <w14:solidFill>
-                    <w14:schemeClr w14:val="accent2"/>
-                  </w14:solidFill>
-                </w14:textFill>
-              </w:rPr>
-            </w:pPr>
-          </w:p>
-        </w:tc>
-        <w:tc>
-          <w:tcPr>
-            <w:tcW w:w="0" w:type="auto"/>
-            <w:vAlign w:val="center"/>
-          </w:tcPr>
-          <w:p>
-            <w:pPr>
-              <w:pStyle w:val="17"/>
-              <w:bidi w:val="0"/>
-              <w:jc w:val="both"/>
-              <w:rPr>
-                <w:rFonts w:hint="default"/>
-                <w:lang w:val="en-US" w:eastAsia="zh-CN"/>
-              </w:rPr>
-            </w:pPr>
-            <w:r>
-              <w:rPr>
-                <w:rFonts w:hint="eastAsia"/>
-                <w:lang w:val="en-US" w:eastAsia="zh-CN"/>
-              </w:rPr>
-              <w:t>Response</w:t>
-            </w:r>
-          </w:p>
-        </w:tc>
-        <w:tc>
-          <w:tcPr>
-            <w:tcW w:w="0" w:type="auto"/>
-            <w:vAlign w:val="center"/>
-          </w:tcPr>
-          <w:p>
-            <w:pPr>
-              <w:jc w:val="both"/>
-              <w:rPr>
-                <w:rStyle w:val="18"/>
-                <w:rFonts w:hint="default"/>
-                <w:lang w:val="en-US" w:eastAsia="zh-CN"/>
-              </w:rPr>
-            </w:pPr>
-            <w:r>
-              <w:rPr>
-                <w:rStyle w:val="18"/>
-                <w:rFonts w:hint="eastAsia"/>
-                <w:lang w:val="en-US" w:eastAsia="zh-CN"/>
-              </w:rPr>
-              <w:t>响应</w:t>
-            </w:r>
-          </w:p>
-        </w:tc>
-      </w:tr>
-    </w:tbl>
-    <w:p>
-      <w:pPr>
-        <w:rPr>
-          <w:rFonts w:cs="华文中宋"/>
-          <w:bCs/>
-          <w:color w:val="FF0000"/>
-          <w:spacing w:val="7"/>
-        </w:rPr>
-      </w:pPr>
-    </w:p>
-    <w:p>
-      <w:pPr>
-        <w:rPr>
-          <w:rFonts w:cs="华文中宋"/>
-          <w:bCs/>
-          <w:color w:val="FF0000"/>
-          <w:spacing w:val="7"/>
-        </w:rPr>
-      </w:pPr>
-    </w:p>
-    <w:p>
-      <w:pPr>
         <w:pStyle w:val="2"/>
         <w:bidi w:val="0"/>
         <w:rPr>
@@ -34480,16 +33827,7 @@
           <w:rFonts w:hint="eastAsia"/>
           <w:lang w:val="en-US" w:eastAsia="zh-CN"/>
         </w:rPr>
-        <w:t>通信</w:t>
-      </w:r>
-      <w:bookmarkStart w:id="27" w:name="_GoBack"/>
-      <w:bookmarkEnd w:id="27"/>
-      <w:r>
-        <w:rPr>
-          <w:rFonts w:hint="eastAsia"/>
-          <w:lang w:val="en-US" w:eastAsia="zh-CN"/>
-        </w:rPr>
-        <w:t>rospy：</w:t>
+        <w:t>通信rospy：</w:t>
       </w:r>
     </w:p>
     <w:tbl>
@@ -36633,316 +35971,8 @@
           <w:spacing w:val="7"/>
         </w:rPr>
       </w:pPr>
-    </w:p>
-    <w:p>
-      <w:pPr>
-        <w:rPr>
-          <w:rFonts w:cs="华文中宋"/>
-          <w:bCs/>
-          <w:color w:val="FF0000"/>
-          <w:spacing w:val="7"/>
-        </w:rPr>
-      </w:pPr>
-    </w:p>
-    <w:p>
-      <w:pPr>
-        <w:pStyle w:val="3"/>
-        <w:bidi w:val="0"/>
-        <w:rPr>
-          <w:rFonts w:hint="default"/>
-          <w:lang w:val="en-US" w:eastAsia="zh-CN"/>
-        </w:rPr>
-      </w:pPr>
-      <w:r>
-        <w:rPr>
-          <w:rFonts w:hint="eastAsia"/>
-          <w:lang w:val="en-US" w:eastAsia="zh-CN"/>
-        </w:rPr>
-        <w:t>消息*_msgs.msg：</w:t>
-      </w:r>
-    </w:p>
-    <w:p>
-      <w:pPr>
-        <w:pStyle w:val="4"/>
-        <w:bidi w:val="0"/>
-        <w:rPr>
-          <w:rFonts w:hint="default"/>
-          <w:lang w:val="en-US" w:eastAsia="zh-CN"/>
-        </w:rPr>
-      </w:pPr>
-      <w:r>
-        <w:rPr>
-          <w:rFonts w:hint="eastAsia"/>
-          <w:lang w:val="en-US" w:eastAsia="zh-CN"/>
-        </w:rPr>
-        <w:t>标准std_msgs.msg：</w:t>
-      </w:r>
-    </w:p>
-    <w:tbl>
-      <w:tblPr>
-        <w:tblStyle w:val="11"/>
-        <w:tblW w:w="0" w:type="auto"/>
-        <w:tblInd w:w="0" w:type="dxa"/>
-        <w:tblBorders>
-          <w:top w:val="single" w:color="auto" w:sz="4" w:space="0"/>
-          <w:left w:val="single" w:color="auto" w:sz="4" w:space="0"/>
-          <w:bottom w:val="single" w:color="auto" w:sz="4" w:space="0"/>
-          <w:right w:val="single" w:color="auto" w:sz="4" w:space="0"/>
-          <w:insideH w:val="single" w:color="auto" w:sz="4" w:space="0"/>
-          <w:insideV w:val="single" w:color="auto" w:sz="4" w:space="0"/>
-        </w:tblBorders>
-        <w:tblLayout w:type="autofit"/>
-        <w:tblCellMar>
-          <w:top w:w="0" w:type="dxa"/>
-          <w:left w:w="108" w:type="dxa"/>
-          <w:bottom w:w="0" w:type="dxa"/>
-          <w:right w:w="108" w:type="dxa"/>
-        </w:tblCellMar>
-      </w:tblPr>
-      <w:tblGrid>
-        <w:gridCol w:w="637"/>
-        <w:gridCol w:w="671"/>
-        <w:gridCol w:w="847"/>
-      </w:tblGrid>
-      <w:tr>
-        <w:tblPrEx>
-          <w:tblBorders>
-            <w:top w:val="single" w:color="auto" w:sz="4" w:space="0"/>
-            <w:left w:val="single" w:color="auto" w:sz="4" w:space="0"/>
-            <w:bottom w:val="single" w:color="auto" w:sz="4" w:space="0"/>
-            <w:right w:val="single" w:color="auto" w:sz="4" w:space="0"/>
-            <w:insideH w:val="single" w:color="auto" w:sz="4" w:space="0"/>
-            <w:insideV w:val="single" w:color="auto" w:sz="4" w:space="0"/>
-          </w:tblBorders>
-          <w:tblCellMar>
-            <w:top w:w="0" w:type="dxa"/>
-            <w:left w:w="108" w:type="dxa"/>
-            <w:bottom w:w="0" w:type="dxa"/>
-            <w:right w:w="108" w:type="dxa"/>
-          </w:tblCellMar>
-        </w:tblPrEx>
-        <w:tc>
-          <w:tcPr>
-            <w:tcW w:w="0" w:type="auto"/>
-            <w:gridSpan w:val="2"/>
-            <w:vAlign w:val="center"/>
-          </w:tcPr>
-          <w:p>
-            <w:pPr>
-              <w:pStyle w:val="17"/>
-              <w:bidi w:val="0"/>
-              <w:jc w:val="both"/>
-              <w:rPr>
-                <w:rFonts w:hint="default" w:ascii="华文中宋" w:hAnsi="华文中宋" w:eastAsia="华文中宋" w:cs="华文中宋"/>
-                <w:b/>
-                <w:bCs/>
-                <w:color w:val="FF0000"/>
-                <w:kern w:val="2"/>
-                <w:sz w:val="21"/>
-                <w:szCs w:val="21"/>
-                <w:lang w:val="en-US" w:eastAsia="zh-CN" w:bidi="ar-SA"/>
-              </w:rPr>
-            </w:pPr>
-            <w:r>
-              <w:rPr>
-                <w:rFonts w:hint="eastAsia"/>
-                <w:lang w:val="en-US" w:eastAsia="zh-CN"/>
-              </w:rPr>
-              <w:t>String</w:t>
-            </w:r>
-          </w:p>
-        </w:tc>
-        <w:tc>
-          <w:tcPr>
-            <w:tcW w:w="0" w:type="auto"/>
-            <w:vAlign w:val="center"/>
-          </w:tcPr>
-          <w:p>
-            <w:pPr>
-              <w:jc w:val="both"/>
-              <w:rPr>
-                <w:rFonts w:hint="default" w:ascii="华文中宋" w:hAnsi="华文中宋" w:eastAsia="华文中宋" w:cs="华文中宋"/>
-                <w:b/>
-                <w:bCs/>
-                <w:color w:val="ED7D31" w:themeColor="accent2"/>
-                <w:kern w:val="2"/>
-                <w:sz w:val="21"/>
-                <w:szCs w:val="21"/>
-                <w:vertAlign w:val="baseline"/>
-                <w:lang w:val="en-US" w:eastAsia="zh-CN" w:bidi="ar-SA"/>
-                <w14:textFill>
-                  <w14:solidFill>
-                    <w14:schemeClr w14:val="accent2"/>
-                  </w14:solidFill>
-                </w14:textFill>
-              </w:rPr>
-            </w:pPr>
-            <w:r>
-              <w:rPr>
-                <w:rStyle w:val="18"/>
-                <w:rFonts w:hint="eastAsia"/>
-                <w:lang w:val="en-US" w:eastAsia="zh-CN"/>
-              </w:rPr>
-              <w:t>字符串</w:t>
-            </w:r>
-            <w:r>
-              <w:rPr>
-                <w:rFonts w:hint="eastAsia" w:ascii="华文中宋" w:hAnsi="华文中宋" w:eastAsia="华文中宋" w:cs="华文中宋"/>
-                <w:b/>
-                <w:bCs/>
-                <w:color w:val="ED7D31" w:themeColor="accent2"/>
-                <w:kern w:val="2"/>
-                <w:sz w:val="21"/>
-                <w:szCs w:val="21"/>
-                <w:vertAlign w:val="baseline"/>
-                <w:lang w:val="en-US" w:eastAsia="zh-CN" w:bidi="ar-SA"/>
-                <w14:textFill>
-                  <w14:solidFill>
-                    <w14:schemeClr w14:val="accent2"/>
-                  </w14:solidFill>
-                </w14:textFill>
-              </w:rPr>
-              <w:t xml:space="preserve"> </w:t>
-            </w:r>
-          </w:p>
-        </w:tc>
-      </w:tr>
-      <w:tr>
-        <w:tblPrEx>
-          <w:tblBorders>
-            <w:top w:val="single" w:color="auto" w:sz="4" w:space="0"/>
-            <w:left w:val="single" w:color="auto" w:sz="4" w:space="0"/>
-            <w:bottom w:val="single" w:color="auto" w:sz="4" w:space="0"/>
-            <w:right w:val="single" w:color="auto" w:sz="4" w:space="0"/>
-            <w:insideH w:val="single" w:color="auto" w:sz="4" w:space="0"/>
-            <w:insideV w:val="single" w:color="auto" w:sz="4" w:space="0"/>
-          </w:tblBorders>
-          <w:tblCellMar>
-            <w:top w:w="0" w:type="dxa"/>
-            <w:left w:w="108" w:type="dxa"/>
-            <w:bottom w:w="0" w:type="dxa"/>
-            <w:right w:w="108" w:type="dxa"/>
-          </w:tblCellMar>
-        </w:tblPrEx>
-        <w:tc>
-          <w:tcPr>
-            <w:tcW w:w="0" w:type="auto"/>
-            <w:vAlign w:val="center"/>
-          </w:tcPr>
-          <w:p>
-            <w:pPr>
-              <w:pStyle w:val="17"/>
-              <w:bidi w:val="0"/>
-              <w:jc w:val="both"/>
-              <w:rPr>
-                <w:rFonts w:hint="eastAsia" w:ascii="华文中宋" w:hAnsi="华文中宋" w:eastAsia="华文中宋" w:cstheme="minorBidi"/>
-                <w:b/>
-                <w:color w:val="FF0000"/>
-                <w:kern w:val="2"/>
-                <w:sz w:val="21"/>
-                <w:szCs w:val="21"/>
-                <w:lang w:val="en-US" w:eastAsia="zh-CN" w:bidi="ar-SA"/>
-              </w:rPr>
-            </w:pPr>
-            <w:r>
-              <w:rPr>
-                <w:rFonts w:hint="eastAsia" w:cs="华文中宋"/>
-                <w:b/>
-                <w:bCs/>
-                <w:color w:val="ED7D31" w:themeColor="accent2"/>
-                <w:kern w:val="2"/>
-                <w:sz w:val="21"/>
-                <w:szCs w:val="21"/>
-                <w:vertAlign w:val="baseline"/>
-                <w:lang w:val="en-US" w:eastAsia="zh-CN" w:bidi="ar-SA"/>
-                <w14:textFill>
-                  <w14:solidFill>
-                    <w14:schemeClr w14:val="accent2"/>
-                  </w14:solidFill>
-                </w14:textFill>
-              </w:rPr>
-              <w:t>属性</w:t>
-            </w:r>
-          </w:p>
-        </w:tc>
-        <w:tc>
-          <w:tcPr>
-            <w:tcW w:w="0" w:type="auto"/>
-            <w:vAlign w:val="center"/>
-          </w:tcPr>
-          <w:p>
-            <w:pPr>
-              <w:pStyle w:val="17"/>
-              <w:bidi w:val="0"/>
-              <w:jc w:val="both"/>
-              <w:rPr>
-                <w:rFonts w:hint="eastAsia" w:ascii="华文中宋" w:hAnsi="华文中宋" w:eastAsia="华文中宋" w:cstheme="minorBidi"/>
-                <w:b/>
-                <w:color w:val="FF0000"/>
-                <w:kern w:val="2"/>
-                <w:sz w:val="21"/>
-                <w:szCs w:val="21"/>
-                <w:lang w:val="en-US" w:eastAsia="zh-CN" w:bidi="ar-SA"/>
-              </w:rPr>
-            </w:pPr>
-            <w:r>
-              <w:rPr>
-                <w:rFonts w:hint="eastAsia"/>
-                <w:lang w:val="en-US" w:eastAsia="zh-CN"/>
-              </w:rPr>
-              <w:t>data</w:t>
-            </w:r>
-          </w:p>
-        </w:tc>
-        <w:tc>
-          <w:tcPr>
-            <w:tcW w:w="0" w:type="auto"/>
-            <w:vAlign w:val="center"/>
-          </w:tcPr>
-          <w:p>
-            <w:pPr>
-              <w:jc w:val="both"/>
-              <w:rPr>
-                <w:rFonts w:hint="eastAsia" w:ascii="华文中宋" w:hAnsi="华文中宋" w:eastAsia="华文中宋" w:cstheme="minorBidi"/>
-                <w:b/>
-                <w:color w:val="EA82E5"/>
-                <w:kern w:val="2"/>
-                <w:sz w:val="21"/>
-                <w:szCs w:val="21"/>
-                <w:lang w:val="en-US" w:eastAsia="zh-CN" w:bidi="ar-SA"/>
-              </w:rPr>
-            </w:pPr>
-            <w:r>
-              <w:rPr>
-                <w:rStyle w:val="18"/>
-                <w:rFonts w:hint="eastAsia"/>
-                <w:lang w:val="en-US" w:eastAsia="zh-CN"/>
-              </w:rPr>
-              <w:t>数据</w:t>
-            </w:r>
-          </w:p>
-        </w:tc>
-      </w:tr>
-    </w:tbl>
-    <w:p>
-      <w:pPr>
-        <w:rPr>
-          <w:rFonts w:cs="华文中宋"/>
-          <w:bCs/>
-          <w:color w:val="FF0000"/>
-          <w:spacing w:val="7"/>
-        </w:rPr>
-      </w:pPr>
-    </w:p>
-    <w:p>
-      <w:pPr>
-        <w:rPr>
-          <w:rFonts w:cs="华文中宋"/>
-          <w:bCs/>
-          <w:color w:val="FF0000"/>
-          <w:spacing w:val="7"/>
-        </w:rPr>
-      </w:pPr>
+      <w:bookmarkStart w:id="27" w:name="_GoBack"/>
+      <w:bookmarkEnd w:id="27"/>
     </w:p>
     <w:p>
       <w:pPr>
@@ -39599,12 +38629,6 @@
             <w:insideH w:val="single" w:color="auto" w:sz="4" w:space="0"/>
             <w:insideV w:val="single" w:color="auto" w:sz="4" w:space="0"/>
           </w:tblBorders>
-          <w:tblCellMar>
-            <w:top w:w="0" w:type="dxa"/>
-            <w:left w:w="108" w:type="dxa"/>
-            <w:bottom w:w="0" w:type="dxa"/>
-            <w:right w:w="108" w:type="dxa"/>
-          </w:tblCellMar>
         </w:tblPrEx>
         <w:tc>
           <w:tcPr>
@@ -40014,8 +39038,8 @@
           <w:spacing w:val="7"/>
         </w:rPr>
       </w:pPr>
-      <w:bookmarkStart w:id="21" w:name="_Toc20558"/>
-      <w:bookmarkStart w:id="22" w:name="_Toc6828"/>
+      <w:bookmarkStart w:id="21" w:name="_Toc6828"/>
+      <w:bookmarkStart w:id="22" w:name="_Toc20558"/>
       <w:r>
         <w:rPr>
           <w:rFonts w:hint="eastAsia" w:cs="华文中宋"/>

</xml_diff>

<commit_message>
update on 2024-04-29 13:05:11.524363
</commit_message>
<xml_diff>
--- a/py 系统交互.docx
+++ b/py 系统交互.docx
@@ -18,8 +18,8 @@
           </w14:textFill>
         </w:rPr>
       </w:pPr>
-      <w:bookmarkStart w:id="0" w:name="_Toc1708"/>
-      <w:bookmarkStart w:id="1" w:name="_Toc12288"/>
+      <w:bookmarkStart w:id="0" w:name="_Toc12288"/>
+      <w:bookmarkStart w:id="1" w:name="_Toc1708"/>
       <w:r>
         <w:rPr>
           <w:rFonts w:hint="eastAsia" w:cs="华文中宋"/>
@@ -718,8 +718,8 @@
           </w14:textFill>
         </w:rPr>
       </w:pPr>
-      <w:bookmarkStart w:id="2" w:name="_Toc22979"/>
-      <w:bookmarkStart w:id="3" w:name="_Toc30515"/>
+      <w:bookmarkStart w:id="2" w:name="_Toc30515"/>
+      <w:bookmarkStart w:id="3" w:name="_Toc22979"/>
       <w:r>
         <w:rPr>
           <w:rFonts w:hint="eastAsia" w:cs="华文中宋"/>
@@ -5592,8 +5592,8 @@
           </w14:textFill>
         </w:rPr>
       </w:pPr>
-      <w:bookmarkStart w:id="6" w:name="_Toc31407"/>
-      <w:bookmarkStart w:id="7" w:name="_Toc27725"/>
+      <w:bookmarkStart w:id="6" w:name="_Toc27725"/>
+      <w:bookmarkStart w:id="7" w:name="_Toc31407"/>
       <w:r>
         <w:rPr>
           <w:rFonts w:hint="eastAsia" w:cs="华文中宋"/>
@@ -12105,8 +12105,8 @@
           </w14:textFill>
         </w:rPr>
       </w:pPr>
-      <w:bookmarkStart w:id="8" w:name="_Toc28515"/>
-      <w:bookmarkStart w:id="9" w:name="_Toc14497"/>
+      <w:bookmarkStart w:id="8" w:name="_Toc14497"/>
+      <w:bookmarkStart w:id="9" w:name="_Toc28515"/>
       <w:r>
         <w:rPr>
           <w:rFonts w:hint="eastAsia" w:cs="华文中宋"/>
@@ -16021,6 +16021,12 @@
             <w:insideH w:val="single" w:color="auto" w:sz="4" w:space="0"/>
             <w:insideV w:val="single" w:color="auto" w:sz="4" w:space="0"/>
           </w:tblBorders>
+          <w:tblCellMar>
+            <w:top w:w="0" w:type="dxa"/>
+            <w:left w:w="108" w:type="dxa"/>
+            <w:bottom w:w="0" w:type="dxa"/>
+            <w:right w:w="108" w:type="dxa"/>
+          </w:tblCellMar>
         </w:tblPrEx>
         <w:tc>
           <w:tcPr>
@@ -18961,6 +18967,12 @@
             <w:insideH w:val="single" w:color="auto" w:sz="4" w:space="0"/>
             <w:insideV w:val="single" w:color="auto" w:sz="4" w:space="0"/>
           </w:tblBorders>
+          <w:tblCellMar>
+            <w:top w:w="0" w:type="dxa"/>
+            <w:left w:w="108" w:type="dxa"/>
+            <w:bottom w:w="0" w:type="dxa"/>
+            <w:right w:w="108" w:type="dxa"/>
+          </w:tblCellMar>
         </w:tblPrEx>
         <w:tc>
           <w:tcPr>
@@ -22085,13 +22097,30 @@
                 <w:bCs/>
                 <w:color w:val="ED7D31" w:themeColor="accent2"/>
                 <w:spacing w:val="7"/>
-                <w14:textFill>
-                  <w14:solidFill>
-                    <w14:schemeClr w14:val="accent2"/>
-                  </w14:solidFill>
-                </w14:textFill>
-              </w:rPr>
-              <w:t>语句：</w:t>
+                <w:lang w:val="en-US" w:eastAsia="zh-CN"/>
+                <w14:textFill>
+                  <w14:solidFill>
+                    <w14:schemeClr w14:val="accent2"/>
+                  </w14:solidFill>
+                </w14:textFill>
+              </w:rPr>
+              <w:t>参数</w:t>
+            </w:r>
+            <w:bookmarkStart w:id="27" w:name="_GoBack"/>
+            <w:bookmarkEnd w:id="27"/>
+            <w:r>
+              <w:rPr>
+                <w:rFonts w:hint="eastAsia" w:cs="华文中宋"/>
+                <w:bCs/>
+                <w:color w:val="ED7D31" w:themeColor="accent2"/>
+                <w:spacing w:val="7"/>
+                <w14:textFill>
+                  <w14:solidFill>
+                    <w14:schemeClr w14:val="accent2"/>
+                  </w14:solidFill>
+                </w14:textFill>
+              </w:rPr>
+              <w:t>：</w:t>
             </w:r>
           </w:p>
         </w:tc>
@@ -22461,6 +22490,83 @@
                 </w14:textFill>
               </w:rPr>
               <w:t>到打包后的路径</w:t>
+            </w:r>
+          </w:p>
+        </w:tc>
+      </w:tr>
+      <w:tr>
+        <w:tblPrEx>
+          <w:tblBorders>
+            <w:top w:val="single" w:color="auto" w:sz="4" w:space="0"/>
+            <w:left w:val="single" w:color="auto" w:sz="4" w:space="0"/>
+            <w:bottom w:val="single" w:color="auto" w:sz="4" w:space="0"/>
+            <w:right w:val="single" w:color="auto" w:sz="4" w:space="0"/>
+            <w:insideH w:val="single" w:color="auto" w:sz="4" w:space="0"/>
+            <w:insideV w:val="single" w:color="auto" w:sz="4" w:space="0"/>
+          </w:tblBorders>
+          <w:tblCellMar>
+            <w:top w:w="0" w:type="dxa"/>
+            <w:left w:w="108" w:type="dxa"/>
+            <w:bottom w:w="0" w:type="dxa"/>
+            <w:right w:w="108" w:type="dxa"/>
+          </w:tblCellMar>
+        </w:tblPrEx>
+        <w:tc>
+          <w:tcPr>
+            <w:tcW w:w="0" w:type="auto"/>
+          </w:tcPr>
+          <w:p>
+            <w:pPr>
+              <w:jc w:val="left"/>
+              <w:rPr>
+                <w:rFonts w:hint="default" w:eastAsia="华文中宋" w:cs="华文中宋"/>
+                <w:bCs/>
+                <w:color w:val="FF0000"/>
+                <w:spacing w:val="7"/>
+                <w:lang w:val="en-US" w:eastAsia="zh-CN"/>
+              </w:rPr>
+            </w:pPr>
+            <w:r>
+              <w:rPr>
+                <w:rFonts w:hint="eastAsia" w:cs="华文中宋"/>
+                <w:bCs/>
+                <w:color w:val="FF0000"/>
+                <w:spacing w:val="7"/>
+                <w:lang w:val="en-US" w:eastAsia="zh-CN"/>
+              </w:rPr>
+              <w:t>--upx-dir &lt;dir&gt;</w:t>
+            </w:r>
+          </w:p>
+        </w:tc>
+        <w:tc>
+          <w:tcPr>
+            <w:tcW w:w="0" w:type="auto"/>
+          </w:tcPr>
+          <w:p>
+            <w:pPr>
+              <w:jc w:val="left"/>
+              <w:rPr>
+                <w:rFonts w:hint="default" w:eastAsia="华文中宋" w:cs="华文中宋"/>
+                <w:bCs/>
+                <w:color w:val="ED7D31" w:themeColor="accent2"/>
+                <w:spacing w:val="7"/>
+                <w:lang w:val="en-US" w:eastAsia="zh-CN"/>
+                <w14:textFill>
+                  <w14:solidFill>
+                    <w14:schemeClr w14:val="accent2"/>
+                  </w14:solidFill>
+                </w14:textFill>
+              </w:rPr>
+            </w:pPr>
+            <w:r>
+              <w:rPr>
+                <w:rFonts w:hint="eastAsia" w:cs="华文中宋"/>
+                <w:bCs/>
+                <w:color w:val="E182F1"/>
+                <w:spacing w:val="7"/>
+                <w:lang w:val="en-US" w:eastAsia="zh-CN"/>
+              </w:rPr>
+              <w:t>upx压缩</w:t>
             </w:r>
           </w:p>
         </w:tc>
@@ -23078,6 +23184,12 @@
             <w:insideH w:val="single" w:color="auto" w:sz="4" w:space="0"/>
             <w:insideV w:val="single" w:color="auto" w:sz="4" w:space="0"/>
           </w:tblBorders>
+          <w:tblCellMar>
+            <w:top w:w="0" w:type="dxa"/>
+            <w:left w:w="108" w:type="dxa"/>
+            <w:bottom w:w="0" w:type="dxa"/>
+            <w:right w:w="108" w:type="dxa"/>
+          </w:tblCellMar>
         </w:tblPrEx>
         <w:tc>
           <w:tcPr>
@@ -24823,6 +24935,12 @@
             <w:insideH w:val="single" w:color="auto" w:sz="4" w:space="0"/>
             <w:insideV w:val="single" w:color="auto" w:sz="4" w:space="0"/>
           </w:tblBorders>
+          <w:tblCellMar>
+            <w:top w:w="0" w:type="dxa"/>
+            <w:left w:w="108" w:type="dxa"/>
+            <w:bottom w:w="0" w:type="dxa"/>
+            <w:right w:w="108" w:type="dxa"/>
+          </w:tblCellMar>
         </w:tblPrEx>
         <w:tc>
           <w:tcPr>
@@ -25369,14 +25487,6 @@
       </w:tblGrid>
       <w:tr>
         <w:tblPrEx>
-          <w:tblBorders>
-            <w:top w:val="single" w:color="auto" w:sz="4" w:space="0"/>
-            <w:left w:val="single" w:color="auto" w:sz="4" w:space="0"/>
-            <w:bottom w:val="single" w:color="auto" w:sz="4" w:space="0"/>
-            <w:right w:val="single" w:color="auto" w:sz="4" w:space="0"/>
-            <w:insideH w:val="single" w:color="auto" w:sz="4" w:space="0"/>
-            <w:insideV w:val="single" w:color="auto" w:sz="4" w:space="0"/>
-          </w:tblBorders>
           <w:tblCellMar>
             <w:top w:w="0" w:type="dxa"/>
             <w:left w:w="108" w:type="dxa"/>
@@ -25716,8 +25826,8 @@
       <w:pPr>
         <w:outlineLvl w:val="0"/>
       </w:pPr>
-      <w:bookmarkStart w:id="16" w:name="_Toc15387"/>
-      <w:bookmarkStart w:id="17" w:name="_Toc7235"/>
+      <w:bookmarkStart w:id="16" w:name="_Toc7235"/>
+      <w:bookmarkStart w:id="17" w:name="_Toc15387"/>
       <w:bookmarkStart w:id="18" w:name="_Toc17683"/>
       <w:r>
         <w:rPr>
@@ -25772,6 +25882,12 @@
             <w:insideH w:val="single" w:color="auto" w:sz="4" w:space="0"/>
             <w:insideV w:val="single" w:color="auto" w:sz="4" w:space="0"/>
           </w:tblBorders>
+          <w:tblCellMar>
+            <w:top w:w="0" w:type="dxa"/>
+            <w:left w:w="108" w:type="dxa"/>
+            <w:bottom w:w="0" w:type="dxa"/>
+            <w:right w:w="108" w:type="dxa"/>
+          </w:tblCellMar>
         </w:tblPrEx>
         <w:tc>
           <w:tcPr>
@@ -35971,8 +36087,6 @@
           <w:spacing w:val="7"/>
         </w:rPr>
       </w:pPr>
-      <w:bookmarkStart w:id="27" w:name="_GoBack"/>
-      <w:bookmarkEnd w:id="27"/>
     </w:p>
     <w:p>
       <w:pPr>
@@ -38629,6 +38743,12 @@
             <w:insideH w:val="single" w:color="auto" w:sz="4" w:space="0"/>
             <w:insideV w:val="single" w:color="auto" w:sz="4" w:space="0"/>
           </w:tblBorders>
+          <w:tblCellMar>
+            <w:top w:w="0" w:type="dxa"/>
+            <w:left w:w="108" w:type="dxa"/>
+            <w:bottom w:w="0" w:type="dxa"/>
+            <w:right w:w="108" w:type="dxa"/>
+          </w:tblCellMar>
         </w:tblPrEx>
         <w:tc>
           <w:tcPr>
@@ -39038,8 +39158,8 @@
           <w:spacing w:val="7"/>
         </w:rPr>
       </w:pPr>
-      <w:bookmarkStart w:id="21" w:name="_Toc6828"/>
-      <w:bookmarkStart w:id="22" w:name="_Toc20558"/>
+      <w:bookmarkStart w:id="21" w:name="_Toc20558"/>
+      <w:bookmarkStart w:id="22" w:name="_Toc6828"/>
       <w:r>
         <w:rPr>
           <w:rFonts w:hint="eastAsia" w:cs="华文中宋"/>
@@ -42251,8 +42371,8 @@
           </w14:textFill>
         </w:rPr>
       </w:pPr>
-      <w:bookmarkStart w:id="25" w:name="_Toc19183"/>
-      <w:bookmarkStart w:id="26" w:name="_Toc7657"/>
+      <w:bookmarkStart w:id="25" w:name="_Toc7657"/>
+      <w:bookmarkStart w:id="26" w:name="_Toc19183"/>
       <w:r>
         <w:rPr>
           <w:rFonts w:hint="eastAsia" w:cs="华文中宋"/>

</xml_diff>

<commit_message>
update on 2024-07-13 01:05:54.586138
</commit_message>
<xml_diff>
--- a/py 系统交互.docx
+++ b/py 系统交互.docx
@@ -18,8 +18,8 @@
           </w14:textFill>
         </w:rPr>
       </w:pPr>
-      <w:bookmarkStart w:id="0" w:name="_Toc12288"/>
-      <w:bookmarkStart w:id="1" w:name="_Toc1708"/>
+      <w:bookmarkStart w:id="0" w:name="_Toc1708"/>
+      <w:bookmarkStart w:id="1" w:name="_Toc12288"/>
       <w:r>
         <w:rPr>
           <w:rFonts w:hint="eastAsia" w:cs="华文中宋"/>
@@ -4172,12 +4172,6 @@
             <w:insideH w:val="single" w:color="auto" w:sz="4" w:space="0"/>
             <w:insideV w:val="single" w:color="auto" w:sz="4" w:space="0"/>
           </w:tblBorders>
-          <w:tblCellMar>
-            <w:top w:w="0" w:type="dxa"/>
-            <w:left w:w="108" w:type="dxa"/>
-            <w:bottom w:w="0" w:type="dxa"/>
-            <w:right w:w="108" w:type="dxa"/>
-          </w:tblCellMar>
         </w:tblPrEx>
         <w:tc>
           <w:tcPr>
@@ -5592,8 +5586,8 @@
           </w14:textFill>
         </w:rPr>
       </w:pPr>
-      <w:bookmarkStart w:id="6" w:name="_Toc27725"/>
-      <w:bookmarkStart w:id="7" w:name="_Toc31407"/>
+      <w:bookmarkStart w:id="6" w:name="_Toc31407"/>
+      <w:bookmarkStart w:id="7" w:name="_Toc27725"/>
       <w:r>
         <w:rPr>
           <w:rFonts w:hint="eastAsia" w:cs="华文中宋"/>
@@ -12423,12 +12417,6 @@
             <w:insideH w:val="single" w:color="auto" w:sz="4" w:space="0"/>
             <w:insideV w:val="single" w:color="auto" w:sz="4" w:space="0"/>
           </w:tblBorders>
-          <w:tblCellMar>
-            <w:top w:w="0" w:type="dxa"/>
-            <w:left w:w="108" w:type="dxa"/>
-            <w:bottom w:w="0" w:type="dxa"/>
-            <w:right w:w="108" w:type="dxa"/>
-          </w:tblCellMar>
         </w:tblPrEx>
         <w:tc>
           <w:tcPr>
@@ -22106,8 +22094,6 @@
               </w:rPr>
               <w:t>参数</w:t>
             </w:r>
-            <w:bookmarkStart w:id="27" w:name="_GoBack"/>
-            <w:bookmarkEnd w:id="27"/>
             <w:r>
               <w:rPr>
                 <w:rFonts w:hint="eastAsia" w:cs="华文中宋"/>
@@ -22795,9 +22781,11 @@
           <w:tcPr>
             <w:tcW w:w="0" w:type="auto"/>
             <w:gridSpan w:val="2"/>
-          </w:tcPr>
-          <w:p>
-            <w:pPr>
+            <w:vAlign w:val="center"/>
+          </w:tcPr>
+          <w:p>
+            <w:pPr>
+              <w:jc w:val="both"/>
               <w:rPr>
                 <w:rFonts w:hint="default" w:eastAsia="华文中宋" w:cs="华文中宋"/>
                 <w:bCs/>
@@ -22821,9 +22809,11 @@
         <w:tc>
           <w:tcPr>
             <w:tcW w:w="0" w:type="auto"/>
-          </w:tcPr>
-          <w:p>
-            <w:pPr>
+            <w:vAlign w:val="center"/>
+          </w:tcPr>
+          <w:p>
+            <w:pPr>
+              <w:jc w:val="both"/>
               <w:rPr>
                 <w:rFonts w:hint="default" w:eastAsia="华文中宋" w:cs="华文中宋"/>
                 <w:bCs/>
@@ -22886,9 +22876,11 @@
           <w:tcPr>
             <w:tcW w:w="0" w:type="auto"/>
             <w:vMerge w:val="restart"/>
-          </w:tcPr>
-          <w:p>
-            <w:pPr>
+            <w:vAlign w:val="center"/>
+          </w:tcPr>
+          <w:p>
+            <w:pPr>
+              <w:jc w:val="both"/>
               <w:rPr>
                 <w:rFonts w:hint="default" w:cs="华文中宋"/>
                 <w:bCs/>
@@ -22917,9 +22909,11 @@
         <w:tc>
           <w:tcPr>
             <w:tcW w:w="0" w:type="auto"/>
-          </w:tcPr>
-          <w:p>
-            <w:pPr>
+            <w:vAlign w:val="center"/>
+          </w:tcPr>
+          <w:p>
+            <w:pPr>
+              <w:jc w:val="both"/>
               <w:rPr>
                 <w:rFonts w:hint="default" w:cs="华文中宋"/>
                 <w:bCs/>
@@ -22943,9 +22937,11 @@
         <w:tc>
           <w:tcPr>
             <w:tcW w:w="0" w:type="auto"/>
-          </w:tcPr>
-          <w:p>
-            <w:pPr>
+            <w:vAlign w:val="center"/>
+          </w:tcPr>
+          <w:p>
+            <w:pPr>
+              <w:jc w:val="both"/>
               <w:rPr>
                 <w:rFonts w:hint="default" w:cs="华文中宋"/>
                 <w:bCs/>
@@ -22988,9 +22984,11 @@
           <w:tcPr>
             <w:tcW w:w="0" w:type="auto"/>
             <w:vMerge w:val="continue"/>
-          </w:tcPr>
-          <w:p>
-            <w:pPr>
+            <w:vAlign w:val="center"/>
+          </w:tcPr>
+          <w:p>
+            <w:pPr>
+              <w:jc w:val="both"/>
               <w:rPr>
                 <w:rFonts w:hint="default" w:cs="华文中宋"/>
                 <w:bCs/>
@@ -23004,9 +23002,11 @@
         <w:tc>
           <w:tcPr>
             <w:tcW w:w="0" w:type="auto"/>
-          </w:tcPr>
-          <w:p>
-            <w:pPr>
+            <w:vAlign w:val="center"/>
+          </w:tcPr>
+          <w:p>
+            <w:pPr>
+              <w:jc w:val="both"/>
               <w:rPr>
                 <w:rFonts w:hint="default" w:cs="华文中宋"/>
                 <w:bCs/>
@@ -23030,9 +23030,11 @@
         <w:tc>
           <w:tcPr>
             <w:tcW w:w="0" w:type="auto"/>
-          </w:tcPr>
-          <w:p>
-            <w:pPr>
+            <w:vAlign w:val="center"/>
+          </w:tcPr>
+          <w:p>
+            <w:pPr>
+              <w:jc w:val="both"/>
               <w:rPr>
                 <w:rFonts w:hint="default" w:cs="华文中宋"/>
                 <w:bCs/>
@@ -23075,16 +23077,6 @@
         </w:tc>
       </w:tr>
     </w:tbl>
-    <w:p>
-      <w:pPr>
-        <w:rPr>
-          <w:rFonts w:cs="华文中宋"/>
-          <w:bCs/>
-          <w:color w:val="00B0F0"/>
-          <w:szCs w:val="24"/>
-        </w:rPr>
-      </w:pPr>
-    </w:p>
     <w:p>
       <w:pPr>
         <w:rPr>
@@ -23375,6 +23367,8 @@
           <w:spacing w:val="7"/>
         </w:rPr>
       </w:pPr>
+      <w:bookmarkStart w:id="27" w:name="_GoBack"/>
+      <w:bookmarkEnd w:id="27"/>
     </w:p>
     <w:p>
       <w:pPr>
@@ -23454,12 +23448,6 @@
             <w:insideH w:val="single" w:color="auto" w:sz="4" w:space="0"/>
             <w:insideV w:val="single" w:color="auto" w:sz="4" w:space="0"/>
           </w:tblBorders>
-          <w:tblCellMar>
-            <w:top w:w="0" w:type="dxa"/>
-            <w:left w:w="108" w:type="dxa"/>
-            <w:bottom w:w="0" w:type="dxa"/>
-            <w:right w:w="108" w:type="dxa"/>
-          </w:tblCellMar>
         </w:tblPrEx>
         <w:tc>
           <w:tcPr>
@@ -25487,6 +25475,14 @@
       </w:tblGrid>
       <w:tr>
         <w:tblPrEx>
+          <w:tblBorders>
+            <w:top w:val="single" w:color="auto" w:sz="4" w:space="0"/>
+            <w:left w:val="single" w:color="auto" w:sz="4" w:space="0"/>
+            <w:bottom w:val="single" w:color="auto" w:sz="4" w:space="0"/>
+            <w:right w:val="single" w:color="auto" w:sz="4" w:space="0"/>
+            <w:insideH w:val="single" w:color="auto" w:sz="4" w:space="0"/>
+            <w:insideV w:val="single" w:color="auto" w:sz="4" w:space="0"/>
+          </w:tblBorders>
           <w:tblCellMar>
             <w:top w:w="0" w:type="dxa"/>
             <w:left w:w="108" w:type="dxa"/>
@@ -25826,9 +25822,9 @@
       <w:pPr>
         <w:outlineLvl w:val="0"/>
       </w:pPr>
-      <w:bookmarkStart w:id="16" w:name="_Toc7235"/>
+      <w:bookmarkStart w:id="16" w:name="_Toc17683"/>
       <w:bookmarkStart w:id="17" w:name="_Toc15387"/>
-      <w:bookmarkStart w:id="18" w:name="_Toc17683"/>
+      <w:bookmarkStart w:id="18" w:name="_Toc7235"/>
       <w:r>
         <w:rPr>
           <w:rFonts w:hint="eastAsia" w:cs="华文中宋"/>
@@ -29085,12 +29081,6 @@
             <w:insideH w:val="single" w:color="auto" w:sz="4" w:space="0"/>
             <w:insideV w:val="single" w:color="auto" w:sz="4" w:space="0"/>
           </w:tblBorders>
-          <w:tblCellMar>
-            <w:top w:w="0" w:type="dxa"/>
-            <w:left w:w="108" w:type="dxa"/>
-            <w:bottom w:w="0" w:type="dxa"/>
-            <w:right w:w="108" w:type="dxa"/>
-          </w:tblCellMar>
         </w:tblPrEx>
         <w:trPr>
           <w:trHeight w:val="139" w:hRule="atLeast"/>
@@ -30117,12 +30107,6 @@
             <w:insideH w:val="single" w:color="auto" w:sz="4" w:space="0"/>
             <w:insideV w:val="single" w:color="auto" w:sz="4" w:space="0"/>
           </w:tblBorders>
-          <w:tblCellMar>
-            <w:top w:w="0" w:type="dxa"/>
-            <w:left w:w="108" w:type="dxa"/>
-            <w:bottom w:w="0" w:type="dxa"/>
-            <w:right w:w="108" w:type="dxa"/>
-          </w:tblCellMar>
         </w:tblPrEx>
         <w:tc>
           <w:tcPr>
@@ -32135,12 +32119,6 @@
             <w:insideH w:val="single" w:color="auto" w:sz="4" w:space="0"/>
             <w:insideV w:val="single" w:color="auto" w:sz="4" w:space="0"/>
           </w:tblBorders>
-          <w:tblCellMar>
-            <w:top w:w="0" w:type="dxa"/>
-            <w:left w:w="108" w:type="dxa"/>
-            <w:bottom w:w="0" w:type="dxa"/>
-            <w:right w:w="108" w:type="dxa"/>
-          </w:tblCellMar>
         </w:tblPrEx>
         <w:tc>
           <w:tcPr>
@@ -41619,8 +41597,8 @@
           </w14:textFill>
         </w:rPr>
       </w:pPr>
-      <w:bookmarkStart w:id="23" w:name="_Toc12616"/>
-      <w:bookmarkStart w:id="24" w:name="_Toc14852"/>
+      <w:bookmarkStart w:id="23" w:name="_Toc14852"/>
+      <w:bookmarkStart w:id="24" w:name="_Toc12616"/>
       <w:r>
         <w:rPr>
           <w:rFonts w:hint="eastAsia" w:cs="华文中宋"/>
@@ -42371,8 +42349,8 @@
           </w14:textFill>
         </w:rPr>
       </w:pPr>
-      <w:bookmarkStart w:id="25" w:name="_Toc7657"/>
-      <w:bookmarkStart w:id="26" w:name="_Toc19183"/>
+      <w:bookmarkStart w:id="25" w:name="_Toc19183"/>
+      <w:bookmarkStart w:id="26" w:name="_Toc7657"/>
       <w:r>
         <w:rPr>
           <w:rFonts w:hint="eastAsia" w:cs="华文中宋"/>

</xml_diff>

<commit_message>
update on 2025-05-13 00:22:48.342731
</commit_message>
<xml_diff>
--- a/py 系统交互.docx
+++ b/py 系统交互.docx
@@ -18,8 +18,8 @@
           </w14:textFill>
         </w:rPr>
       </w:pPr>
-      <w:bookmarkStart w:id="0" w:name="_Toc12288"/>
-      <w:bookmarkStart w:id="1" w:name="_Toc1708"/>
+      <w:bookmarkStart w:id="0" w:name="_Toc1708"/>
+      <w:bookmarkStart w:id="1" w:name="_Toc12288"/>
       <w:r>
         <w:rPr>
           <w:rFonts w:hint="eastAsia" w:cs="华文中宋"/>
@@ -801,12 +801,6 @@
             <w:insideH w:val="single" w:color="auto" w:sz="4" w:space="0"/>
             <w:insideV w:val="single" w:color="auto" w:sz="4" w:space="0"/>
           </w:tblBorders>
-          <w:tblCellMar>
-            <w:top w:w="0" w:type="dxa"/>
-            <w:left w:w="108" w:type="dxa"/>
-            <w:bottom w:w="0" w:type="dxa"/>
-            <w:right w:w="108" w:type="dxa"/>
-          </w:tblCellMar>
         </w:tblPrEx>
         <w:tc>
           <w:tcPr>
@@ -2830,6 +2824,12 @@
             <w:insideH w:val="single" w:color="auto" w:sz="4" w:space="0"/>
             <w:insideV w:val="single" w:color="auto" w:sz="4" w:space="0"/>
           </w:tblBorders>
+          <w:tblCellMar>
+            <w:top w:w="0" w:type="dxa"/>
+            <w:left w:w="108" w:type="dxa"/>
+            <w:bottom w:w="0" w:type="dxa"/>
+            <w:right w:w="108" w:type="dxa"/>
+          </w:tblCellMar>
         </w:tblPrEx>
         <w:tc>
           <w:tcPr>
@@ -5348,6 +5348,672 @@
       <w:pPr>
         <w:outlineLvl w:val="0"/>
         <w:rPr>
+          <w:rFonts w:hint="default" w:cs="华文中宋"/>
+          <w:bCs/>
+          <w:color w:val="70AD47" w:themeColor="accent6"/>
+          <w:szCs w:val="24"/>
+          <w:lang w:val="en-US" w:eastAsia="zh-CN"/>
+          <w14:textFill>
+            <w14:solidFill>
+              <w14:schemeClr w14:val="accent6"/>
+            </w14:solidFill>
+          </w14:textFill>
+        </w:rPr>
+      </w:pPr>
+      <w:r>
+        <w:rPr>
+          <w:rFonts w:hint="eastAsia" w:cs="华文中宋"/>
+          <w:bCs/>
+          <w:color w:val="70AD47" w:themeColor="accent6"/>
+          <w:szCs w:val="24"/>
+          <w:lang w:val="en-US" w:eastAsia="zh-CN"/>
+          <w14:textFill>
+            <w14:solidFill>
+              <w14:schemeClr w14:val="accent6"/>
+            </w14:solidFill>
+          </w14:textFill>
+        </w:rPr>
+        <w:t>接口fastapi：</w:t>
+      </w:r>
+    </w:p>
+    <w:p>
+      <w:pPr>
+        <w:rPr>
+          <w:rFonts w:hint="eastAsia" w:cs="华文中宋"/>
+          <w:bCs/>
+          <w:color w:val="ED7D31" w:themeColor="accent2"/>
+          <w:spacing w:val="7"/>
+          <w:lang w:val="en-US" w:eastAsia="zh-CN"/>
+          <w14:textFill>
+            <w14:solidFill>
+              <w14:schemeClr w14:val="accent2"/>
+            </w14:solidFill>
+          </w14:textFill>
+        </w:rPr>
+      </w:pPr>
+      <w:r>
+        <w:rPr>
+          <w:rFonts w:hint="eastAsia" w:cs="华文中宋"/>
+          <w:bCs/>
+          <w:color w:val="ED7D31" w:themeColor="accent2"/>
+          <w:spacing w:val="7"/>
+          <w:lang w:val="en-US" w:eastAsia="zh-CN"/>
+          <w14:textFill>
+            <w14:solidFill>
+              <w14:schemeClr w14:val="accent2"/>
+            </w14:solidFill>
+          </w14:textFill>
+        </w:rPr>
+        <w:t>文档：/docs</w:t>
+      </w:r>
+    </w:p>
+    <w:tbl>
+      <w:tblPr>
+        <w:tblStyle w:val="11"/>
+        <w:tblW w:w="0" w:type="auto"/>
+        <w:tblInd w:w="0" w:type="dxa"/>
+        <w:tblBorders>
+          <w:top w:val="single" w:color="auto" w:sz="4" w:space="0"/>
+          <w:left w:val="single" w:color="auto" w:sz="4" w:space="0"/>
+          <w:bottom w:val="single" w:color="auto" w:sz="4" w:space="0"/>
+          <w:right w:val="single" w:color="auto" w:sz="4" w:space="0"/>
+          <w:insideH w:val="single" w:color="auto" w:sz="4" w:space="0"/>
+          <w:insideV w:val="single" w:color="auto" w:sz="4" w:space="0"/>
+        </w:tblBorders>
+        <w:tblLayout w:type="autofit"/>
+        <w:tblCellMar>
+          <w:top w:w="0" w:type="dxa"/>
+          <w:left w:w="108" w:type="dxa"/>
+          <w:bottom w:w="0" w:type="dxa"/>
+          <w:right w:w="108" w:type="dxa"/>
+        </w:tblCellMar>
+      </w:tblPr>
+      <w:tblGrid>
+        <w:gridCol w:w="1000"/>
+        <w:gridCol w:w="1619"/>
+        <w:gridCol w:w="889"/>
+      </w:tblGrid>
+      <w:tr>
+        <w:tblPrEx>
+          <w:tblBorders>
+            <w:top w:val="single" w:color="auto" w:sz="4" w:space="0"/>
+            <w:left w:val="single" w:color="auto" w:sz="4" w:space="0"/>
+            <w:bottom w:val="single" w:color="auto" w:sz="4" w:space="0"/>
+            <w:right w:val="single" w:color="auto" w:sz="4" w:space="0"/>
+            <w:insideH w:val="single" w:color="auto" w:sz="4" w:space="0"/>
+            <w:insideV w:val="single" w:color="auto" w:sz="4" w:space="0"/>
+          </w:tblBorders>
+          <w:tblCellMar>
+            <w:top w:w="0" w:type="dxa"/>
+            <w:left w:w="108" w:type="dxa"/>
+            <w:bottom w:w="0" w:type="dxa"/>
+            <w:right w:w="108" w:type="dxa"/>
+          </w:tblCellMar>
+        </w:tblPrEx>
+        <w:tc>
+          <w:tcPr>
+            <w:tcW w:w="0" w:type="auto"/>
+            <w:gridSpan w:val="2"/>
+            <w:vAlign w:val="center"/>
+          </w:tcPr>
+          <w:p>
+            <w:pPr>
+              <w:rPr>
+                <w:rFonts w:hint="default" w:eastAsia="华文中宋" w:cs="华文中宋"/>
+                <w:bCs/>
+                <w:color w:val="FF0000"/>
+                <w:spacing w:val="7"/>
+                <w:lang w:val="en-US" w:eastAsia="zh-CN"/>
+              </w:rPr>
+            </w:pPr>
+            <w:r>
+              <w:rPr>
+                <w:rFonts w:hint="default" w:cs="华文中宋"/>
+                <w:bCs/>
+                <w:color w:val="FF0000"/>
+                <w:spacing w:val="7"/>
+                <w:lang w:val="en-US" w:eastAsia="zh-CN"/>
+              </w:rPr>
+              <w:t xml:space="preserve">uvicorn </w:t>
+            </w:r>
+            <w:r>
+              <w:rPr>
+                <w:rFonts w:hint="eastAsia" w:cs="华文中宋"/>
+                <w:bCs/>
+                <w:color w:val="FF0000"/>
+                <w:spacing w:val="7"/>
+                <w:lang w:val="en-US" w:eastAsia="zh-CN"/>
+              </w:rPr>
+              <w:t>{py_stem}</w:t>
+            </w:r>
+            <w:r>
+              <w:rPr>
+                <w:rFonts w:hint="default" w:cs="华文中宋"/>
+                <w:bCs/>
+                <w:color w:val="FF0000"/>
+                <w:spacing w:val="7"/>
+                <w:lang w:val="en-US" w:eastAsia="zh-CN"/>
+              </w:rPr>
+              <w:t>:app</w:t>
+            </w:r>
+          </w:p>
+        </w:tc>
+        <w:tc>
+          <w:tcPr>
+            <w:tcW w:w="0" w:type="auto"/>
+            <w:vAlign w:val="center"/>
+          </w:tcPr>
+          <w:p>
+            <w:pPr>
+              <w:rPr>
+                <w:rFonts w:hint="default" w:eastAsia="华文中宋" w:cs="华文中宋"/>
+                <w:bCs/>
+                <w:color w:val="ED7D31" w:themeColor="accent2"/>
+                <w:spacing w:val="7"/>
+                <w:lang w:val="en-US" w:eastAsia="zh-CN"/>
+                <w14:textFill>
+                  <w14:solidFill>
+                    <w14:schemeClr w14:val="accent2"/>
+                  </w14:solidFill>
+                </w14:textFill>
+              </w:rPr>
+            </w:pPr>
+            <w:r>
+              <w:rPr>
+                <w:rFonts w:hint="eastAsia" w:cs="华文中宋"/>
+                <w:bCs/>
+                <w:color w:val="EA82F1"/>
+                <w:spacing w:val="7"/>
+                <w:lang w:val="en-US" w:eastAsia="zh-CN"/>
+              </w:rPr>
+              <w:t>启动</w:t>
+            </w:r>
+          </w:p>
+        </w:tc>
+      </w:tr>
+      <w:tr>
+        <w:tblPrEx>
+          <w:tblBorders>
+            <w:top w:val="single" w:color="auto" w:sz="4" w:space="0"/>
+            <w:left w:val="single" w:color="auto" w:sz="4" w:space="0"/>
+            <w:bottom w:val="single" w:color="auto" w:sz="4" w:space="0"/>
+            <w:right w:val="single" w:color="auto" w:sz="4" w:space="0"/>
+            <w:insideH w:val="single" w:color="auto" w:sz="4" w:space="0"/>
+            <w:insideV w:val="single" w:color="auto" w:sz="4" w:space="0"/>
+          </w:tblBorders>
+          <w:tblCellMar>
+            <w:top w:w="0" w:type="dxa"/>
+            <w:left w:w="108" w:type="dxa"/>
+            <w:bottom w:w="0" w:type="dxa"/>
+            <w:right w:w="108" w:type="dxa"/>
+          </w:tblCellMar>
+        </w:tblPrEx>
+        <w:tc>
+          <w:tcPr>
+            <w:tcW w:w="0" w:type="auto"/>
+            <w:vAlign w:val="center"/>
+          </w:tcPr>
+          <w:p>
+            <w:pPr>
+              <w:rPr>
+                <w:rFonts w:hint="default" w:cs="华文中宋"/>
+                <w:bCs/>
+                <w:color w:val="FF0000"/>
+                <w:spacing w:val="7"/>
+                <w:lang w:val="en-US" w:eastAsia="zh-CN"/>
+              </w:rPr>
+            </w:pPr>
+            <w:r>
+              <w:rPr>
+                <w:rFonts w:hint="eastAsia" w:cs="华文中宋"/>
+                <w:bCs/>
+                <w:color w:val="ED7D31" w:themeColor="accent2"/>
+                <w:spacing w:val="7"/>
+                <w:lang w:val="en-US" w:eastAsia="zh-CN"/>
+                <w14:textFill>
+                  <w14:solidFill>
+                    <w14:schemeClr w14:val="accent2"/>
+                  </w14:solidFill>
+                </w14:textFill>
+              </w:rPr>
+              <w:t>参数</w:t>
+            </w:r>
+          </w:p>
+        </w:tc>
+        <w:tc>
+          <w:tcPr>
+            <w:tcW w:w="0" w:type="auto"/>
+            <w:vAlign w:val="center"/>
+          </w:tcPr>
+          <w:p>
+            <w:pPr>
+              <w:rPr>
+                <w:rFonts w:hint="default" w:cs="华文中宋"/>
+                <w:bCs/>
+                <w:color w:val="FF0000"/>
+                <w:spacing w:val="7"/>
+                <w:lang w:val="en-US" w:eastAsia="zh-CN"/>
+              </w:rPr>
+            </w:pPr>
+            <w:r>
+              <w:rPr>
+                <w:rFonts w:hint="eastAsia" w:cs="华文中宋"/>
+                <w:bCs/>
+                <w:color w:val="FF0000"/>
+                <w:spacing w:val="7"/>
+                <w:lang w:val="en-US" w:eastAsia="zh-CN"/>
+              </w:rPr>
+              <w:t>--reload</w:t>
+            </w:r>
+          </w:p>
+        </w:tc>
+        <w:tc>
+          <w:tcPr>
+            <w:tcW w:w="0" w:type="auto"/>
+            <w:vAlign w:val="center"/>
+          </w:tcPr>
+          <w:p>
+            <w:pPr>
+              <w:rPr>
+                <w:rFonts w:hint="default" w:cs="华文中宋"/>
+                <w:bCs/>
+                <w:color w:val="EA82F1"/>
+                <w:spacing w:val="7"/>
+                <w:lang w:val="en-US" w:eastAsia="zh-CN"/>
+              </w:rPr>
+            </w:pPr>
+            <w:r>
+              <w:rPr>
+                <w:rFonts w:hint="eastAsia" w:cs="华文中宋"/>
+                <w:bCs/>
+                <w:color w:val="EA82F1"/>
+                <w:spacing w:val="7"/>
+                <w:lang w:val="en-US" w:eastAsia="zh-CN"/>
+              </w:rPr>
+              <w:t>热重载</w:t>
+            </w:r>
+          </w:p>
+        </w:tc>
+      </w:tr>
+    </w:tbl>
+    <w:p>
+      <w:pPr>
+        <w:rPr>
+          <w:rFonts w:cs="华文中宋"/>
+          <w:bCs/>
+          <w:color w:val="FF0000"/>
+          <w:spacing w:val="7"/>
+        </w:rPr>
+      </w:pPr>
+    </w:p>
+    <w:tbl>
+      <w:tblPr>
+        <w:tblStyle w:val="11"/>
+        <w:tblW w:w="0" w:type="auto"/>
+        <w:tblInd w:w="0" w:type="dxa"/>
+        <w:tblBorders>
+          <w:top w:val="single" w:color="auto" w:sz="4" w:space="0"/>
+          <w:left w:val="single" w:color="auto" w:sz="4" w:space="0"/>
+          <w:bottom w:val="single" w:color="auto" w:sz="4" w:space="0"/>
+          <w:right w:val="single" w:color="auto" w:sz="4" w:space="0"/>
+          <w:insideH w:val="single" w:color="auto" w:sz="4" w:space="0"/>
+          <w:insideV w:val="single" w:color="auto" w:sz="4" w:space="0"/>
+        </w:tblBorders>
+        <w:tblLayout w:type="autofit"/>
+        <w:tblCellMar>
+          <w:top w:w="0" w:type="dxa"/>
+          <w:left w:w="108" w:type="dxa"/>
+          <w:bottom w:w="0" w:type="dxa"/>
+          <w:right w:w="108" w:type="dxa"/>
+        </w:tblCellMar>
+      </w:tblPr>
+      <w:tblGrid>
+        <w:gridCol w:w="1113"/>
+        <w:gridCol w:w="1322"/>
+        <w:gridCol w:w="1989"/>
+      </w:tblGrid>
+      <w:tr>
+        <w:tblPrEx>
+          <w:tblBorders>
+            <w:top w:val="single" w:color="auto" w:sz="4" w:space="0"/>
+            <w:left w:val="single" w:color="auto" w:sz="4" w:space="0"/>
+            <w:bottom w:val="single" w:color="auto" w:sz="4" w:space="0"/>
+            <w:right w:val="single" w:color="auto" w:sz="4" w:space="0"/>
+            <w:insideH w:val="single" w:color="auto" w:sz="4" w:space="0"/>
+            <w:insideV w:val="single" w:color="auto" w:sz="4" w:space="0"/>
+          </w:tblBorders>
+        </w:tblPrEx>
+        <w:tc>
+          <w:tcPr>
+            <w:tcW w:w="0" w:type="auto"/>
+            <w:gridSpan w:val="2"/>
+            <w:vAlign w:val="center"/>
+          </w:tcPr>
+          <w:p>
+            <w:pPr>
+              <w:rPr>
+                <w:rFonts w:hint="default" w:eastAsia="华文中宋" w:cs="华文中宋"/>
+                <w:bCs/>
+                <w:color w:val="FF0000"/>
+                <w:spacing w:val="7"/>
+                <w:lang w:val="en-US" w:eastAsia="zh-CN"/>
+              </w:rPr>
+            </w:pPr>
+            <w:r>
+              <w:rPr>
+                <w:rFonts w:hint="eastAsia" w:cs="华文中宋"/>
+                <w:bCs/>
+                <w:color w:val="FF0000"/>
+                <w:spacing w:val="7"/>
+                <w:lang w:val="en-US" w:eastAsia="zh-CN"/>
+              </w:rPr>
+              <w:t>FastAPI()</w:t>
+            </w:r>
+          </w:p>
+        </w:tc>
+        <w:tc>
+          <w:tcPr>
+            <w:tcW w:w="0" w:type="auto"/>
+            <w:vAlign w:val="center"/>
+          </w:tcPr>
+          <w:p>
+            <w:pPr>
+              <w:rPr>
+                <w:rFonts w:hint="default" w:eastAsia="华文中宋" w:cs="华文中宋"/>
+                <w:bCs/>
+                <w:color w:val="ED7D31" w:themeColor="accent2"/>
+                <w:spacing w:val="7"/>
+                <w:lang w:val="en-US" w:eastAsia="zh-CN"/>
+                <w14:textFill>
+                  <w14:solidFill>
+                    <w14:schemeClr w14:val="accent2"/>
+                  </w14:solidFill>
+                </w14:textFill>
+              </w:rPr>
+            </w:pPr>
+            <w:r>
+              <w:rPr>
+                <w:rFonts w:hint="eastAsia" w:cs="华文中宋"/>
+                <w:bCs/>
+                <w:color w:val="EA82F1"/>
+                <w:spacing w:val="7"/>
+                <w:lang w:val="en-US" w:eastAsia="zh-CN"/>
+              </w:rPr>
+              <w:t>应用程序</w:t>
+            </w:r>
+          </w:p>
+        </w:tc>
+      </w:tr>
+      <w:tr>
+        <w:tblPrEx>
+          <w:tblBorders>
+            <w:top w:val="single" w:color="auto" w:sz="4" w:space="0"/>
+            <w:left w:val="single" w:color="auto" w:sz="4" w:space="0"/>
+            <w:bottom w:val="single" w:color="auto" w:sz="4" w:space="0"/>
+            <w:right w:val="single" w:color="auto" w:sz="4" w:space="0"/>
+            <w:insideH w:val="single" w:color="auto" w:sz="4" w:space="0"/>
+            <w:insideV w:val="single" w:color="auto" w:sz="4" w:space="0"/>
+          </w:tblBorders>
+          <w:tblCellMar>
+            <w:top w:w="0" w:type="dxa"/>
+            <w:left w:w="108" w:type="dxa"/>
+            <w:bottom w:w="0" w:type="dxa"/>
+            <w:right w:w="108" w:type="dxa"/>
+          </w:tblCellMar>
+        </w:tblPrEx>
+        <w:tc>
+          <w:tcPr>
+            <w:tcW w:w="0" w:type="auto"/>
+            <w:vMerge w:val="restart"/>
+            <w:vAlign w:val="center"/>
+          </w:tcPr>
+          <w:p>
+            <w:pPr>
+              <w:rPr>
+                <w:rFonts w:cs="华文中宋"/>
+                <w:bCs/>
+                <w:color w:val="FF0000"/>
+                <w:spacing w:val="7"/>
+              </w:rPr>
+            </w:pPr>
+            <w:r>
+              <w:rPr>
+                <w:rFonts w:hint="eastAsia" w:cs="华文中宋"/>
+                <w:bCs/>
+                <w:color w:val="ED7D31" w:themeColor="accent2"/>
+                <w:spacing w:val="7"/>
+                <w14:textFill>
+                  <w14:solidFill>
+                    <w14:schemeClr w14:val="accent2"/>
+                  </w14:solidFill>
+                </w14:textFill>
+              </w:rPr>
+              <w:t>实例方法</w:t>
+            </w:r>
+          </w:p>
+        </w:tc>
+        <w:tc>
+          <w:tcPr>
+            <w:tcW w:w="0" w:type="auto"/>
+            <w:vAlign w:val="center"/>
+          </w:tcPr>
+          <w:p>
+            <w:pPr>
+              <w:rPr>
+                <w:rFonts w:hint="default" w:eastAsia="华文中宋" w:cs="华文中宋"/>
+                <w:bCs/>
+                <w:color w:val="FF0000"/>
+                <w:spacing w:val="7"/>
+                <w:lang w:val="en-US" w:eastAsia="zh-CN"/>
+              </w:rPr>
+            </w:pPr>
+            <w:r>
+              <w:rPr>
+                <w:rFonts w:hint="eastAsia" w:cs="华文中宋"/>
+                <w:bCs/>
+                <w:color w:val="FF0000"/>
+                <w:spacing w:val="7"/>
+                <w:lang w:val="en-US" w:eastAsia="zh-CN"/>
+              </w:rPr>
+              <w:t>get(path)</w:t>
+            </w:r>
+          </w:p>
+        </w:tc>
+        <w:tc>
+          <w:tcPr>
+            <w:tcW w:w="0" w:type="auto"/>
+            <w:vAlign w:val="center"/>
+          </w:tcPr>
+          <w:p>
+            <w:pPr>
+              <w:rPr>
+                <w:rFonts w:hint="default" w:eastAsia="华文中宋" w:cs="华文中宋"/>
+                <w:bCs/>
+                <w:color w:val="ED7D31" w:themeColor="accent2"/>
+                <w:spacing w:val="7"/>
+                <w:lang w:val="en-US" w:eastAsia="zh-CN"/>
+                <w14:textFill>
+                  <w14:solidFill>
+                    <w14:schemeClr w14:val="accent2"/>
+                  </w14:solidFill>
+                </w14:textFill>
+              </w:rPr>
+            </w:pPr>
+            <w:r>
+              <w:rPr>
+                <w:rFonts w:hint="eastAsia" w:cs="华文中宋"/>
+                <w:bCs/>
+                <w:color w:val="EA82EB"/>
+                <w:spacing w:val="7"/>
+                <w:lang w:val="en-US" w:eastAsia="zh-CN"/>
+              </w:rPr>
+              <w:t>GET操作</w:t>
+            </w:r>
+            <w:r>
+              <w:rPr>
+                <w:rFonts w:hint="eastAsia" w:cs="华文中宋"/>
+                <w:bCs/>
+                <w:color w:val="ED7D31" w:themeColor="accent2"/>
+                <w:spacing w:val="7"/>
+                <w:lang w:val="en-US" w:eastAsia="zh-CN"/>
+                <w14:textFill>
+                  <w14:solidFill>
+                    <w14:schemeClr w14:val="accent2"/>
+                  </w14:solidFill>
+                </w14:textFill>
+              </w:rPr>
+              <w:t>装饰器</w:t>
+            </w:r>
+          </w:p>
+        </w:tc>
+      </w:tr>
+      <w:tr>
+        <w:tblPrEx>
+          <w:tblBorders>
+            <w:top w:val="single" w:color="auto" w:sz="4" w:space="0"/>
+            <w:left w:val="single" w:color="auto" w:sz="4" w:space="0"/>
+            <w:bottom w:val="single" w:color="auto" w:sz="4" w:space="0"/>
+            <w:right w:val="single" w:color="auto" w:sz="4" w:space="0"/>
+            <w:insideH w:val="single" w:color="auto" w:sz="4" w:space="0"/>
+            <w:insideV w:val="single" w:color="auto" w:sz="4" w:space="0"/>
+          </w:tblBorders>
+          <w:tblCellMar>
+            <w:top w:w="0" w:type="dxa"/>
+            <w:left w:w="108" w:type="dxa"/>
+            <w:bottom w:w="0" w:type="dxa"/>
+            <w:right w:w="108" w:type="dxa"/>
+          </w:tblCellMar>
+        </w:tblPrEx>
+        <w:tc>
+          <w:tcPr>
+            <w:tcW w:w="0" w:type="auto"/>
+            <w:vMerge w:val="continue"/>
+            <w:tcBorders/>
+            <w:vAlign w:val="center"/>
+          </w:tcPr>
+          <w:p>
+            <w:pPr>
+              <w:rPr>
+                <w:rFonts w:hint="eastAsia" w:cs="华文中宋"/>
+                <w:bCs/>
+                <w:color w:val="ED7D31" w:themeColor="accent2"/>
+                <w:spacing w:val="7"/>
+                <w14:textFill>
+                  <w14:solidFill>
+                    <w14:schemeClr w14:val="accent2"/>
+                  </w14:solidFill>
+                </w14:textFill>
+              </w:rPr>
+            </w:pPr>
+          </w:p>
+        </w:tc>
+        <w:tc>
+          <w:tcPr>
+            <w:tcW w:w="0" w:type="auto"/>
+            <w:vAlign w:val="center"/>
+          </w:tcPr>
+          <w:p>
+            <w:pPr>
+              <w:rPr>
+                <w:rFonts w:hint="default" w:cs="华文中宋"/>
+                <w:bCs/>
+                <w:color w:val="FF0000"/>
+                <w:spacing w:val="7"/>
+                <w:lang w:val="en-US" w:eastAsia="zh-CN"/>
+              </w:rPr>
+            </w:pPr>
+            <w:r>
+              <w:rPr>
+                <w:rFonts w:hint="eastAsia" w:cs="华文中宋"/>
+                <w:bCs/>
+                <w:color w:val="FF0000"/>
+                <w:spacing w:val="7"/>
+                <w:lang w:val="en-US" w:eastAsia="zh-CN"/>
+              </w:rPr>
+              <w:t>post(path)</w:t>
+            </w:r>
+          </w:p>
+        </w:tc>
+        <w:tc>
+          <w:tcPr>
+            <w:tcW w:w="0" w:type="auto"/>
+            <w:vAlign w:val="center"/>
+          </w:tcPr>
+          <w:p>
+            <w:pPr>
+              <w:rPr>
+                <w:rFonts w:hint="eastAsia" w:cs="华文中宋"/>
+                <w:bCs/>
+                <w:color w:val="EA82EB"/>
+                <w:spacing w:val="7"/>
+                <w:lang w:val="en-US" w:eastAsia="zh-CN"/>
+              </w:rPr>
+            </w:pPr>
+            <w:r>
+              <w:rPr>
+                <w:rFonts w:hint="eastAsia" w:cs="华文中宋"/>
+                <w:bCs/>
+                <w:color w:val="EA82EB"/>
+                <w:spacing w:val="7"/>
+                <w:lang w:val="en-US" w:eastAsia="zh-CN"/>
+              </w:rPr>
+              <w:t>POST</w:t>
+            </w:r>
+            <w:bookmarkStart w:id="27" w:name="_GoBack"/>
+            <w:bookmarkEnd w:id="27"/>
+            <w:r>
+              <w:rPr>
+                <w:rFonts w:hint="eastAsia" w:cs="华文中宋"/>
+                <w:bCs/>
+                <w:color w:val="EA82EB"/>
+                <w:spacing w:val="7"/>
+                <w:lang w:val="en-US" w:eastAsia="zh-CN"/>
+              </w:rPr>
+              <w:t>操作</w:t>
+            </w:r>
+            <w:r>
+              <w:rPr>
+                <w:rFonts w:hint="eastAsia" w:cs="华文中宋"/>
+                <w:bCs/>
+                <w:color w:val="ED7D31" w:themeColor="accent2"/>
+                <w:spacing w:val="7"/>
+                <w:lang w:val="en-US" w:eastAsia="zh-CN"/>
+                <w14:textFill>
+                  <w14:solidFill>
+                    <w14:schemeClr w14:val="accent2"/>
+                  </w14:solidFill>
+                </w14:textFill>
+              </w:rPr>
+              <w:t>装饰器</w:t>
+            </w:r>
+          </w:p>
+        </w:tc>
+      </w:tr>
+    </w:tbl>
+    <w:p>
+      <w:pPr>
+        <w:rPr>
+          <w:rFonts w:cs="华文中宋"/>
+          <w:bCs/>
+          <w:color w:val="FF0000"/>
+          <w:spacing w:val="7"/>
+        </w:rPr>
+      </w:pPr>
+    </w:p>
+    <w:p>
+      <w:pPr>
+        <w:rPr>
+          <w:rFonts w:cs="华文中宋"/>
+          <w:bCs/>
+          <w:color w:val="FF0000"/>
+          <w:spacing w:val="7"/>
+        </w:rPr>
+      </w:pPr>
+    </w:p>
+    <w:p>
+      <w:pPr>
+        <w:outlineLvl w:val="0"/>
+        <w:rPr>
           <w:rFonts w:cs="华文中宋"/>
           <w:bCs/>
           <w:color w:val="70AD47" w:themeColor="accent6"/>
@@ -5359,8 +6025,8 @@
           </w14:textFill>
         </w:rPr>
       </w:pPr>
-      <w:bookmarkStart w:id="4" w:name="_Toc18611"/>
-      <w:bookmarkStart w:id="5" w:name="_Toc18446"/>
+      <w:bookmarkStart w:id="4" w:name="_Toc18446"/>
+      <w:bookmarkStart w:id="5" w:name="_Toc18611"/>
       <w:r>
         <w:rPr>
           <w:rFonts w:hint="eastAsia" w:cs="华文中宋"/>
@@ -5615,8 +6281,8 @@
           </w14:textFill>
         </w:rPr>
       </w:pPr>
-      <w:bookmarkStart w:id="6" w:name="_Toc31407"/>
-      <w:bookmarkStart w:id="7" w:name="_Toc27725"/>
+      <w:bookmarkStart w:id="6" w:name="_Toc27725"/>
+      <w:bookmarkStart w:id="7" w:name="_Toc31407"/>
       <w:r>
         <w:rPr>
           <w:rFonts w:hint="eastAsia" w:cs="华文中宋"/>
@@ -6190,6 +6856,12 @@
             <w:insideH w:val="single" w:color="auto" w:sz="4" w:space="0"/>
             <w:insideV w:val="single" w:color="auto" w:sz="4" w:space="0"/>
           </w:tblBorders>
+          <w:tblCellMar>
+            <w:top w:w="0" w:type="dxa"/>
+            <w:left w:w="108" w:type="dxa"/>
+            <w:bottom w:w="0" w:type="dxa"/>
+            <w:right w:w="108" w:type="dxa"/>
+          </w:tblCellMar>
         </w:tblPrEx>
         <w:tc>
           <w:tcPr>
@@ -6883,6 +7555,12 @@
             <w:insideH w:val="single" w:color="auto" w:sz="4" w:space="0"/>
             <w:insideV w:val="single" w:color="auto" w:sz="4" w:space="0"/>
           </w:tblBorders>
+          <w:tblCellMar>
+            <w:top w:w="0" w:type="dxa"/>
+            <w:left w:w="108" w:type="dxa"/>
+            <w:bottom w:w="0" w:type="dxa"/>
+            <w:right w:w="108" w:type="dxa"/>
+          </w:tblCellMar>
         </w:tblPrEx>
         <w:tc>
           <w:tcPr>
@@ -12109,8 +12787,8 @@
           <w:lang w:val="en-US" w:eastAsia="zh-CN"/>
         </w:rPr>
       </w:pPr>
-      <w:bookmarkStart w:id="8" w:name="_Toc28515"/>
-      <w:bookmarkStart w:id="9" w:name="_Toc14497"/>
+      <w:bookmarkStart w:id="8" w:name="_Toc14497"/>
+      <w:bookmarkStart w:id="9" w:name="_Toc28515"/>
       <w:r>
         <w:rPr>
           <w:rFonts w:hint="eastAsia" w:cs="华文中宋"/>
@@ -15683,6 +16361,12 @@
             <w:insideH w:val="single" w:color="auto" w:sz="4" w:space="0"/>
             <w:insideV w:val="single" w:color="auto" w:sz="4" w:space="0"/>
           </w:tblBorders>
+          <w:tblCellMar>
+            <w:top w:w="0" w:type="dxa"/>
+            <w:left w:w="108" w:type="dxa"/>
+            <w:bottom w:w="0" w:type="dxa"/>
+            <w:right w:w="108" w:type="dxa"/>
+          </w:tblCellMar>
         </w:tblPrEx>
         <w:tc>
           <w:tcPr>
@@ -16997,7 +17681,9 @@
         </w:tblBorders>
         <w:tblLayout w:type="autofit"/>
         <w:tblCellMar>
+          <w:top w:w="0" w:type="dxa"/>
           <w:left w:w="108" w:type="dxa"/>
+          <w:bottom w:w="0" w:type="dxa"/>
           <w:right w:w="108" w:type="dxa"/>
         </w:tblCellMar>
       </w:tblPr>
@@ -17015,10 +17701,6 @@
             <w:insideH w:val="single" w:color="auto" w:sz="4" w:space="0"/>
             <w:insideV w:val="single" w:color="auto" w:sz="4" w:space="0"/>
           </w:tblBorders>
-          <w:tblCellMar>
-            <w:left w:w="108" w:type="dxa"/>
-            <w:right w:w="108" w:type="dxa"/>
-          </w:tblCellMar>
         </w:tblPrEx>
         <w:tc>
           <w:tcPr>
@@ -17066,7 +17748,9 @@
             <w:insideV w:val="single" w:color="auto" w:sz="4" w:space="0"/>
           </w:tblBorders>
           <w:tblCellMar>
+            <w:top w:w="0" w:type="dxa"/>
             <w:left w:w="108" w:type="dxa"/>
+            <w:bottom w:w="0" w:type="dxa"/>
             <w:right w:w="108" w:type="dxa"/>
           </w:tblCellMar>
         </w:tblPrEx>
@@ -17137,7 +17821,9 @@
             <w:insideV w:val="single" w:color="auto" w:sz="4" w:space="0"/>
           </w:tblBorders>
           <w:tblCellMar>
+            <w:top w:w="0" w:type="dxa"/>
             <w:left w:w="108" w:type="dxa"/>
+            <w:bottom w:w="0" w:type="dxa"/>
             <w:right w:w="108" w:type="dxa"/>
           </w:tblCellMar>
         </w:tblPrEx>
@@ -17663,7 +18349,7 @@
         <w:tc>
           <w:tcPr>
             <w:tcW w:w="2788" w:type="dxa"/>
-            <w:shd w:val="clear"/>
+            <w:shd w:val="clear" w:color="auto" w:fill="auto"/>
             <w:vAlign w:val="center"/>
           </w:tcPr>
           <w:p>
@@ -17694,7 +18380,7 @@
         <w:tc>
           <w:tcPr>
             <w:tcW w:w="0" w:type="auto"/>
-            <w:shd w:val="clear"/>
+            <w:shd w:val="clear" w:color="auto" w:fill="auto"/>
             <w:vAlign w:val="center"/>
           </w:tcPr>
           <w:p>
@@ -17763,7 +18449,6 @@
           <w:tcPr>
             <w:tcW w:w="1113" w:type="dxa"/>
             <w:vMerge w:val="continue"/>
-            <w:tcBorders/>
             <w:vAlign w:val="center"/>
           </w:tcPr>
           <w:p>
@@ -17785,7 +18470,7 @@
         <w:tc>
           <w:tcPr>
             <w:tcW w:w="2788" w:type="dxa"/>
-            <w:shd w:val="clear"/>
+            <w:shd w:val="clear" w:color="auto" w:fill="auto"/>
             <w:vAlign w:val="center"/>
           </w:tcPr>
           <w:p>
@@ -17816,7 +18501,7 @@
         <w:tc>
           <w:tcPr>
             <w:tcW w:w="0" w:type="auto"/>
-            <w:shd w:val="clear"/>
+            <w:shd w:val="clear" w:color="auto" w:fill="auto"/>
             <w:vAlign w:val="center"/>
           </w:tcPr>
           <w:p>
@@ -17908,7 +18593,6 @@
           <w:tcPr>
             <w:tcW w:w="1113" w:type="dxa"/>
             <w:vMerge w:val="continue"/>
-            <w:tcBorders/>
             <w:vAlign w:val="center"/>
           </w:tcPr>
           <w:p>
@@ -17930,7 +18614,7 @@
         <w:tc>
           <w:tcPr>
             <w:tcW w:w="2788" w:type="dxa"/>
-            <w:shd w:val="clear"/>
+            <w:shd w:val="clear" w:color="auto" w:fill="auto"/>
             <w:vAlign w:val="center"/>
           </w:tcPr>
           <w:p>
@@ -17961,7 +18645,7 @@
         <w:tc>
           <w:tcPr>
             <w:tcW w:w="0" w:type="auto"/>
-            <w:shd w:val="clear"/>
+            <w:shd w:val="clear" w:color="auto" w:fill="auto"/>
             <w:vAlign w:val="center"/>
           </w:tcPr>
           <w:p>
@@ -18030,7 +18714,6 @@
           <w:tcPr>
             <w:tcW w:w="1113" w:type="dxa"/>
             <w:vMerge w:val="continue"/>
-            <w:tcBorders/>
             <w:vAlign w:val="center"/>
           </w:tcPr>
           <w:p>
@@ -18052,7 +18735,7 @@
         <w:tc>
           <w:tcPr>
             <w:tcW w:w="2788" w:type="dxa"/>
-            <w:shd w:val="clear"/>
+            <w:shd w:val="clear" w:color="auto" w:fill="auto"/>
             <w:vAlign w:val="center"/>
           </w:tcPr>
           <w:p>
@@ -18083,7 +18766,7 @@
         <w:tc>
           <w:tcPr>
             <w:tcW w:w="0" w:type="auto"/>
-            <w:shd w:val="clear"/>
+            <w:shd w:val="clear" w:color="auto" w:fill="auto"/>
             <w:vAlign w:val="center"/>
           </w:tcPr>
           <w:p>
@@ -19182,7 +19865,6 @@
           <w:tcPr>
             <w:tcW w:w="0" w:type="auto"/>
             <w:vMerge w:val="continue"/>
-            <w:tcBorders/>
             <w:vAlign w:val="center"/>
           </w:tcPr>
           <w:p>
@@ -19266,8 +19948,6 @@
           <w:szCs w:val="24"/>
         </w:rPr>
       </w:pPr>
-      <w:bookmarkStart w:id="27" w:name="_GoBack"/>
-      <w:bookmarkEnd w:id="27"/>
     </w:p>
     <w:tbl>
       <w:tblPr>
@@ -19762,7 +20442,6 @@
           <w:tcPr>
             <w:tcW w:w="0" w:type="auto"/>
             <w:vMerge w:val="continue"/>
-            <w:tcBorders/>
             <w:vAlign w:val="center"/>
           </w:tcPr>
           <w:p>
@@ -24611,8 +25290,8 @@
           </w14:textFill>
         </w:rPr>
       </w:pPr>
-      <w:bookmarkStart w:id="13" w:name="_Toc10652"/>
-      <w:bookmarkStart w:id="14" w:name="_Toc23811"/>
+      <w:bookmarkStart w:id="13" w:name="_Toc23811"/>
+      <w:bookmarkStart w:id="14" w:name="_Toc10652"/>
       <w:r>
         <w:rPr>
           <w:rFonts w:hint="eastAsia" w:cs="华文中宋"/>
@@ -26070,22 +26749,6 @@
         <w:gridCol w:w="1605"/>
       </w:tblGrid>
       <w:tr>
-        <w:tblPrEx>
-          <w:tblBorders>
-            <w:top w:val="single" w:color="auto" w:sz="4" w:space="0"/>
-            <w:left w:val="single" w:color="auto" w:sz="4" w:space="0"/>
-            <w:bottom w:val="single" w:color="auto" w:sz="4" w:space="0"/>
-            <w:right w:val="single" w:color="auto" w:sz="4" w:space="0"/>
-            <w:insideH w:val="single" w:color="auto" w:sz="4" w:space="0"/>
-            <w:insideV w:val="single" w:color="auto" w:sz="4" w:space="0"/>
-          </w:tblBorders>
-          <w:tblCellMar>
-            <w:top w:w="0" w:type="dxa"/>
-            <w:left w:w="108" w:type="dxa"/>
-            <w:bottom w:w="0" w:type="dxa"/>
-            <w:right w:w="108" w:type="dxa"/>
-          </w:tblCellMar>
-        </w:tblPrEx>
         <w:tc>
           <w:tcPr>
             <w:tcW w:w="0" w:type="auto"/>
@@ -27315,8 +27978,8 @@
       <w:pPr>
         <w:outlineLvl w:val="0"/>
       </w:pPr>
-      <w:bookmarkStart w:id="16" w:name="_Toc7235"/>
-      <w:bookmarkStart w:id="17" w:name="_Toc15387"/>
+      <w:bookmarkStart w:id="16" w:name="_Toc15387"/>
+      <w:bookmarkStart w:id="17" w:name="_Toc7235"/>
       <w:bookmarkStart w:id="18" w:name="_Toc17683"/>
       <w:r>
         <w:rPr>
@@ -27479,14 +28142,6 @@
       </w:tblGrid>
       <w:tr>
         <w:tblPrEx>
-          <w:tblBorders>
-            <w:top w:val="single" w:color="auto" w:sz="4" w:space="0"/>
-            <w:left w:val="single" w:color="auto" w:sz="4" w:space="0"/>
-            <w:bottom w:val="single" w:color="auto" w:sz="4" w:space="0"/>
-            <w:right w:val="single" w:color="auto" w:sz="4" w:space="0"/>
-            <w:insideH w:val="single" w:color="auto" w:sz="4" w:space="0"/>
-            <w:insideV w:val="single" w:color="auto" w:sz="4" w:space="0"/>
-          </w:tblBorders>
           <w:tblCellMar>
             <w:top w:w="0" w:type="dxa"/>
             <w:left w:w="108" w:type="dxa"/>
@@ -28036,12 +28691,6 @@
             <w:insideH w:val="single" w:color="auto" w:sz="4" w:space="0"/>
             <w:insideV w:val="single" w:color="auto" w:sz="4" w:space="0"/>
           </w:tblBorders>
-          <w:tblCellMar>
-            <w:top w:w="0" w:type="dxa"/>
-            <w:left w:w="108" w:type="dxa"/>
-            <w:bottom w:w="0" w:type="dxa"/>
-            <w:right w:w="108" w:type="dxa"/>
-          </w:tblCellMar>
         </w:tblPrEx>
         <w:trPr>
           <w:trHeight w:val="242" w:hRule="atLeast"/>
@@ -29472,12 +30121,6 @@
             <w:insideH w:val="single" w:color="auto" w:sz="4" w:space="0"/>
             <w:insideV w:val="single" w:color="auto" w:sz="4" w:space="0"/>
           </w:tblBorders>
-          <w:tblCellMar>
-            <w:top w:w="0" w:type="dxa"/>
-            <w:left w:w="108" w:type="dxa"/>
-            <w:bottom w:w="0" w:type="dxa"/>
-            <w:right w:w="108" w:type="dxa"/>
-          </w:tblCellMar>
         </w:tblPrEx>
         <w:tc>
           <w:tcPr>
@@ -32645,12 +33288,6 @@
             <w:insideH w:val="single" w:color="auto" w:sz="4" w:space="0"/>
             <w:insideV w:val="single" w:color="auto" w:sz="4" w:space="0"/>
           </w:tblBorders>
-          <w:tblCellMar>
-            <w:top w:w="0" w:type="dxa"/>
-            <w:left w:w="108" w:type="dxa"/>
-            <w:bottom w:w="0" w:type="dxa"/>
-            <w:right w:w="108" w:type="dxa"/>
-          </w:tblCellMar>
         </w:tblPrEx>
         <w:tc>
           <w:tcPr>
@@ -33624,12 +34261,6 @@
             <w:insideH w:val="single" w:color="auto" w:sz="4" w:space="0"/>
             <w:insideV w:val="single" w:color="auto" w:sz="4" w:space="0"/>
           </w:tblBorders>
-          <w:tblCellMar>
-            <w:top w:w="0" w:type="dxa"/>
-            <w:left w:w="108" w:type="dxa"/>
-            <w:bottom w:w="0" w:type="dxa"/>
-            <w:right w:w="108" w:type="dxa"/>
-          </w:tblCellMar>
         </w:tblPrEx>
         <w:tc>
           <w:tcPr>
@@ -34917,12 +35548,6 @@
             <w:insideH w:val="single" w:color="auto" w:sz="4" w:space="0"/>
             <w:insideV w:val="single" w:color="auto" w:sz="4" w:space="0"/>
           </w:tblBorders>
-          <w:tblCellMar>
-            <w:top w:w="0" w:type="dxa"/>
-            <w:left w:w="108" w:type="dxa"/>
-            <w:bottom w:w="0" w:type="dxa"/>
-            <w:right w:w="108" w:type="dxa"/>
-          </w:tblCellMar>
         </w:tblPrEx>
         <w:tc>
           <w:tcPr>
@@ -36301,12 +36926,6 @@
             <w:insideH w:val="single" w:color="auto" w:sz="4" w:space="0"/>
             <w:insideV w:val="single" w:color="auto" w:sz="4" w:space="0"/>
           </w:tblBorders>
-          <w:tblCellMar>
-            <w:top w:w="0" w:type="dxa"/>
-            <w:left w:w="108" w:type="dxa"/>
-            <w:bottom w:w="0" w:type="dxa"/>
-            <w:right w:w="108" w:type="dxa"/>
-          </w:tblCellMar>
         </w:tblPrEx>
         <w:tc>
           <w:tcPr>
@@ -37026,14 +37645,6 @@
       </w:tblGrid>
       <w:tr>
         <w:tblPrEx>
-          <w:tblBorders>
-            <w:top w:val="single" w:color="auto" w:sz="4" w:space="0"/>
-            <w:left w:val="single" w:color="auto" w:sz="4" w:space="0"/>
-            <w:bottom w:val="single" w:color="auto" w:sz="4" w:space="0"/>
-            <w:right w:val="single" w:color="auto" w:sz="4" w:space="0"/>
-            <w:insideH w:val="single" w:color="auto" w:sz="4" w:space="0"/>
-            <w:insideV w:val="single" w:color="auto" w:sz="4" w:space="0"/>
-          </w:tblBorders>
           <w:tblCellMar>
             <w:top w:w="0" w:type="dxa"/>
             <w:left w:w="108" w:type="dxa"/>
@@ -37681,14 +38292,6 @@
       </w:tblGrid>
       <w:tr>
         <w:tblPrEx>
-          <w:tblBorders>
-            <w:top w:val="single" w:color="auto" w:sz="4" w:space="0"/>
-            <w:left w:val="single" w:color="auto" w:sz="4" w:space="0"/>
-            <w:bottom w:val="single" w:color="auto" w:sz="4" w:space="0"/>
-            <w:right w:val="single" w:color="auto" w:sz="4" w:space="0"/>
-            <w:insideH w:val="single" w:color="auto" w:sz="4" w:space="0"/>
-            <w:insideV w:val="single" w:color="auto" w:sz="4" w:space="0"/>
-          </w:tblBorders>
           <w:tblCellMar>
             <w:top w:w="0" w:type="dxa"/>
             <w:left w:w="108" w:type="dxa"/>
@@ -37970,6 +38573,12 @@
             <w:insideH w:val="single" w:color="auto" w:sz="4" w:space="0"/>
             <w:insideV w:val="single" w:color="auto" w:sz="4" w:space="0"/>
           </w:tblBorders>
+          <w:tblCellMar>
+            <w:top w:w="0" w:type="dxa"/>
+            <w:left w:w="108" w:type="dxa"/>
+            <w:bottom w:w="0" w:type="dxa"/>
+            <w:right w:w="108" w:type="dxa"/>
+          </w:tblCellMar>
         </w:tblPrEx>
         <w:tc>
           <w:tcPr>
@@ -40641,8 +41250,8 @@
           <w:spacing w:val="7"/>
         </w:rPr>
       </w:pPr>
-      <w:bookmarkStart w:id="21" w:name="_Toc20558"/>
-      <w:bookmarkStart w:id="22" w:name="_Toc6828"/>
+      <w:bookmarkStart w:id="21" w:name="_Toc6828"/>
+      <w:bookmarkStart w:id="22" w:name="_Toc20558"/>
       <w:r>
         <w:rPr>
           <w:rFonts w:hint="eastAsia" w:cs="华文中宋"/>
@@ -43854,8 +44463,8 @@
           </w14:textFill>
         </w:rPr>
       </w:pPr>
-      <w:bookmarkStart w:id="25" w:name="_Toc7657"/>
-      <w:bookmarkStart w:id="26" w:name="_Toc19183"/>
+      <w:bookmarkStart w:id="25" w:name="_Toc19183"/>
+      <w:bookmarkStart w:id="26" w:name="_Toc7657"/>
       <w:r>
         <w:rPr>
           <w:rFonts w:hint="eastAsia" w:cs="华文中宋"/>
@@ -43909,12 +44518,6 @@
             <w:insideH w:val="single" w:color="auto" w:sz="4" w:space="0"/>
             <w:insideV w:val="single" w:color="auto" w:sz="4" w:space="0"/>
           </w:tblBorders>
-          <w:tblCellMar>
-            <w:top w:w="0" w:type="dxa"/>
-            <w:left w:w="108" w:type="dxa"/>
-            <w:bottom w:w="0" w:type="dxa"/>
-            <w:right w:w="108" w:type="dxa"/>
-          </w:tblCellMar>
         </w:tblPrEx>
         <w:tc>
           <w:tcPr>

</xml_diff>

<commit_message>
update on 2025-05-13 12:14:46.381120
</commit_message>
<xml_diff>
--- a/py 系统交互.docx
+++ b/py 系统交互.docx
@@ -718,8 +718,8 @@
           </w14:textFill>
         </w:rPr>
       </w:pPr>
-      <w:bookmarkStart w:id="2" w:name="_Toc30515"/>
-      <w:bookmarkStart w:id="3" w:name="_Toc22979"/>
+      <w:bookmarkStart w:id="2" w:name="_Toc22979"/>
+      <w:bookmarkStart w:id="3" w:name="_Toc30515"/>
       <w:r>
         <w:rPr>
           <w:rFonts w:hint="eastAsia" w:cs="华文中宋"/>
@@ -788,7 +788,7 @@
         </w:tblCellMar>
       </w:tblPr>
       <w:tblGrid>
-        <w:gridCol w:w="3903"/>
+        <w:gridCol w:w="4380"/>
         <w:gridCol w:w="3818"/>
       </w:tblGrid>
       <w:tr>
@@ -801,6 +801,12 @@
             <w:insideH w:val="single" w:color="auto" w:sz="4" w:space="0"/>
             <w:insideV w:val="single" w:color="auto" w:sz="4" w:space="0"/>
           </w:tblBorders>
+          <w:tblCellMar>
+            <w:top w:w="0" w:type="dxa"/>
+            <w:left w:w="108" w:type="dxa"/>
+            <w:bottom w:w="0" w:type="dxa"/>
+            <w:right w:w="108" w:type="dxa"/>
+          </w:tblCellMar>
         </w:tblPrEx>
         <w:tc>
           <w:tcPr>
@@ -1054,6 +1060,165 @@
                 <w:spacing w:val="7"/>
               </w:rPr>
               <w:t>睡眠协程</w:t>
+            </w:r>
+          </w:p>
+        </w:tc>
+      </w:tr>
+      <w:tr>
+        <w:tblPrEx>
+          <w:tblBorders>
+            <w:top w:val="single" w:color="auto" w:sz="4" w:space="0"/>
+            <w:left w:val="single" w:color="auto" w:sz="4" w:space="0"/>
+            <w:bottom w:val="single" w:color="auto" w:sz="4" w:space="0"/>
+            <w:right w:val="single" w:color="auto" w:sz="4" w:space="0"/>
+            <w:insideH w:val="single" w:color="auto" w:sz="4" w:space="0"/>
+            <w:insideV w:val="single" w:color="auto" w:sz="4" w:space="0"/>
+          </w:tblBorders>
+          <w:tblCellMar>
+            <w:top w:w="0" w:type="dxa"/>
+            <w:left w:w="108" w:type="dxa"/>
+            <w:bottom w:w="0" w:type="dxa"/>
+            <w:right w:w="108" w:type="dxa"/>
+          </w:tblCellMar>
+        </w:tblPrEx>
+        <w:tc>
+          <w:tcPr>
+            <w:tcW w:w="0" w:type="auto"/>
+          </w:tcPr>
+          <w:p>
+            <w:pPr>
+              <w:rPr>
+                <w:rFonts w:hint="default" w:eastAsia="华文中宋" w:cs="华文中宋"/>
+                <w:bCs/>
+                <w:color w:val="ED7D31" w:themeColor="accent2"/>
+                <w:spacing w:val="7"/>
+                <w:lang w:val="en-US" w:eastAsia="zh-CN"/>
+                <w14:textFill>
+                  <w14:solidFill>
+                    <w14:schemeClr w14:val="accent2"/>
+                  </w14:solidFill>
+                </w14:textFill>
+              </w:rPr>
+            </w:pPr>
+            <w:r>
+              <w:rPr>
+                <w:rFonts w:hint="eastAsia" w:cs="华文中宋"/>
+                <w:bCs/>
+                <w:color w:val="ED7D31" w:themeColor="accent2"/>
+                <w:spacing w:val="7"/>
+                <w:lang w:val="en-US" w:eastAsia="zh-CN"/>
+                <w14:textFill>
+                  <w14:solidFill>
+                    <w14:schemeClr w14:val="accent2"/>
+                  </w14:solidFill>
+                </w14:textFill>
+              </w:rPr>
+              <w:t>await</w:t>
+            </w:r>
+            <w:r>
+              <w:rPr>
+                <w:rFonts w:hint="eastAsia" w:cs="华文中宋"/>
+                <w:bCs/>
+                <w:color w:val="ED7D31" w:themeColor="accent2"/>
+                <w:spacing w:val="7"/>
+                <w14:textFill>
+                  <w14:solidFill>
+                    <w14:schemeClr w14:val="accent2"/>
+                  </w14:solidFill>
+                </w14:textFill>
+              </w:rPr>
+              <w:t xml:space="preserve"> </w:t>
+            </w:r>
+            <w:r>
+              <w:rPr>
+                <w:rFonts w:hint="eastAsia" w:cs="华文中宋"/>
+                <w:bCs/>
+                <w:color w:val="FF0000"/>
+                <w:spacing w:val="7"/>
+                <w:lang w:val="en-US" w:eastAsia="zh-CN"/>
+              </w:rPr>
+              <w:t>to_thread</w:t>
+            </w:r>
+            <w:r>
+              <w:rPr>
+                <w:rFonts w:hint="eastAsia" w:cs="华文中宋"/>
+                <w:bCs/>
+                <w:color w:val="FF0000"/>
+                <w:spacing w:val="7"/>
+              </w:rPr>
+              <w:t>(</w:t>
+            </w:r>
+            <w:r>
+              <w:rPr>
+                <w:rFonts w:hint="eastAsia" w:cs="华文中宋"/>
+                <w:bCs/>
+                <w:color w:val="FF0000"/>
+                <w:spacing w:val="7"/>
+                <w:lang w:val="en-US" w:eastAsia="zh-CN"/>
+              </w:rPr>
+              <w:t xml:space="preserve">func, </w:t>
+            </w:r>
+            <w:r>
+              <w:rPr>
+                <w:rFonts w:hint="eastAsia" w:cs="华文中宋"/>
+                <w:bCs/>
+                <w:color w:val="FF0000"/>
+                <w:spacing w:val="7"/>
+              </w:rPr>
+              <w:t>*args, **kwargs)</w:t>
+            </w:r>
+          </w:p>
+        </w:tc>
+        <w:tc>
+          <w:tcPr>
+            <w:tcW w:w="0" w:type="auto"/>
+          </w:tcPr>
+          <w:p>
+            <w:pPr>
+              <w:rPr>
+                <w:rFonts w:hint="eastAsia" w:cs="华文中宋"/>
+                <w:bCs/>
+                <w:color w:val="ED7D31" w:themeColor="accent2"/>
+                <w:spacing w:val="7"/>
+                <w14:textFill>
+                  <w14:solidFill>
+                    <w14:schemeClr w14:val="accent2"/>
+                  </w14:solidFill>
+                </w14:textFill>
+              </w:rPr>
+            </w:pPr>
+            <w:r>
+              <w:rPr>
+                <w:rFonts w:hint="eastAsia" w:cs="华文中宋"/>
+                <w:bCs/>
+                <w:color w:val="ED7D31" w:themeColor="accent2"/>
+                <w:spacing w:val="7"/>
+                <w14:textFill>
+                  <w14:solidFill>
+                    <w14:schemeClr w14:val="accent2"/>
+                  </w14:solidFill>
+                </w14:textFill>
+              </w:rPr>
+              <w:t>返回</w:t>
+            </w:r>
+            <w:r>
+              <w:rPr>
+                <w:rFonts w:hint="eastAsia" w:cs="华文中宋"/>
+                <w:bCs/>
+                <w:color w:val="EA82F1"/>
+                <w:spacing w:val="7"/>
+                <w:lang w:val="en-US" w:eastAsia="zh-CN"/>
+              </w:rPr>
+              <w:t>线程</w:t>
+            </w:r>
+            <w:r>
+              <w:rPr>
+                <w:rFonts w:hint="eastAsia" w:cs="华文中宋"/>
+                <w:bCs/>
+                <w:color w:val="EA82F1"/>
+                <w:spacing w:val="7"/>
+              </w:rPr>
+              <w:t>协程</w:t>
             </w:r>
           </w:p>
         </w:tc>
@@ -2492,12 +2657,6 @@
             <w:insideH w:val="single" w:color="auto" w:sz="4" w:space="0"/>
             <w:insideV w:val="single" w:color="auto" w:sz="4" w:space="0"/>
           </w:tblBorders>
-          <w:tblCellMar>
-            <w:top w:w="0" w:type="dxa"/>
-            <w:left w:w="108" w:type="dxa"/>
-            <w:bottom w:w="0" w:type="dxa"/>
-            <w:right w:w="108" w:type="dxa"/>
-          </w:tblCellMar>
         </w:tblPrEx>
         <w:tc>
           <w:tcPr>
@@ -5429,8 +5588,8 @@
         </w:tblCellMar>
       </w:tblPr>
       <w:tblGrid>
-        <w:gridCol w:w="1000"/>
-        <w:gridCol w:w="1619"/>
+        <w:gridCol w:w="785"/>
+        <w:gridCol w:w="1834"/>
         <w:gridCol w:w="889"/>
       </w:tblGrid>
       <w:tr>
@@ -5551,6 +5710,7 @@
         <w:tc>
           <w:tcPr>
             <w:tcW w:w="0" w:type="auto"/>
+            <w:vMerge w:val="restart"/>
             <w:vAlign w:val="center"/>
           </w:tcPr>
           <w:p>
@@ -5631,6 +5791,196 @@
                 <w:lang w:val="en-US" w:eastAsia="zh-CN"/>
               </w:rPr>
               <w:t>热重载</w:t>
+            </w:r>
+          </w:p>
+        </w:tc>
+      </w:tr>
+      <w:tr>
+        <w:tblPrEx>
+          <w:tblBorders>
+            <w:top w:val="single" w:color="auto" w:sz="4" w:space="0"/>
+            <w:left w:val="single" w:color="auto" w:sz="4" w:space="0"/>
+            <w:bottom w:val="single" w:color="auto" w:sz="4" w:space="0"/>
+            <w:right w:val="single" w:color="auto" w:sz="4" w:space="0"/>
+            <w:insideH w:val="single" w:color="auto" w:sz="4" w:space="0"/>
+            <w:insideV w:val="single" w:color="auto" w:sz="4" w:space="0"/>
+          </w:tblBorders>
+          <w:tblCellMar>
+            <w:top w:w="0" w:type="dxa"/>
+            <w:left w:w="108" w:type="dxa"/>
+            <w:bottom w:w="0" w:type="dxa"/>
+            <w:right w:w="108" w:type="dxa"/>
+          </w:tblCellMar>
+        </w:tblPrEx>
+        <w:tc>
+          <w:tcPr>
+            <w:tcW w:w="0" w:type="auto"/>
+            <w:vMerge w:val="continue"/>
+            <w:vAlign w:val="center"/>
+          </w:tcPr>
+          <w:p>
+            <w:pPr>
+              <w:rPr>
+                <w:rFonts w:hint="eastAsia" w:cs="华文中宋"/>
+                <w:bCs/>
+                <w:color w:val="ED7D31" w:themeColor="accent2"/>
+                <w:spacing w:val="7"/>
+                <w:lang w:val="en-US" w:eastAsia="zh-CN"/>
+                <w14:textFill>
+                  <w14:solidFill>
+                    <w14:schemeClr w14:val="accent2"/>
+                  </w14:solidFill>
+                </w14:textFill>
+              </w:rPr>
+            </w:pPr>
+          </w:p>
+        </w:tc>
+        <w:tc>
+          <w:tcPr>
+            <w:tcW w:w="0" w:type="auto"/>
+            <w:vAlign w:val="center"/>
+          </w:tcPr>
+          <w:p>
+            <w:pPr>
+              <w:rPr>
+                <w:rFonts w:hint="default" w:cs="华文中宋"/>
+                <w:bCs/>
+                <w:color w:val="FF0000"/>
+                <w:spacing w:val="7"/>
+                <w:lang w:val="en-US" w:eastAsia="zh-CN"/>
+              </w:rPr>
+            </w:pPr>
+            <w:r>
+              <w:rPr>
+                <w:rFonts w:hint="eastAsia" w:cs="华文中宋"/>
+                <w:bCs/>
+                <w:color w:val="FF0000"/>
+                <w:spacing w:val="7"/>
+                <w:lang w:val="en-US" w:eastAsia="zh-CN"/>
+              </w:rPr>
+              <w:t>--host {host}</w:t>
+            </w:r>
+          </w:p>
+        </w:tc>
+        <w:tc>
+          <w:tcPr>
+            <w:tcW w:w="0" w:type="auto"/>
+            <w:vAlign w:val="center"/>
+          </w:tcPr>
+          <w:p>
+            <w:pPr>
+              <w:rPr>
+                <w:rFonts w:hint="default" w:cs="华文中宋"/>
+                <w:bCs/>
+                <w:color w:val="EA82F1"/>
+                <w:spacing w:val="7"/>
+                <w:lang w:val="en-US" w:eastAsia="zh-CN"/>
+              </w:rPr>
+            </w:pPr>
+            <w:r>
+              <w:rPr>
+                <w:rFonts w:hint="eastAsia" w:cs="华文中宋"/>
+                <w:bCs/>
+                <w:color w:val="EA82F1"/>
+                <w:spacing w:val="7"/>
+                <w:lang w:val="en-US" w:eastAsia="zh-CN"/>
+              </w:rPr>
+              <w:t>主机</w:t>
+            </w:r>
+          </w:p>
+        </w:tc>
+      </w:tr>
+      <w:tr>
+        <w:tblPrEx>
+          <w:tblBorders>
+            <w:top w:val="single" w:color="auto" w:sz="4" w:space="0"/>
+            <w:left w:val="single" w:color="auto" w:sz="4" w:space="0"/>
+            <w:bottom w:val="single" w:color="auto" w:sz="4" w:space="0"/>
+            <w:right w:val="single" w:color="auto" w:sz="4" w:space="0"/>
+            <w:insideH w:val="single" w:color="auto" w:sz="4" w:space="0"/>
+            <w:insideV w:val="single" w:color="auto" w:sz="4" w:space="0"/>
+          </w:tblBorders>
+          <w:tblCellMar>
+            <w:top w:w="0" w:type="dxa"/>
+            <w:left w:w="108" w:type="dxa"/>
+            <w:bottom w:w="0" w:type="dxa"/>
+            <w:right w:w="108" w:type="dxa"/>
+          </w:tblCellMar>
+        </w:tblPrEx>
+        <w:tc>
+          <w:tcPr>
+            <w:tcW w:w="0" w:type="auto"/>
+            <w:vMerge w:val="continue"/>
+            <w:vAlign w:val="center"/>
+          </w:tcPr>
+          <w:p>
+            <w:pPr>
+              <w:rPr>
+                <w:rFonts w:hint="eastAsia" w:cs="华文中宋"/>
+                <w:bCs/>
+                <w:color w:val="ED7D31" w:themeColor="accent2"/>
+                <w:spacing w:val="7"/>
+                <w:lang w:val="en-US" w:eastAsia="zh-CN"/>
+                <w14:textFill>
+                  <w14:solidFill>
+                    <w14:schemeClr w14:val="accent2"/>
+                  </w14:solidFill>
+                </w14:textFill>
+              </w:rPr>
+            </w:pPr>
+          </w:p>
+        </w:tc>
+        <w:tc>
+          <w:tcPr>
+            <w:tcW w:w="0" w:type="auto"/>
+            <w:vAlign w:val="center"/>
+          </w:tcPr>
+          <w:p>
+            <w:pPr>
+              <w:rPr>
+                <w:rFonts w:hint="default" w:cs="华文中宋"/>
+                <w:bCs/>
+                <w:color w:val="FF0000"/>
+                <w:spacing w:val="7"/>
+                <w:lang w:val="en-US" w:eastAsia="zh-CN"/>
+              </w:rPr>
+            </w:pPr>
+            <w:r>
+              <w:rPr>
+                <w:rFonts w:hint="eastAsia" w:cs="华文中宋"/>
+                <w:bCs/>
+                <w:color w:val="FF0000"/>
+                <w:spacing w:val="7"/>
+                <w:lang w:val="en-US" w:eastAsia="zh-CN"/>
+              </w:rPr>
+              <w:t>--port {port}</w:t>
+            </w:r>
+          </w:p>
+        </w:tc>
+        <w:tc>
+          <w:tcPr>
+            <w:tcW w:w="0" w:type="auto"/>
+            <w:vAlign w:val="center"/>
+          </w:tcPr>
+          <w:p>
+            <w:pPr>
+              <w:rPr>
+                <w:rFonts w:hint="default" w:cs="华文中宋"/>
+                <w:bCs/>
+                <w:color w:val="EA82F1"/>
+                <w:spacing w:val="7"/>
+                <w:lang w:val="en-US" w:eastAsia="zh-CN"/>
+              </w:rPr>
+            </w:pPr>
+            <w:r>
+              <w:rPr>
+                <w:rFonts w:hint="eastAsia" w:cs="华文中宋"/>
+                <w:bCs/>
+                <w:color w:val="EA82F1"/>
+                <w:spacing w:val="7"/>
+                <w:lang w:val="en-US" w:eastAsia="zh-CN"/>
+              </w:rPr>
+              <w:t>端口</w:t>
             </w:r>
           </w:p>
         </w:tc>
@@ -5668,8 +6018,136 @@
         </w:tblCellMar>
       </w:tblPr>
       <w:tblGrid>
-        <w:gridCol w:w="1113"/>
-        <w:gridCol w:w="1322"/>
+        <w:gridCol w:w="2408"/>
+        <w:gridCol w:w="2559"/>
+      </w:tblGrid>
+      <w:tr>
+        <w:tblPrEx>
+          <w:tblBorders>
+            <w:top w:val="single" w:color="auto" w:sz="4" w:space="0"/>
+            <w:left w:val="single" w:color="auto" w:sz="4" w:space="0"/>
+            <w:bottom w:val="single" w:color="auto" w:sz="4" w:space="0"/>
+            <w:right w:val="single" w:color="auto" w:sz="4" w:space="0"/>
+            <w:insideH w:val="single" w:color="auto" w:sz="4" w:space="0"/>
+            <w:insideV w:val="single" w:color="auto" w:sz="4" w:space="0"/>
+          </w:tblBorders>
+          <w:tblCellMar>
+            <w:top w:w="0" w:type="dxa"/>
+            <w:left w:w="108" w:type="dxa"/>
+            <w:bottom w:w="0" w:type="dxa"/>
+            <w:right w:w="108" w:type="dxa"/>
+          </w:tblCellMar>
+        </w:tblPrEx>
+        <w:tc>
+          <w:tcPr>
+            <w:tcW w:w="0" w:type="auto"/>
+            <w:vAlign w:val="center"/>
+          </w:tcPr>
+          <w:p>
+            <w:pPr>
+              <w:rPr>
+                <w:rFonts w:hint="default" w:eastAsia="华文中宋" w:cs="华文中宋"/>
+                <w:bCs/>
+                <w:color w:val="FF0000"/>
+                <w:spacing w:val="7"/>
+                <w:lang w:val="en-US" w:eastAsia="zh-CN"/>
+              </w:rPr>
+            </w:pPr>
+            <w:r>
+              <w:rPr>
+                <w:rFonts w:hint="eastAsia" w:cs="华文中宋"/>
+                <w:bCs/>
+                <w:color w:val="FF0000"/>
+                <w:spacing w:val="7"/>
+                <w:lang w:val="en-US" w:eastAsia="zh-CN"/>
+              </w:rPr>
+              <w:t>pydantic.BaseModel</w:t>
+            </w:r>
+          </w:p>
+        </w:tc>
+        <w:tc>
+          <w:tcPr>
+            <w:tcW w:w="0" w:type="auto"/>
+            <w:vAlign w:val="center"/>
+          </w:tcPr>
+          <w:p>
+            <w:pPr>
+              <w:rPr>
+                <w:rFonts w:hint="default" w:eastAsia="华文中宋" w:cs="华文中宋"/>
+                <w:bCs/>
+                <w:color w:val="ED7D31" w:themeColor="accent2"/>
+                <w:spacing w:val="7"/>
+                <w:lang w:val="en-US" w:eastAsia="zh-CN"/>
+                <w14:textFill>
+                  <w14:solidFill>
+                    <w14:schemeClr w14:val="accent2"/>
+                  </w14:solidFill>
+                </w14:textFill>
+              </w:rPr>
+            </w:pPr>
+            <w:r>
+              <w:rPr>
+                <w:rFonts w:hint="eastAsia" w:cs="华文中宋"/>
+                <w:bCs/>
+                <w:color w:val="EA82F1"/>
+                <w:spacing w:val="7"/>
+                <w:lang w:val="en-US" w:eastAsia="zh-CN"/>
+              </w:rPr>
+              <w:t>结构体</w:t>
+            </w:r>
+            <w:r>
+              <w:rPr>
+                <w:rFonts w:hint="eastAsia" w:cs="华文中宋"/>
+                <w:bCs/>
+                <w:color w:val="ED7D31" w:themeColor="accent2"/>
+                <w:spacing w:val="7"/>
+                <w:lang w:val="en-US" w:eastAsia="zh-CN"/>
+                <w14:textFill>
+                  <w14:solidFill>
+                    <w14:schemeClr w14:val="accent2"/>
+                  </w14:solidFill>
+                </w14:textFill>
+              </w:rPr>
+              <w:t>基类 (json输入)</w:t>
+            </w:r>
+          </w:p>
+        </w:tc>
+      </w:tr>
+    </w:tbl>
+    <w:p>
+      <w:pPr>
+        <w:rPr>
+          <w:rFonts w:cs="华文中宋"/>
+          <w:bCs/>
+          <w:color w:val="FF0000"/>
+          <w:spacing w:val="7"/>
+        </w:rPr>
+      </w:pPr>
+    </w:p>
+    <w:tbl>
+      <w:tblPr>
+        <w:tblStyle w:val="11"/>
+        <w:tblW w:w="0" w:type="auto"/>
+        <w:tblInd w:w="0" w:type="dxa"/>
+        <w:tblBorders>
+          <w:top w:val="single" w:color="auto" w:sz="4" w:space="0"/>
+          <w:left w:val="single" w:color="auto" w:sz="4" w:space="0"/>
+          <w:bottom w:val="single" w:color="auto" w:sz="4" w:space="0"/>
+          <w:right w:val="single" w:color="auto" w:sz="4" w:space="0"/>
+          <w:insideH w:val="single" w:color="auto" w:sz="4" w:space="0"/>
+          <w:insideV w:val="single" w:color="auto" w:sz="4" w:space="0"/>
+        </w:tblBorders>
+        <w:tblLayout w:type="autofit"/>
+        <w:tblCellMar>
+          <w:top w:w="0" w:type="dxa"/>
+          <w:left w:w="108" w:type="dxa"/>
+          <w:bottom w:w="0" w:type="dxa"/>
+          <w:right w:w="108" w:type="dxa"/>
+        </w:tblCellMar>
+      </w:tblPr>
+      <w:tblGrid>
+        <w:gridCol w:w="2520"/>
+        <w:gridCol w:w="2993"/>
         <w:gridCol w:w="1989"/>
       </w:tblGrid>
       <w:tr>
@@ -5682,6 +6160,12 @@
             <w:insideH w:val="single" w:color="auto" w:sz="4" w:space="0"/>
             <w:insideV w:val="single" w:color="auto" w:sz="4" w:space="0"/>
           </w:tblBorders>
+          <w:tblCellMar>
+            <w:top w:w="0" w:type="dxa"/>
+            <w:left w:w="108" w:type="dxa"/>
+            <w:bottom w:w="0" w:type="dxa"/>
+            <w:right w:w="108" w:type="dxa"/>
+          </w:tblCellMar>
         </w:tblPrEx>
         <w:tc>
           <w:tcPr>
@@ -5707,7 +6191,7 @@
                 <w:spacing w:val="7"/>
                 <w:lang w:val="en-US" w:eastAsia="zh-CN"/>
               </w:rPr>
-              <w:t>FastAPI()</w:t>
+              <w:t>FastAPI(title, description, version, openapi_tags)</w:t>
             </w:r>
           </w:p>
         </w:tc>
@@ -5888,7 +6372,6 @@
           <w:tcPr>
             <w:tcW w:w="0" w:type="auto"/>
             <w:vMerge w:val="continue"/>
-            <w:tcBorders/>
             <w:vAlign w:val="center"/>
           </w:tcPr>
           <w:p>
@@ -5942,7 +6425,7 @@
           <w:p>
             <w:pPr>
               <w:rPr>
-                <w:rFonts w:hint="eastAsia" w:cs="华文中宋"/>
+                <w:rFonts w:hint="default" w:cs="华文中宋"/>
                 <w:bCs/>
                 <w:color w:val="EA82EB"/>
                 <w:spacing w:val="7"/>
@@ -5957,19 +6440,7 @@
                 <w:spacing w:val="7"/>
                 <w:lang w:val="en-US" w:eastAsia="zh-CN"/>
               </w:rPr>
-              <w:t>POST</w:t>
-            </w:r>
-            <w:bookmarkStart w:id="27" w:name="_GoBack"/>
-            <w:bookmarkEnd w:id="27"/>
-            <w:r>
-              <w:rPr>
-                <w:rFonts w:hint="eastAsia" w:cs="华文中宋"/>
-                <w:bCs/>
-                <w:color w:val="EA82EB"/>
-                <w:spacing w:val="7"/>
-                <w:lang w:val="en-US" w:eastAsia="zh-CN"/>
-              </w:rPr>
-              <w:t>操作</w:t>
+              <w:t>POST操作</w:t>
             </w:r>
             <w:r>
               <w:rPr>
@@ -5985,6 +6456,191 @@
                 </w14:textFill>
               </w:rPr>
               <w:t>装饰器</w:t>
+            </w:r>
+          </w:p>
+        </w:tc>
+      </w:tr>
+    </w:tbl>
+    <w:p>
+      <w:pPr>
+        <w:rPr>
+          <w:rFonts w:cs="华文中宋"/>
+          <w:bCs/>
+          <w:color w:val="FF0000"/>
+          <w:spacing w:val="7"/>
+        </w:rPr>
+      </w:pPr>
+    </w:p>
+    <w:tbl>
+      <w:tblPr>
+        <w:tblStyle w:val="11"/>
+        <w:tblW w:w="0" w:type="auto"/>
+        <w:tblInd w:w="0" w:type="dxa"/>
+        <w:tblBorders>
+          <w:top w:val="single" w:color="auto" w:sz="4" w:space="0"/>
+          <w:left w:val="single" w:color="auto" w:sz="4" w:space="0"/>
+          <w:bottom w:val="single" w:color="auto" w:sz="4" w:space="0"/>
+          <w:right w:val="single" w:color="auto" w:sz="4" w:space="0"/>
+          <w:insideH w:val="single" w:color="auto" w:sz="4" w:space="0"/>
+          <w:insideV w:val="single" w:color="auto" w:sz="4" w:space="0"/>
+        </w:tblBorders>
+        <w:tblLayout w:type="autofit"/>
+        <w:tblCellMar>
+          <w:top w:w="0" w:type="dxa"/>
+          <w:left w:w="108" w:type="dxa"/>
+          <w:bottom w:w="0" w:type="dxa"/>
+          <w:right w:w="108" w:type="dxa"/>
+        </w:tblCellMar>
+      </w:tblPr>
+      <w:tblGrid>
+        <w:gridCol w:w="3593"/>
+        <w:gridCol w:w="665"/>
+      </w:tblGrid>
+      <w:tr>
+        <w:tblPrEx>
+          <w:tblBorders>
+            <w:top w:val="single" w:color="auto" w:sz="4" w:space="0"/>
+            <w:left w:val="single" w:color="auto" w:sz="4" w:space="0"/>
+            <w:bottom w:val="single" w:color="auto" w:sz="4" w:space="0"/>
+            <w:right w:val="single" w:color="auto" w:sz="4" w:space="0"/>
+            <w:insideH w:val="single" w:color="auto" w:sz="4" w:space="0"/>
+            <w:insideV w:val="single" w:color="auto" w:sz="4" w:space="0"/>
+          </w:tblBorders>
+          <w:tblCellMar>
+            <w:top w:w="0" w:type="dxa"/>
+            <w:left w:w="108" w:type="dxa"/>
+            <w:bottom w:w="0" w:type="dxa"/>
+            <w:right w:w="108" w:type="dxa"/>
+          </w:tblCellMar>
+        </w:tblPrEx>
+        <w:tc>
+          <w:tcPr>
+            <w:tcW w:w="0" w:type="auto"/>
+            <w:vAlign w:val="center"/>
+          </w:tcPr>
+          <w:p>
+            <w:pPr>
+              <w:rPr>
+                <w:rFonts w:hint="default" w:eastAsia="华文中宋" w:cs="华文中宋"/>
+                <w:bCs/>
+                <w:color w:val="FF0000"/>
+                <w:spacing w:val="7"/>
+                <w:lang w:val="en-US" w:eastAsia="zh-CN"/>
+              </w:rPr>
+            </w:pPr>
+            <w:r>
+              <w:rPr>
+                <w:rFonts w:hint="eastAsia" w:cs="华文中宋"/>
+                <w:bCs/>
+                <w:color w:val="FF0000"/>
+                <w:spacing w:val="7"/>
+                <w:lang w:val="en-US" w:eastAsia="zh-CN"/>
+              </w:rPr>
+              <w:t>Request</w:t>
+            </w:r>
+          </w:p>
+        </w:tc>
+        <w:tc>
+          <w:tcPr>
+            <w:tcW w:w="0" w:type="auto"/>
+            <w:vAlign w:val="center"/>
+          </w:tcPr>
+          <w:p>
+            <w:pPr>
+              <w:rPr>
+                <w:rFonts w:hint="default" w:eastAsia="华文中宋" w:cs="华文中宋"/>
+                <w:bCs/>
+                <w:color w:val="ED7D31" w:themeColor="accent2"/>
+                <w:spacing w:val="7"/>
+                <w:lang w:val="en-US" w:eastAsia="zh-CN"/>
+                <w14:textFill>
+                  <w14:solidFill>
+                    <w14:schemeClr w14:val="accent2"/>
+                  </w14:solidFill>
+                </w14:textFill>
+              </w:rPr>
+            </w:pPr>
+            <w:r>
+              <w:rPr>
+                <w:rFonts w:hint="eastAsia" w:cs="华文中宋"/>
+                <w:bCs/>
+                <w:color w:val="EA82F1"/>
+                <w:spacing w:val="7"/>
+                <w:lang w:val="en-US" w:eastAsia="zh-CN"/>
+              </w:rPr>
+              <w:t>请求</w:t>
+            </w:r>
+          </w:p>
+        </w:tc>
+      </w:tr>
+      <w:tr>
+        <w:tblPrEx>
+          <w:tblBorders>
+            <w:top w:val="single" w:color="auto" w:sz="4" w:space="0"/>
+            <w:left w:val="single" w:color="auto" w:sz="4" w:space="0"/>
+            <w:bottom w:val="single" w:color="auto" w:sz="4" w:space="0"/>
+            <w:right w:val="single" w:color="auto" w:sz="4" w:space="0"/>
+            <w:insideH w:val="single" w:color="auto" w:sz="4" w:space="0"/>
+            <w:insideV w:val="single" w:color="auto" w:sz="4" w:space="0"/>
+          </w:tblBorders>
+          <w:tblCellMar>
+            <w:top w:w="0" w:type="dxa"/>
+            <w:left w:w="108" w:type="dxa"/>
+            <w:bottom w:w="0" w:type="dxa"/>
+            <w:right w:w="108" w:type="dxa"/>
+          </w:tblCellMar>
+        </w:tblPrEx>
+        <w:tc>
+          <w:tcPr>
+            <w:tcW w:w="0" w:type="auto"/>
+            <w:vAlign w:val="center"/>
+          </w:tcPr>
+          <w:p>
+            <w:pPr>
+              <w:rPr>
+                <w:rFonts w:hint="default" w:cs="华文中宋"/>
+                <w:bCs/>
+                <w:color w:val="FF0000"/>
+                <w:spacing w:val="7"/>
+                <w:lang w:val="en-US" w:eastAsia="zh-CN"/>
+              </w:rPr>
+            </w:pPr>
+            <w:r>
+              <w:rPr>
+                <w:rFonts w:hint="eastAsia" w:cs="华文中宋"/>
+                <w:bCs/>
+                <w:color w:val="FF0000"/>
+                <w:spacing w:val="7"/>
+                <w:lang w:val="en-US" w:eastAsia="zh-CN"/>
+              </w:rPr>
+              <w:t>Response(content, media_type)</w:t>
+            </w:r>
+          </w:p>
+        </w:tc>
+        <w:tc>
+          <w:tcPr>
+            <w:tcW w:w="0" w:type="auto"/>
+            <w:vAlign w:val="center"/>
+          </w:tcPr>
+          <w:p>
+            <w:pPr>
+              <w:rPr>
+                <w:rFonts w:hint="default" w:cs="华文中宋"/>
+                <w:bCs/>
+                <w:color w:val="EA82F1"/>
+                <w:spacing w:val="7"/>
+                <w:lang w:val="en-US" w:eastAsia="zh-CN"/>
+              </w:rPr>
+            </w:pPr>
+            <w:r>
+              <w:rPr>
+                <w:rFonts w:hint="eastAsia" w:cs="华文中宋"/>
+                <w:bCs/>
+                <w:color w:val="EA82F1"/>
+                <w:spacing w:val="7"/>
+                <w:lang w:val="en-US" w:eastAsia="zh-CN"/>
+              </w:rPr>
+              <w:t>响应</w:t>
             </w:r>
           </w:p>
         </w:tc>
@@ -6281,8 +6937,8 @@
           </w14:textFill>
         </w:rPr>
       </w:pPr>
-      <w:bookmarkStart w:id="6" w:name="_Toc27725"/>
-      <w:bookmarkStart w:id="7" w:name="_Toc31407"/>
+      <w:bookmarkStart w:id="6" w:name="_Toc31407"/>
+      <w:bookmarkStart w:id="7" w:name="_Toc27725"/>
       <w:r>
         <w:rPr>
           <w:rFonts w:hint="eastAsia" w:cs="华文中宋"/>
@@ -12841,12 +13497,6 @@
             <w:insideH w:val="single" w:color="auto" w:sz="4" w:space="0"/>
             <w:insideV w:val="single" w:color="auto" w:sz="4" w:space="0"/>
           </w:tblBorders>
-          <w:tblCellMar>
-            <w:top w:w="0" w:type="dxa"/>
-            <w:left w:w="108" w:type="dxa"/>
-            <w:bottom w:w="0" w:type="dxa"/>
-            <w:right w:w="108" w:type="dxa"/>
-          </w:tblCellMar>
         </w:tblPrEx>
         <w:tc>
           <w:tcPr>
@@ -14303,12 +14953,6 @@
             <w:insideH w:val="single" w:color="auto" w:sz="4" w:space="0"/>
             <w:insideV w:val="single" w:color="auto" w:sz="4" w:space="0"/>
           </w:tblBorders>
-          <w:tblCellMar>
-            <w:top w:w="0" w:type="dxa"/>
-            <w:left w:w="108" w:type="dxa"/>
-            <w:bottom w:w="0" w:type="dxa"/>
-            <w:right w:w="108" w:type="dxa"/>
-          </w:tblCellMar>
         </w:tblPrEx>
         <w:tc>
           <w:tcPr>
@@ -17701,6 +18345,12 @@
             <w:insideH w:val="single" w:color="auto" w:sz="4" w:space="0"/>
             <w:insideV w:val="single" w:color="auto" w:sz="4" w:space="0"/>
           </w:tblBorders>
+          <w:tblCellMar>
+            <w:top w:w="0" w:type="dxa"/>
+            <w:left w:w="108" w:type="dxa"/>
+            <w:bottom w:w="0" w:type="dxa"/>
+            <w:right w:w="108" w:type="dxa"/>
+          </w:tblCellMar>
         </w:tblPrEx>
         <w:tc>
           <w:tcPr>
@@ -25344,12 +25994,6 @@
             <w:insideH w:val="single" w:color="auto" w:sz="4" w:space="0"/>
             <w:insideV w:val="single" w:color="auto" w:sz="4" w:space="0"/>
           </w:tblBorders>
-          <w:tblCellMar>
-            <w:top w:w="0" w:type="dxa"/>
-            <w:left w:w="108" w:type="dxa"/>
-            <w:bottom w:w="0" w:type="dxa"/>
-            <w:right w:w="108" w:type="dxa"/>
-          </w:tblCellMar>
         </w:tblPrEx>
         <w:tc>
           <w:tcPr>
@@ -26749,6 +27393,22 @@
         <w:gridCol w:w="1605"/>
       </w:tblGrid>
       <w:tr>
+        <w:tblPrEx>
+          <w:tblBorders>
+            <w:top w:val="single" w:color="auto" w:sz="4" w:space="0"/>
+            <w:left w:val="single" w:color="auto" w:sz="4" w:space="0"/>
+            <w:bottom w:val="single" w:color="auto" w:sz="4" w:space="0"/>
+            <w:right w:val="single" w:color="auto" w:sz="4" w:space="0"/>
+            <w:insideH w:val="single" w:color="auto" w:sz="4" w:space="0"/>
+            <w:insideV w:val="single" w:color="auto" w:sz="4" w:space="0"/>
+          </w:tblBorders>
+          <w:tblCellMar>
+            <w:top w:w="0" w:type="dxa"/>
+            <w:left w:w="108" w:type="dxa"/>
+            <w:bottom w:w="0" w:type="dxa"/>
+            <w:right w:w="108" w:type="dxa"/>
+          </w:tblCellMar>
+        </w:tblPrEx>
         <w:tc>
           <w:tcPr>
             <w:tcW w:w="0" w:type="auto"/>
@@ -27978,8 +28638,8 @@
       <w:pPr>
         <w:outlineLvl w:val="0"/>
       </w:pPr>
-      <w:bookmarkStart w:id="16" w:name="_Toc15387"/>
-      <w:bookmarkStart w:id="17" w:name="_Toc7235"/>
+      <w:bookmarkStart w:id="16" w:name="_Toc7235"/>
+      <w:bookmarkStart w:id="17" w:name="_Toc15387"/>
       <w:bookmarkStart w:id="18" w:name="_Toc17683"/>
       <w:r>
         <w:rPr>
@@ -28034,12 +28694,6 @@
             <w:insideH w:val="single" w:color="auto" w:sz="4" w:space="0"/>
             <w:insideV w:val="single" w:color="auto" w:sz="4" w:space="0"/>
           </w:tblBorders>
-          <w:tblCellMar>
-            <w:top w:w="0" w:type="dxa"/>
-            <w:left w:w="108" w:type="dxa"/>
-            <w:bottom w:w="0" w:type="dxa"/>
-            <w:right w:w="108" w:type="dxa"/>
-          </w:tblCellMar>
         </w:tblPrEx>
         <w:tc>
           <w:tcPr>
@@ -28142,6 +28796,14 @@
       </w:tblGrid>
       <w:tr>
         <w:tblPrEx>
+          <w:tblBorders>
+            <w:top w:val="single" w:color="auto" w:sz="4" w:space="0"/>
+            <w:left w:val="single" w:color="auto" w:sz="4" w:space="0"/>
+            <w:bottom w:val="single" w:color="auto" w:sz="4" w:space="0"/>
+            <w:right w:val="single" w:color="auto" w:sz="4" w:space="0"/>
+            <w:insideH w:val="single" w:color="auto" w:sz="4" w:space="0"/>
+            <w:insideV w:val="single" w:color="auto" w:sz="4" w:space="0"/>
+          </w:tblBorders>
           <w:tblCellMar>
             <w:top w:w="0" w:type="dxa"/>
             <w:left w:w="108" w:type="dxa"/>
@@ -28691,6 +29353,12 @@
             <w:insideH w:val="single" w:color="auto" w:sz="4" w:space="0"/>
             <w:insideV w:val="single" w:color="auto" w:sz="4" w:space="0"/>
           </w:tblBorders>
+          <w:tblCellMar>
+            <w:top w:w="0" w:type="dxa"/>
+            <w:left w:w="108" w:type="dxa"/>
+            <w:bottom w:w="0" w:type="dxa"/>
+            <w:right w:w="108" w:type="dxa"/>
+          </w:tblCellMar>
         </w:tblPrEx>
         <w:trPr>
           <w:trHeight w:val="242" w:hRule="atLeast"/>
@@ -30121,6 +30789,12 @@
             <w:insideH w:val="single" w:color="auto" w:sz="4" w:space="0"/>
             <w:insideV w:val="single" w:color="auto" w:sz="4" w:space="0"/>
           </w:tblBorders>
+          <w:tblCellMar>
+            <w:top w:w="0" w:type="dxa"/>
+            <w:left w:w="108" w:type="dxa"/>
+            <w:bottom w:w="0" w:type="dxa"/>
+            <w:right w:w="108" w:type="dxa"/>
+          </w:tblCellMar>
         </w:tblPrEx>
         <w:tc>
           <w:tcPr>
@@ -33288,6 +33962,12 @@
             <w:insideH w:val="single" w:color="auto" w:sz="4" w:space="0"/>
             <w:insideV w:val="single" w:color="auto" w:sz="4" w:space="0"/>
           </w:tblBorders>
+          <w:tblCellMar>
+            <w:top w:w="0" w:type="dxa"/>
+            <w:left w:w="108" w:type="dxa"/>
+            <w:bottom w:w="0" w:type="dxa"/>
+            <w:right w:w="108" w:type="dxa"/>
+          </w:tblCellMar>
         </w:tblPrEx>
         <w:tc>
           <w:tcPr>
@@ -34261,6 +34941,12 @@
             <w:insideH w:val="single" w:color="auto" w:sz="4" w:space="0"/>
             <w:insideV w:val="single" w:color="auto" w:sz="4" w:space="0"/>
           </w:tblBorders>
+          <w:tblCellMar>
+            <w:top w:w="0" w:type="dxa"/>
+            <w:left w:w="108" w:type="dxa"/>
+            <w:bottom w:w="0" w:type="dxa"/>
+            <w:right w:w="108" w:type="dxa"/>
+          </w:tblCellMar>
         </w:tblPrEx>
         <w:tc>
           <w:tcPr>
@@ -35548,6 +36234,12 @@
             <w:insideH w:val="single" w:color="auto" w:sz="4" w:space="0"/>
             <w:insideV w:val="single" w:color="auto" w:sz="4" w:space="0"/>
           </w:tblBorders>
+          <w:tblCellMar>
+            <w:top w:w="0" w:type="dxa"/>
+            <w:left w:w="108" w:type="dxa"/>
+            <w:bottom w:w="0" w:type="dxa"/>
+            <w:right w:w="108" w:type="dxa"/>
+          </w:tblCellMar>
         </w:tblPrEx>
         <w:tc>
           <w:tcPr>
@@ -35829,12 +36521,6 @@
             <w:insideH w:val="single" w:color="auto" w:sz="4" w:space="0"/>
             <w:insideV w:val="single" w:color="auto" w:sz="4" w:space="0"/>
           </w:tblBorders>
-          <w:tblCellMar>
-            <w:top w:w="0" w:type="dxa"/>
-            <w:left w:w="108" w:type="dxa"/>
-            <w:bottom w:w="0" w:type="dxa"/>
-            <w:right w:w="108" w:type="dxa"/>
-          </w:tblCellMar>
         </w:tblPrEx>
         <w:tc>
           <w:tcPr>
@@ -36926,6 +37612,12 @@
             <w:insideH w:val="single" w:color="auto" w:sz="4" w:space="0"/>
             <w:insideV w:val="single" w:color="auto" w:sz="4" w:space="0"/>
           </w:tblBorders>
+          <w:tblCellMar>
+            <w:top w:w="0" w:type="dxa"/>
+            <w:left w:w="108" w:type="dxa"/>
+            <w:bottom w:w="0" w:type="dxa"/>
+            <w:right w:w="108" w:type="dxa"/>
+          </w:tblCellMar>
         </w:tblPrEx>
         <w:tc>
           <w:tcPr>
@@ -37645,6 +38337,14 @@
       </w:tblGrid>
       <w:tr>
         <w:tblPrEx>
+          <w:tblBorders>
+            <w:top w:val="single" w:color="auto" w:sz="4" w:space="0"/>
+            <w:left w:val="single" w:color="auto" w:sz="4" w:space="0"/>
+            <w:bottom w:val="single" w:color="auto" w:sz="4" w:space="0"/>
+            <w:right w:val="single" w:color="auto" w:sz="4" w:space="0"/>
+            <w:insideH w:val="single" w:color="auto" w:sz="4" w:space="0"/>
+            <w:insideV w:val="single" w:color="auto" w:sz="4" w:space="0"/>
+          </w:tblBorders>
           <w:tblCellMar>
             <w:top w:w="0" w:type="dxa"/>
             <w:left w:w="108" w:type="dxa"/>
@@ -38292,6 +38992,14 @@
       </w:tblGrid>
       <w:tr>
         <w:tblPrEx>
+          <w:tblBorders>
+            <w:top w:val="single" w:color="auto" w:sz="4" w:space="0"/>
+            <w:left w:val="single" w:color="auto" w:sz="4" w:space="0"/>
+            <w:bottom w:val="single" w:color="auto" w:sz="4" w:space="0"/>
+            <w:right w:val="single" w:color="auto" w:sz="4" w:space="0"/>
+            <w:insideH w:val="single" w:color="auto" w:sz="4" w:space="0"/>
+            <w:insideV w:val="single" w:color="auto" w:sz="4" w:space="0"/>
+          </w:tblBorders>
           <w:tblCellMar>
             <w:top w:w="0" w:type="dxa"/>
             <w:left w:w="108" w:type="dxa"/>
@@ -41250,8 +41958,8 @@
           <w:spacing w:val="7"/>
         </w:rPr>
       </w:pPr>
-      <w:bookmarkStart w:id="21" w:name="_Toc6828"/>
-      <w:bookmarkStart w:id="22" w:name="_Toc20558"/>
+      <w:bookmarkStart w:id="21" w:name="_Toc20558"/>
+      <w:bookmarkStart w:id="22" w:name="_Toc6828"/>
       <w:r>
         <w:rPr>
           <w:rFonts w:hint="eastAsia" w:cs="华文中宋"/>
@@ -41306,12 +42014,6 @@
             <w:insideH w:val="single" w:color="auto" w:sz="4" w:space="0"/>
             <w:insideV w:val="single" w:color="auto" w:sz="4" w:space="0"/>
           </w:tblBorders>
-          <w:tblCellMar>
-            <w:top w:w="0" w:type="dxa"/>
-            <w:left w:w="108" w:type="dxa"/>
-            <w:bottom w:w="0" w:type="dxa"/>
-            <w:right w:w="108" w:type="dxa"/>
-          </w:tblCellMar>
         </w:tblPrEx>
         <w:tc>
           <w:tcPr>
@@ -44463,8 +45165,8 @@
           </w14:textFill>
         </w:rPr>
       </w:pPr>
-      <w:bookmarkStart w:id="25" w:name="_Toc19183"/>
-      <w:bookmarkStart w:id="26" w:name="_Toc7657"/>
+      <w:bookmarkStart w:id="25" w:name="_Toc7657"/>
+      <w:bookmarkStart w:id="26" w:name="_Toc19183"/>
       <w:r>
         <w:rPr>
           <w:rFonts w:hint="eastAsia" w:cs="华文中宋"/>
@@ -44518,6 +45220,12 @@
             <w:insideH w:val="single" w:color="auto" w:sz="4" w:space="0"/>
             <w:insideV w:val="single" w:color="auto" w:sz="4" w:space="0"/>
           </w:tblBorders>
+          <w:tblCellMar>
+            <w:top w:w="0" w:type="dxa"/>
+            <w:left w:w="108" w:type="dxa"/>
+            <w:bottom w:w="0" w:type="dxa"/>
+            <w:right w:w="108" w:type="dxa"/>
+          </w:tblCellMar>
         </w:tblPrEx>
         <w:tc>
           <w:tcPr>

</xml_diff>